<commit_message>
feat: VIN-377 - contextualização da proposta
</commit_message>
<xml_diff>
--- a/TCC/Vanderlei_Kleinschmidt-tcc-fullstack-projeto-prtico.docx
+++ b/TCC/Vanderlei_Kleinschmidt-tcc-fullstack-projeto-prtico.docx
@@ -717,6 +717,14 @@
               <w:color w:val="2F5496" w:themeColor="accent1" w:themeShade="BF"/>
               <w:sz w:val="24"/>
               <w:szCs w:val="24"/>
+              <w14:textFill>
+                <w14:solidFill>
+                  <w14:schemeClr w14:val="accent1">
+                    <w14:lumMod w14:val="75000"/>
+                    <w14:lumMod w14:val="75000"/>
+                  </w14:schemeClr>
+                </w14:solidFill>
+              </w14:textFill>
             </w:rPr>
           </w:pPr>
         </w:p>
@@ -775,7 +783,19 @@
               <w:rPr>
                 <w:rStyle w:val="Hyperlink"/>
               </w:rPr>
-              <w:t>Contextualização da proposta</w:t>
+              <w:t>Contextualiza</w:t>
+            </w:r>
+            <w:r>
+              <w:rPr>
+                <w:rStyle w:val="Hyperlink"/>
+              </w:rPr>
+              <w:t>ç</w:t>
+            </w:r>
+            <w:r>
+              <w:rPr>
+                <w:rStyle w:val="Hyperlink"/>
+              </w:rPr>
+              <w:t>ão da proposta</w:t>
             </w:r>
             <w:r>
               <w:rPr>
@@ -854,7 +874,19 @@
               <w:rPr>
                 <w:rStyle w:val="Hyperlink"/>
               </w:rPr>
-              <w:t>Título Secundário</w:t>
+              <w:t>Título Secun</w:t>
+            </w:r>
+            <w:r>
+              <w:rPr>
+                <w:rStyle w:val="Hyperlink"/>
+              </w:rPr>
+              <w:t>d</w:t>
+            </w:r>
+            <w:r>
+              <w:rPr>
+                <w:rStyle w:val="Hyperlink"/>
+              </w:rPr>
+              <w:t>ário</w:t>
             </w:r>
             <w:r>
               <w:rPr>
@@ -2131,62 +2163,300 @@
     </w:p>
     <w:p>
       <w:pPr>
-        <w:spacing w:after="0" w:line="360" w:lineRule="auto"/>
+        <w:pStyle w:val="Ttulo2"/>
+      </w:pPr>
+      <w:r>
+        <w:t>Apresentação do problema</w:t>
+      </w:r>
+    </w:p>
+    <w:p>
+      <w:pPr>
         <w:ind w:firstLine="709"/>
-        <w:jc w:val="both"/>
-        <w:rPr>
-          <w:rFonts w:ascii="Arial" w:hAnsi="Arial" w:cs="Arial"/>
-          <w:color w:val="000000" w:themeColor="text1"/>
-          <w:sz w:val="24"/>
-          <w:szCs w:val="24"/>
-        </w:rPr>
-      </w:pPr>
-    </w:p>
-    <w:p>
-      <w:pPr>
-        <w:pStyle w:val="CorpodoTexto"/>
-      </w:pPr>
-      <w:r>
-        <w:t>Apresentar os motivos que motivaram o desenvolvimento da solução que estás propondo</w:t>
+      </w:pPr>
+      <w:r>
+        <w:t>Em uma definição fria, pode-se dizer que o vinho é uma bebida alcoólica obtida a partir da fermentação de uvas. Pensando do ponto de vista de um enófilo, essa bebida milenar é uma mistura de sabores, aromas e texturas que permite uma verdadeira viagem em cada taça. Degustar vinho é como viajar no tempo e no espaço, viajando entre a essência de uma safra e passando por uma experiência sensorial única.</w:t>
+      </w:r>
+    </w:p>
+    <w:p>
+      <w:pPr>
+        <w:ind w:firstLine="709"/>
+      </w:pPr>
+      <w:r>
+        <w:t>Segundo Lanari</w:t>
+      </w:r>
+      <w:r>
+        <w:t xml:space="preserve"> </w:t>
+      </w:r>
+      <w:r>
+        <w:t>(2020), o</w:t>
+      </w:r>
+      <w:r>
+        <w:t xml:space="preserve"> </w:t>
+      </w:r>
+      <w:r>
+        <w:t xml:space="preserve">mercado consumidor de vinhos no </w:t>
+      </w:r>
+      <w:r>
+        <w:t xml:space="preserve">Brasil </w:t>
+      </w:r>
+      <w:r>
+        <w:t>teve um crescimento considerável na década encerrada em 2020. Cerca de 39</w:t>
+      </w:r>
+      <w:r>
+        <w:t xml:space="preserve"> milhões de pessoas bebem vinho regularmente</w:t>
+      </w:r>
+      <w:r>
+        <w:t xml:space="preserve">, enquanto 44 milhões </w:t>
+      </w:r>
+      <w:r>
+        <w:t>consomem vinho sem a mesma regularidade. Ao todo, pode-se dizer que há um universo em torno de 40% da população brasileira que, de alguma forma, consome vinho.</w:t>
+      </w:r>
+    </w:p>
+    <w:p>
+      <w:pPr>
+        <w:ind w:firstLine="709"/>
+      </w:pPr>
+      <w:r>
+        <w:t xml:space="preserve">Esses dados são corroborados pela </w:t>
+      </w:r>
+      <w:proofErr w:type="spellStart"/>
+      <w:r>
+        <w:t>Ozbun</w:t>
+      </w:r>
+      <w:proofErr w:type="spellEnd"/>
+      <w:r>
+        <w:t xml:space="preserve"> (2024), segundo o qual a demanda de consumo atingiu 439 milhões de litros em 2022, com um consumo per capita </w:t>
+      </w:r>
+      <w:r>
+        <w:t xml:space="preserve">próximo a </w:t>
+      </w:r>
+      <w:r>
+        <w:t>2 litros por ano</w:t>
+      </w:r>
+      <w:r>
+        <w:t xml:space="preserve"> desde 2019. O autor também cita o Rio Grande do Sul como o principal produtor e exportador de vinhos no país. Em termos de proporção de consumo entre importado versus doméstico, cerca de dois terços do vinho comercializado no Brasil é produzido domesticamente, importando o restante principalmente do Chile, Argentina e Portuga, tendo como principais destinos Santa Catarina e São Paulo.</w:t>
+      </w:r>
+    </w:p>
+    <w:p>
+      <w:pPr>
+        <w:ind w:firstLine="709"/>
+      </w:pPr>
+      <w:r>
+        <w:t xml:space="preserve">Com as mudanças no padrão de consumo, e considerando que hoje as pessoas têm acesso a diversos canais de compra. Pode-se dizer que hoje o vinho está mais acessível por causa do e-commerce. Além disso, a maturidade da indústria, </w:t>
+      </w:r>
+      <w:r>
+        <w:t xml:space="preserve">o crescimento econômico do país, </w:t>
+      </w:r>
+      <w:r>
+        <w:t xml:space="preserve">o </w:t>
+      </w:r>
+      <w:r>
+        <w:t>aumento na renda</w:t>
+      </w:r>
+      <w:r>
+        <w:t xml:space="preserve"> e o</w:t>
+      </w:r>
+      <w:r>
+        <w:t xml:space="preserve"> avanço das pessoas na classe média</w:t>
+      </w:r>
+      <w:r>
+        <w:t xml:space="preserve"> indicam um futuro promisso para esse mercado.</w:t>
+      </w:r>
+    </w:p>
+    <w:p>
+      <w:pPr>
+        <w:ind w:firstLine="709"/>
+      </w:pPr>
+      <w:r>
+        <w:t>De acordo com Croft (2002, p.7), “Por causa de sua fascinante variedade, o vinho pode parecer um tema difícil de dominar”. Degustar um vinho pode parecer uma tarefa difícil, mas com a devida orientação, é possível ter momentos prazerosos entre amigos enquanto se decifra as nuances do líquido de uma taça. O olhar, cheirar, provar e concluir vai muito além de apenas beber o seu conteúdo. Se por um lado essa experiência sensorial pode se tornar única, por outro lado amedronta uma grande quantidade de pessoas que gostariam de se desafiar experimentando coisas novas.</w:t>
+      </w:r>
+    </w:p>
+    <w:p>
+      <w:pPr>
+        <w:ind w:firstLine="709"/>
+      </w:pPr>
+      <w:r>
+        <w:t>Além de degustar, há ainda a questão de harmonizar corretamente o que se bebe com o que se come. A harmonia que se obtém a partir da combinação de aromas e sabores do vinho com a comida, ainda é um mistério para muitos, que transferem essa tarefa para especialistas. Conforme Melo (2020, p. 11), “</w:t>
+      </w:r>
+      <w:r>
+        <w:t>A harmonização, potencializa e enriquece as características dos</w:t>
+      </w:r>
+      <w:r>
+        <w:t xml:space="preserve"> </w:t>
+      </w:r>
+      <w:r>
+        <w:t xml:space="preserve">alimentos e da </w:t>
+      </w:r>
+      <w:r>
+        <w:t>[</w:t>
+      </w:r>
+      <w:r>
+        <w:rPr>
+          <w:i/>
+          <w:iCs/>
+        </w:rPr>
+        <w:t>sic</w:t>
+      </w:r>
+      <w:r>
+        <w:t xml:space="preserve">] </w:t>
+      </w:r>
+      <w:r>
+        <w:t>bebidas, podendo alcançar o auge da experiência em</w:t>
+      </w:r>
+      <w:r>
+        <w:t xml:space="preserve"> </w:t>
+      </w:r>
+      <w:r>
+        <w:t xml:space="preserve">que uma simples refeição </w:t>
+      </w:r>
+      <w:proofErr w:type="gramStart"/>
+      <w:r>
+        <w:t>torna-se</w:t>
+      </w:r>
+      <w:proofErr w:type="gramEnd"/>
+      <w:r>
+        <w:t xml:space="preserve"> um acontecimento memorável</w:t>
+      </w:r>
+      <w:r>
+        <w:t>”</w:t>
       </w:r>
       <w:r>
         <w:t>.</w:t>
       </w:r>
-    </w:p>
-    <w:p>
-      <w:pPr>
-        <w:pStyle w:val="CorpodoTexto"/>
-      </w:pPr>
+      <w:r>
+        <w:t xml:space="preserve"> </w:t>
+      </w:r>
+    </w:p>
+    <w:p>
+      <w:pPr>
+        <w:ind w:firstLine="709"/>
+      </w:pPr>
+      <w:r>
+        <w:t xml:space="preserve">Por traz disso tudo ainda existe outro universo, o das taças, serviço, temperatura e guarda. Dito de outra forma, o manuseio do vinho. Entender qual taça usar, ou ainda como abrir e em qual temperatura servir determinado vinho, se ele deve aerar ou não e por quanto tempo antes de servir, e o que fazer com a garrafa após aberta, também gera frustração para quem é de fora desse mundo, por não entender o </w:t>
+      </w:r>
+      <w:proofErr w:type="spellStart"/>
+      <w:proofErr w:type="gramStart"/>
+      <w:r>
+        <w:t>por quê</w:t>
+      </w:r>
+      <w:proofErr w:type="spellEnd"/>
+      <w:proofErr w:type="gramEnd"/>
+      <w:r>
+        <w:t xml:space="preserve"> desse ritual.</w:t>
+      </w:r>
     </w:p>
     <w:p>
       <w:pPr>
         <w:pStyle w:val="Ttulo2"/>
       </w:pPr>
-      <w:bookmarkStart w:id="2" w:name="_Toc122038687"/>
-      <w:r>
-        <w:t>Título Secundário</w:t>
-      </w:r>
-      <w:bookmarkEnd w:id="2"/>
-    </w:p>
-    <w:p>
-      <w:pPr>
-        <w:pStyle w:val="Ttulo3"/>
-      </w:pPr>
-      <w:bookmarkStart w:id="3" w:name="_Toc122038688"/>
-      <w:r>
-        <w:t>Título Terciário</w:t>
-      </w:r>
-      <w:bookmarkEnd w:id="3"/>
-    </w:p>
-    <w:p>
-      <w:pPr>
-        <w:pStyle w:val="Ttulo4"/>
-      </w:pPr>
-      <w:bookmarkStart w:id="4" w:name="_Toc122038689"/>
-      <w:r>
-        <w:t>Título Quaternário</w:t>
-      </w:r>
-      <w:bookmarkEnd w:id="4"/>
+      <w:r>
+        <w:lastRenderedPageBreak/>
+        <w:t>Apresentação da solução da proposta</w:t>
+      </w:r>
+    </w:p>
+    <w:p>
+      <w:pPr>
+        <w:ind w:firstLine="709"/>
+      </w:pPr>
+      <w:r>
+        <w:t>É justamente para ajudar o enófilo amador ou ainda aquele que deseja entrar no mundo dos vinhos, que se propõe a criação do Vinho Notas. Em outras palavras, para o enófilo amador, que tem dificuldade em compreender os métodos e técnicas de degustação devido às complexidades expostas anteriormente, o Vinho Notas é uma aplicação de desktop progressiva, PWA. Ela facilita a experiência de degustar vinhos, e diferentemente dos web sites e aplicativos de compras de vinho, essa solução melhora a experiência na jornada de descobertas no mundo dos vinhos, ajudando a organizar e registrar as degustações, permitindo recuperar o histórico e sugerindo opções para compras futuras.</w:t>
+      </w:r>
+    </w:p>
+    <w:p>
+      <w:pPr>
+        <w:ind w:firstLine="709"/>
+      </w:pPr>
+      <w:r>
+        <w:t>O Vinho Notas é um facilitador para enófilos amadores, uma plataforma, PWA, organizadora de degustação. A ideia é que seja gratuita para esse perfil de público, simples de usar e intuitivo. Por outro lado, não é um e-commerce, nem uma rede social e muito menos um app mobile</w:t>
+      </w:r>
+      <w:r>
+        <w:t>.</w:t>
+      </w:r>
+    </w:p>
+    <w:p>
+      <w:pPr>
+        <w:ind w:firstLine="709"/>
+      </w:pPr>
+      <w:r>
+        <w:t xml:space="preserve">Basicamente o que o Vinho Notas faz é </w:t>
+      </w:r>
+      <w:r>
+        <w:t xml:space="preserve">armazenar as informações dos vinhos adquiridos, </w:t>
+      </w:r>
+      <w:r>
+        <w:t xml:space="preserve">criar um </w:t>
+      </w:r>
+      <w:r>
+        <w:rPr>
+          <w:i/>
+          <w:iCs/>
+        </w:rPr>
+        <w:t>rating</w:t>
+      </w:r>
+      <w:r>
+        <w:t xml:space="preserve"> (avaliação por nota) de vinhos degustados, </w:t>
+      </w:r>
+      <w:r>
+        <w:rPr>
+          <w:i/>
+          <w:iCs/>
+        </w:rPr>
+        <w:t>ranking</w:t>
+      </w:r>
+      <w:r>
+        <w:t xml:space="preserve"> (</w:t>
+      </w:r>
+      <w:r>
+        <w:t>classifica</w:t>
+      </w:r>
+      <w:r>
+        <w:t>r)</w:t>
+      </w:r>
+      <w:r>
+        <w:t xml:space="preserve"> </w:t>
+      </w:r>
+      <w:r>
+        <w:t xml:space="preserve">de acordo com certos critérios definidos pelo usuário, como por exemplo, uva, país, cor do vinho etc. Ele também </w:t>
+      </w:r>
+      <w:r>
+        <w:t xml:space="preserve">virtualiza a adega, </w:t>
+      </w:r>
+      <w:r>
+        <w:t xml:space="preserve">ajuda na </w:t>
+      </w:r>
+      <w:r>
+        <w:t>organiza</w:t>
+      </w:r>
+      <w:r>
+        <w:t>ção</w:t>
+      </w:r>
+      <w:r>
+        <w:t xml:space="preserve"> e auxilia o usuário no processo de degustar.</w:t>
+      </w:r>
+      <w:r>
+        <w:t xml:space="preserve"> Apesar de guardar os dados dos diversos usuários da aplicação, ele não faz comparação de avaliações feitas com as de outros usuários, e tão pouco recomenda a compra de um determinado vinho em uma loja específica.</w:t>
+      </w:r>
+    </w:p>
+    <w:p>
+      <w:pPr>
+        <w:ind w:firstLine="709"/>
+      </w:pPr>
+      <w:r>
+        <w:t>Ao usar essa aplicação, o usuário se sentirá mais confortável para descobrir novos rótulos ou para ingressas no mundo dos vinhos com mais segurança. Outro benefício que se pode obter a partir da utilização dessa aplicação é evitar que o enófilo incorra em erros de escolha, pois terá um histórico de seus gostos e preferências, permitindo assim fazer escolhas mais assertivas.</w:t>
+      </w:r>
+    </w:p>
+    <w:p>
+      <w:pPr>
+        <w:ind w:firstLine="709"/>
+      </w:pPr>
+      <w:r>
+        <w:t xml:space="preserve">Portanto, isso torna a jornada dos novos consumidores de vinho mais fácil e melhora muito a experiência de quem já é experiente nesse ramo. </w:t>
+      </w:r>
+    </w:p>
+    <w:p>
+      <w:pPr>
+        <w:ind w:firstLine="709"/>
+      </w:pPr>
     </w:p>
     <w:p>
       <w:pPr>
@@ -2225,12 +2495,12 @@
           </w14:textFill>
         </w:rPr>
       </w:pPr>
-      <w:bookmarkStart w:id="5" w:name="_Toc122038690"/>
+      <w:bookmarkStart w:id="2" w:name="_Toc122038690"/>
       <w:r>
         <w:lastRenderedPageBreak/>
         <w:t>Objetivos da construção da solução</w:t>
       </w:r>
-      <w:bookmarkEnd w:id="5"/>
+      <w:bookmarkEnd w:id="2"/>
     </w:p>
     <w:p>
       <w:pPr>
@@ -2325,8 +2595,13 @@
         <w:pStyle w:val="CorpodoTexto"/>
       </w:pPr>
       <w:r>
-        <w:t>Objetivo estratégico pode ser visto como aquilo que você deseja alcançar com o desenvolvimento da atividade. Alguns exemplos de objetivo estratégico são: (a) dominar uma dada tecnologia, (b) fazer avançar o seu conhecimento sobre gerenciamento, (c) melhorar seu conhecimento sobre o fluxo de projeto, (d) aprofundar seu conhecimento em uma plataforma específica, etc.</w:t>
-      </w:r>
+        <w:t xml:space="preserve">Objetivo estratégico pode ser visto como aquilo que você deseja alcançar com o desenvolvimento da atividade. Alguns exemplos de objetivo estratégico são: (a) dominar uma dada tecnologia, (b) fazer avançar o seu conhecimento sobre gerenciamento, (c) melhorar seu conhecimento sobre o fluxo de projeto, (d) aprofundar seu conhecimento em uma plataforma </w:t>
+      </w:r>
+      <w:proofErr w:type="gramStart"/>
+      <w:r>
+        <w:t>específica, etc.</w:t>
+      </w:r>
+      <w:proofErr w:type="gramEnd"/>
     </w:p>
     <w:p>
       <w:pPr>
@@ -2339,7 +2614,15 @@
         </w:sectPr>
       </w:pPr>
       <w:r>
-        <w:t>Objetivo específico detalha como cada objetivo estratégico pode ser alcançado. Por exemplo. Considere que seu objetivo estratégico é o de aprofundar seu conhecimento em computação em nuvem. Com isto, alguns dos objetivos específicos seriam: (a) realizar configuração básica de servidores na plataforma amazon, (b) explorar scripts de elasticidade, (c) estudar questões de segurança na nuvem. Uma vez definidos os objetivos específicos, este devem cumpridos na elaboração do seu trabalho.</w:t>
+        <w:t xml:space="preserve">Objetivo específico detalha como cada objetivo estratégico pode ser alcançado. Por exemplo. Considere que seu objetivo estratégico é o de aprofundar seu conhecimento em computação em nuvem. Com isto, alguns dos objetivos específicos seriam: (a) realizar configuração básica de servidores na plataforma </w:t>
+      </w:r>
+      <w:proofErr w:type="spellStart"/>
+      <w:r>
+        <w:t>amazon</w:t>
+      </w:r>
+      <w:proofErr w:type="spellEnd"/>
+      <w:r>
+        <w:t>, (b) explorar scripts de elasticidade, (c) estudar questões de segurança na nuvem. Uma vez definidos os objetivos específicos, este devem cumpridos na elaboração do seu trabalho.</w:t>
       </w:r>
     </w:p>
     <w:p>
@@ -2355,12 +2638,12 @@
           </w14:textFill>
         </w:rPr>
       </w:pPr>
-      <w:bookmarkStart w:id="6" w:name="_Toc122038691"/>
+      <w:bookmarkStart w:id="3" w:name="_Toc122038691"/>
       <w:r>
         <w:lastRenderedPageBreak/>
         <w:t>Elaboração da jornada do usuário</w:t>
       </w:r>
-      <w:bookmarkEnd w:id="6"/>
+      <w:bookmarkEnd w:id="3"/>
     </w:p>
     <w:p>
       <w:pPr>
@@ -2537,12 +2820,12 @@
           </w14:textFill>
         </w:rPr>
       </w:pPr>
-      <w:bookmarkStart w:id="7" w:name="_Toc122038692"/>
+      <w:bookmarkStart w:id="4" w:name="_Toc122038692"/>
       <w:r>
         <w:lastRenderedPageBreak/>
         <w:t>Apelo mercadológico da solução</w:t>
       </w:r>
-      <w:bookmarkEnd w:id="7"/>
+      <w:bookmarkEnd w:id="4"/>
     </w:p>
     <w:p>
       <w:pPr>
@@ -2637,7 +2920,15 @@
         <w:pStyle w:val="CorpodoTexto"/>
       </w:pPr>
       <w:r>
-        <w:t>A solução a ser implementada pode ter diferentes interesses. Apesar disto, o pensamento voltado para o mercado é importante. Dito isto, apresente soluções que vão na mesma linha da sua proposta. Lembre-se que o objetivo desta não é a criação de uma solução original ou inovadora. Logo, a existência de soluções que sejam próximas não é visto como um problema.</w:t>
+        <w:t xml:space="preserve">A solução a ser implementada pode ter diferentes interesses. Apesar disto, o pensamento voltado para o mercado é importante. Dito isto, apresente soluções que vão na mesma linha da sua proposta. Lembre-se que o objetivo desta não é a criação de uma solução original ou inovadora. Logo, a existência de soluções que sejam próximas não é </w:t>
+      </w:r>
+      <w:proofErr w:type="gramStart"/>
+      <w:r>
+        <w:t>visto</w:t>
+      </w:r>
+      <w:proofErr w:type="gramEnd"/>
+      <w:r>
+        <w:t xml:space="preserve"> como um problema.</w:t>
       </w:r>
     </w:p>
     <w:p>
@@ -2761,11 +3052,11 @@
           </w14:textFill>
         </w:rPr>
       </w:pPr>
-      <w:bookmarkStart w:id="8" w:name="_Toc122038693"/>
+      <w:bookmarkStart w:id="5" w:name="_Toc122038693"/>
       <w:r>
         <w:t>Ciclo de desenvolvimento da solução</w:t>
       </w:r>
-      <w:bookmarkEnd w:id="8"/>
+      <w:bookmarkEnd w:id="5"/>
     </w:p>
     <w:p>
       <w:pPr>
@@ -2894,12 +3185,12 @@
           </w14:textFill>
         </w:rPr>
       </w:pPr>
-      <w:bookmarkStart w:id="9" w:name="_Toc122038694"/>
+      <w:bookmarkStart w:id="6" w:name="_Toc122038694"/>
       <w:r>
         <w:lastRenderedPageBreak/>
         <w:t>Mockup da proposta de solução</w:t>
       </w:r>
-      <w:bookmarkEnd w:id="9"/>
+      <w:bookmarkEnd w:id="6"/>
     </w:p>
     <w:p>
       <w:pPr>
@@ -3000,8 +3291,26 @@
         </w:sectPr>
       </w:pPr>
       <w:r>
-        <w:t>Na jornada do usuário elabora-se de forma descritiva e ampla o que se pretende desenvolver. Nesta seção, deve-se apresentar as telas que serão desenvolvidas, ilustrando o que será implementado. Podem ser exploradas ferramentas gratuitas, tal como figma, canvas e etc.</w:t>
-      </w:r>
+        <w:t xml:space="preserve">Na jornada do usuário elabora-se de forma descritiva e ampla o que se pretende desenvolver. Nesta seção, deve-se apresentar as telas que serão desenvolvidas, ilustrando o que será implementado. Podem ser exploradas ferramentas gratuitas, tal como </w:t>
+      </w:r>
+      <w:proofErr w:type="spellStart"/>
+      <w:r>
+        <w:t>figma</w:t>
+      </w:r>
+      <w:proofErr w:type="spellEnd"/>
+      <w:r>
+        <w:t xml:space="preserve">, </w:t>
+      </w:r>
+      <w:proofErr w:type="spellStart"/>
+      <w:proofErr w:type="gramStart"/>
+      <w:r>
+        <w:t>canvas</w:t>
+      </w:r>
+      <w:proofErr w:type="spellEnd"/>
+      <w:r>
+        <w:t xml:space="preserve"> e etc.</w:t>
+      </w:r>
+      <w:proofErr w:type="gramEnd"/>
     </w:p>
     <w:p>
       <w:pPr>
@@ -3016,12 +3325,12 @@
           </w14:textFill>
         </w:rPr>
       </w:pPr>
-      <w:bookmarkStart w:id="10" w:name="_Toc122038695"/>
+      <w:bookmarkStart w:id="7" w:name="_Toc122038695"/>
       <w:r>
         <w:lastRenderedPageBreak/>
         <w:t>Arquitetura de Software</w:t>
       </w:r>
-      <w:bookmarkEnd w:id="10"/>
+      <w:bookmarkEnd w:id="7"/>
     </w:p>
     <w:p>
       <w:pPr>
@@ -3148,12 +3457,12 @@
           </w14:textFill>
         </w:rPr>
       </w:pPr>
-      <w:bookmarkStart w:id="11" w:name="_Toc122038696"/>
+      <w:bookmarkStart w:id="8" w:name="_Toc122038696"/>
       <w:r>
         <w:lastRenderedPageBreak/>
         <w:t>Validação da solução</w:t>
       </w:r>
-      <w:bookmarkEnd w:id="11"/>
+      <w:bookmarkEnd w:id="8"/>
     </w:p>
     <w:p>
       <w:pPr>
@@ -3283,12 +3592,12 @@
           </w14:textFill>
         </w:rPr>
       </w:pPr>
-      <w:bookmarkStart w:id="12" w:name="_Toc122038697"/>
+      <w:bookmarkStart w:id="9" w:name="_Toc122038697"/>
       <w:r>
         <w:lastRenderedPageBreak/>
         <w:t>Registros das evidências do projeto</w:t>
       </w:r>
-      <w:bookmarkEnd w:id="12"/>
+      <w:bookmarkEnd w:id="9"/>
     </w:p>
     <w:p>
       <w:pPr>
@@ -3410,12 +3719,12 @@
           </w14:textFill>
         </w:rPr>
       </w:pPr>
-      <w:bookmarkStart w:id="13" w:name="_Toc122038698"/>
+      <w:bookmarkStart w:id="10" w:name="_Toc122038698"/>
       <w:r>
         <w:lastRenderedPageBreak/>
         <w:t>Considerações finais e expectativas</w:t>
       </w:r>
-      <w:bookmarkEnd w:id="13"/>
+      <w:bookmarkEnd w:id="10"/>
     </w:p>
     <w:p>
       <w:pPr>
@@ -3544,12 +3853,12 @@
           </w14:textFill>
         </w:rPr>
       </w:pPr>
-      <w:bookmarkStart w:id="14" w:name="_Toc122038699"/>
+      <w:bookmarkStart w:id="11" w:name="_Toc122038699"/>
       <w:r>
         <w:lastRenderedPageBreak/>
         <w:t>Referências</w:t>
       </w:r>
-      <w:bookmarkEnd w:id="14"/>
+      <w:bookmarkEnd w:id="11"/>
     </w:p>
     <w:p>
       <w:pPr>
@@ -3656,6 +3965,55 @@
     <w:p>
       <w:pPr>
         <w:pStyle w:val="CorpodaReferncia"/>
+      </w:pPr>
+    </w:p>
+    <w:p>
+      <w:pPr>
+        <w:pStyle w:val="CorpodaReferncia"/>
+      </w:pPr>
+    </w:p>
+    <w:p>
+      <w:pPr>
+        <w:pStyle w:val="CorpodaReferncia"/>
+      </w:pPr>
+      <w:r>
+        <w:t>Croft, N. Degustação de vinhos. São Paulo: Folio, 2002.</w:t>
+      </w:r>
+    </w:p>
+    <w:p>
+      <w:pPr>
+        <w:pStyle w:val="CorpodaReferncia"/>
+      </w:pPr>
+    </w:p>
+    <w:p>
+      <w:pPr>
+        <w:pStyle w:val="CorpodaReferncia"/>
+      </w:pPr>
+      <w:r>
+        <w:t>Lanari, R. 2020: um ano fora da curva (e dos vinhos). Exame, São Paulo, 14 dez. 2020. Disponível em: https://exame.com/casual/2020-um-ano-fora-da-curva-e-dos-vinhos/. Acesso em: 22 mar. 2024.</w:t>
+      </w:r>
+    </w:p>
+    <w:p>
+      <w:pPr>
+        <w:pStyle w:val="CorpodaReferncia"/>
+      </w:pPr>
+    </w:p>
+    <w:p>
+      <w:pPr>
+        <w:pStyle w:val="CorpodaReferncia"/>
+      </w:pPr>
+      <w:r>
+        <w:t>Melo, A. S. Q. T&amp;H Turismo &amp; Hotelaria: bebidas e harmonizações. João Pessoa: Editora do CCTA, 2020.</w:t>
+      </w:r>
+    </w:p>
+    <w:p>
+      <w:pPr>
+        <w:pStyle w:val="CorpodaReferncia"/>
+      </w:pPr>
+    </w:p>
+    <w:p>
+      <w:pPr>
+        <w:pStyle w:val="CorpodaReferncia"/>
         <w:sectPr>
           <w:pgSz w:w="11906" w:h="16838"/>
           <w:pgMar w:top="1701" w:right="1134" w:bottom="1134" w:left="1701" w:header="709" w:footer="709" w:gutter="0"/>
@@ -3663,6 +4021,62 @@
           <w:docGrid w:linePitch="360"/>
         </w:sectPr>
       </w:pPr>
+      <w:proofErr w:type="spellStart"/>
+      <w:r>
+        <w:t>Ozbun</w:t>
+      </w:r>
+      <w:proofErr w:type="spellEnd"/>
+      <w:r>
+        <w:t xml:space="preserve">, T. </w:t>
+      </w:r>
+      <w:proofErr w:type="spellStart"/>
+      <w:r>
+        <w:t>Wine</w:t>
+      </w:r>
+      <w:proofErr w:type="spellEnd"/>
+      <w:r>
+        <w:t xml:space="preserve"> </w:t>
+      </w:r>
+      <w:proofErr w:type="spellStart"/>
+      <w:r>
+        <w:t>industry</w:t>
+      </w:r>
+      <w:proofErr w:type="spellEnd"/>
+      <w:r>
+        <w:t xml:space="preserve"> in </w:t>
+      </w:r>
+      <w:proofErr w:type="spellStart"/>
+      <w:r>
+        <w:t>Brazil</w:t>
+      </w:r>
+      <w:proofErr w:type="spellEnd"/>
+      <w:r>
+        <w:t xml:space="preserve"> – </w:t>
+      </w:r>
+      <w:proofErr w:type="spellStart"/>
+      <w:r>
+        <w:t>statistics</w:t>
+      </w:r>
+      <w:proofErr w:type="spellEnd"/>
+      <w:r>
+        <w:t xml:space="preserve"> &amp; </w:t>
+      </w:r>
+      <w:proofErr w:type="spellStart"/>
+      <w:r>
+        <w:t>facts</w:t>
+      </w:r>
+      <w:proofErr w:type="spellEnd"/>
+      <w:r>
+        <w:t xml:space="preserve">. </w:t>
+      </w:r>
+      <w:proofErr w:type="spellStart"/>
+      <w:r>
+        <w:t>Statista</w:t>
+      </w:r>
+      <w:proofErr w:type="spellEnd"/>
+      <w:r>
+        <w:t>, Jan 10, 2024. Disponível em: https://www.statista.com/topics/5228/wine-industry-in-brazil/#topicOverview. Acesso em: 22 mar. 2024.</w:t>
+      </w:r>
     </w:p>
     <w:p>
       <w:pPr>
@@ -3693,7 +4107,15 @@
         <w:pStyle w:val="CorpodoTexto"/>
       </w:pPr>
       <w:r>
-        <w:t>A redação precisa ser clara e fluida, prezando pelo layout do template previsto.</w:t>
+        <w:t xml:space="preserve">A redação precisa ser clara e fluida, prezando pelo layout do </w:t>
+      </w:r>
+      <w:proofErr w:type="spellStart"/>
+      <w:r>
+        <w:t>template</w:t>
+      </w:r>
+      <w:proofErr w:type="spellEnd"/>
+      <w:r>
+        <w:t xml:space="preserve"> previsto.</w:t>
       </w:r>
     </w:p>
     <w:p>
@@ -5453,6 +5875,69 @@
       <w:szCs w:val="20"/>
     </w:rPr>
   </w:style>
+  <w:style w:type="paragraph" w:styleId="Textodenotaderodap">
+    <w:name w:val="footnote text"/>
+    <w:basedOn w:val="Normal"/>
+    <w:link w:val="TextodenotaderodapChar"/>
+    <w:uiPriority w:val="99"/>
+    <w:semiHidden/>
+    <w:unhideWhenUsed/>
+    <w:rsid w:val="006D4DB9"/>
+    <w:pPr>
+      <w:spacing w:after="0" w:line="240" w:lineRule="auto"/>
+    </w:pPr>
+    <w:rPr>
+      <w:sz w:val="20"/>
+      <w:szCs w:val="20"/>
+    </w:rPr>
+  </w:style>
+  <w:style w:type="character" w:customStyle="1" w:styleId="TextodenotaderodapChar">
+    <w:name w:val="Texto de nota de rodapé Char"/>
+    <w:basedOn w:val="Fontepargpadro"/>
+    <w:link w:val="Textodenotaderodap"/>
+    <w:uiPriority w:val="99"/>
+    <w:semiHidden/>
+    <w:rsid w:val="006D4DB9"/>
+    <w:rPr>
+      <w:sz w:val="20"/>
+      <w:szCs w:val="20"/>
+    </w:rPr>
+  </w:style>
+  <w:style w:type="character" w:styleId="Refdenotaderodap">
+    <w:name w:val="footnote reference"/>
+    <w:basedOn w:val="Fontepargpadro"/>
+    <w:uiPriority w:val="99"/>
+    <w:semiHidden/>
+    <w:unhideWhenUsed/>
+    <w:rsid w:val="006D4DB9"/>
+    <w:rPr>
+      <w:vertAlign w:val="superscript"/>
+    </w:rPr>
+  </w:style>
+  <w:style w:type="character" w:styleId="MenoPendente">
+    <w:name w:val="Unresolved Mention"/>
+    <w:basedOn w:val="Fontepargpadro"/>
+    <w:uiPriority w:val="99"/>
+    <w:semiHidden/>
+    <w:unhideWhenUsed/>
+    <w:rsid w:val="00B94D00"/>
+    <w:rPr>
+      <w:color w:val="605E5C"/>
+      <w:shd w:val="clear" w:color="auto" w:fill="E1DFDD"/>
+    </w:rPr>
+  </w:style>
+  <w:style w:type="character" w:styleId="HiperlinkVisitado">
+    <w:name w:val="FollowedHyperlink"/>
+    <w:basedOn w:val="Fontepargpadro"/>
+    <w:uiPriority w:val="99"/>
+    <w:semiHidden/>
+    <w:unhideWhenUsed/>
+    <w:rsid w:val="00ED5D5B"/>
+    <w:rPr>
+      <w:color w:val="954F72" w:themeColor="followedHyperlink"/>
+      <w:u w:val="single"/>
+    </w:rPr>
+  </w:style>
 </w:styles>
 </file>
 

</xml_diff>

<commit_message>
feat: VIN-378 - criando os objetivos da construção da solução
</commit_message>
<xml_diff>
--- a/TCC/Vanderlei_Kleinschmidt-tcc-fullstack-projeto-prtico.docx
+++ b/TCC/Vanderlei_Kleinschmidt-tcc-fullstack-projeto-prtico.docx
@@ -717,14 +717,6 @@
               <w:color w:val="2F5496" w:themeColor="accent1" w:themeShade="BF"/>
               <w:sz w:val="24"/>
               <w:szCs w:val="24"/>
-              <w14:textFill>
-                <w14:solidFill>
-                  <w14:schemeClr w14:val="accent1">
-                    <w14:lumMod w14:val="75000"/>
-                    <w14:lumMod w14:val="75000"/>
-                  </w14:schemeClr>
-                </w14:solidFill>
-              </w14:textFill>
             </w:rPr>
           </w:pPr>
         </w:p>
@@ -783,19 +775,7 @@
               <w:rPr>
                 <w:rStyle w:val="Hyperlink"/>
               </w:rPr>
-              <w:t>Contextualiza</w:t>
-            </w:r>
-            <w:r>
-              <w:rPr>
-                <w:rStyle w:val="Hyperlink"/>
-              </w:rPr>
-              <w:t>ç</w:t>
-            </w:r>
-            <w:r>
-              <w:rPr>
-                <w:rStyle w:val="Hyperlink"/>
-              </w:rPr>
-              <w:t>ão da proposta</w:t>
+              <w:t>Contextualização da proposta</w:t>
             </w:r>
             <w:r>
               <w:rPr>
@@ -874,19 +854,7 @@
               <w:rPr>
                 <w:rStyle w:val="Hyperlink"/>
               </w:rPr>
-              <w:t>Título Secun</w:t>
-            </w:r>
-            <w:r>
-              <w:rPr>
-                <w:rStyle w:val="Hyperlink"/>
-              </w:rPr>
-              <w:t>d</w:t>
-            </w:r>
-            <w:r>
-              <w:rPr>
-                <w:rStyle w:val="Hyperlink"/>
-              </w:rPr>
-              <w:t>ário</w:t>
+              <w:t>Título Secundário</w:t>
             </w:r>
             <w:r>
               <w:rPr>
@@ -2276,19 +2244,7 @@
         <w:ind w:firstLine="709"/>
       </w:pPr>
       <w:r>
-        <w:t>Além de degustar, há ainda a questão de harmonizar corretamente o que se bebe com o que se come. A harmonia que se obtém a partir da combinação de aromas e sabores do vinho com a comida, ainda é um mistério para muitos, que transferem essa tarefa para especialistas. Conforme Melo (2020, p. 11), “</w:t>
-      </w:r>
-      <w:r>
-        <w:t>A harmonização, potencializa e enriquece as características dos</w:t>
-      </w:r>
-      <w:r>
-        <w:t xml:space="preserve"> </w:t>
-      </w:r>
-      <w:r>
-        <w:t xml:space="preserve">alimentos e da </w:t>
-      </w:r>
-      <w:r>
-        <w:t>[</w:t>
+        <w:t>Além de degustar, há ainda a questão de harmonizar corretamente o que se bebe com o que se come. A harmonia que se obtém a partir da combinação de aromas e sabores do vinho com a comida, ainda é um mistério para muitos, que transferem essa tarefa para especialistas. Conforme Melo (2020, p. 11), “A harmonização, potencializa e enriquece as características dos alimentos e da [</w:t>
       </w:r>
       <w:r>
         <w:rPr>
@@ -2298,16 +2254,7 @@
         <w:t>sic</w:t>
       </w:r>
       <w:r>
-        <w:t xml:space="preserve">] </w:t>
-      </w:r>
-      <w:r>
-        <w:t>bebidas, podendo alcançar o auge da experiência em</w:t>
-      </w:r>
-      <w:r>
-        <w:t xml:space="preserve"> </w:t>
-      </w:r>
-      <w:r>
-        <w:t xml:space="preserve">que uma simples refeição </w:t>
+        <w:t xml:space="preserve">] bebidas, podendo alcançar o auge da experiência em que uma simples refeição </w:t>
       </w:r>
       <w:proofErr w:type="gramStart"/>
       <w:r>
@@ -2315,16 +2262,7 @@
       </w:r>
       <w:proofErr w:type="gramEnd"/>
       <w:r>
-        <w:t xml:space="preserve"> um acontecimento memorável</w:t>
-      </w:r>
-      <w:r>
-        <w:t>”</w:t>
-      </w:r>
-      <w:r>
-        <w:t>.</w:t>
-      </w:r>
-      <w:r>
-        <w:t xml:space="preserve"> </w:t>
+        <w:t xml:space="preserve"> um acontecimento memorável”. </w:t>
       </w:r>
     </w:p>
     <w:p>
@@ -2584,25 +2522,181 @@
     </w:p>
     <w:p>
       <w:pPr>
+        <w:pStyle w:val="Ttulo2"/>
+      </w:pPr>
+      <w:r>
+        <w:t>Objetivo estratégico</w:t>
+      </w:r>
+    </w:p>
+    <w:p>
+      <w:pPr>
         <w:pStyle w:val="CorpodoTexto"/>
       </w:pPr>
       <w:r>
-        <w:t>Aponte os objetivos estratégicos e específicos que buscas alcançar até o final desta proposta.</w:t>
+        <w:t xml:space="preserve">O objetivo estratégico consiste em melhorar o conhecimento nos processos que envolvem a construção de um software, desde a sua concepção até a entrega </w:t>
+      </w:r>
+      <w:r>
+        <w:t>final</w:t>
+      </w:r>
+      <w:r>
+        <w:t xml:space="preserve"> da solução</w:t>
+      </w:r>
+      <w:r>
+        <w:t xml:space="preserve"> seguindo a metodologia ágil</w:t>
+      </w:r>
+      <w:r>
+        <w:t>.</w:t>
       </w:r>
     </w:p>
     <w:p>
       <w:pPr>
         <w:pStyle w:val="CorpodoTexto"/>
       </w:pPr>
-      <w:r>
-        <w:t xml:space="preserve">Objetivo estratégico pode ser visto como aquilo que você deseja alcançar com o desenvolvimento da atividade. Alguns exemplos de objetivo estratégico são: (a) dominar uma dada tecnologia, (b) fazer avançar o seu conhecimento sobre gerenciamento, (c) melhorar seu conhecimento sobre o fluxo de projeto, (d) aprofundar seu conhecimento em uma plataforma </w:t>
-      </w:r>
-      <w:proofErr w:type="gramStart"/>
-      <w:r>
-        <w:t>específica, etc.</w:t>
-      </w:r>
-      <w:proofErr w:type="gramEnd"/>
-    </w:p>
+    </w:p>
+    <w:p>
+      <w:pPr>
+        <w:pStyle w:val="Ttulo2"/>
+      </w:pPr>
+      <w:r>
+        <w:t>Objetivos específicos</w:t>
+      </w:r>
+    </w:p>
+    <w:p>
+      <w:pPr>
+        <w:ind w:left="708"/>
+      </w:pPr>
+      <w:r>
+        <w:t>Abaixo estão relacionados os objetivos específicos deste projeto:</w:t>
+      </w:r>
+    </w:p>
+    <w:p>
+      <w:pPr>
+        <w:pStyle w:val="PargrafodaLista"/>
+        <w:numPr>
+          <w:ilvl w:val="0"/>
+          <w:numId w:val="3"/>
+        </w:numPr>
+      </w:pPr>
+      <w:r>
+        <w:t xml:space="preserve">Construir um projeto no </w:t>
+      </w:r>
+      <w:proofErr w:type="spellStart"/>
+      <w:r>
+        <w:t>Jira</w:t>
+      </w:r>
+      <w:proofErr w:type="spellEnd"/>
+      <w:r>
+        <w:t xml:space="preserve"> Software para organização e controle das tarefas e dos processos;</w:t>
+      </w:r>
+    </w:p>
+    <w:p>
+      <w:pPr>
+        <w:pStyle w:val="PargrafodaLista"/>
+        <w:numPr>
+          <w:ilvl w:val="0"/>
+          <w:numId w:val="3"/>
+        </w:numPr>
+      </w:pPr>
+      <w:r>
+        <w:t xml:space="preserve">Criar um projeto no GitHub utilizando </w:t>
+      </w:r>
+      <w:proofErr w:type="spellStart"/>
+      <w:r>
+        <w:t>branchs</w:t>
+      </w:r>
+      <w:proofErr w:type="spellEnd"/>
+      <w:r>
+        <w:t xml:space="preserve"> para facilitar o versionamento do código;</w:t>
+      </w:r>
+    </w:p>
+    <w:p>
+      <w:pPr>
+        <w:pStyle w:val="PargrafodaLista"/>
+        <w:numPr>
+          <w:ilvl w:val="0"/>
+          <w:numId w:val="3"/>
+        </w:numPr>
+      </w:pPr>
+      <w:r>
+        <w:t xml:space="preserve">Construir a solução </w:t>
+      </w:r>
+      <w:r>
+        <w:t>utilizando micro serviços</w:t>
+      </w:r>
+      <w:r>
+        <w:t xml:space="preserve">, </w:t>
+      </w:r>
+      <w:r>
+        <w:t xml:space="preserve">dentro da arquitetura hexagonal, separando as camadas de banco de dados, </w:t>
+      </w:r>
+      <w:proofErr w:type="spellStart"/>
+      <w:r>
+        <w:t>backend</w:t>
+      </w:r>
+      <w:proofErr w:type="spellEnd"/>
+      <w:r>
+        <w:t xml:space="preserve"> e </w:t>
+      </w:r>
+      <w:proofErr w:type="spellStart"/>
+      <w:r>
+        <w:t>frontend</w:t>
+      </w:r>
+      <w:proofErr w:type="spellEnd"/>
+      <w:r>
+        <w:t xml:space="preserve">, com a utilização de um </w:t>
+      </w:r>
+      <w:proofErr w:type="spellStart"/>
+      <w:r>
+        <w:t>Backend</w:t>
+      </w:r>
+      <w:proofErr w:type="spellEnd"/>
+      <w:r>
+        <w:t xml:space="preserve"> For </w:t>
+      </w:r>
+      <w:proofErr w:type="spellStart"/>
+      <w:r>
+        <w:t>Frontend</w:t>
+      </w:r>
+      <w:proofErr w:type="spellEnd"/>
+      <w:r>
+        <w:t xml:space="preserve"> (BFF) como gerenciador de chamadas </w:t>
+      </w:r>
+      <w:r>
+        <w:t>das requisições</w:t>
+      </w:r>
+      <w:r>
+        <w:t>;</w:t>
+      </w:r>
+    </w:p>
+    <w:p>
+      <w:pPr>
+        <w:pStyle w:val="PargrafodaLista"/>
+        <w:numPr>
+          <w:ilvl w:val="0"/>
+          <w:numId w:val="3"/>
+        </w:numPr>
+      </w:pPr>
+      <w:r>
+        <w:t xml:space="preserve">Realizar a configuração e a hospedagem da aplicação na AWS com estratégia de </w:t>
+      </w:r>
+      <w:proofErr w:type="spellStart"/>
+      <w:r>
+        <w:t>observabilidade</w:t>
+      </w:r>
+      <w:proofErr w:type="spellEnd"/>
+      <w:r>
+        <w:t xml:space="preserve"> utilizando o </w:t>
+      </w:r>
+      <w:proofErr w:type="spellStart"/>
+      <w:r>
+        <w:t>Datadog</w:t>
+      </w:r>
+      <w:proofErr w:type="spellEnd"/>
+      <w:r>
+        <w:t>.</w:t>
+      </w:r>
+    </w:p>
+    <w:p/>
     <w:p>
       <w:pPr>
         <w:pStyle w:val="CorpodoTexto"/>
@@ -2613,17 +2707,6 @@
           <w:docGrid w:linePitch="360"/>
         </w:sectPr>
       </w:pPr>
-      <w:r>
-        <w:t xml:space="preserve">Objetivo específico detalha como cada objetivo estratégico pode ser alcançado. Por exemplo. Considere que seu objetivo estratégico é o de aprofundar seu conhecimento em computação em nuvem. Com isto, alguns dos objetivos específicos seriam: (a) realizar configuração básica de servidores na plataforma </w:t>
-      </w:r>
-      <w:proofErr w:type="spellStart"/>
-      <w:r>
-        <w:t>amazon</w:t>
-      </w:r>
-      <w:proofErr w:type="spellEnd"/>
-      <w:r>
-        <w:t>, (b) explorar scripts de elasticidade, (c) estudar questões de segurança na nuvem. Uma vez definidos os objetivos específicos, este devem cumpridos na elaboração do seu trabalho.</w:t>
-      </w:r>
     </w:p>
     <w:p>
       <w:pPr>
@@ -4667,6 +4750,95 @@
 <file path=word/numbering.xml><?xml version="1.0" encoding="utf-8"?>
 <w:numbering xmlns:wpc="http://schemas.microsoft.com/office/word/2010/wordprocessingCanvas" xmlns:cx="http://schemas.microsoft.com/office/drawing/2014/chartex" xmlns:cx1="http://schemas.microsoft.com/office/drawing/2015/9/8/chartex" xmlns:cx2="http://schemas.microsoft.com/office/drawing/2015/10/21/chartex" xmlns:cx3="http://schemas.microsoft.com/office/drawing/2016/5/9/chartex" xmlns:cx4="http://schemas.microsoft.com/office/drawing/2016/5/10/chartex" xmlns:cx5="http://schemas.microsoft.com/office/drawing/2016/5/11/chartex" xmlns:cx6="http://schemas.microsoft.com/office/drawing/2016/5/12/chartex" xmlns:cx7="http://schemas.microsoft.com/office/drawing/2016/5/13/chartex" xmlns:cx8="http://schemas.microsoft.com/office/drawing/2016/5/14/chartex" xmlns:mc="http://schemas.openxmlformats.org/markup-compatibility/2006" xmlns:aink="http://schemas.microsoft.com/office/drawing/2016/ink" xmlns:am3d="http://schemas.microsoft.com/office/drawing/2017/model3d" xmlns:o="urn:schemas-microsoft-com:office:office" xmlns:oel="http://schemas.microsoft.com/office/2019/extlst" xmlns:r="http://schemas.openxmlformats.org/officeDocument/2006/relationships" xmlns:m="http://schemas.openxmlformats.org/officeDocument/2006/math" xmlns:v="urn:schemas-microsoft-com:vml" xmlns:wp14="http://schemas.microsoft.com/office/word/2010/wordprocessingDrawing" xmlns:wp="http://schemas.openxmlformats.org/drawingml/2006/wordprocessingDrawing" xmlns:w10="urn:schemas-microsoft-com:office:word" xmlns:w="http://schemas.openxmlformats.org/wordprocessingml/2006/main" xmlns:w14="http://schemas.microsoft.com/office/word/2010/wordml" xmlns:w15="http://schemas.microsoft.com/office/word/2012/wordml" xmlns:w16cex="http://schemas.microsoft.com/office/word/2018/wordml/cex" xmlns:w16cid="http://schemas.microsoft.com/office/word/2016/wordml/cid" xmlns:w16="http://schemas.microsoft.com/office/word/2018/wordml" xmlns:w16sdtdh="http://schemas.microsoft.com/office/word/2020/wordml/sdtdatahash" xmlns:w16se="http://schemas.microsoft.com/office/word/2015/wordml/symex" xmlns:wpg="http://schemas.microsoft.com/office/word/2010/wordprocessingGroup" xmlns:wpi="http://schemas.microsoft.com/office/word/2010/wordprocessingInk" xmlns:wne="http://schemas.microsoft.com/office/word/2006/wordml" xmlns:wps="http://schemas.microsoft.com/office/word/2010/wordprocessingShape" mc:Ignorable="w14 w15 w16se w16cid w16 w16cex w16sdtdh wp14">
   <w:abstractNum w:abstractNumId="0" w15:restartNumberingAfterBreak="0">
+    <w:nsid w:val="244227B2"/>
+    <w:multiLevelType w:val="hybridMultilevel"/>
+    <w:tmpl w:val="0FE07CCC"/>
+    <w:lvl w:ilvl="0" w:tplc="FD0C486E">
+      <w:start w:val="1"/>
+      <w:numFmt w:val="lowerLetter"/>
+      <w:lvlText w:val="%1)"/>
+      <w:lvlJc w:val="left"/>
+      <w:pPr>
+        <w:ind w:left="1068" w:hanging="360"/>
+      </w:pPr>
+      <w:rPr>
+        <w:rFonts w:hint="default"/>
+      </w:rPr>
+    </w:lvl>
+    <w:lvl w:ilvl="1" w:tplc="04160019" w:tentative="1">
+      <w:start w:val="1"/>
+      <w:numFmt w:val="lowerLetter"/>
+      <w:lvlText w:val="%2."/>
+      <w:lvlJc w:val="left"/>
+      <w:pPr>
+        <w:ind w:left="1788" w:hanging="360"/>
+      </w:pPr>
+    </w:lvl>
+    <w:lvl w:ilvl="2" w:tplc="0416001B" w:tentative="1">
+      <w:start w:val="1"/>
+      <w:numFmt w:val="lowerRoman"/>
+      <w:lvlText w:val="%3."/>
+      <w:lvlJc w:val="right"/>
+      <w:pPr>
+        <w:ind w:left="2508" w:hanging="180"/>
+      </w:pPr>
+    </w:lvl>
+    <w:lvl w:ilvl="3" w:tplc="0416000F" w:tentative="1">
+      <w:start w:val="1"/>
+      <w:numFmt w:val="decimal"/>
+      <w:lvlText w:val="%4."/>
+      <w:lvlJc w:val="left"/>
+      <w:pPr>
+        <w:ind w:left="3228" w:hanging="360"/>
+      </w:pPr>
+    </w:lvl>
+    <w:lvl w:ilvl="4" w:tplc="04160019" w:tentative="1">
+      <w:start w:val="1"/>
+      <w:numFmt w:val="lowerLetter"/>
+      <w:lvlText w:val="%5."/>
+      <w:lvlJc w:val="left"/>
+      <w:pPr>
+        <w:ind w:left="3948" w:hanging="360"/>
+      </w:pPr>
+    </w:lvl>
+    <w:lvl w:ilvl="5" w:tplc="0416001B" w:tentative="1">
+      <w:start w:val="1"/>
+      <w:numFmt w:val="lowerRoman"/>
+      <w:lvlText w:val="%6."/>
+      <w:lvlJc w:val="right"/>
+      <w:pPr>
+        <w:ind w:left="4668" w:hanging="180"/>
+      </w:pPr>
+    </w:lvl>
+    <w:lvl w:ilvl="6" w:tplc="0416000F" w:tentative="1">
+      <w:start w:val="1"/>
+      <w:numFmt w:val="decimal"/>
+      <w:lvlText w:val="%7."/>
+      <w:lvlJc w:val="left"/>
+      <w:pPr>
+        <w:ind w:left="5388" w:hanging="360"/>
+      </w:pPr>
+    </w:lvl>
+    <w:lvl w:ilvl="7" w:tplc="04160019" w:tentative="1">
+      <w:start w:val="1"/>
+      <w:numFmt w:val="lowerLetter"/>
+      <w:lvlText w:val="%8."/>
+      <w:lvlJc w:val="left"/>
+      <w:pPr>
+        <w:ind w:left="6108" w:hanging="360"/>
+      </w:pPr>
+    </w:lvl>
+    <w:lvl w:ilvl="8" w:tplc="0416001B" w:tentative="1">
+      <w:start w:val="1"/>
+      <w:numFmt w:val="lowerRoman"/>
+      <w:lvlText w:val="%9."/>
+      <w:lvlJc w:val="right"/>
+      <w:pPr>
+        <w:ind w:left="6828" w:hanging="180"/>
+      </w:pPr>
+    </w:lvl>
+  </w:abstractNum>
+  <w:abstractNum w:abstractNumId="1" w15:restartNumberingAfterBreak="0">
     <w:nsid w:val="6AF57636"/>
     <w:multiLevelType w:val="multilevel"/>
     <w:tmpl w:val="C526C646"/>
@@ -4797,7 +4969,7 @@
       </w:rPr>
     </w:lvl>
   </w:abstractNum>
-  <w:abstractNum w:abstractNumId="1" w15:restartNumberingAfterBreak="0">
+  <w:abstractNum w:abstractNumId="2" w15:restartNumberingAfterBreak="0">
     <w:nsid w:val="7C2F5DF5"/>
     <w:multiLevelType w:val="hybridMultilevel"/>
     <w:tmpl w:val="B7CA7724"/>
@@ -4911,10 +5083,13 @@
     </w:lvl>
   </w:abstractNum>
   <w:num w:numId="1" w16cid:durableId="560824303">
-    <w:abstractNumId w:val="0"/>
+    <w:abstractNumId w:val="1"/>
   </w:num>
   <w:num w:numId="2" w16cid:durableId="1180509139">
-    <w:abstractNumId w:val="1"/>
+    <w:abstractNumId w:val="2"/>
+  </w:num>
+  <w:num w:numId="3" w16cid:durableId="754909226">
+    <w:abstractNumId w:val="0"/>
   </w:num>
 </w:numbering>
 </file>
@@ -5938,6 +6113,17 @@
       <w:u w:val="single"/>
     </w:rPr>
   </w:style>
+  <w:style w:type="paragraph" w:styleId="PargrafodaLista">
+    <w:name w:val="List Paragraph"/>
+    <w:basedOn w:val="Normal"/>
+    <w:uiPriority w:val="34"/>
+    <w:qFormat/>
+    <w:rsid w:val="009A7EA4"/>
+    <w:pPr>
+      <w:ind w:left="720"/>
+      <w:contextualSpacing/>
+    </w:pPr>
+  </w:style>
 </w:styles>
 </file>
 

</xml_diff>

<commit_message>
feat: VIN-379 - elaborando a jornada do usuário
</commit_message>
<xml_diff>
--- a/TCC/Vanderlei_Kleinschmidt-tcc-fullstack-projeto-prtico.docx
+++ b/TCC/Vanderlei_Kleinschmidt-tcc-fullstack-projeto-prtico.docx
@@ -717,6 +717,14 @@
               <w:color w:val="2F5496" w:themeColor="accent1" w:themeShade="BF"/>
               <w:sz w:val="24"/>
               <w:szCs w:val="24"/>
+              <w14:textFill>
+                <w14:solidFill>
+                  <w14:schemeClr w14:val="accent1">
+                    <w14:lumMod w14:val="75000"/>
+                    <w14:lumMod w14:val="75000"/>
+                  </w14:schemeClr>
+                </w14:solidFill>
+              </w14:textFill>
             </w:rPr>
           </w:pPr>
         </w:p>
@@ -2185,15 +2193,7 @@
         <w:ind w:firstLine="709"/>
       </w:pPr>
       <w:r>
-        <w:t xml:space="preserve">Esses dados são corroborados pela </w:t>
-      </w:r>
-      <w:proofErr w:type="spellStart"/>
-      <w:r>
-        <w:t>Ozbun</w:t>
-      </w:r>
-      <w:proofErr w:type="spellEnd"/>
-      <w:r>
-        <w:t xml:space="preserve"> (2024), segundo o qual a demanda de consumo atingiu 439 milhões de litros em 2022, com um consumo per capita </w:t>
+        <w:t xml:space="preserve">Esses dados são corroborados pela Ozbun (2024), segundo o qual a demanda de consumo atingiu 439 milhões de litros em 2022, com um consumo per capita </w:t>
       </w:r>
       <w:r>
         <w:t xml:space="preserve">próximo a </w:t>
@@ -2254,15 +2254,7 @@
         <w:t>sic</w:t>
       </w:r>
       <w:r>
-        <w:t xml:space="preserve">] bebidas, podendo alcançar o auge da experiência em que uma simples refeição </w:t>
-      </w:r>
-      <w:proofErr w:type="gramStart"/>
-      <w:r>
-        <w:t>torna-se</w:t>
-      </w:r>
-      <w:proofErr w:type="gramEnd"/>
-      <w:r>
-        <w:t xml:space="preserve"> um acontecimento memorável”. </w:t>
+        <w:t xml:space="preserve">] bebidas, podendo alcançar o auge da experiência em que uma simples refeição torna-se um acontecimento memorável”. </w:t>
       </w:r>
     </w:p>
     <w:p>
@@ -2270,17 +2262,7 @@
         <w:ind w:firstLine="709"/>
       </w:pPr>
       <w:r>
-        <w:t xml:space="preserve">Por traz disso tudo ainda existe outro universo, o das taças, serviço, temperatura e guarda. Dito de outra forma, o manuseio do vinho. Entender qual taça usar, ou ainda como abrir e em qual temperatura servir determinado vinho, se ele deve aerar ou não e por quanto tempo antes de servir, e o que fazer com a garrafa após aberta, também gera frustração para quem é de fora desse mundo, por não entender o </w:t>
-      </w:r>
-      <w:proofErr w:type="spellStart"/>
-      <w:proofErr w:type="gramStart"/>
-      <w:r>
-        <w:t>por quê</w:t>
-      </w:r>
-      <w:proofErr w:type="spellEnd"/>
-      <w:proofErr w:type="gramEnd"/>
-      <w:r>
-        <w:t xml:space="preserve"> desse ritual.</w:t>
+        <w:t>Por traz disso tudo ainda existe outro universo, o das taças, serviço, temperatura e guarda. Dito de outra forma, o manuseio do vinho. Entender qual taça usar, ou ainda como abrir e em qual temperatura servir determinado vinho, se ele deve aerar ou não e por quanto tempo antes de servir, e o que fazer com a garrafa após aberta, também gera frustração para quem é de fora desse mundo, por não entender o por quê desse ritual.</w:t>
       </w:r>
     </w:p>
     <w:p>
@@ -2296,10 +2278,12 @@
       <w:pPr>
         <w:ind w:firstLine="709"/>
       </w:pPr>
+      <w:bookmarkStart w:id="2" w:name="_Hlk162168934"/>
       <w:r>
         <w:t>É justamente para ajudar o enófilo amador ou ainda aquele que deseja entrar no mundo dos vinhos, que se propõe a criação do Vinho Notas. Em outras palavras, para o enófilo amador, que tem dificuldade em compreender os métodos e técnicas de degustação devido às complexidades expostas anteriormente, o Vinho Notas é uma aplicação de desktop progressiva, PWA. Ela facilita a experiência de degustar vinhos, e diferentemente dos web sites e aplicativos de compras de vinho, essa solução melhora a experiência na jornada de descobertas no mundo dos vinhos, ajudando a organizar e registrar as degustações, permitindo recuperar o histórico e sugerindo opções para compras futuras.</w:t>
       </w:r>
     </w:p>
+    <w:bookmarkEnd w:id="2"/>
     <w:p>
       <w:pPr>
         <w:ind w:firstLine="709"/>
@@ -2433,12 +2417,12 @@
           </w14:textFill>
         </w:rPr>
       </w:pPr>
-      <w:bookmarkStart w:id="2" w:name="_Toc122038690"/>
+      <w:bookmarkStart w:id="3" w:name="_Toc122038690"/>
       <w:r>
         <w:lastRenderedPageBreak/>
         <w:t>Objetivos da construção da solução</w:t>
       </w:r>
-      <w:bookmarkEnd w:id="2"/>
+      <w:bookmarkEnd w:id="3"/>
     </w:p>
     <w:p>
       <w:pPr>
@@ -2533,13 +2517,7 @@
         <w:pStyle w:val="CorpodoTexto"/>
       </w:pPr>
       <w:r>
-        <w:t xml:space="preserve">O objetivo estratégico consiste em melhorar o conhecimento nos processos que envolvem a construção de um software, desde a sua concepção até a entrega </w:t>
-      </w:r>
-      <w:r>
-        <w:t>final</w:t>
-      </w:r>
-      <w:r>
-        <w:t xml:space="preserve"> da solução</w:t>
+        <w:t>O objetivo estratégico consiste em melhorar o conhecimento nos processos que envolvem a construção de um software, desde a sua concepção até a entrega final da solução</w:t>
       </w:r>
       <w:r>
         <w:t xml:space="preserve"> seguindo a metodologia ágil</w:t>
@@ -2578,15 +2556,7 @@
         </w:numPr>
       </w:pPr>
       <w:r>
-        <w:t xml:space="preserve">Construir um projeto no </w:t>
-      </w:r>
-      <w:proofErr w:type="spellStart"/>
-      <w:r>
-        <w:t>Jira</w:t>
-      </w:r>
-      <w:proofErr w:type="spellEnd"/>
-      <w:r>
-        <w:t xml:space="preserve"> Software para organização e controle das tarefas e dos processos;</w:t>
+        <w:t>Construir um projeto no Jira Software para organização e controle das tarefas e dos processos;</w:t>
       </w:r>
     </w:p>
     <w:p>
@@ -2598,15 +2568,7 @@
         </w:numPr>
       </w:pPr>
       <w:r>
-        <w:t xml:space="preserve">Criar um projeto no GitHub utilizando </w:t>
-      </w:r>
-      <w:proofErr w:type="spellStart"/>
-      <w:r>
-        <w:t>branchs</w:t>
-      </w:r>
-      <w:proofErr w:type="spellEnd"/>
-      <w:r>
-        <w:t xml:space="preserve"> para facilitar o versionamento do código;</w:t>
+        <w:t>Criar um projeto no GitHub utilizando branchs para facilitar o versionamento do código;</w:t>
       </w:r>
     </w:p>
     <w:p>
@@ -2621,45 +2583,10 @@
         <w:t xml:space="preserve">Construir a solução </w:t>
       </w:r>
       <w:r>
-        <w:t>utilizando micro serviços</w:t>
-      </w:r>
-      <w:r>
-        <w:t xml:space="preserve">, </w:t>
-      </w:r>
-      <w:r>
-        <w:t xml:space="preserve">dentro da arquitetura hexagonal, separando as camadas de banco de dados, </w:t>
-      </w:r>
-      <w:proofErr w:type="spellStart"/>
-      <w:r>
-        <w:t>backend</w:t>
-      </w:r>
-      <w:proofErr w:type="spellEnd"/>
-      <w:r>
-        <w:t xml:space="preserve"> e </w:t>
-      </w:r>
-      <w:proofErr w:type="spellStart"/>
-      <w:r>
-        <w:t>frontend</w:t>
-      </w:r>
-      <w:proofErr w:type="spellEnd"/>
-      <w:r>
-        <w:t xml:space="preserve">, com a utilização de um </w:t>
-      </w:r>
-      <w:proofErr w:type="spellStart"/>
-      <w:r>
-        <w:t>Backend</w:t>
-      </w:r>
-      <w:proofErr w:type="spellEnd"/>
-      <w:r>
-        <w:t xml:space="preserve"> For </w:t>
-      </w:r>
-      <w:proofErr w:type="spellStart"/>
-      <w:r>
-        <w:t>Frontend</w:t>
-      </w:r>
-      <w:proofErr w:type="spellEnd"/>
-      <w:r>
-        <w:t xml:space="preserve"> (BFF) como gerenciador de chamadas </w:t>
+        <w:t xml:space="preserve">utilizando micro serviços, </w:t>
+      </w:r>
+      <w:r>
+        <w:t xml:space="preserve">dentro da arquitetura hexagonal, separando as camadas de banco de dados, backend e frontend, com a utilização de um Backend For Frontend (BFF) como gerenciador de chamadas </w:t>
       </w:r>
       <w:r>
         <w:t>das requisições</w:t>
@@ -2677,23 +2604,7 @@
         </w:numPr>
       </w:pPr>
       <w:r>
-        <w:t xml:space="preserve">Realizar a configuração e a hospedagem da aplicação na AWS com estratégia de </w:t>
-      </w:r>
-      <w:proofErr w:type="spellStart"/>
-      <w:r>
-        <w:t>observabilidade</w:t>
-      </w:r>
-      <w:proofErr w:type="spellEnd"/>
-      <w:r>
-        <w:t xml:space="preserve"> utilizando o </w:t>
-      </w:r>
-      <w:proofErr w:type="spellStart"/>
-      <w:r>
-        <w:t>Datadog</w:t>
-      </w:r>
-      <w:proofErr w:type="spellEnd"/>
-      <w:r>
-        <w:t>.</w:t>
+        <w:t>Realizar a configuração e a hospedagem da aplicação na AWS com estratégia de observabilidade utilizando o Datadog.</w:t>
       </w:r>
     </w:p>
     <w:p/>
@@ -2721,12 +2632,12 @@
           </w14:textFill>
         </w:rPr>
       </w:pPr>
-      <w:bookmarkStart w:id="3" w:name="_Toc122038691"/>
+      <w:bookmarkStart w:id="4" w:name="_Toc122038691"/>
       <w:r>
         <w:lastRenderedPageBreak/>
         <w:t>Elaboração da jornada do usuário</w:t>
       </w:r>
-      <w:bookmarkEnd w:id="3"/>
+      <w:bookmarkEnd w:id="4"/>
     </w:p>
     <w:p>
       <w:pPr>
@@ -2821,8 +2732,2488 @@
         <w:pStyle w:val="CorpodoTexto"/>
       </w:pPr>
       <w:r>
+        <w:t xml:space="preserve">A jornada do usuário é uma peça importante no projeto do software, porque estabelece uma conexão entre efetivamente utilizará a solução e quem a está construindo. Segundo </w:t>
+      </w:r>
+      <w:r>
+        <w:t xml:space="preserve">Pressman e Maxim </w:t>
+      </w:r>
+      <w:r>
+        <w:t>(</w:t>
+      </w:r>
+      <w:r>
+        <w:t>2021</w:t>
+      </w:r>
+      <w:r>
+        <w:t>, p.237), “A engenharia de requisitos abrange sete tarefas distintas: concepção, levantamento, elaboração, negociação, especificação, validação e gestão”.</w:t>
+      </w:r>
+    </w:p>
+    <w:p>
+      <w:pPr>
+        <w:pStyle w:val="CorpodoTexto"/>
+      </w:pPr>
+      <w:r>
+        <w:t>As etapas que envolvem a engenharia de requisitos não necessariamente precisam acontecer separadamente, é perfeitamente plausível que algumas delas ocorram de forma concomitante antes e durante a elaboração do projeto.</w:t>
+      </w:r>
+    </w:p>
+    <w:p>
+      <w:pPr>
+        <w:pStyle w:val="CorpodoTexto"/>
+      </w:pPr>
+      <w:r>
+        <w:t xml:space="preserve">Em termos de concepção, percebe-se que a entrada de novos consumidores de vinho pode ser um processo complexo e de certa forma inibidor. Dessa forma, </w:t>
+      </w:r>
+      <w:r>
+        <w:t xml:space="preserve">em linhas gerais, </w:t>
+      </w:r>
+      <w:r>
+        <w:t xml:space="preserve">o que se pretende resolver com a construção do Vinho Notas é justamente quebrar essa barreira, garantindo que os futuros enófilos tenham </w:t>
+      </w:r>
+      <w:r>
+        <w:t>uma forma organizada e segura de iniciar sua trajetória no mundo dos vinhos.</w:t>
+      </w:r>
+    </w:p>
+    <w:p>
+      <w:pPr>
+        <w:pStyle w:val="CorpodoTexto"/>
+      </w:pPr>
+      <w:r>
+        <w:t>Por outro lado, há aqueles que já conhecem vinho, que consomem os chamados vinhos de mesa, que são vinhos de baixo custo e sem muita complexidade em termos de aroma e sabores. Esse público específico precisa de apoio para mudar de nível, mas muitas vezes não encontra quem lhes propicie isso. Nesse sentido, a solução proposta pode servir de apoio, atuando em degustações guiadas, fornecendo o caminho necessário para que eles mudem de patamar.</w:t>
+      </w:r>
+    </w:p>
+    <w:p>
+      <w:pPr>
+        <w:pStyle w:val="CorpodoTexto"/>
+      </w:pPr>
+      <w:r>
+        <w:t>E por fim, os enófilos mais experientes muitas vezes necessitam organizar melhor as suas experiências, registrando-as de alguma maneira e dessa forma construindo uma base sólida de conhecimento. Essas experiências podem ser compartilhadas posteriormente com outros enófilos ou utilizada como base para construção de um perfil, ou até mesmo auxiliando na descoberta de novas experiências.</w:t>
+      </w:r>
+    </w:p>
+    <w:p>
+      <w:pPr>
+        <w:pStyle w:val="CorpodoTexto"/>
+      </w:pPr>
+      <w:r>
+        <w:t xml:space="preserve">Tendo em vista a concepção apresentada, </w:t>
+      </w:r>
+      <w:r>
+        <w:t>busc</w:t>
+      </w:r>
+      <w:r>
+        <w:t xml:space="preserve">ou-se as metas de cada grupo na etapa de levantamento. Assim, um novato no mundo dos vinhos tem por meta </w:t>
+      </w:r>
+      <w:r>
+        <w:lastRenderedPageBreak/>
+        <w:t>principal</w:t>
+      </w:r>
+      <w:r>
+        <w:t xml:space="preserve"> comprar vinhos bons, que agradem seu paladar e que não lhes custe muito dinheiro. Já os que tem alguma experiência, e querem dar um passo adiante, gostariam de experimentar algo novo, mas para isso, querem entender qual o seu perfil de vinho, ou qual a base das suas preferências.</w:t>
+      </w:r>
+    </w:p>
+    <w:p>
+      <w:pPr>
+        <w:pStyle w:val="CorpodoTexto"/>
+      </w:pPr>
+      <w:r>
+        <w:t>Por fim, os enófilos experientes querem já tem uma ideia do seu perfil, tem um orçamento mais alto para investir em novas descobertas e só se organizar e ter uma fonte de consulta rápida e eficiente.</w:t>
+      </w:r>
+    </w:p>
+    <w:p>
+      <w:pPr>
+        <w:pStyle w:val="CorpodoTexto"/>
+      </w:pPr>
+      <w:r>
+        <w:t>A fase de levantamento, que é o que se pretende descrever neste capítulo, segue com a elaboração de um modelo de levantamento de requisitos ou de casos de uso</w:t>
+      </w:r>
+      <w:r>
+        <w:t>, no próximo tópico.</w:t>
+      </w:r>
+    </w:p>
+    <w:p>
+      <w:pPr>
+        <w:pStyle w:val="Ttulo2"/>
+      </w:pPr>
+      <w:r>
+        <w:t>Requisitos funcionais</w:t>
+      </w:r>
+    </w:p>
+    <w:p>
+      <w:pPr>
+        <w:ind w:left="708"/>
+        <w:rPr>
+          <w:rFonts w:ascii="Arial" w:hAnsi="Arial" w:cs="Arial"/>
+          <w:sz w:val="24"/>
+          <w:szCs w:val="24"/>
+        </w:rPr>
+      </w:pPr>
+      <w:r>
+        <w:rPr>
+          <w:rFonts w:ascii="Arial" w:hAnsi="Arial" w:cs="Arial"/>
+          <w:sz w:val="24"/>
+          <w:szCs w:val="24"/>
+        </w:rPr>
+        <w:t>As principais funcionalidades da aplicação estão descrit</w:t>
+      </w:r>
+      <w:r>
+        <w:rPr>
+          <w:rFonts w:ascii="Arial" w:hAnsi="Arial" w:cs="Arial"/>
+          <w:sz w:val="24"/>
+          <w:szCs w:val="24"/>
+        </w:rPr>
+        <w:t>a</w:t>
+      </w:r>
+      <w:r>
+        <w:rPr>
+          <w:rFonts w:ascii="Arial" w:hAnsi="Arial" w:cs="Arial"/>
+          <w:sz w:val="24"/>
+          <w:szCs w:val="24"/>
+        </w:rPr>
+        <w:t xml:space="preserve">s na tabela </w:t>
+      </w:r>
+      <w:r>
+        <w:rPr>
+          <w:rFonts w:ascii="Arial" w:hAnsi="Arial" w:cs="Arial"/>
+          <w:sz w:val="24"/>
+          <w:szCs w:val="24"/>
+        </w:rPr>
+        <w:t>1</w:t>
+      </w:r>
+      <w:r>
+        <w:rPr>
+          <w:rFonts w:ascii="Arial" w:hAnsi="Arial" w:cs="Arial"/>
+          <w:sz w:val="24"/>
+          <w:szCs w:val="24"/>
+        </w:rPr>
+        <w:t>.</w:t>
+      </w:r>
+    </w:p>
+    <w:p>
+      <w:pPr>
+        <w:rPr>
+          <w:rFonts w:ascii="Arial" w:hAnsi="Arial" w:cs="Arial"/>
+          <w:sz w:val="24"/>
+          <w:szCs w:val="24"/>
+        </w:rPr>
+      </w:pPr>
+      <w:r>
+        <w:rPr>
+          <w:rFonts w:ascii="Arial" w:hAnsi="Arial" w:cs="Arial"/>
+          <w:sz w:val="24"/>
+          <w:szCs w:val="24"/>
+        </w:rPr>
+        <w:t>Tabela 1 – Requisitos funcionais do sistema</w:t>
+      </w:r>
+    </w:p>
+    <w:tbl>
+      <w:tblPr>
+        <w:tblStyle w:val="Tabelacomgrade"/>
+        <w:tblW w:w="5000" w:type="pct"/>
+        <w:tblLook w:val="04A0" w:firstRow="1" w:lastRow="0" w:firstColumn="1" w:lastColumn="0" w:noHBand="0" w:noVBand="1"/>
+      </w:tblPr>
+      <w:tblGrid>
+        <w:gridCol w:w="1217"/>
+        <w:gridCol w:w="6947"/>
+        <w:gridCol w:w="897"/>
+      </w:tblGrid>
+      <w:tr>
+        <w:tc>
+          <w:tcPr>
+            <w:tcW w:w="672" w:type="pct"/>
+          </w:tcPr>
+          <w:p>
+            <w:pPr>
+              <w:rPr>
+                <w:rFonts w:ascii="Arial" w:hAnsi="Arial" w:cs="Arial"/>
+                <w:sz w:val="24"/>
+                <w:szCs w:val="24"/>
+              </w:rPr>
+            </w:pPr>
+            <w:r>
+              <w:rPr>
+                <w:rFonts w:ascii="Arial" w:hAnsi="Arial" w:cs="Arial"/>
+                <w:sz w:val="24"/>
+                <w:szCs w:val="24"/>
+              </w:rPr>
+              <w:t>Requisito</w:t>
+            </w:r>
+          </w:p>
+        </w:tc>
+        <w:tc>
+          <w:tcPr>
+            <w:tcW w:w="3841" w:type="pct"/>
+          </w:tcPr>
+          <w:p>
+            <w:pPr>
+              <w:rPr>
+                <w:rFonts w:ascii="Arial" w:hAnsi="Arial" w:cs="Arial"/>
+                <w:sz w:val="24"/>
+                <w:szCs w:val="24"/>
+              </w:rPr>
+            </w:pPr>
+            <w:r>
+              <w:rPr>
+                <w:rFonts w:ascii="Arial" w:hAnsi="Arial" w:cs="Arial"/>
+                <w:sz w:val="24"/>
+                <w:szCs w:val="24"/>
+              </w:rPr>
+              <w:t>Descrição</w:t>
+            </w:r>
+          </w:p>
+        </w:tc>
+        <w:tc>
+          <w:tcPr>
+            <w:tcW w:w="487" w:type="pct"/>
+          </w:tcPr>
+          <w:p>
+            <w:pPr>
+              <w:rPr>
+                <w:rFonts w:ascii="Arial" w:hAnsi="Arial" w:cs="Arial"/>
+                <w:sz w:val="24"/>
+                <w:szCs w:val="24"/>
+              </w:rPr>
+            </w:pPr>
+            <w:r>
+              <w:rPr>
+                <w:rFonts w:ascii="Arial" w:hAnsi="Arial" w:cs="Arial"/>
+                <w:sz w:val="24"/>
+                <w:szCs w:val="24"/>
+              </w:rPr>
+              <w:t>Use Case</w:t>
+            </w:r>
+          </w:p>
+        </w:tc>
+      </w:tr>
+      <w:tr>
+        <w:tc>
+          <w:tcPr>
+            <w:tcW w:w="672" w:type="pct"/>
+          </w:tcPr>
+          <w:p>
+            <w:pPr>
+              <w:rPr>
+                <w:rFonts w:ascii="Arial" w:hAnsi="Arial" w:cs="Arial"/>
+                <w:sz w:val="24"/>
+                <w:szCs w:val="24"/>
+              </w:rPr>
+            </w:pPr>
+            <w:r>
+              <w:rPr>
+                <w:rFonts w:ascii="Arial" w:hAnsi="Arial" w:cs="Arial"/>
+                <w:sz w:val="24"/>
+                <w:szCs w:val="24"/>
+              </w:rPr>
+              <w:t>FR</w:t>
+            </w:r>
+            <w:r>
+              <w:rPr>
+                <w:rFonts w:ascii="Arial" w:hAnsi="Arial" w:cs="Arial"/>
+                <w:sz w:val="24"/>
+                <w:szCs w:val="24"/>
+              </w:rPr>
+              <w:t>01</w:t>
+            </w:r>
+          </w:p>
+        </w:tc>
+        <w:tc>
+          <w:tcPr>
+            <w:tcW w:w="3841" w:type="pct"/>
+          </w:tcPr>
+          <w:p>
+            <w:pPr>
+              <w:rPr>
+                <w:rFonts w:ascii="Arial" w:hAnsi="Arial" w:cs="Arial"/>
+                <w:sz w:val="24"/>
+                <w:szCs w:val="24"/>
+              </w:rPr>
+            </w:pPr>
+            <w:r>
+              <w:rPr>
+                <w:rFonts w:ascii="Arial" w:hAnsi="Arial" w:cs="Arial"/>
+                <w:sz w:val="24"/>
+                <w:szCs w:val="24"/>
+              </w:rPr>
+              <w:t>O usuário deve acessar o sistema mediante cadastramento prévio de pessoa, usuário e senha</w:t>
+            </w:r>
+          </w:p>
+        </w:tc>
+        <w:tc>
+          <w:tcPr>
+            <w:tcW w:w="487" w:type="pct"/>
+          </w:tcPr>
+          <w:p>
+            <w:pPr>
+              <w:rPr>
+                <w:rFonts w:ascii="Arial" w:hAnsi="Arial" w:cs="Arial"/>
+                <w:sz w:val="24"/>
+                <w:szCs w:val="24"/>
+              </w:rPr>
+            </w:pPr>
+            <w:r>
+              <w:rPr>
+                <w:rFonts w:ascii="Arial" w:hAnsi="Arial" w:cs="Arial"/>
+                <w:sz w:val="24"/>
+                <w:szCs w:val="24"/>
+              </w:rPr>
+              <w:t>UC01</w:t>
+            </w:r>
+            <w:r>
+              <w:rPr>
+                <w:rFonts w:ascii="Arial" w:hAnsi="Arial" w:cs="Arial"/>
+                <w:sz w:val="24"/>
+                <w:szCs w:val="24"/>
+              </w:rPr>
+              <w:t>, UC02</w:t>
+            </w:r>
+            <w:r>
+              <w:rPr>
+                <w:rFonts w:ascii="Arial" w:hAnsi="Arial" w:cs="Arial"/>
+                <w:sz w:val="24"/>
+                <w:szCs w:val="24"/>
+              </w:rPr>
+              <w:t xml:space="preserve">, </w:t>
+            </w:r>
+            <w:r>
+              <w:rPr>
+                <w:rFonts w:ascii="Arial" w:hAnsi="Arial" w:cs="Arial"/>
+                <w:sz w:val="24"/>
+                <w:szCs w:val="24"/>
+              </w:rPr>
+              <w:t>UC03</w:t>
+            </w:r>
+            <w:r>
+              <w:rPr>
+                <w:rFonts w:ascii="Arial" w:hAnsi="Arial" w:cs="Arial"/>
+                <w:sz w:val="24"/>
+                <w:szCs w:val="24"/>
+              </w:rPr>
+              <w:t>, UC04</w:t>
+            </w:r>
+          </w:p>
+        </w:tc>
+      </w:tr>
+      <w:tr>
+        <w:tc>
+          <w:tcPr>
+            <w:tcW w:w="672" w:type="pct"/>
+          </w:tcPr>
+          <w:p>
+            <w:pPr>
+              <w:rPr>
+                <w:rFonts w:ascii="Arial" w:hAnsi="Arial" w:cs="Arial"/>
+                <w:sz w:val="24"/>
+                <w:szCs w:val="24"/>
+              </w:rPr>
+            </w:pPr>
+            <w:r>
+              <w:rPr>
+                <w:rFonts w:ascii="Arial" w:hAnsi="Arial" w:cs="Arial"/>
+                <w:sz w:val="24"/>
+                <w:szCs w:val="24"/>
+              </w:rPr>
+              <w:t>FR</w:t>
+            </w:r>
+            <w:r>
+              <w:rPr>
+                <w:rFonts w:ascii="Arial" w:hAnsi="Arial" w:cs="Arial"/>
+                <w:sz w:val="24"/>
+                <w:szCs w:val="24"/>
+              </w:rPr>
+              <w:t>02</w:t>
+            </w:r>
+          </w:p>
+        </w:tc>
+        <w:tc>
+          <w:tcPr>
+            <w:tcW w:w="3841" w:type="pct"/>
+          </w:tcPr>
+          <w:p>
+            <w:pPr>
+              <w:rPr>
+                <w:rFonts w:ascii="Arial" w:hAnsi="Arial" w:cs="Arial"/>
+                <w:sz w:val="24"/>
+                <w:szCs w:val="24"/>
+              </w:rPr>
+            </w:pPr>
+            <w:r>
+              <w:rPr>
+                <w:rFonts w:ascii="Arial" w:hAnsi="Arial" w:cs="Arial"/>
+                <w:sz w:val="24"/>
+                <w:szCs w:val="24"/>
+              </w:rPr>
+              <w:t>Para se cadastrar no sistema, a pessoa deve informar seu nome completo, CPF, data de nascimento e endereço completo</w:t>
+            </w:r>
+          </w:p>
+        </w:tc>
+        <w:tc>
+          <w:tcPr>
+            <w:tcW w:w="487" w:type="pct"/>
+          </w:tcPr>
+          <w:p>
+            <w:pPr>
+              <w:rPr>
+                <w:rFonts w:ascii="Arial" w:hAnsi="Arial" w:cs="Arial"/>
+                <w:sz w:val="24"/>
+                <w:szCs w:val="24"/>
+              </w:rPr>
+            </w:pPr>
+            <w:r>
+              <w:rPr>
+                <w:rFonts w:ascii="Arial" w:hAnsi="Arial" w:cs="Arial"/>
+                <w:sz w:val="24"/>
+                <w:szCs w:val="24"/>
+              </w:rPr>
+              <w:t>UC01</w:t>
+            </w:r>
+          </w:p>
+        </w:tc>
+      </w:tr>
+      <w:tr>
+        <w:tc>
+          <w:tcPr>
+            <w:tcW w:w="672" w:type="pct"/>
+          </w:tcPr>
+          <w:p>
+            <w:pPr>
+              <w:rPr>
+                <w:rFonts w:ascii="Arial" w:hAnsi="Arial" w:cs="Arial"/>
+                <w:sz w:val="24"/>
+                <w:szCs w:val="24"/>
+              </w:rPr>
+            </w:pPr>
+            <w:r>
+              <w:rPr>
+                <w:rFonts w:ascii="Arial" w:hAnsi="Arial" w:cs="Arial"/>
+                <w:sz w:val="24"/>
+                <w:szCs w:val="24"/>
+              </w:rPr>
+              <w:t>FR</w:t>
+            </w:r>
+            <w:r>
+              <w:rPr>
+                <w:rFonts w:ascii="Arial" w:hAnsi="Arial" w:cs="Arial"/>
+                <w:sz w:val="24"/>
+                <w:szCs w:val="24"/>
+              </w:rPr>
+              <w:t>03</w:t>
+            </w:r>
+          </w:p>
+        </w:tc>
+        <w:tc>
+          <w:tcPr>
+            <w:tcW w:w="3841" w:type="pct"/>
+          </w:tcPr>
+          <w:p>
+            <w:pPr>
+              <w:rPr>
+                <w:rFonts w:ascii="Arial" w:hAnsi="Arial" w:cs="Arial"/>
+                <w:sz w:val="24"/>
+                <w:szCs w:val="24"/>
+              </w:rPr>
+            </w:pPr>
+            <w:r>
+              <w:rPr>
+                <w:rFonts w:ascii="Arial" w:hAnsi="Arial" w:cs="Arial"/>
+                <w:sz w:val="24"/>
+                <w:szCs w:val="24"/>
+              </w:rPr>
+              <w:t>Para cadastrar o usuário no sistema, deve ser escolhida uma pessoa previamente cadastrada, pode-se selecionar um dos perfis disponíveis (Enófilo, Sommelier e Parceiro), deve informar um e-mail válido e uma senha numérica de 4 dígitos</w:t>
+            </w:r>
+          </w:p>
+        </w:tc>
+        <w:tc>
+          <w:tcPr>
+            <w:tcW w:w="487" w:type="pct"/>
+          </w:tcPr>
+          <w:p>
+            <w:pPr>
+              <w:rPr>
+                <w:rFonts w:ascii="Arial" w:hAnsi="Arial" w:cs="Arial"/>
+                <w:sz w:val="24"/>
+                <w:szCs w:val="24"/>
+              </w:rPr>
+            </w:pPr>
+            <w:r>
+              <w:rPr>
+                <w:rFonts w:ascii="Arial" w:hAnsi="Arial" w:cs="Arial"/>
+                <w:sz w:val="24"/>
+                <w:szCs w:val="24"/>
+              </w:rPr>
+              <w:t>UC01</w:t>
+            </w:r>
+          </w:p>
+        </w:tc>
+      </w:tr>
+      <w:tr>
+        <w:tc>
+          <w:tcPr>
+            <w:tcW w:w="672" w:type="pct"/>
+          </w:tcPr>
+          <w:p>
+            <w:pPr>
+              <w:rPr>
+                <w:rFonts w:ascii="Arial" w:hAnsi="Arial" w:cs="Arial"/>
+                <w:sz w:val="24"/>
+                <w:szCs w:val="24"/>
+              </w:rPr>
+            </w:pPr>
+            <w:r>
+              <w:rPr>
+                <w:rFonts w:ascii="Arial" w:hAnsi="Arial" w:cs="Arial"/>
+                <w:sz w:val="24"/>
+                <w:szCs w:val="24"/>
+              </w:rPr>
+              <w:t>FR</w:t>
+            </w:r>
+            <w:r>
+              <w:rPr>
+                <w:rFonts w:ascii="Arial" w:hAnsi="Arial" w:cs="Arial"/>
+                <w:sz w:val="24"/>
+                <w:szCs w:val="24"/>
+              </w:rPr>
+              <w:t>04</w:t>
+            </w:r>
+          </w:p>
+        </w:tc>
+        <w:tc>
+          <w:tcPr>
+            <w:tcW w:w="3841" w:type="pct"/>
+          </w:tcPr>
+          <w:p>
+            <w:pPr>
+              <w:rPr>
+                <w:rFonts w:ascii="Arial" w:hAnsi="Arial" w:cs="Arial"/>
+                <w:sz w:val="24"/>
+                <w:szCs w:val="24"/>
+              </w:rPr>
+            </w:pPr>
+            <w:r>
+              <w:rPr>
+                <w:rFonts w:ascii="Arial" w:hAnsi="Arial" w:cs="Arial"/>
+                <w:sz w:val="24"/>
+                <w:szCs w:val="24"/>
+              </w:rPr>
+              <w:t>Para cadastrar o vinho, o usuário deve informar o rótulo, podendo preencher os demais campos conforme sua necessidade ou desejo</w:t>
+            </w:r>
+          </w:p>
+        </w:tc>
+        <w:tc>
+          <w:tcPr>
+            <w:tcW w:w="487" w:type="pct"/>
+          </w:tcPr>
+          <w:p>
+            <w:pPr>
+              <w:rPr>
+                <w:rFonts w:ascii="Arial" w:hAnsi="Arial" w:cs="Arial"/>
+                <w:sz w:val="24"/>
+                <w:szCs w:val="24"/>
+              </w:rPr>
+            </w:pPr>
+            <w:r>
+              <w:rPr>
+                <w:rFonts w:ascii="Arial" w:hAnsi="Arial" w:cs="Arial"/>
+                <w:sz w:val="24"/>
+                <w:szCs w:val="24"/>
+              </w:rPr>
+              <w:t>UC02</w:t>
+            </w:r>
+          </w:p>
+        </w:tc>
+      </w:tr>
+      <w:tr>
+        <w:tc>
+          <w:tcPr>
+            <w:tcW w:w="672" w:type="pct"/>
+          </w:tcPr>
+          <w:p>
+            <w:pPr>
+              <w:rPr>
+                <w:rFonts w:ascii="Arial" w:hAnsi="Arial" w:cs="Arial"/>
+                <w:sz w:val="24"/>
+                <w:szCs w:val="24"/>
+              </w:rPr>
+            </w:pPr>
+            <w:r>
+              <w:rPr>
+                <w:rFonts w:ascii="Arial" w:hAnsi="Arial" w:cs="Arial"/>
+                <w:sz w:val="24"/>
+                <w:szCs w:val="24"/>
+              </w:rPr>
+              <w:t>FR</w:t>
+            </w:r>
+            <w:r>
+              <w:rPr>
+                <w:rFonts w:ascii="Arial" w:hAnsi="Arial" w:cs="Arial"/>
+                <w:sz w:val="24"/>
+                <w:szCs w:val="24"/>
+              </w:rPr>
+              <w:t>05</w:t>
+            </w:r>
+          </w:p>
+        </w:tc>
+        <w:tc>
+          <w:tcPr>
+            <w:tcW w:w="3841" w:type="pct"/>
+          </w:tcPr>
+          <w:p>
+            <w:pPr>
+              <w:rPr>
+                <w:rFonts w:ascii="Arial" w:hAnsi="Arial" w:cs="Arial"/>
+                <w:sz w:val="24"/>
+                <w:szCs w:val="24"/>
+              </w:rPr>
+            </w:pPr>
+            <w:r>
+              <w:rPr>
+                <w:rFonts w:ascii="Arial" w:hAnsi="Arial" w:cs="Arial"/>
+                <w:sz w:val="24"/>
+                <w:szCs w:val="24"/>
+              </w:rPr>
+              <w:t>Os vinhos cadastrados devem ser listados na tela onde o usuário pode editar ou excluir um vinho</w:t>
+            </w:r>
+          </w:p>
+        </w:tc>
+        <w:tc>
+          <w:tcPr>
+            <w:tcW w:w="487" w:type="pct"/>
+          </w:tcPr>
+          <w:p>
+            <w:pPr>
+              <w:rPr>
+                <w:rFonts w:ascii="Arial" w:hAnsi="Arial" w:cs="Arial"/>
+                <w:sz w:val="24"/>
+                <w:szCs w:val="24"/>
+              </w:rPr>
+            </w:pPr>
+            <w:r>
+              <w:rPr>
+                <w:rFonts w:ascii="Arial" w:hAnsi="Arial" w:cs="Arial"/>
+                <w:sz w:val="24"/>
+                <w:szCs w:val="24"/>
+              </w:rPr>
+              <w:t>UC02</w:t>
+            </w:r>
+          </w:p>
+        </w:tc>
+      </w:tr>
+      <w:tr>
+        <w:tc>
+          <w:tcPr>
+            <w:tcW w:w="672" w:type="pct"/>
+          </w:tcPr>
+          <w:p>
+            <w:pPr>
+              <w:rPr>
+                <w:rFonts w:ascii="Arial" w:hAnsi="Arial" w:cs="Arial"/>
+                <w:sz w:val="24"/>
+                <w:szCs w:val="24"/>
+              </w:rPr>
+            </w:pPr>
+            <w:r>
+              <w:rPr>
+                <w:rFonts w:ascii="Arial" w:hAnsi="Arial" w:cs="Arial"/>
+                <w:sz w:val="24"/>
+                <w:szCs w:val="24"/>
+              </w:rPr>
+              <w:t>FR</w:t>
+            </w:r>
+            <w:r>
+              <w:rPr>
+                <w:rFonts w:ascii="Arial" w:hAnsi="Arial" w:cs="Arial"/>
+                <w:sz w:val="24"/>
+                <w:szCs w:val="24"/>
+              </w:rPr>
+              <w:t>06</w:t>
+            </w:r>
+          </w:p>
+        </w:tc>
+        <w:tc>
+          <w:tcPr>
+            <w:tcW w:w="3841" w:type="pct"/>
+          </w:tcPr>
+          <w:p>
+            <w:pPr>
+              <w:rPr>
+                <w:rFonts w:ascii="Arial" w:hAnsi="Arial" w:cs="Arial"/>
+                <w:sz w:val="24"/>
+                <w:szCs w:val="24"/>
+              </w:rPr>
+            </w:pPr>
+            <w:r>
+              <w:rPr>
+                <w:rFonts w:ascii="Arial" w:hAnsi="Arial" w:cs="Arial"/>
+                <w:sz w:val="24"/>
+                <w:szCs w:val="24"/>
+              </w:rPr>
+              <w:t>O usuário pode avaliar o vinho, devendo selecionar um dos rótulos já cadastrados na tela de listagem de vinho, podendo preencher os demais campos conforme sua necessidade ou desejo</w:t>
+            </w:r>
+          </w:p>
+        </w:tc>
+        <w:tc>
+          <w:tcPr>
+            <w:tcW w:w="487" w:type="pct"/>
+          </w:tcPr>
+          <w:p>
+            <w:pPr>
+              <w:rPr>
+                <w:rFonts w:ascii="Arial" w:hAnsi="Arial" w:cs="Arial"/>
+                <w:sz w:val="24"/>
+                <w:szCs w:val="24"/>
+              </w:rPr>
+            </w:pPr>
+            <w:r>
+              <w:rPr>
+                <w:rFonts w:ascii="Arial" w:hAnsi="Arial" w:cs="Arial"/>
+                <w:sz w:val="24"/>
+                <w:szCs w:val="24"/>
+              </w:rPr>
+              <w:t>UC03</w:t>
+            </w:r>
+          </w:p>
+        </w:tc>
+      </w:tr>
+      <w:tr>
+        <w:tc>
+          <w:tcPr>
+            <w:tcW w:w="672" w:type="pct"/>
+          </w:tcPr>
+          <w:p>
+            <w:pPr>
+              <w:rPr>
+                <w:rFonts w:ascii="Arial" w:hAnsi="Arial" w:cs="Arial"/>
+                <w:sz w:val="24"/>
+                <w:szCs w:val="24"/>
+              </w:rPr>
+            </w:pPr>
+            <w:r>
+              <w:rPr>
+                <w:rFonts w:ascii="Arial" w:hAnsi="Arial" w:cs="Arial"/>
+                <w:sz w:val="24"/>
+                <w:szCs w:val="24"/>
+              </w:rPr>
+              <w:t>FR</w:t>
+            </w:r>
+            <w:r>
+              <w:rPr>
+                <w:rFonts w:ascii="Arial" w:hAnsi="Arial" w:cs="Arial"/>
+                <w:sz w:val="24"/>
+                <w:szCs w:val="24"/>
+              </w:rPr>
+              <w:t>07</w:t>
+            </w:r>
+          </w:p>
+        </w:tc>
+        <w:tc>
+          <w:tcPr>
+            <w:tcW w:w="3841" w:type="pct"/>
+          </w:tcPr>
+          <w:p>
+            <w:pPr>
+              <w:rPr>
+                <w:rFonts w:ascii="Arial" w:hAnsi="Arial" w:cs="Arial"/>
+                <w:sz w:val="24"/>
+                <w:szCs w:val="24"/>
+              </w:rPr>
+            </w:pPr>
+            <w:r>
+              <w:rPr>
+                <w:rFonts w:ascii="Arial" w:hAnsi="Arial" w:cs="Arial"/>
+                <w:sz w:val="24"/>
+                <w:szCs w:val="24"/>
+              </w:rPr>
+              <w:t>As avaliações feitas pelos usuários devem ser listadas na tela, onde ele pode editar ou excluir uma avaliação</w:t>
+            </w:r>
+          </w:p>
+        </w:tc>
+        <w:tc>
+          <w:tcPr>
+            <w:tcW w:w="487" w:type="pct"/>
+          </w:tcPr>
+          <w:p>
+            <w:pPr>
+              <w:rPr>
+                <w:rFonts w:ascii="Arial" w:hAnsi="Arial" w:cs="Arial"/>
+                <w:sz w:val="24"/>
+                <w:szCs w:val="24"/>
+              </w:rPr>
+            </w:pPr>
+            <w:r>
+              <w:rPr>
+                <w:rFonts w:ascii="Arial" w:hAnsi="Arial" w:cs="Arial"/>
+                <w:sz w:val="24"/>
+                <w:szCs w:val="24"/>
+              </w:rPr>
+              <w:t>UC03</w:t>
+            </w:r>
+          </w:p>
+        </w:tc>
+      </w:tr>
+      <w:tr>
+        <w:tc>
+          <w:tcPr>
+            <w:tcW w:w="672" w:type="pct"/>
+          </w:tcPr>
+          <w:p>
+            <w:pPr>
+              <w:rPr>
+                <w:rFonts w:ascii="Arial" w:hAnsi="Arial" w:cs="Arial"/>
+                <w:sz w:val="24"/>
+                <w:szCs w:val="24"/>
+              </w:rPr>
+            </w:pPr>
+            <w:r>
+              <w:rPr>
+                <w:rFonts w:ascii="Arial" w:hAnsi="Arial" w:cs="Arial"/>
+                <w:sz w:val="24"/>
+                <w:szCs w:val="24"/>
+              </w:rPr>
+              <w:t>FR</w:t>
+            </w:r>
+            <w:r>
+              <w:rPr>
+                <w:rFonts w:ascii="Arial" w:hAnsi="Arial" w:cs="Arial"/>
+                <w:sz w:val="24"/>
+                <w:szCs w:val="24"/>
+              </w:rPr>
+              <w:t>08</w:t>
+            </w:r>
+          </w:p>
+        </w:tc>
+        <w:tc>
+          <w:tcPr>
+            <w:tcW w:w="3841" w:type="pct"/>
+          </w:tcPr>
+          <w:p>
+            <w:pPr>
+              <w:rPr>
+                <w:rFonts w:ascii="Arial" w:hAnsi="Arial" w:cs="Arial"/>
+                <w:sz w:val="24"/>
+                <w:szCs w:val="24"/>
+              </w:rPr>
+            </w:pPr>
+            <w:r>
+              <w:rPr>
+                <w:rFonts w:ascii="Arial" w:hAnsi="Arial" w:cs="Arial"/>
+                <w:sz w:val="24"/>
+                <w:szCs w:val="24"/>
+              </w:rPr>
+              <w:t>O usuário pode cadastrar uma degustação devendo informar o vinho que será degustado, a data e o tipo (vertical, horizontal, temática, às cegas, de harmonização ou comparativa)</w:t>
+            </w:r>
+          </w:p>
+        </w:tc>
+        <w:tc>
+          <w:tcPr>
+            <w:tcW w:w="487" w:type="pct"/>
+          </w:tcPr>
+          <w:p>
+            <w:pPr>
+              <w:rPr>
+                <w:rFonts w:ascii="Arial" w:hAnsi="Arial" w:cs="Arial"/>
+                <w:sz w:val="24"/>
+                <w:szCs w:val="24"/>
+              </w:rPr>
+            </w:pPr>
+            <w:r>
+              <w:rPr>
+                <w:rFonts w:ascii="Arial" w:hAnsi="Arial" w:cs="Arial"/>
+                <w:sz w:val="24"/>
+                <w:szCs w:val="24"/>
+              </w:rPr>
+              <w:t>UC04</w:t>
+            </w:r>
+          </w:p>
+        </w:tc>
+      </w:tr>
+      <w:tr>
+        <w:tc>
+          <w:tcPr>
+            <w:tcW w:w="672" w:type="pct"/>
+          </w:tcPr>
+          <w:p>
+            <w:pPr>
+              <w:rPr>
+                <w:rFonts w:ascii="Arial" w:hAnsi="Arial" w:cs="Arial"/>
+                <w:sz w:val="24"/>
+                <w:szCs w:val="24"/>
+              </w:rPr>
+            </w:pPr>
+            <w:r>
+              <w:rPr>
+                <w:rFonts w:ascii="Arial" w:hAnsi="Arial" w:cs="Arial"/>
+                <w:sz w:val="24"/>
+                <w:szCs w:val="24"/>
+              </w:rPr>
+              <w:t>FR</w:t>
+            </w:r>
+            <w:r>
+              <w:rPr>
+                <w:rFonts w:ascii="Arial" w:hAnsi="Arial" w:cs="Arial"/>
+                <w:sz w:val="24"/>
+                <w:szCs w:val="24"/>
+              </w:rPr>
+              <w:t>09</w:t>
+            </w:r>
+          </w:p>
+        </w:tc>
+        <w:tc>
+          <w:tcPr>
+            <w:tcW w:w="3841" w:type="pct"/>
+          </w:tcPr>
+          <w:p>
+            <w:pPr>
+              <w:rPr>
+                <w:rFonts w:ascii="Arial" w:hAnsi="Arial" w:cs="Arial"/>
+                <w:sz w:val="24"/>
+                <w:szCs w:val="24"/>
+              </w:rPr>
+            </w:pPr>
+            <w:r>
+              <w:rPr>
+                <w:rFonts w:ascii="Arial" w:hAnsi="Arial" w:cs="Arial"/>
+                <w:sz w:val="24"/>
+                <w:szCs w:val="24"/>
+              </w:rPr>
+              <w:t xml:space="preserve">O usuário pode criar uma ficha de degustação </w:t>
+            </w:r>
+            <w:r>
+              <w:rPr>
+                <w:rFonts w:ascii="Arial" w:hAnsi="Arial" w:cs="Arial"/>
+                <w:sz w:val="24"/>
+                <w:szCs w:val="24"/>
+              </w:rPr>
+              <w:t>onde ele pode atribuir conceitos à sua percepção visual, olfativa, gustativa e atribuir uma nota geral ao vinho degustado</w:t>
+            </w:r>
+          </w:p>
+        </w:tc>
+        <w:tc>
+          <w:tcPr>
+            <w:tcW w:w="487" w:type="pct"/>
+          </w:tcPr>
+          <w:p>
+            <w:pPr>
+              <w:rPr>
+                <w:rFonts w:ascii="Arial" w:hAnsi="Arial" w:cs="Arial"/>
+                <w:sz w:val="24"/>
+                <w:szCs w:val="24"/>
+              </w:rPr>
+            </w:pPr>
+            <w:r>
+              <w:rPr>
+                <w:rFonts w:ascii="Arial" w:hAnsi="Arial" w:cs="Arial"/>
+                <w:sz w:val="24"/>
+                <w:szCs w:val="24"/>
+              </w:rPr>
+              <w:t>UC04</w:t>
+            </w:r>
+          </w:p>
+        </w:tc>
+      </w:tr>
+      <w:tr>
+        <w:tc>
+          <w:tcPr>
+            <w:tcW w:w="672" w:type="pct"/>
+          </w:tcPr>
+          <w:p>
+            <w:pPr>
+              <w:rPr>
+                <w:rFonts w:ascii="Arial" w:hAnsi="Arial" w:cs="Arial"/>
+                <w:sz w:val="24"/>
+                <w:szCs w:val="24"/>
+              </w:rPr>
+            </w:pPr>
+            <w:r>
+              <w:rPr>
+                <w:rFonts w:ascii="Arial" w:hAnsi="Arial" w:cs="Arial"/>
+                <w:sz w:val="24"/>
+                <w:szCs w:val="24"/>
+              </w:rPr>
+              <w:lastRenderedPageBreak/>
+              <w:t>FR</w:t>
+            </w:r>
+            <w:r>
+              <w:rPr>
+                <w:rFonts w:ascii="Arial" w:hAnsi="Arial" w:cs="Arial"/>
+                <w:sz w:val="24"/>
+                <w:szCs w:val="24"/>
+              </w:rPr>
+              <w:t>10</w:t>
+            </w:r>
+          </w:p>
+        </w:tc>
+        <w:tc>
+          <w:tcPr>
+            <w:tcW w:w="3841" w:type="pct"/>
+          </w:tcPr>
+          <w:p>
+            <w:pPr>
+              <w:rPr>
+                <w:rFonts w:ascii="Arial" w:hAnsi="Arial" w:cs="Arial"/>
+                <w:sz w:val="24"/>
+                <w:szCs w:val="24"/>
+              </w:rPr>
+            </w:pPr>
+            <w:r>
+              <w:rPr>
+                <w:rFonts w:ascii="Arial" w:hAnsi="Arial" w:cs="Arial"/>
+                <w:sz w:val="24"/>
+                <w:szCs w:val="24"/>
+              </w:rPr>
+              <w:t>As degustações registradas devem ser listadas na tela onde o usuário pode editar ou excluir</w:t>
+            </w:r>
+          </w:p>
+        </w:tc>
+        <w:tc>
+          <w:tcPr>
+            <w:tcW w:w="487" w:type="pct"/>
+          </w:tcPr>
+          <w:p>
+            <w:pPr>
+              <w:rPr>
+                <w:rFonts w:ascii="Arial" w:hAnsi="Arial" w:cs="Arial"/>
+                <w:sz w:val="24"/>
+                <w:szCs w:val="24"/>
+              </w:rPr>
+            </w:pPr>
+            <w:r>
+              <w:rPr>
+                <w:rFonts w:ascii="Arial" w:hAnsi="Arial" w:cs="Arial"/>
+                <w:sz w:val="24"/>
+                <w:szCs w:val="24"/>
+              </w:rPr>
+              <w:t>UC04</w:t>
+            </w:r>
+          </w:p>
+        </w:tc>
+      </w:tr>
+    </w:tbl>
+    <w:p>
+      <w:pPr>
+        <w:pStyle w:val="Ttulo2"/>
+      </w:pPr>
+      <w:r>
+        <w:t>Requisitos não funcionais</w:t>
+      </w:r>
+    </w:p>
+    <w:p>
+      <w:pPr>
+        <w:ind w:firstLine="708"/>
+        <w:rPr>
+          <w:rFonts w:ascii="Arial" w:hAnsi="Arial" w:cs="Arial"/>
+          <w:sz w:val="24"/>
+          <w:szCs w:val="24"/>
+        </w:rPr>
+      </w:pPr>
+      <w:r>
+        <w:rPr>
+          <w:rFonts w:ascii="Arial" w:hAnsi="Arial" w:cs="Arial"/>
+          <w:sz w:val="24"/>
+          <w:szCs w:val="24"/>
+        </w:rPr>
+        <w:t xml:space="preserve">Os requisitos que estão presentes na </w:t>
+      </w:r>
+      <w:r>
+        <w:rPr>
+          <w:rFonts w:ascii="Arial" w:hAnsi="Arial" w:cs="Arial"/>
+          <w:sz w:val="24"/>
+          <w:szCs w:val="24"/>
+        </w:rPr>
+        <w:t>aplicação,</w:t>
+      </w:r>
+      <w:r>
+        <w:rPr>
+          <w:rFonts w:ascii="Arial" w:hAnsi="Arial" w:cs="Arial"/>
+          <w:sz w:val="24"/>
+          <w:szCs w:val="24"/>
+        </w:rPr>
+        <w:t xml:space="preserve"> mas que não interferem diretamente na funcionalidade estão descritos na tabela </w:t>
+      </w:r>
+      <w:r>
+        <w:rPr>
+          <w:rFonts w:ascii="Arial" w:hAnsi="Arial" w:cs="Arial"/>
+          <w:sz w:val="24"/>
+          <w:szCs w:val="24"/>
+        </w:rPr>
+        <w:t>2</w:t>
+      </w:r>
+      <w:r>
+        <w:rPr>
+          <w:rFonts w:ascii="Arial" w:hAnsi="Arial" w:cs="Arial"/>
+          <w:sz w:val="24"/>
+          <w:szCs w:val="24"/>
+        </w:rPr>
+        <w:t>.</w:t>
+      </w:r>
+      <w:r>
+        <w:rPr>
+          <w:rFonts w:ascii="Arial" w:hAnsi="Arial" w:cs="Arial"/>
+          <w:sz w:val="24"/>
+          <w:szCs w:val="24"/>
+        </w:rPr>
+        <w:t xml:space="preserve"> </w:t>
+      </w:r>
+      <w:r>
+        <w:rPr>
+          <w:rFonts w:ascii="Arial" w:hAnsi="Arial" w:cs="Arial"/>
+          <w:sz w:val="24"/>
+          <w:szCs w:val="24"/>
+        </w:rPr>
+        <w:t xml:space="preserve">Para </w:t>
+      </w:r>
+      <w:r>
+        <w:rPr>
+          <w:rFonts w:ascii="Arial" w:hAnsi="Arial" w:cs="Arial"/>
+          <w:sz w:val="24"/>
+          <w:szCs w:val="24"/>
+        </w:rPr>
+        <w:t xml:space="preserve">Pressman e Maxim (2021, p. 248), “Um requisito não funcional (NFR, do </w:t>
+      </w:r>
+      <w:r>
+        <w:rPr>
+          <w:rFonts w:ascii="Arial" w:hAnsi="Arial" w:cs="Arial"/>
+          <w:i/>
+          <w:iCs/>
+          <w:sz w:val="24"/>
+          <w:szCs w:val="24"/>
+        </w:rPr>
+        <w:t>inglês nonfunctional</w:t>
+      </w:r>
+      <w:r>
+        <w:rPr>
+          <w:rFonts w:ascii="Arial" w:hAnsi="Arial" w:cs="Arial"/>
+          <w:i/>
+          <w:iCs/>
+          <w:sz w:val="24"/>
+          <w:szCs w:val="24"/>
+        </w:rPr>
+        <w:t xml:space="preserve"> </w:t>
+      </w:r>
+      <w:r>
+        <w:rPr>
+          <w:rFonts w:ascii="Arial" w:hAnsi="Arial" w:cs="Arial"/>
+          <w:i/>
+          <w:iCs/>
+          <w:sz w:val="24"/>
+          <w:szCs w:val="24"/>
+        </w:rPr>
+        <w:t>requirement</w:t>
+      </w:r>
+      <w:r>
+        <w:rPr>
+          <w:rFonts w:ascii="Arial" w:hAnsi="Arial" w:cs="Arial"/>
+          <w:sz w:val="24"/>
+          <w:szCs w:val="24"/>
+        </w:rPr>
+        <w:t>) pode ser descrito como um atributo de qualidade, de desempenho, de segurança ou como uma restrição geral em um sistema”.</w:t>
+      </w:r>
+    </w:p>
+    <w:p>
+      <w:pPr>
+        <w:rPr>
+          <w:rFonts w:ascii="Arial" w:hAnsi="Arial" w:cs="Arial"/>
+          <w:sz w:val="24"/>
+          <w:szCs w:val="24"/>
+        </w:rPr>
+      </w:pPr>
+      <w:r>
+        <w:rPr>
+          <w:rFonts w:ascii="Arial" w:hAnsi="Arial" w:cs="Arial"/>
+          <w:sz w:val="24"/>
+          <w:szCs w:val="24"/>
+        </w:rPr>
+        <w:t>Tabela 2 – Requisitos não funcionais do sistema</w:t>
+      </w:r>
+    </w:p>
+    <w:tbl>
+      <w:tblPr>
+        <w:tblStyle w:val="Tabelacomgrade"/>
+        <w:tblW w:w="5000" w:type="pct"/>
+        <w:tblLook w:val="04A0" w:firstRow="1" w:lastRow="0" w:firstColumn="1" w:lastColumn="0" w:noHBand="0" w:noVBand="1"/>
+      </w:tblPr>
+      <w:tblGrid>
+        <w:gridCol w:w="1218"/>
+        <w:gridCol w:w="7843"/>
+      </w:tblGrid>
+      <w:tr>
+        <w:tc>
+          <w:tcPr>
+            <w:tcW w:w="672" w:type="pct"/>
+          </w:tcPr>
+          <w:p>
+            <w:pPr>
+              <w:rPr>
+                <w:rFonts w:ascii="Arial" w:hAnsi="Arial" w:cs="Arial"/>
+                <w:sz w:val="24"/>
+                <w:szCs w:val="24"/>
+              </w:rPr>
+            </w:pPr>
+            <w:r>
+              <w:rPr>
+                <w:rFonts w:ascii="Arial" w:hAnsi="Arial" w:cs="Arial"/>
+                <w:sz w:val="24"/>
+                <w:szCs w:val="24"/>
+              </w:rPr>
+              <w:t>Requisito</w:t>
+            </w:r>
+          </w:p>
+        </w:tc>
+        <w:tc>
+          <w:tcPr>
+            <w:tcW w:w="4328" w:type="pct"/>
+          </w:tcPr>
+          <w:p>
+            <w:pPr>
+              <w:rPr>
+                <w:rFonts w:ascii="Arial" w:hAnsi="Arial" w:cs="Arial"/>
+                <w:sz w:val="24"/>
+                <w:szCs w:val="24"/>
+              </w:rPr>
+            </w:pPr>
+            <w:r>
+              <w:rPr>
+                <w:rFonts w:ascii="Arial" w:hAnsi="Arial" w:cs="Arial"/>
+                <w:sz w:val="24"/>
+                <w:szCs w:val="24"/>
+              </w:rPr>
+              <w:t>Descrição</w:t>
+            </w:r>
+          </w:p>
+        </w:tc>
+      </w:tr>
+      <w:tr>
+        <w:tc>
+          <w:tcPr>
+            <w:tcW w:w="672" w:type="pct"/>
+          </w:tcPr>
+          <w:p>
+            <w:pPr>
+              <w:rPr>
+                <w:rFonts w:ascii="Arial" w:hAnsi="Arial" w:cs="Arial"/>
+                <w:sz w:val="24"/>
+                <w:szCs w:val="24"/>
+              </w:rPr>
+            </w:pPr>
+            <w:r>
+              <w:rPr>
+                <w:rFonts w:ascii="Arial" w:hAnsi="Arial" w:cs="Arial"/>
+                <w:sz w:val="24"/>
+                <w:szCs w:val="24"/>
+              </w:rPr>
+              <w:t>NF</w:t>
+            </w:r>
+            <w:r>
+              <w:rPr>
+                <w:rFonts w:ascii="Arial" w:hAnsi="Arial" w:cs="Arial"/>
+                <w:sz w:val="24"/>
+                <w:szCs w:val="24"/>
+              </w:rPr>
+              <w:t>R</w:t>
+            </w:r>
+            <w:r>
+              <w:rPr>
+                <w:rFonts w:ascii="Arial" w:hAnsi="Arial" w:cs="Arial"/>
+                <w:sz w:val="24"/>
+                <w:szCs w:val="24"/>
+              </w:rPr>
+              <w:t>01</w:t>
+            </w:r>
+          </w:p>
+        </w:tc>
+        <w:tc>
+          <w:tcPr>
+            <w:tcW w:w="4328" w:type="pct"/>
+          </w:tcPr>
+          <w:p>
+            <w:pPr>
+              <w:rPr>
+                <w:rFonts w:ascii="Arial" w:hAnsi="Arial" w:cs="Arial"/>
+                <w:sz w:val="24"/>
+                <w:szCs w:val="24"/>
+              </w:rPr>
+            </w:pPr>
+            <w:r>
+              <w:rPr>
+                <w:rFonts w:ascii="Arial" w:hAnsi="Arial" w:cs="Arial"/>
+                <w:sz w:val="24"/>
+                <w:szCs w:val="24"/>
+              </w:rPr>
+              <w:t>O sistema deve ser acessado por usuário maior de 18 anos</w:t>
+            </w:r>
+          </w:p>
+        </w:tc>
+      </w:tr>
+      <w:tr>
+        <w:tc>
+          <w:tcPr>
+            <w:tcW w:w="672" w:type="pct"/>
+          </w:tcPr>
+          <w:p>
+            <w:pPr>
+              <w:rPr>
+                <w:rFonts w:ascii="Arial" w:hAnsi="Arial" w:cs="Arial"/>
+                <w:sz w:val="24"/>
+                <w:szCs w:val="24"/>
+              </w:rPr>
+            </w:pPr>
+            <w:r>
+              <w:rPr>
+                <w:rFonts w:ascii="Arial" w:hAnsi="Arial" w:cs="Arial"/>
+                <w:sz w:val="24"/>
+                <w:szCs w:val="24"/>
+              </w:rPr>
+              <w:t>NF</w:t>
+            </w:r>
+            <w:r>
+              <w:rPr>
+                <w:rFonts w:ascii="Arial" w:hAnsi="Arial" w:cs="Arial"/>
+                <w:sz w:val="24"/>
+                <w:szCs w:val="24"/>
+              </w:rPr>
+              <w:t>R</w:t>
+            </w:r>
+            <w:r>
+              <w:rPr>
+                <w:rFonts w:ascii="Arial" w:hAnsi="Arial" w:cs="Arial"/>
+                <w:sz w:val="24"/>
+                <w:szCs w:val="24"/>
+              </w:rPr>
+              <w:t>02</w:t>
+            </w:r>
+          </w:p>
+        </w:tc>
+        <w:tc>
+          <w:tcPr>
+            <w:tcW w:w="4328" w:type="pct"/>
+          </w:tcPr>
+          <w:p>
+            <w:pPr>
+              <w:rPr>
+                <w:rFonts w:ascii="Arial" w:hAnsi="Arial" w:cs="Arial"/>
+                <w:sz w:val="24"/>
+                <w:szCs w:val="24"/>
+              </w:rPr>
+            </w:pPr>
+            <w:r>
+              <w:rPr>
+                <w:rFonts w:ascii="Arial" w:hAnsi="Arial" w:cs="Arial"/>
+                <w:sz w:val="24"/>
+                <w:szCs w:val="24"/>
+              </w:rPr>
+              <w:t>O armazenamento de dados sensíveis deve seguir a Lei Geral de Proteção de Dados</w:t>
+            </w:r>
+          </w:p>
+        </w:tc>
+      </w:tr>
+      <w:tr>
+        <w:tc>
+          <w:tcPr>
+            <w:tcW w:w="672" w:type="pct"/>
+          </w:tcPr>
+          <w:p>
+            <w:pPr>
+              <w:rPr>
+                <w:rFonts w:ascii="Arial" w:hAnsi="Arial" w:cs="Arial"/>
+                <w:sz w:val="24"/>
+                <w:szCs w:val="24"/>
+              </w:rPr>
+            </w:pPr>
+            <w:r>
+              <w:rPr>
+                <w:rFonts w:ascii="Arial" w:hAnsi="Arial" w:cs="Arial"/>
+                <w:sz w:val="24"/>
+                <w:szCs w:val="24"/>
+              </w:rPr>
+              <w:t>NF</w:t>
+            </w:r>
+            <w:r>
+              <w:rPr>
+                <w:rFonts w:ascii="Arial" w:hAnsi="Arial" w:cs="Arial"/>
+                <w:sz w:val="24"/>
+                <w:szCs w:val="24"/>
+              </w:rPr>
+              <w:t>R</w:t>
+            </w:r>
+            <w:r>
+              <w:rPr>
+                <w:rFonts w:ascii="Arial" w:hAnsi="Arial" w:cs="Arial"/>
+                <w:sz w:val="24"/>
+                <w:szCs w:val="24"/>
+              </w:rPr>
+              <w:t>03</w:t>
+            </w:r>
+          </w:p>
+        </w:tc>
+        <w:tc>
+          <w:tcPr>
+            <w:tcW w:w="4328" w:type="pct"/>
+          </w:tcPr>
+          <w:p>
+            <w:pPr>
+              <w:rPr>
+                <w:rFonts w:ascii="Arial" w:hAnsi="Arial" w:cs="Arial"/>
+                <w:sz w:val="24"/>
+                <w:szCs w:val="24"/>
+              </w:rPr>
+            </w:pPr>
+            <w:r>
+              <w:rPr>
+                <w:rFonts w:ascii="Arial" w:hAnsi="Arial" w:cs="Arial"/>
+                <w:sz w:val="24"/>
+                <w:szCs w:val="24"/>
+              </w:rPr>
+              <w:t>Pode ser acessado pela internet mas também offline</w:t>
+            </w:r>
+          </w:p>
+        </w:tc>
+      </w:tr>
+      <w:tr>
+        <w:tc>
+          <w:tcPr>
+            <w:tcW w:w="672" w:type="pct"/>
+          </w:tcPr>
+          <w:p>
+            <w:pPr>
+              <w:rPr>
+                <w:rFonts w:ascii="Arial" w:hAnsi="Arial" w:cs="Arial"/>
+                <w:sz w:val="24"/>
+                <w:szCs w:val="24"/>
+              </w:rPr>
+            </w:pPr>
+            <w:r>
+              <w:rPr>
+                <w:rFonts w:ascii="Arial" w:hAnsi="Arial" w:cs="Arial"/>
+                <w:sz w:val="24"/>
+                <w:szCs w:val="24"/>
+              </w:rPr>
+              <w:t>NFR04</w:t>
+            </w:r>
+          </w:p>
+        </w:tc>
+        <w:tc>
+          <w:tcPr>
+            <w:tcW w:w="4328" w:type="pct"/>
+          </w:tcPr>
+          <w:p>
+            <w:pPr>
+              <w:rPr>
+                <w:rFonts w:ascii="Arial" w:hAnsi="Arial" w:cs="Arial"/>
+                <w:sz w:val="24"/>
+                <w:szCs w:val="24"/>
+              </w:rPr>
+            </w:pPr>
+            <w:r>
+              <w:rPr>
+                <w:rFonts w:ascii="Arial" w:hAnsi="Arial" w:cs="Arial"/>
+                <w:sz w:val="24"/>
+                <w:szCs w:val="24"/>
+              </w:rPr>
+              <w:t>A comunicação entre o frontend e o backend deve se dar através de APIs Restfull em um padrão de BFF (Backend For Frontend)</w:t>
+            </w:r>
+          </w:p>
+        </w:tc>
+      </w:tr>
+      <w:tr>
+        <w:tc>
+          <w:tcPr>
+            <w:tcW w:w="672" w:type="pct"/>
+          </w:tcPr>
+          <w:p>
+            <w:pPr>
+              <w:rPr>
+                <w:rFonts w:ascii="Arial" w:hAnsi="Arial" w:cs="Arial"/>
+                <w:sz w:val="24"/>
+                <w:szCs w:val="24"/>
+              </w:rPr>
+            </w:pPr>
+            <w:r>
+              <w:rPr>
+                <w:rFonts w:ascii="Arial" w:hAnsi="Arial" w:cs="Arial"/>
+                <w:sz w:val="24"/>
+                <w:szCs w:val="24"/>
+              </w:rPr>
+              <w:t>NFR05</w:t>
+            </w:r>
+          </w:p>
+        </w:tc>
+        <w:tc>
+          <w:tcPr>
+            <w:tcW w:w="4328" w:type="pct"/>
+          </w:tcPr>
+          <w:p>
+            <w:pPr>
+              <w:rPr>
+                <w:rFonts w:ascii="Arial" w:hAnsi="Arial" w:cs="Arial"/>
+                <w:sz w:val="24"/>
+                <w:szCs w:val="24"/>
+              </w:rPr>
+            </w:pPr>
+            <w:r>
+              <w:rPr>
+                <w:rFonts w:ascii="Arial" w:hAnsi="Arial" w:cs="Arial"/>
+                <w:sz w:val="24"/>
+                <w:szCs w:val="24"/>
+              </w:rPr>
+              <w:t>A aplicação deve ser de página única, SPA (Single Page Application) construída na forma de uma PWA (Progressive Web Application)</w:t>
+            </w:r>
+          </w:p>
+        </w:tc>
+      </w:tr>
+      <w:tr>
+        <w:tc>
+          <w:tcPr>
+            <w:tcW w:w="672" w:type="pct"/>
+          </w:tcPr>
+          <w:p>
+            <w:pPr>
+              <w:rPr>
+                <w:rFonts w:ascii="Arial" w:hAnsi="Arial" w:cs="Arial"/>
+                <w:sz w:val="24"/>
+                <w:szCs w:val="24"/>
+              </w:rPr>
+            </w:pPr>
+          </w:p>
+        </w:tc>
+        <w:tc>
+          <w:tcPr>
+            <w:tcW w:w="4328" w:type="pct"/>
+          </w:tcPr>
+          <w:p>
+            <w:pPr>
+              <w:rPr>
+                <w:rFonts w:ascii="Arial" w:hAnsi="Arial" w:cs="Arial"/>
+                <w:sz w:val="24"/>
+                <w:szCs w:val="24"/>
+              </w:rPr>
+            </w:pPr>
+          </w:p>
+        </w:tc>
+      </w:tr>
+    </w:tbl>
+    <w:p>
+      <w:pPr>
+        <w:ind w:left="708"/>
+      </w:pPr>
+    </w:p>
+    <w:p>
+      <w:pPr>
+        <w:pStyle w:val="Ttulo2"/>
+      </w:pPr>
+      <w:r>
+        <w:t>Diagrama de casos de uso</w:t>
+      </w:r>
+    </w:p>
+    <w:p>
+      <w:pPr>
+        <w:ind w:firstLine="708"/>
+      </w:pPr>
+      <w:r>
+        <w:t xml:space="preserve">Figura </w:t>
+      </w:r>
+      <w:r>
+        <w:t>1</w:t>
+      </w:r>
+      <w:r>
+        <w:t xml:space="preserve"> apresenta </w:t>
+      </w:r>
+      <w:r>
+        <w:t>o diagrama de casos de uso</w:t>
+      </w:r>
+      <w:r>
+        <w:t xml:space="preserve"> UC1</w:t>
+      </w:r>
+      <w:r>
+        <w:t>. Esse diagrama é “... uma maneira de descrever as interações entre usuários e um sistema usando um modelo gráfico e um texto estruturado” (Sommerville 2018, p.108)</w:t>
+      </w:r>
+      <w:r>
+        <w:t>.</w:t>
+      </w:r>
+    </w:p>
+    <w:p>
+      <w:pPr>
+        <w:ind w:firstLine="708"/>
+      </w:pPr>
+    </w:p>
+    <w:tbl>
+      <w:tblPr>
+        <w:tblStyle w:val="Tabelacomgrade"/>
+        <w:tblW w:w="0" w:type="auto"/>
+        <w:tblLook w:val="04A0" w:firstRow="1" w:lastRow="0" w:firstColumn="1" w:lastColumn="0" w:noHBand="0" w:noVBand="1"/>
+      </w:tblPr>
+      <w:tblGrid>
+        <w:gridCol w:w="9061"/>
+      </w:tblGrid>
+      <w:tr>
+        <w:tc>
+          <w:tcPr>
+            <w:tcW w:w="9061" w:type="dxa"/>
+          </w:tcPr>
+          <w:p>
+            <w:r>
+              <w:rPr>
+                <w:noProof/>
+              </w:rPr>
+              <w:drawing>
+                <wp:inline distT="0" distB="0" distL="0" distR="0" wp14:anchorId="2D7867C3" wp14:editId="002908FC">
+                  <wp:extent cx="2205830" cy="1799236"/>
+                  <wp:effectExtent l="0" t="0" r="4445" b="0"/>
+                  <wp:docPr id="1182065033" name="Imagem 1"/>
+                  <wp:cNvGraphicFramePr>
+                    <a:graphicFrameLocks xmlns:a="http://schemas.openxmlformats.org/drawingml/2006/main" noChangeAspect="1"/>
+                  </wp:cNvGraphicFramePr>
+                  <a:graphic xmlns:a="http://schemas.openxmlformats.org/drawingml/2006/main">
+                    <a:graphicData uri="http://schemas.openxmlformats.org/drawingml/2006/picture">
+                      <pic:pic xmlns:pic="http://schemas.openxmlformats.org/drawingml/2006/picture">
+                        <pic:nvPicPr>
+                          <pic:cNvPr id="0" name="Picture 1"/>
+                          <pic:cNvPicPr>
+                            <a:picLocks noChangeAspect="1" noChangeArrowheads="1"/>
+                          </pic:cNvPicPr>
+                        </pic:nvPicPr>
+                        <pic:blipFill>
+                          <a:blip r:embed="rId20" cstate="print">
+                            <a:extLst>
+                              <a:ext uri="{28A0092B-C50C-407E-A947-70E740481C1C}">
+                                <a14:useLocalDpi xmlns:a14="http://schemas.microsoft.com/office/drawing/2010/main" val="0"/>
+                              </a:ext>
+                            </a:extLst>
+                          </a:blip>
+                          <a:srcRect/>
+                          <a:stretch>
+                            <a:fillRect/>
+                          </a:stretch>
+                        </pic:blipFill>
+                        <pic:spPr bwMode="auto">
+                          <a:xfrm>
+                            <a:off x="0" y="0"/>
+                            <a:ext cx="2210628" cy="1803150"/>
+                          </a:xfrm>
+                          <a:prstGeom prst="rect">
+                            <a:avLst/>
+                          </a:prstGeom>
+                          <a:noFill/>
+                          <a:ln>
+                            <a:noFill/>
+                          </a:ln>
+                        </pic:spPr>
+                      </pic:pic>
+                    </a:graphicData>
+                  </a:graphic>
+                </wp:inline>
+              </w:drawing>
+            </w:r>
+          </w:p>
+        </w:tc>
+      </w:tr>
+      <w:tr>
+        <w:tc>
+          <w:tcPr>
+            <w:tcW w:w="9061" w:type="dxa"/>
+          </w:tcPr>
+          <w:p>
+            <w:r>
+              <w:t>Figura 1 – Diagrama de usos de caso UC</w:t>
+            </w:r>
+            <w:r>
+              <w:t>0</w:t>
+            </w:r>
+            <w:r>
+              <w:t>1</w:t>
+            </w:r>
+          </w:p>
+        </w:tc>
+      </w:tr>
+    </w:tbl>
+    <w:p>
+      <w:pPr>
+        <w:ind w:firstLine="708"/>
+      </w:pPr>
+    </w:p>
+    <w:p>
+      <w:pPr>
+        <w:ind w:firstLine="708"/>
+      </w:pPr>
+      <w:r>
+        <w:t>Na figura 1 o</w:t>
+      </w:r>
+      <w:r>
+        <w:t xml:space="preserve"> usuário deve acessar o sistema mediante cadastramento prévio de pessoa, usuário e senha</w:t>
+      </w:r>
+      <w:r>
+        <w:t>. Para isso ele deve primeiro se cadastrar como uma pessoa, onde é feita a validação se ele tem idade igual ou superior a 18 anos. Ao se registrar a</w:t>
+      </w:r>
+      <w:r>
+        <w:t xml:space="preserve"> pessoa deve informar seu nome completo, CPF, data de nascimento e endereço completo</w:t>
+      </w:r>
+      <w:r>
+        <w:t xml:space="preserve">. Após o cadastramento e feitas as validações pertinentes, a próxima etapa consiste em </w:t>
+      </w:r>
+      <w:r>
+        <w:t>cadastrar o usuário no sistema</w:t>
+      </w:r>
+      <w:r>
+        <w:t xml:space="preserve">. No cadastramento é </w:t>
+      </w:r>
+      <w:r>
+        <w:t>seleciona</w:t>
+      </w:r>
+      <w:r>
+        <w:t>do</w:t>
+      </w:r>
+      <w:r>
+        <w:t xml:space="preserve"> um dos perfis disponíveis (Enófilo, Sommelier e Parceiro)</w:t>
+      </w:r>
+      <w:r>
+        <w:t xml:space="preserve"> e </w:t>
+      </w:r>
+      <w:r>
+        <w:t xml:space="preserve">deve informar </w:t>
+      </w:r>
+      <w:r>
+        <w:t xml:space="preserve">ainda </w:t>
+      </w:r>
+      <w:r>
+        <w:t>um e-mail válido e uma senha numérica de 4 dígitos</w:t>
+      </w:r>
+      <w:r>
+        <w:t>.</w:t>
+      </w:r>
+    </w:p>
+    <w:p>
+      <w:pPr>
+        <w:ind w:firstLine="708"/>
+      </w:pPr>
+      <w:r>
+        <w:lastRenderedPageBreak/>
+        <w:t>O perfil de usuário Enófilo estará disponível na versão 1.0 do sistema. Trata-se de um usuário que não paga mensalidades e tem acesso a todas as funcionalidades do sistema. Em versões posteriores serão disponibilizados outros dois perfis de usuário. O Sommelier que poderá usar o Vinho Notas como ferramenta de trabalho, oferecendo cursos de degustação online, assistida permitindo assim que ele gere uma fonte extra de renda.</w:t>
+      </w:r>
+    </w:p>
+    <w:p>
+      <w:pPr>
+        <w:ind w:firstLine="708"/>
+      </w:pPr>
+      <w:r>
+        <w:t>O terceiro perfil é o Parceiro, que pode ser uma vinícola, um importador de vinhos, uma casa de comércio ou um e-commerce que queira disponibilizar aos seus clientes a possibilidade de utilizar a plataforma para registrar e acompanhar o estoque de vinhos adquiridos e até mesmo fazer sugestões de compra futura.</w:t>
+      </w:r>
+    </w:p>
+    <w:p>
+      <w:pPr>
+        <w:ind w:firstLine="708"/>
+      </w:pPr>
+      <w:r>
+        <w:t xml:space="preserve">A figura 2 apresenta os casos de uso UC02. Nesse caso o usuário pretende registrar um vinho na aplicação. Para isso ele deve primeiramente fazer o login no sistema, depois acessar a tela de cadastro de vinho </w:t>
+      </w:r>
+      <w:r>
+        <w:t>informa</w:t>
+      </w:r>
+      <w:r>
+        <w:t>ndo</w:t>
+      </w:r>
+      <w:r>
+        <w:t xml:space="preserve"> o rótulo</w:t>
+      </w:r>
+      <w:r>
+        <w:t xml:space="preserve"> como campo de preenchimento obrigatório. Os demais campos são opcionais e neles o usuário pode registrar o preço do vinho em R$, o local e a data da compra</w:t>
+      </w:r>
+      <w:r>
+        <w:t xml:space="preserve">, </w:t>
+      </w:r>
+      <w:r>
+        <w:t>o tipo de vinho e sua classificação, a graduação alcoólica e o volume da garrafa. Também pode registrar os dados da uva, o produtor, a temperatura de serviço, a safra, país de origem, tempo de guarda, região produtora do vinho, maturação e de como fazer a harmonização do vinho com comida.</w:t>
+      </w:r>
+    </w:p>
+    <w:p>
+      <w:pPr>
+        <w:ind w:firstLine="708"/>
+      </w:pPr>
+      <w:r>
+        <w:t>Os vinhos cadastrados devem ser listados na tela onde o usuário pode editar ou excluir um vinho</w:t>
+      </w:r>
+      <w:r>
+        <w:t>, conforme sua necessidade.</w:t>
+      </w:r>
+    </w:p>
+    <w:tbl>
+      <w:tblPr>
+        <w:tblStyle w:val="Tabelacomgrade"/>
+        <w:tblW w:w="0" w:type="auto"/>
+        <w:tblLook w:val="04A0" w:firstRow="1" w:lastRow="0" w:firstColumn="1" w:lastColumn="0" w:noHBand="0" w:noVBand="1"/>
+      </w:tblPr>
+      <w:tblGrid>
+        <w:gridCol w:w="9061"/>
+      </w:tblGrid>
+      <w:tr>
+        <w:tc>
+          <w:tcPr>
+            <w:tcW w:w="9061" w:type="dxa"/>
+          </w:tcPr>
+          <w:p>
+            <w:r>
+              <w:rPr>
+                <w:noProof/>
+              </w:rPr>
+              <w:drawing>
+                <wp:inline distT="0" distB="0" distL="0" distR="0" wp14:anchorId="33FFE5CF" wp14:editId="46F022E1">
+                  <wp:extent cx="2034973" cy="2160000"/>
+                  <wp:effectExtent l="0" t="0" r="0" b="0"/>
+                  <wp:docPr id="2086903923" name="Imagem 3"/>
+                  <wp:cNvGraphicFramePr>
+                    <a:graphicFrameLocks xmlns:a="http://schemas.openxmlformats.org/drawingml/2006/main" noChangeAspect="1"/>
+                  </wp:cNvGraphicFramePr>
+                  <a:graphic xmlns:a="http://schemas.openxmlformats.org/drawingml/2006/main">
+                    <a:graphicData uri="http://schemas.openxmlformats.org/drawingml/2006/picture">
+                      <pic:pic xmlns:pic="http://schemas.openxmlformats.org/drawingml/2006/picture">
+                        <pic:nvPicPr>
+                          <pic:cNvPr id="0" name="Picture 5"/>
+                          <pic:cNvPicPr>
+                            <a:picLocks noChangeAspect="1" noChangeArrowheads="1"/>
+                          </pic:cNvPicPr>
+                        </pic:nvPicPr>
+                        <pic:blipFill>
+                          <a:blip r:embed="rId21" cstate="print">
+                            <a:extLst>
+                              <a:ext uri="{28A0092B-C50C-407E-A947-70E740481C1C}">
+                                <a14:useLocalDpi xmlns:a14="http://schemas.microsoft.com/office/drawing/2010/main" val="0"/>
+                              </a:ext>
+                            </a:extLst>
+                          </a:blip>
+                          <a:srcRect/>
+                          <a:stretch>
+                            <a:fillRect/>
+                          </a:stretch>
+                        </pic:blipFill>
+                        <pic:spPr bwMode="auto">
+                          <a:xfrm>
+                            <a:off x="0" y="0"/>
+                            <a:ext cx="2034973" cy="2160000"/>
+                          </a:xfrm>
+                          <a:prstGeom prst="rect">
+                            <a:avLst/>
+                          </a:prstGeom>
+                          <a:noFill/>
+                          <a:ln>
+                            <a:noFill/>
+                          </a:ln>
+                        </pic:spPr>
+                      </pic:pic>
+                    </a:graphicData>
+                  </a:graphic>
+                </wp:inline>
+              </w:drawing>
+            </w:r>
+          </w:p>
+        </w:tc>
+      </w:tr>
+      <w:tr>
+        <w:tc>
+          <w:tcPr>
+            <w:tcW w:w="9061" w:type="dxa"/>
+          </w:tcPr>
+          <w:p>
+            <w:r>
+              <w:t>Figura 2 – Diagrama de casos de uso UC02</w:t>
+            </w:r>
+          </w:p>
+        </w:tc>
+      </w:tr>
+    </w:tbl>
+    <w:p>
+      <w:pPr>
+        <w:ind w:firstLine="708"/>
+      </w:pPr>
+    </w:p>
+    <w:p>
+      <w:pPr>
+        <w:ind w:firstLine="708"/>
+      </w:pPr>
+      <w:r>
+        <w:t xml:space="preserve">O usuário pode </w:t>
+      </w:r>
+      <w:r>
+        <w:t>fazer uma a</w:t>
+      </w:r>
+      <w:r>
+        <w:t>valia</w:t>
+      </w:r>
+      <w:r>
+        <w:t>ção d</w:t>
+      </w:r>
+      <w:r>
+        <w:t>o vinho</w:t>
+      </w:r>
+      <w:r>
+        <w:t xml:space="preserve"> registrado no sistema. O diagrama de casos de uso UC03 está na figura 3. Para avaliar o vinho o usuário deve estar logado no sistema, acessar a listagem de vinhos cadastrados</w:t>
+      </w:r>
+      <w:r>
+        <w:t>, selecionar um dos rótulos</w:t>
+      </w:r>
+      <w:r>
+        <w:t xml:space="preserve"> e fazer o registro da avaliação. Na avaliação o usuário informa quando fez a degustação daquele vinho, quais os aspectos visuais ele percebeu, quais os aromas e sabores. Ele pode dar uma opinião geral sobre o vinho e atribuir uma avaliação final. Todas a</w:t>
+      </w:r>
+      <w:r>
+        <w:t>s avaliações feitas pelos usuários</w:t>
+      </w:r>
+      <w:r>
+        <w:t xml:space="preserve"> são listadas </w:t>
+      </w:r>
+      <w:r>
+        <w:t>na tela</w:t>
+      </w:r>
+      <w:r>
+        <w:t xml:space="preserve"> e ele </w:t>
+      </w:r>
+      <w:r>
+        <w:t>pode editar ou excluir uma avaliação</w:t>
+      </w:r>
+      <w:r>
+        <w:t>.</w:t>
+      </w:r>
+    </w:p>
+    <w:p>
+      <w:pPr>
+        <w:ind w:firstLine="708"/>
+      </w:pPr>
+    </w:p>
+    <w:p>
+      <w:pPr>
+        <w:ind w:firstLine="708"/>
+      </w:pPr>
+    </w:p>
+    <w:tbl>
+      <w:tblPr>
+        <w:tblStyle w:val="Tabelacomgrade"/>
+        <w:tblW w:w="0" w:type="auto"/>
+        <w:tblLook w:val="04A0" w:firstRow="1" w:lastRow="0" w:firstColumn="1" w:lastColumn="0" w:noHBand="0" w:noVBand="1"/>
+      </w:tblPr>
+      <w:tblGrid>
+        <w:gridCol w:w="9061"/>
+      </w:tblGrid>
+      <w:tr>
+        <w:tc>
+          <w:tcPr>
+            <w:tcW w:w="9061" w:type="dxa"/>
+          </w:tcPr>
+          <w:p>
+            <w:r>
+              <w:rPr>
+                <w:noProof/>
+              </w:rPr>
+              <w:lastRenderedPageBreak/>
+              <w:drawing>
+                <wp:inline distT="0" distB="0" distL="0" distR="0" wp14:anchorId="1E0CB0C7" wp14:editId="04435D91">
+                  <wp:extent cx="2213240" cy="2880000"/>
+                  <wp:effectExtent l="0" t="0" r="0" b="0"/>
+                  <wp:docPr id="2124723162" name="Imagem 4"/>
+                  <wp:cNvGraphicFramePr>
+                    <a:graphicFrameLocks xmlns:a="http://schemas.openxmlformats.org/drawingml/2006/main" noChangeAspect="1"/>
+                  </wp:cNvGraphicFramePr>
+                  <a:graphic xmlns:a="http://schemas.openxmlformats.org/drawingml/2006/main">
+                    <a:graphicData uri="http://schemas.openxmlformats.org/drawingml/2006/picture">
+                      <pic:pic xmlns:pic="http://schemas.openxmlformats.org/drawingml/2006/picture">
+                        <pic:nvPicPr>
+                          <pic:cNvPr id="0" name="Picture 7"/>
+                          <pic:cNvPicPr>
+                            <a:picLocks noChangeAspect="1" noChangeArrowheads="1"/>
+                          </pic:cNvPicPr>
+                        </pic:nvPicPr>
+                        <pic:blipFill>
+                          <a:blip r:embed="rId22" cstate="print">
+                            <a:extLst>
+                              <a:ext uri="{28A0092B-C50C-407E-A947-70E740481C1C}">
+                                <a14:useLocalDpi xmlns:a14="http://schemas.microsoft.com/office/drawing/2010/main" val="0"/>
+                              </a:ext>
+                            </a:extLst>
+                          </a:blip>
+                          <a:srcRect/>
+                          <a:stretch>
+                            <a:fillRect/>
+                          </a:stretch>
+                        </pic:blipFill>
+                        <pic:spPr bwMode="auto">
+                          <a:xfrm>
+                            <a:off x="0" y="0"/>
+                            <a:ext cx="2213240" cy="2880000"/>
+                          </a:xfrm>
+                          <a:prstGeom prst="rect">
+                            <a:avLst/>
+                          </a:prstGeom>
+                          <a:noFill/>
+                          <a:ln>
+                            <a:noFill/>
+                          </a:ln>
+                        </pic:spPr>
+                      </pic:pic>
+                    </a:graphicData>
+                  </a:graphic>
+                </wp:inline>
+              </w:drawing>
+            </w:r>
+          </w:p>
+        </w:tc>
+      </w:tr>
+      <w:tr>
+        <w:tc>
+          <w:tcPr>
+            <w:tcW w:w="9061" w:type="dxa"/>
+          </w:tcPr>
+          <w:p>
+            <w:r>
+              <w:t>Figura 3 – Diagrama de casos de uso UC03</w:t>
+            </w:r>
+          </w:p>
+        </w:tc>
+      </w:tr>
+    </w:tbl>
+    <w:p>
+      <w:pPr>
+        <w:ind w:firstLine="708"/>
+      </w:pPr>
+    </w:p>
+    <w:p>
+      <w:pPr>
+        <w:ind w:firstLine="708"/>
+      </w:pPr>
+      <w:r>
+        <w:t>A figura 4 apresenta o diagrama de casos de uso UC04. O usuário faz o login na aplicação, em seguida seleciona no menu a opção de cadastrar uma degustação. Para isso o</w:t>
+      </w:r>
+      <w:r>
+        <w:t xml:space="preserve"> usuário informa o vinho que será degustado, a data e o tipo (vertical, horizontal, temática, às cegas, de harmonização ou comparativa)</w:t>
+      </w:r>
+      <w:r>
+        <w:t>.</w:t>
+      </w:r>
+      <w:r>
+        <w:t xml:space="preserve"> O passo seguinte consiste em </w:t>
+      </w:r>
+      <w:r>
+        <w:t>criar uma ficha de degustação onde ele pode atribuir conceitos à sua percepção visual, olfativa, gustativa e atribuir uma nota geral ao vinho degustado</w:t>
+      </w:r>
+      <w:r>
+        <w:t>. E finalmente, a</w:t>
+      </w:r>
+      <w:r>
+        <w:t xml:space="preserve">s degustações registradas </w:t>
+      </w:r>
+      <w:r>
+        <w:t xml:space="preserve">são </w:t>
+      </w:r>
+      <w:r>
+        <w:t>listadas na tela onde o usuário pode editar ou excluir</w:t>
+      </w:r>
+      <w:r>
+        <w:t>.</w:t>
+      </w:r>
+    </w:p>
+    <w:p>
+      <w:pPr>
+        <w:ind w:firstLine="708"/>
+      </w:pPr>
+    </w:p>
+    <w:tbl>
+      <w:tblPr>
+        <w:tblStyle w:val="Tabelacomgrade"/>
+        <w:tblW w:w="0" w:type="auto"/>
+        <w:tblLook w:val="04A0" w:firstRow="1" w:lastRow="0" w:firstColumn="1" w:lastColumn="0" w:noHBand="0" w:noVBand="1"/>
+      </w:tblPr>
+      <w:tblGrid>
+        <w:gridCol w:w="9061"/>
+      </w:tblGrid>
+      <w:tr>
+        <w:tc>
+          <w:tcPr>
+            <w:tcW w:w="9061" w:type="dxa"/>
+          </w:tcPr>
+          <w:p>
+            <w:r>
+              <w:rPr>
+                <w:noProof/>
+              </w:rPr>
+              <w:drawing>
+                <wp:inline distT="0" distB="0" distL="0" distR="0" wp14:anchorId="0B3177DF" wp14:editId="68CE2EE9">
+                  <wp:extent cx="2213240" cy="2880000"/>
+                  <wp:effectExtent l="0" t="0" r="0" b="0"/>
+                  <wp:docPr id="823095829" name="Imagem 5"/>
+                  <wp:cNvGraphicFramePr>
+                    <a:graphicFrameLocks xmlns:a="http://schemas.openxmlformats.org/drawingml/2006/main" noChangeAspect="1"/>
+                  </wp:cNvGraphicFramePr>
+                  <a:graphic xmlns:a="http://schemas.openxmlformats.org/drawingml/2006/main">
+                    <a:graphicData uri="http://schemas.openxmlformats.org/drawingml/2006/picture">
+                      <pic:pic xmlns:pic="http://schemas.openxmlformats.org/drawingml/2006/picture">
+                        <pic:nvPicPr>
+                          <pic:cNvPr id="0" name="Picture 9"/>
+                          <pic:cNvPicPr>
+                            <a:picLocks noChangeAspect="1" noChangeArrowheads="1"/>
+                          </pic:cNvPicPr>
+                        </pic:nvPicPr>
+                        <pic:blipFill>
+                          <a:blip r:embed="rId23" cstate="print">
+                            <a:extLst>
+                              <a:ext uri="{28A0092B-C50C-407E-A947-70E740481C1C}">
+                                <a14:useLocalDpi xmlns:a14="http://schemas.microsoft.com/office/drawing/2010/main" val="0"/>
+                              </a:ext>
+                            </a:extLst>
+                          </a:blip>
+                          <a:srcRect/>
+                          <a:stretch>
+                            <a:fillRect/>
+                          </a:stretch>
+                        </pic:blipFill>
+                        <pic:spPr bwMode="auto">
+                          <a:xfrm>
+                            <a:off x="0" y="0"/>
+                            <a:ext cx="2213240" cy="2880000"/>
+                          </a:xfrm>
+                          <a:prstGeom prst="rect">
+                            <a:avLst/>
+                          </a:prstGeom>
+                          <a:noFill/>
+                          <a:ln>
+                            <a:noFill/>
+                          </a:ln>
+                        </pic:spPr>
+                      </pic:pic>
+                    </a:graphicData>
+                  </a:graphic>
+                </wp:inline>
+              </w:drawing>
+            </w:r>
+          </w:p>
+        </w:tc>
+      </w:tr>
+      <w:tr>
+        <w:tc>
+          <w:tcPr>
+            <w:tcW w:w="9061" w:type="dxa"/>
+          </w:tcPr>
+          <w:p>
+            <w:r>
+              <w:t>Figura 4 – D</w:t>
+            </w:r>
+            <w:r>
+              <w:t>iagrama de casos de uso UC04</w:t>
+            </w:r>
+          </w:p>
+        </w:tc>
+      </w:tr>
+    </w:tbl>
+    <w:p>
+      <w:pPr>
+        <w:ind w:firstLine="708"/>
+      </w:pPr>
+    </w:p>
+    <w:p>
+      <w:pPr>
+        <w:ind w:firstLine="708"/>
+      </w:pPr>
+    </w:p>
+    <w:p>
+      <w:pPr>
+        <w:ind w:firstLine="708"/>
+      </w:pPr>
+    </w:p>
+    <w:p>
+      <w:pPr>
+        <w:pStyle w:val="Ttulo2"/>
+      </w:pPr>
+      <w:r>
+        <w:lastRenderedPageBreak/>
+        <w:t>Diagrama de atividades</w:t>
+      </w:r>
+    </w:p>
+    <w:p>
+      <w:pPr>
+        <w:ind w:firstLine="708"/>
+        <w:rPr>
+          <w:rFonts w:ascii="Arial" w:hAnsi="Arial" w:cs="Arial"/>
+          <w:color w:val="000000"/>
+          <w:sz w:val="24"/>
+          <w:szCs w:val="24"/>
+          <w:shd w:val="clear" w:color="auto" w:fill="FFFFFF"/>
+        </w:rPr>
+      </w:pPr>
+      <w:r>
+        <w:rPr>
+          <w:rFonts w:ascii="Arial" w:hAnsi="Arial" w:cs="Arial"/>
+          <w:color w:val="000000"/>
+          <w:sz w:val="24"/>
+          <w:szCs w:val="24"/>
+          <w:shd w:val="clear" w:color="auto" w:fill="FFFFFF"/>
+        </w:rPr>
+        <w:t>Pressman e Maxim (2021, p. 330) descrevem o diagrama de atividades como uma forma de complemento do caso de usos por meio de fluxos de interação. Dessa forma é possível perceber como o sistema reage a eventos internos</w:t>
+      </w:r>
+      <w:r>
+        <w:rPr>
+          <w:rFonts w:ascii="Arial" w:hAnsi="Arial" w:cs="Arial"/>
+          <w:color w:val="000000"/>
+          <w:sz w:val="24"/>
+          <w:szCs w:val="24"/>
+          <w:shd w:val="clear" w:color="auto" w:fill="FFFFFF"/>
+        </w:rPr>
+        <w:t>. A figura 5 apresenta o diagrama de atividades.</w:t>
+      </w:r>
+    </w:p>
+    <w:tbl>
+      <w:tblPr>
+        <w:tblStyle w:val="Tabelacomgrade"/>
+        <w:tblW w:w="0" w:type="auto"/>
+        <w:tblLook w:val="04A0" w:firstRow="1" w:lastRow="0" w:firstColumn="1" w:lastColumn="0" w:noHBand="0" w:noVBand="1"/>
+      </w:tblPr>
+      <w:tblGrid>
+        <w:gridCol w:w="9061"/>
+      </w:tblGrid>
+      <w:tr>
+        <w:tc>
+          <w:tcPr>
+            <w:tcW w:w="9061" w:type="dxa"/>
+          </w:tcPr>
+          <w:p>
+            <w:pPr>
+              <w:rPr>
+                <w:rFonts w:ascii="Arial" w:hAnsi="Arial" w:cs="Arial"/>
+                <w:color w:val="000000"/>
+                <w:sz w:val="24"/>
+                <w:szCs w:val="24"/>
+                <w:shd w:val="clear" w:color="auto" w:fill="FFFFFF"/>
+              </w:rPr>
+            </w:pPr>
+          </w:p>
+        </w:tc>
+      </w:tr>
+      <w:tr>
+        <w:tc>
+          <w:tcPr>
+            <w:tcW w:w="9061" w:type="dxa"/>
+          </w:tcPr>
+          <w:p>
+            <w:pPr>
+              <w:rPr>
+                <w:rFonts w:ascii="Arial" w:hAnsi="Arial" w:cs="Arial"/>
+                <w:color w:val="000000"/>
+                <w:sz w:val="24"/>
+                <w:szCs w:val="24"/>
+                <w:shd w:val="clear" w:color="auto" w:fill="FFFFFF"/>
+              </w:rPr>
+            </w:pPr>
+            <w:r>
+              <w:rPr>
+                <w:rFonts w:ascii="Arial" w:hAnsi="Arial" w:cs="Arial"/>
+                <w:color w:val="000000"/>
+                <w:sz w:val="24"/>
+                <w:szCs w:val="24"/>
+                <w:shd w:val="clear" w:color="auto" w:fill="FFFFFF"/>
+              </w:rPr>
+              <w:t>Figura 5 – Diagrama de atividades</w:t>
+            </w:r>
+          </w:p>
+        </w:tc>
+      </w:tr>
+    </w:tbl>
+    <w:p>
+      <w:pPr>
+        <w:ind w:firstLine="708"/>
+        <w:rPr>
+          <w:rFonts w:ascii="Arial" w:hAnsi="Arial" w:cs="Arial"/>
+          <w:color w:val="000000"/>
+          <w:sz w:val="24"/>
+          <w:szCs w:val="24"/>
+          <w:shd w:val="clear" w:color="auto" w:fill="FFFFFF"/>
+        </w:rPr>
+      </w:pPr>
+    </w:p>
+    <w:p>
+      <w:pPr>
+        <w:ind w:left="708"/>
+        <w:rPr>
+          <w:rFonts w:ascii="Arial" w:hAnsi="Arial" w:cs="Arial"/>
+          <w:color w:val="000000"/>
+          <w:sz w:val="24"/>
+          <w:szCs w:val="24"/>
+          <w:shd w:val="clear" w:color="auto" w:fill="FFFFFF"/>
+        </w:rPr>
+      </w:pPr>
+    </w:p>
+    <w:p>
+      <w:pPr>
+        <w:ind w:left="708"/>
+        <w:rPr>
+          <w:rFonts w:ascii="Arial" w:hAnsi="Arial" w:cs="Arial"/>
+          <w:color w:val="000000"/>
+          <w:sz w:val="24"/>
+          <w:szCs w:val="24"/>
+          <w:shd w:val="clear" w:color="auto" w:fill="FFFFFF"/>
+        </w:rPr>
+      </w:pPr>
+    </w:p>
+    <w:p>
+      <w:pPr>
+        <w:pStyle w:val="Ttulo2"/>
+      </w:pPr>
+      <w:r>
+        <w:t>Banco de dados – modelo conceitual</w:t>
+      </w:r>
+    </w:p>
+    <w:p>
+      <w:pPr>
+        <w:pStyle w:val="CorpodoTexto"/>
+      </w:pPr>
+      <w:r>
+        <w:t>Lorem ipsum dolor sit amet, consectetur adipiscing elit. Vivamus elit risus, semper ac nibh eget, tincidunt ultricies elit. Nam turpis lacus, semper id consequat at, facilisis et sem. Donec dictum ornare eleifend. Duis finibus neque non eros sodales convallis. Mauris in varius quam. Nulla imperdiet sem et turpis fringilla volutpat. Pellentesque eu efficitur lacus, sed accumsan ligula. Vestibulum posuere sem sapien, a ultrices magna iaculis et.</w:t>
+      </w:r>
+    </w:p>
+    <w:p>
+      <w:pPr>
+        <w:pStyle w:val="Ttulo2"/>
+      </w:pPr>
+      <w:r>
+        <w:t>Banco de dados – modelo lógico</w:t>
+      </w:r>
+    </w:p>
+    <w:p>
+      <w:pPr>
+        <w:ind w:left="708"/>
+      </w:pPr>
+      <w:r>
+        <w:t>Lorem ipsum dolor sit amet, consectetur adipiscing elit. Vivamus elit risus, semper ac nibh eget, tincidunt ultricies elit. Nam turpis lacus, semper id consequat at, facilisis et sem. Donec dictum ornare eleifend. Duis finibus neque non eros sodales convallis. Mauris in varius quam. Nulla imperdiet sem et turpis fringilla volutpat. Pellentesque eu efficitur lacus, sed accumsan ligula. Vestibulum posuere sem sapien, a ultrices magna iaculis et. Sed congue enim sapien, non imperdiet magna mattis quis. Donec porta volutpat ligula, id gravida justo pretium nec. Duis hendrerit sollicitudin magna a tempus. In vel lorem sed eros condimentum dignissim. Vivamus eget auctor neque, et malesuada orci. Aliquam blandit elit vel est auctor tristique. Sed in eleifend lorem, sed lacinia nulla.</w:t>
+      </w:r>
+    </w:p>
+    <w:p>
+      <w:pPr>
+        <w:ind w:left="708"/>
+      </w:pPr>
+    </w:p>
+    <w:p>
+      <w:pPr>
+        <w:pStyle w:val="Ttulo2"/>
+      </w:pPr>
+      <w:r>
+        <w:t>Diagrama de classes</w:t>
+      </w:r>
+    </w:p>
+    <w:p>
+      <w:r>
+        <w:t>SadkashdlashdLAJSDÇLasjdÇALSJD açlskjd ÇALKSJD açslkdj AÇKLSDJ açlksdj AÇSL J</w:t>
+      </w:r>
+    </w:p>
+    <w:p/>
+    <w:p>
+      <w:pPr>
+        <w:pStyle w:val="CorpodoTexto"/>
+      </w:pPr>
+    </w:p>
+    <w:p>
+      <w:pPr>
+        <w:pStyle w:val="CorpodoTexto"/>
+      </w:pPr>
+    </w:p>
+    <w:p>
+      <w:pPr>
+        <w:pStyle w:val="CorpodoTexto"/>
+      </w:pPr>
+      <w:r>
+        <w:t>estabelecemos um entendimento básico</w:t>
+      </w:r>
+    </w:p>
+    <w:p>
+      <w:pPr>
+        <w:pStyle w:val="CorpodoTexto"/>
+      </w:pPr>
+      <w:r>
+        <w:t>do problema, das pessoas que querem uma solução e da natureza</w:t>
+      </w:r>
+    </w:p>
+    <w:p>
+      <w:pPr>
+        <w:pStyle w:val="CorpodoTexto"/>
+      </w:pPr>
+      <w:r>
+        <w:t>da solução desejada</w:t>
+      </w:r>
+    </w:p>
+    <w:p>
+      <w:pPr>
+        <w:pStyle w:val="CorpodoTexto"/>
+      </w:pPr>
+    </w:p>
+    <w:p>
+      <w:pPr>
+        <w:pStyle w:val="CorpodoTexto"/>
+      </w:pPr>
+      <w:r>
+        <w:lastRenderedPageBreak/>
+        <w:t>É justamente para ajudar o enófilo amador ou ainda aquele que deseja entrar no mundo dos vinhos, que se propõe a criação do Vinho Notas. Em outras palavras, para o enófilo amador, que tem dificuldade em compreender os métodos e técnicas de degustação devido às complexidades expostas anteriormente, o Vinho Notas é uma aplicação de desktop progressiva, PWA. Ela facilita a experiência de degustar vinhos, e diferentemente dos web sites e aplicativos de compras de vinho, essa solução melhora a experiência na jornada de descobertas no mundo dos vinhos, ajudando a organizar e registrar as degustações, permitindo recuperar o histórico e sugerindo opções para compras futuras.</w:t>
+      </w:r>
+    </w:p>
+    <w:p>
+      <w:pPr>
+        <w:pStyle w:val="CorpodoTexto"/>
+      </w:pPr>
+    </w:p>
+    <w:p>
+      <w:pPr>
+        <w:pStyle w:val="CorpodoTexto"/>
+      </w:pPr>
+    </w:p>
+    <w:p>
+      <w:pPr>
+        <w:pStyle w:val="CorpodoTexto"/>
+      </w:pPr>
+      <w:r>
         <w:t>Independente de tecnologia a ser explorada, uma solução parte do entendimento de seu uso. Nesta seção, deve-se pensar nos casos de uso da solução a ser implementada.</w:t>
       </w:r>
+    </w:p>
+    <w:p>
+      <w:pPr>
+        <w:pStyle w:val="CorpodoTexto"/>
+      </w:pPr>
+      <w:r>
+        <w:t>Concepção: abrangência e a natureza do problema a ser resolvido.</w:t>
+      </w:r>
+    </w:p>
+    <w:p>
+      <w:pPr>
+        <w:pStyle w:val="CorpodoTexto"/>
+      </w:pPr>
+      <w:r>
+        <w:t>Levantamento: investigação, define o que é necessário.</w:t>
+      </w:r>
+    </w:p>
+    <w:p>
+      <w:pPr>
+        <w:pStyle w:val="CorpodoTexto"/>
+      </w:pPr>
+      <w:r>
+        <w:t>Elaboração: refinar e modificar os requisitos básicos.</w:t>
+      </w:r>
+    </w:p>
+    <w:p>
+      <w:pPr>
+        <w:pStyle w:val="CorpodoTexto"/>
+      </w:pPr>
+    </w:p>
+    <w:p>
+      <w:pPr>
+        <w:pStyle w:val="CorpodoTexto"/>
+      </w:pPr>
+      <w:r>
+        <w:t>Cenários de uso, listas de funções e características e modelos de análise.</w:t>
+      </w:r>
+    </w:p>
+    <w:p>
+      <w:pPr>
+        <w:pStyle w:val="CorpodoTexto"/>
+      </w:pPr>
+    </w:p>
+    <w:p>
+      <w:pPr>
+        <w:pStyle w:val="CorpodoTexto"/>
+      </w:pPr>
+      <w:r>
+        <w:t>Ver página 233 do Pressman (engenharia de software) capítulo 7.</w:t>
+      </w:r>
+      <w:r>
+        <w:t xml:space="preserve"> E capítulo 8.</w:t>
+      </w:r>
+    </w:p>
+    <w:p>
+      <w:pPr>
+        <w:pStyle w:val="CorpodoTexto"/>
+      </w:pPr>
     </w:p>
     <w:p>
       <w:pPr>
@@ -2903,12 +5294,12 @@
           </w14:textFill>
         </w:rPr>
       </w:pPr>
-      <w:bookmarkStart w:id="4" w:name="_Toc122038692"/>
+      <w:bookmarkStart w:id="5" w:name="_Toc122038692"/>
       <w:r>
         <w:lastRenderedPageBreak/>
         <w:t>Apelo mercadológico da solução</w:t>
       </w:r>
-      <w:bookmarkEnd w:id="4"/>
+      <w:bookmarkEnd w:id="5"/>
     </w:p>
     <w:p>
       <w:pPr>
@@ -3003,15 +5394,7 @@
         <w:pStyle w:val="CorpodoTexto"/>
       </w:pPr>
       <w:r>
-        <w:t xml:space="preserve">A solução a ser implementada pode ter diferentes interesses. Apesar disto, o pensamento voltado para o mercado é importante. Dito isto, apresente soluções que vão na mesma linha da sua proposta. Lembre-se que o objetivo desta não é a criação de uma solução original ou inovadora. Logo, a existência de soluções que sejam próximas não é </w:t>
-      </w:r>
-      <w:proofErr w:type="gramStart"/>
-      <w:r>
-        <w:t>visto</w:t>
-      </w:r>
-      <w:proofErr w:type="gramEnd"/>
-      <w:r>
-        <w:t xml:space="preserve"> como um problema.</w:t>
+        <w:t>A solução a ser implementada pode ter diferentes interesses. Apesar disto, o pensamento voltado para o mercado é importante. Dito isto, apresente soluções que vão na mesma linha da sua proposta. Lembre-se que o objetivo desta não é a criação de uma solução original ou inovadora. Logo, a existência de soluções que sejam próximas não é visto como um problema.</w:t>
       </w:r>
     </w:p>
     <w:p>
@@ -3135,11 +5518,11 @@
           </w14:textFill>
         </w:rPr>
       </w:pPr>
-      <w:bookmarkStart w:id="5" w:name="_Toc122038693"/>
+      <w:bookmarkStart w:id="6" w:name="_Toc122038693"/>
       <w:r>
         <w:t>Ciclo de desenvolvimento da solução</w:t>
       </w:r>
-      <w:bookmarkEnd w:id="5"/>
+      <w:bookmarkEnd w:id="6"/>
     </w:p>
     <w:p>
       <w:pPr>
@@ -3268,12 +5651,12 @@
           </w14:textFill>
         </w:rPr>
       </w:pPr>
-      <w:bookmarkStart w:id="6" w:name="_Toc122038694"/>
+      <w:bookmarkStart w:id="7" w:name="_Toc122038694"/>
       <w:r>
         <w:lastRenderedPageBreak/>
         <w:t>Mockup da proposta de solução</w:t>
       </w:r>
-      <w:bookmarkEnd w:id="6"/>
+      <w:bookmarkEnd w:id="7"/>
     </w:p>
     <w:p>
       <w:pPr>
@@ -3374,26 +5757,8 @@
         </w:sectPr>
       </w:pPr>
       <w:r>
-        <w:t xml:space="preserve">Na jornada do usuário elabora-se de forma descritiva e ampla o que se pretende desenvolver. Nesta seção, deve-se apresentar as telas que serão desenvolvidas, ilustrando o que será implementado. Podem ser exploradas ferramentas gratuitas, tal como </w:t>
-      </w:r>
-      <w:proofErr w:type="spellStart"/>
-      <w:r>
-        <w:t>figma</w:t>
-      </w:r>
-      <w:proofErr w:type="spellEnd"/>
-      <w:r>
-        <w:t xml:space="preserve">, </w:t>
-      </w:r>
-      <w:proofErr w:type="spellStart"/>
-      <w:proofErr w:type="gramStart"/>
-      <w:r>
-        <w:t>canvas</w:t>
-      </w:r>
-      <w:proofErr w:type="spellEnd"/>
-      <w:r>
-        <w:t xml:space="preserve"> e etc.</w:t>
-      </w:r>
-      <w:proofErr w:type="gramEnd"/>
+        <w:t>Na jornada do usuário elabora-se de forma descritiva e ampla o que se pretende desenvolver. Nesta seção, deve-se apresentar as telas que serão desenvolvidas, ilustrando o que será implementado. Podem ser exploradas ferramentas gratuitas, tal como figma, canvas e etc.</w:t>
+      </w:r>
     </w:p>
     <w:p>
       <w:pPr>
@@ -3408,12 +5773,12 @@
           </w14:textFill>
         </w:rPr>
       </w:pPr>
-      <w:bookmarkStart w:id="7" w:name="_Toc122038695"/>
+      <w:bookmarkStart w:id="8" w:name="_Toc122038695"/>
       <w:r>
         <w:lastRenderedPageBreak/>
         <w:t>Arquitetura de Software</w:t>
       </w:r>
-      <w:bookmarkEnd w:id="7"/>
+      <w:bookmarkEnd w:id="8"/>
     </w:p>
     <w:p>
       <w:pPr>
@@ -3540,12 +5905,12 @@
           </w14:textFill>
         </w:rPr>
       </w:pPr>
-      <w:bookmarkStart w:id="8" w:name="_Toc122038696"/>
+      <w:bookmarkStart w:id="9" w:name="_Toc122038696"/>
       <w:r>
         <w:lastRenderedPageBreak/>
         <w:t>Validação da solução</w:t>
       </w:r>
-      <w:bookmarkEnd w:id="8"/>
+      <w:bookmarkEnd w:id="9"/>
     </w:p>
     <w:p>
       <w:pPr>
@@ -3675,12 +6040,12 @@
           </w14:textFill>
         </w:rPr>
       </w:pPr>
-      <w:bookmarkStart w:id="9" w:name="_Toc122038697"/>
+      <w:bookmarkStart w:id="10" w:name="_Toc122038697"/>
       <w:r>
         <w:lastRenderedPageBreak/>
         <w:t>Registros das evidências do projeto</w:t>
       </w:r>
-      <w:bookmarkEnd w:id="9"/>
+      <w:bookmarkEnd w:id="10"/>
     </w:p>
     <w:p>
       <w:pPr>
@@ -3802,12 +6167,12 @@
           </w14:textFill>
         </w:rPr>
       </w:pPr>
-      <w:bookmarkStart w:id="10" w:name="_Toc122038698"/>
+      <w:bookmarkStart w:id="11" w:name="_Toc122038698"/>
       <w:r>
         <w:lastRenderedPageBreak/>
         <w:t>Considerações finais e expectativas</w:t>
       </w:r>
-      <w:bookmarkEnd w:id="10"/>
+      <w:bookmarkEnd w:id="11"/>
     </w:p>
     <w:p>
       <w:pPr>
@@ -3936,12 +6301,12 @@
           </w14:textFill>
         </w:rPr>
       </w:pPr>
-      <w:bookmarkStart w:id="11" w:name="_Toc122038699"/>
+      <w:bookmarkStart w:id="12" w:name="_Toc122038699"/>
       <w:r>
         <w:lastRenderedPageBreak/>
         <w:t>Referências</w:t>
       </w:r>
-      <w:bookmarkEnd w:id="11"/>
+      <w:bookmarkEnd w:id="12"/>
     </w:p>
     <w:p>
       <w:pPr>
@@ -4104,61 +6469,8 @@
           <w:docGrid w:linePitch="360"/>
         </w:sectPr>
       </w:pPr>
-      <w:proofErr w:type="spellStart"/>
-      <w:r>
-        <w:t>Ozbun</w:t>
-      </w:r>
-      <w:proofErr w:type="spellEnd"/>
-      <w:r>
-        <w:t xml:space="preserve">, T. </w:t>
-      </w:r>
-      <w:proofErr w:type="spellStart"/>
-      <w:r>
-        <w:t>Wine</w:t>
-      </w:r>
-      <w:proofErr w:type="spellEnd"/>
-      <w:r>
-        <w:t xml:space="preserve"> </w:t>
-      </w:r>
-      <w:proofErr w:type="spellStart"/>
-      <w:r>
-        <w:t>industry</w:t>
-      </w:r>
-      <w:proofErr w:type="spellEnd"/>
-      <w:r>
-        <w:t xml:space="preserve"> in </w:t>
-      </w:r>
-      <w:proofErr w:type="spellStart"/>
-      <w:r>
-        <w:t>Brazil</w:t>
-      </w:r>
-      <w:proofErr w:type="spellEnd"/>
-      <w:r>
-        <w:t xml:space="preserve"> – </w:t>
-      </w:r>
-      <w:proofErr w:type="spellStart"/>
-      <w:r>
-        <w:t>statistics</w:t>
-      </w:r>
-      <w:proofErr w:type="spellEnd"/>
-      <w:r>
-        <w:t xml:space="preserve"> &amp; </w:t>
-      </w:r>
-      <w:proofErr w:type="spellStart"/>
-      <w:r>
-        <w:t>facts</w:t>
-      </w:r>
-      <w:proofErr w:type="spellEnd"/>
-      <w:r>
-        <w:t xml:space="preserve">. </w:t>
-      </w:r>
-      <w:proofErr w:type="spellStart"/>
-      <w:r>
-        <w:t>Statista</w:t>
-      </w:r>
-      <w:proofErr w:type="spellEnd"/>
-      <w:r>
-        <w:t>, Jan 10, 2024. Disponível em: https://www.statista.com/topics/5228/wine-industry-in-brazil/#topicOverview. Acesso em: 22 mar. 2024.</w:t>
+      <w:r>
+        <w:t>Ozbun, T. Wine industry in Brazil – statistics &amp; facts. Statista, Jan 10, 2024. Disponível em: https://www.statista.com/topics/5228/wine-industry-in-brazil/#topicOverview. Acesso em: 22 mar. 2024.</w:t>
       </w:r>
     </w:p>
     <w:p>
@@ -4190,15 +6502,7 @@
         <w:pStyle w:val="CorpodoTexto"/>
       </w:pPr>
       <w:r>
-        <w:t xml:space="preserve">A redação precisa ser clara e fluida, prezando pelo layout do </w:t>
-      </w:r>
-      <w:proofErr w:type="spellStart"/>
-      <w:r>
-        <w:t>template</w:t>
-      </w:r>
-      <w:proofErr w:type="spellEnd"/>
-      <w:r>
-        <w:t xml:space="preserve"> previsto.</w:t>
+        <w:t>A redação precisa ser clara e fluida, prezando pelo layout do template previsto.</w:t>
       </w:r>
     </w:p>
     <w:p>
@@ -6124,6 +8428,25 @@
       <w:contextualSpacing/>
     </w:pPr>
   </w:style>
+  <w:style w:type="table" w:styleId="Tabelacomgrade">
+    <w:name w:val="Table Grid"/>
+    <w:basedOn w:val="Tabelanormal"/>
+    <w:uiPriority w:val="39"/>
+    <w:rsid w:val="00A06F41"/>
+    <w:pPr>
+      <w:spacing w:after="0" w:line="240" w:lineRule="auto"/>
+    </w:pPr>
+    <w:tblPr>
+      <w:tblBorders>
+        <w:top w:val="single" w:sz="4" w:space="0" w:color="auto"/>
+        <w:left w:val="single" w:sz="4" w:space="0" w:color="auto"/>
+        <w:bottom w:val="single" w:sz="4" w:space="0" w:color="auto"/>
+        <w:right w:val="single" w:sz="4" w:space="0" w:color="auto"/>
+        <w:insideH w:val="single" w:sz="4" w:space="0" w:color="auto"/>
+        <w:insideV w:val="single" w:sz="4" w:space="0" w:color="auto"/>
+      </w:tblBorders>
+    </w:tblPr>
+  </w:style>
 </w:styles>
 </file>
 

</xml_diff>

<commit_message>
feat: VIN-379 - elaboração da jornada do usuário
</commit_message>
<xml_diff>
--- a/TCC/Vanderlei_Kleinschmidt-tcc-fullstack-projeto-prtico.docx
+++ b/TCC/Vanderlei_Kleinschmidt-tcc-fullstack-projeto-prtico.docx
@@ -717,14 +717,6 @@
               <w:color w:val="2F5496" w:themeColor="accent1" w:themeShade="BF"/>
               <w:sz w:val="24"/>
               <w:szCs w:val="24"/>
-              <w14:textFill>
-                <w14:solidFill>
-                  <w14:schemeClr w14:val="accent1">
-                    <w14:lumMod w14:val="75000"/>
-                    <w14:lumMod w14:val="75000"/>
-                  </w14:schemeClr>
-                </w14:solidFill>
-              </w14:textFill>
             </w:rPr>
           </w:pPr>
         </w:p>
@@ -2147,121 +2139,305 @@
     </w:p>
     <w:p>
       <w:pPr>
+        <w:spacing w:after="0" w:line="360" w:lineRule="auto"/>
         <w:ind w:firstLine="709"/>
-      </w:pPr>
-      <w:r>
+        <w:rPr>
+          <w:rFonts w:ascii="Arial" w:hAnsi="Arial" w:cs="Arial"/>
+          <w:sz w:val="24"/>
+          <w:szCs w:val="24"/>
+        </w:rPr>
+      </w:pPr>
+      <w:r>
+        <w:rPr>
+          <w:rFonts w:ascii="Arial" w:hAnsi="Arial" w:cs="Arial"/>
+          <w:sz w:val="24"/>
+          <w:szCs w:val="24"/>
+        </w:rPr>
         <w:t>Em uma definição fria, pode-se dizer que o vinho é uma bebida alcoólica obtida a partir da fermentação de uvas. Pensando do ponto de vista de um enófilo, essa bebida milenar é uma mistura de sabores, aromas e texturas que permite uma verdadeira viagem em cada taça. Degustar vinho é como viajar no tempo e no espaço, viajando entre a essência de uma safra e passando por uma experiência sensorial única.</w:t>
       </w:r>
     </w:p>
     <w:p>
       <w:pPr>
+        <w:spacing w:after="0" w:line="360" w:lineRule="auto"/>
         <w:ind w:firstLine="709"/>
-      </w:pPr>
-      <w:r>
+        <w:rPr>
+          <w:rFonts w:ascii="Arial" w:hAnsi="Arial" w:cs="Arial"/>
+          <w:sz w:val="24"/>
+          <w:szCs w:val="24"/>
+        </w:rPr>
+      </w:pPr>
+      <w:r>
+        <w:rPr>
+          <w:rFonts w:ascii="Arial" w:hAnsi="Arial" w:cs="Arial"/>
+          <w:sz w:val="24"/>
+          <w:szCs w:val="24"/>
+        </w:rPr>
         <w:t>Segundo Lanari</w:t>
       </w:r>
       <w:r>
+        <w:rPr>
+          <w:rFonts w:ascii="Arial" w:hAnsi="Arial" w:cs="Arial"/>
+          <w:sz w:val="24"/>
+          <w:szCs w:val="24"/>
+        </w:rPr>
         <w:t xml:space="preserve"> </w:t>
       </w:r>
       <w:r>
+        <w:rPr>
+          <w:rFonts w:ascii="Arial" w:hAnsi="Arial" w:cs="Arial"/>
+          <w:sz w:val="24"/>
+          <w:szCs w:val="24"/>
+        </w:rPr>
         <w:t>(2020), o</w:t>
       </w:r>
       <w:r>
+        <w:rPr>
+          <w:rFonts w:ascii="Arial" w:hAnsi="Arial" w:cs="Arial"/>
+          <w:sz w:val="24"/>
+          <w:szCs w:val="24"/>
+        </w:rPr>
         <w:t xml:space="preserve"> </w:t>
       </w:r>
       <w:r>
+        <w:rPr>
+          <w:rFonts w:ascii="Arial" w:hAnsi="Arial" w:cs="Arial"/>
+          <w:sz w:val="24"/>
+          <w:szCs w:val="24"/>
+        </w:rPr>
         <w:t xml:space="preserve">mercado consumidor de vinhos no </w:t>
       </w:r>
       <w:r>
+        <w:rPr>
+          <w:rFonts w:ascii="Arial" w:hAnsi="Arial" w:cs="Arial"/>
+          <w:sz w:val="24"/>
+          <w:szCs w:val="24"/>
+        </w:rPr>
         <w:t xml:space="preserve">Brasil </w:t>
       </w:r>
       <w:r>
+        <w:rPr>
+          <w:rFonts w:ascii="Arial" w:hAnsi="Arial" w:cs="Arial"/>
+          <w:sz w:val="24"/>
+          <w:szCs w:val="24"/>
+        </w:rPr>
         <w:t>teve um crescimento considerável na década encerrada em 2020. Cerca de 39</w:t>
       </w:r>
       <w:r>
+        <w:rPr>
+          <w:rFonts w:ascii="Arial" w:hAnsi="Arial" w:cs="Arial"/>
+          <w:sz w:val="24"/>
+          <w:szCs w:val="24"/>
+        </w:rPr>
         <w:t xml:space="preserve"> milhões de pessoas bebem vinho regularmente</w:t>
       </w:r>
       <w:r>
+        <w:rPr>
+          <w:rFonts w:ascii="Arial" w:hAnsi="Arial" w:cs="Arial"/>
+          <w:sz w:val="24"/>
+          <w:szCs w:val="24"/>
+        </w:rPr>
         <w:t xml:space="preserve">, enquanto 44 milhões </w:t>
       </w:r>
       <w:r>
+        <w:rPr>
+          <w:rFonts w:ascii="Arial" w:hAnsi="Arial" w:cs="Arial"/>
+          <w:sz w:val="24"/>
+          <w:szCs w:val="24"/>
+        </w:rPr>
         <w:t>consomem vinho sem a mesma regularidade. Ao todo, pode-se dizer que há um universo em torno de 40% da população brasileira que, de alguma forma, consome vinho.</w:t>
       </w:r>
     </w:p>
     <w:p>
       <w:pPr>
+        <w:spacing w:after="0" w:line="360" w:lineRule="auto"/>
         <w:ind w:firstLine="709"/>
-      </w:pPr>
-      <w:r>
+        <w:rPr>
+          <w:rFonts w:ascii="Arial" w:hAnsi="Arial" w:cs="Arial"/>
+          <w:sz w:val="24"/>
+          <w:szCs w:val="24"/>
+        </w:rPr>
+      </w:pPr>
+      <w:r>
+        <w:rPr>
+          <w:rFonts w:ascii="Arial" w:hAnsi="Arial" w:cs="Arial"/>
+          <w:sz w:val="24"/>
+          <w:szCs w:val="24"/>
+        </w:rPr>
         <w:t xml:space="preserve">Esses dados são corroborados pela Ozbun (2024), segundo o qual a demanda de consumo atingiu 439 milhões de litros em 2022, com um consumo per capita </w:t>
       </w:r>
       <w:r>
+        <w:rPr>
+          <w:rFonts w:ascii="Arial" w:hAnsi="Arial" w:cs="Arial"/>
+          <w:sz w:val="24"/>
+          <w:szCs w:val="24"/>
+        </w:rPr>
         <w:t xml:space="preserve">próximo a </w:t>
       </w:r>
       <w:r>
+        <w:rPr>
+          <w:rFonts w:ascii="Arial" w:hAnsi="Arial" w:cs="Arial"/>
+          <w:sz w:val="24"/>
+          <w:szCs w:val="24"/>
+        </w:rPr>
         <w:t>2 litros por ano</w:t>
       </w:r>
       <w:r>
+        <w:rPr>
+          <w:rFonts w:ascii="Arial" w:hAnsi="Arial" w:cs="Arial"/>
+          <w:sz w:val="24"/>
+          <w:szCs w:val="24"/>
+        </w:rPr>
         <w:t xml:space="preserve"> desde 2019. O autor também cita o Rio Grande do Sul como o principal produtor e exportador de vinhos no país. Em termos de proporção de consumo entre importado versus doméstico, cerca de dois terços do vinho comercializado no Brasil é produzido domesticamente, importando o restante principalmente do Chile, Argentina e Portuga, tendo como principais destinos Santa Catarina e São Paulo.</w:t>
       </w:r>
     </w:p>
     <w:p>
       <w:pPr>
+        <w:spacing w:after="0" w:line="360" w:lineRule="auto"/>
         <w:ind w:firstLine="709"/>
-      </w:pPr>
-      <w:r>
+        <w:rPr>
+          <w:rFonts w:ascii="Arial" w:hAnsi="Arial" w:cs="Arial"/>
+          <w:sz w:val="24"/>
+          <w:szCs w:val="24"/>
+        </w:rPr>
+      </w:pPr>
+      <w:r>
+        <w:rPr>
+          <w:rFonts w:ascii="Arial" w:hAnsi="Arial" w:cs="Arial"/>
+          <w:sz w:val="24"/>
+          <w:szCs w:val="24"/>
+        </w:rPr>
         <w:t xml:space="preserve">Com as mudanças no padrão de consumo, e considerando que hoje as pessoas têm acesso a diversos canais de compra. Pode-se dizer que hoje o vinho está mais acessível por causa do e-commerce. Além disso, a maturidade da indústria, </w:t>
       </w:r>
       <w:r>
+        <w:rPr>
+          <w:rFonts w:ascii="Arial" w:hAnsi="Arial" w:cs="Arial"/>
+          <w:sz w:val="24"/>
+          <w:szCs w:val="24"/>
+        </w:rPr>
         <w:t xml:space="preserve">o crescimento econômico do país, </w:t>
       </w:r>
       <w:r>
+        <w:rPr>
+          <w:rFonts w:ascii="Arial" w:hAnsi="Arial" w:cs="Arial"/>
+          <w:sz w:val="24"/>
+          <w:szCs w:val="24"/>
+        </w:rPr>
         <w:t xml:space="preserve">o </w:t>
       </w:r>
       <w:r>
+        <w:rPr>
+          <w:rFonts w:ascii="Arial" w:hAnsi="Arial" w:cs="Arial"/>
+          <w:sz w:val="24"/>
+          <w:szCs w:val="24"/>
+        </w:rPr>
         <w:t>aumento na renda</w:t>
       </w:r>
       <w:r>
+        <w:rPr>
+          <w:rFonts w:ascii="Arial" w:hAnsi="Arial" w:cs="Arial"/>
+          <w:sz w:val="24"/>
+          <w:szCs w:val="24"/>
+        </w:rPr>
         <w:t xml:space="preserve"> e o</w:t>
       </w:r>
       <w:r>
+        <w:rPr>
+          <w:rFonts w:ascii="Arial" w:hAnsi="Arial" w:cs="Arial"/>
+          <w:sz w:val="24"/>
+          <w:szCs w:val="24"/>
+        </w:rPr>
         <w:t xml:space="preserve"> avanço das pessoas na classe média</w:t>
       </w:r>
       <w:r>
+        <w:rPr>
+          <w:rFonts w:ascii="Arial" w:hAnsi="Arial" w:cs="Arial"/>
+          <w:sz w:val="24"/>
+          <w:szCs w:val="24"/>
+        </w:rPr>
         <w:t xml:space="preserve"> indicam um futuro promisso para esse mercado.</w:t>
       </w:r>
     </w:p>
     <w:p>
       <w:pPr>
+        <w:spacing w:after="0" w:line="360" w:lineRule="auto"/>
         <w:ind w:firstLine="709"/>
-      </w:pPr>
-      <w:r>
-        <w:t>De acordo com Croft (2002, p.7), “Por causa de sua fascinante variedade, o vinho pode parecer um tema difícil de dominar”. Degustar um vinho pode parecer uma tarefa difícil, mas com a devida orientação, é possível ter momentos prazerosos entre amigos enquanto se decifra as nuances do líquido de uma taça. O olhar, cheirar, provar e concluir vai muito além de apenas beber o seu conteúdo. Se por um lado essa experiência sensorial pode se tornar única, por outro lado amedronta uma grande quantidade de pessoas que gostariam de se desafiar experimentando coisas novas.</w:t>
-      </w:r>
-    </w:p>
-    <w:p>
-      <w:pPr>
+        <w:rPr>
+          <w:rFonts w:ascii="Arial" w:hAnsi="Arial" w:cs="Arial"/>
+          <w:sz w:val="24"/>
+          <w:szCs w:val="24"/>
+        </w:rPr>
+      </w:pPr>
+      <w:r>
+        <w:rPr>
+          <w:rFonts w:ascii="Arial" w:hAnsi="Arial" w:cs="Arial"/>
+          <w:sz w:val="24"/>
+          <w:szCs w:val="24"/>
+        </w:rPr>
+        <w:t xml:space="preserve">De acordo com Croft (2002, p.7), “Por causa de sua fascinante variedade, o vinho pode parecer um tema difícil de dominar”. Degustar um vinho pode parecer uma tarefa difícil, mas com a devida orientação, é possível ter momentos prazerosos entre amigos enquanto se decifra as nuances do líquido de uma taça. O olhar, cheirar, provar e concluir vai muito além de apenas beber o seu conteúdo. Se por </w:t>
+      </w:r>
+      <w:r>
+        <w:rPr>
+          <w:rFonts w:ascii="Arial" w:hAnsi="Arial" w:cs="Arial"/>
+          <w:sz w:val="24"/>
+          <w:szCs w:val="24"/>
+        </w:rPr>
+        <w:lastRenderedPageBreak/>
+        <w:t>um lado essa experiência sensorial pode se tornar única, por outro lado amedronta uma grande quantidade de pessoas que gostariam de se desafiar experimentando coisas novas.</w:t>
+      </w:r>
+    </w:p>
+    <w:p>
+      <w:pPr>
+        <w:spacing w:after="0" w:line="360" w:lineRule="auto"/>
         <w:ind w:firstLine="709"/>
-      </w:pPr>
-      <w:r>
+        <w:rPr>
+          <w:rFonts w:ascii="Arial" w:hAnsi="Arial" w:cs="Arial"/>
+          <w:sz w:val="24"/>
+          <w:szCs w:val="24"/>
+        </w:rPr>
+      </w:pPr>
+      <w:r>
+        <w:rPr>
+          <w:rFonts w:ascii="Arial" w:hAnsi="Arial" w:cs="Arial"/>
+          <w:sz w:val="24"/>
+          <w:szCs w:val="24"/>
+        </w:rPr>
         <w:t>Além de degustar, há ainda a questão de harmonizar corretamente o que se bebe com o que se come. A harmonia que se obtém a partir da combinação de aromas e sabores do vinho com a comida, ainda é um mistério para muitos, que transferem essa tarefa para especialistas. Conforme Melo (2020, p. 11), “A harmonização, potencializa e enriquece as características dos alimentos e da [</w:t>
       </w:r>
       <w:r>
         <w:rPr>
+          <w:rFonts w:ascii="Arial" w:hAnsi="Arial" w:cs="Arial"/>
           <w:i/>
           <w:iCs/>
+          <w:sz w:val="24"/>
+          <w:szCs w:val="24"/>
         </w:rPr>
         <w:t>sic</w:t>
       </w:r>
       <w:r>
+        <w:rPr>
+          <w:rFonts w:ascii="Arial" w:hAnsi="Arial" w:cs="Arial"/>
+          <w:sz w:val="24"/>
+          <w:szCs w:val="24"/>
+        </w:rPr>
         <w:t xml:space="preserve">] bebidas, podendo alcançar o auge da experiência em que uma simples refeição torna-se um acontecimento memorável”. </w:t>
       </w:r>
     </w:p>
     <w:p>
       <w:pPr>
+        <w:spacing w:after="0" w:line="360" w:lineRule="auto"/>
         <w:ind w:firstLine="709"/>
-      </w:pPr>
-      <w:r>
+        <w:rPr>
+          <w:rFonts w:ascii="Arial" w:hAnsi="Arial" w:cs="Arial"/>
+          <w:sz w:val="24"/>
+          <w:szCs w:val="24"/>
+        </w:rPr>
+      </w:pPr>
+      <w:r>
+        <w:rPr>
+          <w:rFonts w:ascii="Arial" w:hAnsi="Arial" w:cs="Arial"/>
+          <w:sz w:val="24"/>
+          <w:szCs w:val="24"/>
+        </w:rPr>
         <w:t>Por traz disso tudo ainda existe outro universo, o das taças, serviço, temperatura e guarda. Dito de outra forma, o manuseio do vinho. Entender qual taça usar, ou ainda como abrir e em qual temperatura servir determinado vinho, se ele deve aerar ou não e por quanto tempo antes de servir, e o que fazer com a garrafa após aberta, também gera frustração para quem é de fora desse mundo, por não entender o por quê desse ritual.</w:t>
       </w:r>
     </w:p>
@@ -2270,108 +2446,156 @@
         <w:pStyle w:val="Ttulo2"/>
       </w:pPr>
       <w:r>
-        <w:lastRenderedPageBreak/>
         <w:t>Apresentação da solução da proposta</w:t>
       </w:r>
     </w:p>
     <w:p>
       <w:pPr>
+        <w:spacing w:after="0" w:line="360" w:lineRule="auto"/>
         <w:ind w:firstLine="709"/>
+        <w:rPr>
+          <w:rFonts w:ascii="Arial" w:hAnsi="Arial" w:cs="Arial"/>
+          <w:sz w:val="24"/>
+          <w:szCs w:val="24"/>
+        </w:rPr>
       </w:pPr>
       <w:bookmarkStart w:id="2" w:name="_Hlk162168934"/>
       <w:r>
+        <w:rPr>
+          <w:rFonts w:ascii="Arial" w:hAnsi="Arial" w:cs="Arial"/>
+          <w:sz w:val="24"/>
+          <w:szCs w:val="24"/>
+        </w:rPr>
         <w:t>É justamente para ajudar o enófilo amador ou ainda aquele que deseja entrar no mundo dos vinhos, que se propõe a criação do Vinho Notas. Em outras palavras, para o enófilo amador, que tem dificuldade em compreender os métodos e técnicas de degustação devido às complexidades expostas anteriormente, o Vinho Notas é uma aplicação de desktop progressiva, PWA. Ela facilita a experiência de degustar vinhos, e diferentemente dos web sites e aplicativos de compras de vinho, essa solução melhora a experiência na jornada de descobertas no mundo dos vinhos, ajudando a organizar e registrar as degustações, permitindo recuperar o histórico e sugerindo opções para compras futuras.</w:t>
       </w:r>
     </w:p>
     <w:bookmarkEnd w:id="2"/>
     <w:p>
       <w:pPr>
+        <w:spacing w:after="0" w:line="360" w:lineRule="auto"/>
         <w:ind w:firstLine="709"/>
-      </w:pPr>
-      <w:r>
+        <w:rPr>
+          <w:rFonts w:ascii="Arial" w:hAnsi="Arial" w:cs="Arial"/>
+          <w:sz w:val="24"/>
+          <w:szCs w:val="24"/>
+        </w:rPr>
+      </w:pPr>
+      <w:r>
+        <w:rPr>
+          <w:rFonts w:ascii="Arial" w:hAnsi="Arial" w:cs="Arial"/>
+          <w:sz w:val="24"/>
+          <w:szCs w:val="24"/>
+        </w:rPr>
         <w:t>O Vinho Notas é um facilitador para enófilos amadores, uma plataforma, PWA, organizadora de degustação. A ideia é que seja gratuita para esse perfil de público, simples de usar e intuitivo. Por outro lado, não é um e-commerce, nem uma rede social e muito menos um app mobile</w:t>
       </w:r>
       <w:r>
+        <w:rPr>
+          <w:rFonts w:ascii="Arial" w:hAnsi="Arial" w:cs="Arial"/>
+          <w:sz w:val="24"/>
+          <w:szCs w:val="24"/>
+        </w:rPr>
         <w:t>.</w:t>
       </w:r>
     </w:p>
     <w:p>
       <w:pPr>
+        <w:spacing w:after="0" w:line="360" w:lineRule="auto"/>
         <w:ind w:firstLine="709"/>
-      </w:pPr>
-      <w:r>
-        <w:t xml:space="preserve">Basicamente o que o Vinho Notas faz é </w:t>
-      </w:r>
-      <w:r>
-        <w:t xml:space="preserve">armazenar as informações dos vinhos adquiridos, </w:t>
-      </w:r>
-      <w:r>
-        <w:t xml:space="preserve">criar um </w:t>
-      </w:r>
-      <w:r>
-        <w:rPr>
+        <w:rPr>
+          <w:rFonts w:ascii="Arial" w:hAnsi="Arial" w:cs="Arial"/>
+          <w:sz w:val="24"/>
+          <w:szCs w:val="24"/>
+        </w:rPr>
+      </w:pPr>
+      <w:r>
+        <w:rPr>
+          <w:rFonts w:ascii="Arial" w:hAnsi="Arial" w:cs="Arial"/>
+          <w:sz w:val="24"/>
+          <w:szCs w:val="24"/>
+        </w:rPr>
+        <w:t xml:space="preserve">Basicamente o que o Vinho Notas faz é armazenar as informações dos vinhos adquiridos, criar um </w:t>
+      </w:r>
+      <w:r>
+        <w:rPr>
+          <w:rFonts w:ascii="Arial" w:hAnsi="Arial" w:cs="Arial"/>
           <w:i/>
           <w:iCs/>
+          <w:sz w:val="24"/>
+          <w:szCs w:val="24"/>
         </w:rPr>
         <w:t>rating</w:t>
       </w:r>
       <w:r>
+        <w:rPr>
+          <w:rFonts w:ascii="Arial" w:hAnsi="Arial" w:cs="Arial"/>
+          <w:sz w:val="24"/>
+          <w:szCs w:val="24"/>
+        </w:rPr>
         <w:t xml:space="preserve"> (avaliação por nota) de vinhos degustados, </w:t>
       </w:r>
       <w:r>
         <w:rPr>
+          <w:rFonts w:ascii="Arial" w:hAnsi="Arial" w:cs="Arial"/>
           <w:i/>
           <w:iCs/>
+          <w:sz w:val="24"/>
+          <w:szCs w:val="24"/>
         </w:rPr>
         <w:t>ranking</w:t>
       </w:r>
       <w:r>
-        <w:t xml:space="preserve"> (</w:t>
-      </w:r>
-      <w:r>
-        <w:t>classifica</w:t>
-      </w:r>
-      <w:r>
-        <w:t>r)</w:t>
-      </w:r>
-      <w:r>
-        <w:t xml:space="preserve"> </w:t>
-      </w:r>
-      <w:r>
-        <w:t xml:space="preserve">de acordo com certos critérios definidos pelo usuário, como por exemplo, uva, país, cor do vinho etc. Ele também </w:t>
-      </w:r>
-      <w:r>
-        <w:t xml:space="preserve">virtualiza a adega, </w:t>
-      </w:r>
-      <w:r>
-        <w:t xml:space="preserve">ajuda na </w:t>
-      </w:r>
-      <w:r>
-        <w:t>organiza</w:t>
-      </w:r>
-      <w:r>
-        <w:t>ção</w:t>
-      </w:r>
-      <w:r>
-        <w:t xml:space="preserve"> e auxilia o usuário no processo de degustar.</w:t>
-      </w:r>
-      <w:r>
-        <w:t xml:space="preserve"> Apesar de guardar os dados dos diversos usuários da aplicação, ele não faz comparação de avaliações feitas com as de outros usuários, e tão pouco recomenda a compra de um determinado vinho em uma loja específica.</w:t>
-      </w:r>
-    </w:p>
-    <w:p>
-      <w:pPr>
+        <w:rPr>
+          <w:rFonts w:ascii="Arial" w:hAnsi="Arial" w:cs="Arial"/>
+          <w:sz w:val="24"/>
+          <w:szCs w:val="24"/>
+        </w:rPr>
+        <w:t xml:space="preserve"> (classificar) de acordo com certos critérios definidos pelo usuário, como por exemplo, uva, país, cor do vinho etc. Ele também virtualiza a adega, ajuda na organização e </w:t>
+      </w:r>
+      <w:r>
+        <w:rPr>
+          <w:rFonts w:ascii="Arial" w:hAnsi="Arial" w:cs="Arial"/>
+          <w:sz w:val="24"/>
+          <w:szCs w:val="24"/>
+        </w:rPr>
+        <w:lastRenderedPageBreak/>
+        <w:t>auxilia o usuário no processo de degustar. Apesar de guardar os dados dos diversos usuários da aplicação, ele não faz comparação de avaliações feitas com as de outros usuários, e tão pouco recomenda a compra de um determinado vinho em uma loja específica.</w:t>
+      </w:r>
+    </w:p>
+    <w:p>
+      <w:pPr>
+        <w:spacing w:after="0" w:line="360" w:lineRule="auto"/>
         <w:ind w:firstLine="709"/>
-      </w:pPr>
-      <w:r>
+        <w:rPr>
+          <w:rFonts w:ascii="Arial" w:hAnsi="Arial" w:cs="Arial"/>
+          <w:sz w:val="24"/>
+          <w:szCs w:val="24"/>
+        </w:rPr>
+      </w:pPr>
+      <w:r>
+        <w:rPr>
+          <w:rFonts w:ascii="Arial" w:hAnsi="Arial" w:cs="Arial"/>
+          <w:sz w:val="24"/>
+          <w:szCs w:val="24"/>
+        </w:rPr>
         <w:t>Ao usar essa aplicação, o usuário se sentirá mais confortável para descobrir novos rótulos ou para ingressas no mundo dos vinhos com mais segurança. Outro benefício que se pode obter a partir da utilização dessa aplicação é evitar que o enófilo incorra em erros de escolha, pois terá um histórico de seus gostos e preferências, permitindo assim fazer escolhas mais assertivas.</w:t>
       </w:r>
     </w:p>
     <w:p>
       <w:pPr>
+        <w:spacing w:after="0" w:line="360" w:lineRule="auto"/>
         <w:ind w:firstLine="709"/>
-      </w:pPr>
-      <w:r>
+        <w:rPr>
+          <w:rFonts w:ascii="Arial" w:hAnsi="Arial" w:cs="Arial"/>
+          <w:sz w:val="24"/>
+          <w:szCs w:val="24"/>
+        </w:rPr>
+      </w:pPr>
+      <w:r>
+        <w:rPr>
+          <w:rFonts w:ascii="Arial" w:hAnsi="Arial" w:cs="Arial"/>
+          <w:sz w:val="24"/>
+          <w:szCs w:val="24"/>
+        </w:rPr>
         <w:t xml:space="preserve">Portanto, isso torna a jornada dos novos consumidores de vinho mais fácil e melhora muito a experiência de quem já é experiente nesse ramo. </w:t>
       </w:r>
     </w:p>
@@ -2541,9 +2765,20 @@
     </w:p>
     <w:p>
       <w:pPr>
+        <w:spacing w:after="0" w:line="360" w:lineRule="auto"/>
         <w:ind w:left="708"/>
-      </w:pPr>
-      <w:r>
+        <w:rPr>
+          <w:rFonts w:ascii="Arial" w:hAnsi="Arial" w:cs="Arial"/>
+          <w:sz w:val="24"/>
+          <w:szCs w:val="24"/>
+        </w:rPr>
+      </w:pPr>
+      <w:r>
+        <w:rPr>
+          <w:rFonts w:ascii="Arial" w:hAnsi="Arial" w:cs="Arial"/>
+          <w:sz w:val="24"/>
+          <w:szCs w:val="24"/>
+        </w:rPr>
         <w:t>Abaixo estão relacionados os objetivos específicos deste projeto:</w:t>
       </w:r>
     </w:p>
@@ -2554,8 +2789,19 @@
           <w:ilvl w:val="0"/>
           <w:numId w:val="3"/>
         </w:numPr>
-      </w:pPr>
-      <w:r>
+        <w:spacing w:after="0" w:line="360" w:lineRule="auto"/>
+        <w:rPr>
+          <w:rFonts w:ascii="Arial" w:hAnsi="Arial" w:cs="Arial"/>
+          <w:sz w:val="24"/>
+          <w:szCs w:val="24"/>
+        </w:rPr>
+      </w:pPr>
+      <w:r>
+        <w:rPr>
+          <w:rFonts w:ascii="Arial" w:hAnsi="Arial" w:cs="Arial"/>
+          <w:sz w:val="24"/>
+          <w:szCs w:val="24"/>
+        </w:rPr>
         <w:t>Construir um projeto no Jira Software para organização e controle das tarefas e dos processos;</w:t>
       </w:r>
     </w:p>
@@ -2566,8 +2812,19 @@
           <w:ilvl w:val="0"/>
           <w:numId w:val="3"/>
         </w:numPr>
-      </w:pPr>
-      <w:r>
+        <w:spacing w:after="0" w:line="360" w:lineRule="auto"/>
+        <w:rPr>
+          <w:rFonts w:ascii="Arial" w:hAnsi="Arial" w:cs="Arial"/>
+          <w:sz w:val="24"/>
+          <w:szCs w:val="24"/>
+        </w:rPr>
+      </w:pPr>
+      <w:r>
+        <w:rPr>
+          <w:rFonts w:ascii="Arial" w:hAnsi="Arial" w:cs="Arial"/>
+          <w:sz w:val="24"/>
+          <w:szCs w:val="24"/>
+        </w:rPr>
         <w:t>Criar um projeto no GitHub utilizando branchs para facilitar o versionamento do código;</w:t>
       </w:r>
     </w:p>
@@ -2578,20 +2835,51 @@
           <w:ilvl w:val="0"/>
           <w:numId w:val="3"/>
         </w:numPr>
-      </w:pPr>
-      <w:r>
+        <w:spacing w:after="0" w:line="360" w:lineRule="auto"/>
+        <w:rPr>
+          <w:rFonts w:ascii="Arial" w:hAnsi="Arial" w:cs="Arial"/>
+          <w:sz w:val="24"/>
+          <w:szCs w:val="24"/>
+        </w:rPr>
+      </w:pPr>
+      <w:r>
+        <w:rPr>
+          <w:rFonts w:ascii="Arial" w:hAnsi="Arial" w:cs="Arial"/>
+          <w:sz w:val="24"/>
+          <w:szCs w:val="24"/>
+        </w:rPr>
         <w:t xml:space="preserve">Construir a solução </w:t>
       </w:r>
       <w:r>
+        <w:rPr>
+          <w:rFonts w:ascii="Arial" w:hAnsi="Arial" w:cs="Arial"/>
+          <w:sz w:val="24"/>
+          <w:szCs w:val="24"/>
+        </w:rPr>
         <w:t xml:space="preserve">utilizando micro serviços, </w:t>
       </w:r>
       <w:r>
+        <w:rPr>
+          <w:rFonts w:ascii="Arial" w:hAnsi="Arial" w:cs="Arial"/>
+          <w:sz w:val="24"/>
+          <w:szCs w:val="24"/>
+        </w:rPr>
         <w:t xml:space="preserve">dentro da arquitetura hexagonal, separando as camadas de banco de dados, backend e frontend, com a utilização de um Backend For Frontend (BFF) como gerenciador de chamadas </w:t>
       </w:r>
       <w:r>
+        <w:rPr>
+          <w:rFonts w:ascii="Arial" w:hAnsi="Arial" w:cs="Arial"/>
+          <w:sz w:val="24"/>
+          <w:szCs w:val="24"/>
+        </w:rPr>
         <w:t>das requisições</w:t>
       </w:r>
       <w:r>
+        <w:rPr>
+          <w:rFonts w:ascii="Arial" w:hAnsi="Arial" w:cs="Arial"/>
+          <w:sz w:val="24"/>
+          <w:szCs w:val="24"/>
+        </w:rPr>
         <w:t>;</w:t>
       </w:r>
     </w:p>
@@ -2602,8 +2890,19 @@
           <w:ilvl w:val="0"/>
           <w:numId w:val="3"/>
         </w:numPr>
-      </w:pPr>
-      <w:r>
+        <w:spacing w:after="0" w:line="360" w:lineRule="auto"/>
+        <w:rPr>
+          <w:rFonts w:ascii="Arial" w:hAnsi="Arial" w:cs="Arial"/>
+          <w:sz w:val="24"/>
+          <w:szCs w:val="24"/>
+        </w:rPr>
+      </w:pPr>
+      <w:r>
+        <w:rPr>
+          <w:rFonts w:ascii="Arial" w:hAnsi="Arial" w:cs="Arial"/>
+          <w:sz w:val="24"/>
+          <w:szCs w:val="24"/>
+        </w:rPr>
         <w:t>Realizar a configuração e a hospedagem da aplicação na AWS com estratégia de observabilidade utilizando o Datadog.</w:t>
       </w:r>
     </w:p>
@@ -3069,15 +3368,7 @@
                 <w:sz w:val="24"/>
                 <w:szCs w:val="24"/>
               </w:rPr>
-              <w:t xml:space="preserve">, </w:t>
-            </w:r>
-            <w:r>
-              <w:rPr>
-                <w:rFonts w:ascii="Arial" w:hAnsi="Arial" w:cs="Arial"/>
-                <w:sz w:val="24"/>
-                <w:szCs w:val="24"/>
-              </w:rPr>
-              <w:t>UC03</w:t>
+              <w:t>, UC03</w:t>
             </w:r>
             <w:r>
               <w:rPr>
@@ -3794,7 +4085,8 @@
     </w:p>
     <w:p>
       <w:pPr>
-        <w:ind w:firstLine="708"/>
+        <w:spacing w:after="0" w:line="360" w:lineRule="auto"/>
+        <w:ind w:firstLine="709"/>
         <w:rPr>
           <w:rFonts w:ascii="Arial" w:hAnsi="Arial" w:cs="Arial"/>
           <w:sz w:val="24"/>
@@ -4301,27 +4593,68 @@
     </w:p>
     <w:p>
       <w:pPr>
-        <w:ind w:firstLine="708"/>
-      </w:pPr>
-      <w:r>
+        <w:spacing w:after="0" w:line="360" w:lineRule="auto"/>
+        <w:ind w:firstLine="709"/>
+        <w:rPr>
+          <w:rFonts w:ascii="Arial" w:hAnsi="Arial" w:cs="Arial"/>
+          <w:sz w:val="24"/>
+          <w:szCs w:val="24"/>
+        </w:rPr>
+      </w:pPr>
+      <w:r>
+        <w:rPr>
+          <w:rFonts w:ascii="Arial" w:hAnsi="Arial" w:cs="Arial"/>
+          <w:sz w:val="24"/>
+          <w:szCs w:val="24"/>
+        </w:rPr>
         <w:t xml:space="preserve">Figura </w:t>
       </w:r>
       <w:r>
+        <w:rPr>
+          <w:rFonts w:ascii="Arial" w:hAnsi="Arial" w:cs="Arial"/>
+          <w:sz w:val="24"/>
+          <w:szCs w:val="24"/>
+        </w:rPr>
         <w:t>1</w:t>
       </w:r>
       <w:r>
+        <w:rPr>
+          <w:rFonts w:ascii="Arial" w:hAnsi="Arial" w:cs="Arial"/>
+          <w:sz w:val="24"/>
+          <w:szCs w:val="24"/>
+        </w:rPr>
         <w:t xml:space="preserve"> apresenta </w:t>
       </w:r>
       <w:r>
+        <w:rPr>
+          <w:rFonts w:ascii="Arial" w:hAnsi="Arial" w:cs="Arial"/>
+          <w:sz w:val="24"/>
+          <w:szCs w:val="24"/>
+        </w:rPr>
         <w:t>o diagrama de casos de uso</w:t>
       </w:r>
       <w:r>
+        <w:rPr>
+          <w:rFonts w:ascii="Arial" w:hAnsi="Arial" w:cs="Arial"/>
+          <w:sz w:val="24"/>
+          <w:szCs w:val="24"/>
+        </w:rPr>
         <w:t xml:space="preserve"> UC1</w:t>
       </w:r>
       <w:r>
+        <w:rPr>
+          <w:rFonts w:ascii="Arial" w:hAnsi="Arial" w:cs="Arial"/>
+          <w:sz w:val="24"/>
+          <w:szCs w:val="24"/>
+        </w:rPr>
         <w:t>. Esse diagrama é “... uma maneira de descrever as interações entre usuários e um sistema usando um modelo gráfico e um texto estruturado” (Sommerville 2018, p.108)</w:t>
       </w:r>
       <w:r>
+        <w:rPr>
+          <w:rFonts w:ascii="Arial" w:hAnsi="Arial" w:cs="Arial"/>
+          <w:sz w:val="24"/>
+          <w:szCs w:val="24"/>
+        </w:rPr>
         <w:t>.</w:t>
       </w:r>
     </w:p>
@@ -4427,105 +4760,137 @@
     </w:p>
     <w:p>
       <w:pPr>
-        <w:ind w:firstLine="708"/>
-      </w:pPr>
-      <w:r>
-        <w:t>Na figura 1 o</w:t>
-      </w:r>
-      <w:r>
-        <w:t xml:space="preserve"> usuário deve acessar o sistema mediante cadastramento prévio de pessoa, usuário e senha</w:t>
-      </w:r>
-      <w:r>
-        <w:t>. Para isso ele deve primeiro se cadastrar como uma pessoa, onde é feita a validação se ele tem idade igual ou superior a 18 anos. Ao se registrar a</w:t>
-      </w:r>
-      <w:r>
-        <w:t xml:space="preserve"> pessoa deve informar seu nome completo, CPF, data de nascimento e endereço completo</w:t>
-      </w:r>
-      <w:r>
-        <w:t xml:space="preserve">. Após o cadastramento e feitas as validações pertinentes, a próxima etapa consiste em </w:t>
-      </w:r>
-      <w:r>
-        <w:t>cadastrar o usuário no sistema</w:t>
-      </w:r>
-      <w:r>
-        <w:t xml:space="preserve">. No cadastramento é </w:t>
-      </w:r>
-      <w:r>
-        <w:t>seleciona</w:t>
-      </w:r>
-      <w:r>
-        <w:t>do</w:t>
-      </w:r>
-      <w:r>
-        <w:t xml:space="preserve"> um dos perfis disponíveis (Enófilo, Sommelier e Parceiro)</w:t>
-      </w:r>
-      <w:r>
-        <w:t xml:space="preserve"> e </w:t>
-      </w:r>
-      <w:r>
-        <w:t xml:space="preserve">deve informar </w:t>
-      </w:r>
-      <w:r>
-        <w:t xml:space="preserve">ainda </w:t>
-      </w:r>
-      <w:r>
-        <w:t>um e-mail válido e uma senha numérica de 4 dígitos</w:t>
-      </w:r>
-      <w:r>
-        <w:t>.</w:t>
-      </w:r>
-    </w:p>
-    <w:p>
-      <w:pPr>
-        <w:ind w:firstLine="708"/>
-      </w:pPr>
-      <w:r>
+        <w:spacing w:after="0" w:line="360" w:lineRule="auto"/>
+        <w:ind w:firstLine="709"/>
+        <w:rPr>
+          <w:rFonts w:ascii="Arial" w:hAnsi="Arial" w:cs="Arial"/>
+          <w:sz w:val="24"/>
+          <w:szCs w:val="24"/>
+        </w:rPr>
+      </w:pPr>
+      <w:r>
+        <w:rPr>
+          <w:rFonts w:ascii="Arial" w:hAnsi="Arial" w:cs="Arial"/>
+          <w:sz w:val="24"/>
+          <w:szCs w:val="24"/>
+        </w:rPr>
+        <w:t xml:space="preserve">Na figura 1 o usuário deve acessar o sistema mediante cadastramento prévio de pessoa, usuário e senha. Para isso ele deve primeiro se cadastrar como uma pessoa, onde é feita a validação se ele tem idade igual ou superior a 18 anos. Ao se </w:t>
+      </w:r>
+      <w:r>
+        <w:rPr>
+          <w:rFonts w:ascii="Arial" w:hAnsi="Arial" w:cs="Arial"/>
+          <w:sz w:val="24"/>
+          <w:szCs w:val="24"/>
+        </w:rPr>
         <w:lastRenderedPageBreak/>
+        <w:t>registrar a pessoa deve informar seu nome completo, CPF, data de nascimento e endereço completo. Após o cadastramento e feitas as validações pertinentes, a próxima etapa consiste em cadastrar o usuário no sistema. No cadastramento é selecionado um dos perfis disponíveis (Enófilo, Sommelier e Parceiro) e deve informar ainda um e-mail válido e uma senha numérica de 4 dígitos.</w:t>
+      </w:r>
+    </w:p>
+    <w:p>
+      <w:pPr>
+        <w:spacing w:after="0" w:line="360" w:lineRule="auto"/>
+        <w:ind w:firstLine="709"/>
+        <w:rPr>
+          <w:rFonts w:ascii="Arial" w:hAnsi="Arial" w:cs="Arial"/>
+          <w:sz w:val="24"/>
+          <w:szCs w:val="24"/>
+        </w:rPr>
+      </w:pPr>
+      <w:r>
+        <w:rPr>
+          <w:rFonts w:ascii="Arial" w:hAnsi="Arial" w:cs="Arial"/>
+          <w:sz w:val="24"/>
+          <w:szCs w:val="24"/>
+        </w:rPr>
         <w:t>O perfil de usuário Enófilo estará disponível na versão 1.0 do sistema. Trata-se de um usuário que não paga mensalidades e tem acesso a todas as funcionalidades do sistema. Em versões posteriores serão disponibilizados outros dois perfis de usuário. O Sommelier que poderá usar o Vinho Notas como ferramenta de trabalho, oferecendo cursos de degustação online, assistida permitindo assim que ele gere uma fonte extra de renda.</w:t>
       </w:r>
     </w:p>
     <w:p>
       <w:pPr>
-        <w:ind w:firstLine="708"/>
-      </w:pPr>
-      <w:r>
+        <w:spacing w:after="0" w:line="360" w:lineRule="auto"/>
+        <w:ind w:firstLine="709"/>
+        <w:rPr>
+          <w:rFonts w:ascii="Arial" w:hAnsi="Arial" w:cs="Arial"/>
+          <w:sz w:val="24"/>
+          <w:szCs w:val="24"/>
+        </w:rPr>
+      </w:pPr>
+      <w:r>
+        <w:rPr>
+          <w:rFonts w:ascii="Arial" w:hAnsi="Arial" w:cs="Arial"/>
+          <w:sz w:val="24"/>
+          <w:szCs w:val="24"/>
+        </w:rPr>
         <w:t>O terceiro perfil é o Parceiro, que pode ser uma vinícola, um importador de vinhos, uma casa de comércio ou um e-commerce que queira disponibilizar aos seus clientes a possibilidade de utilizar a plataforma para registrar e acompanhar o estoque de vinhos adquiridos e até mesmo fazer sugestões de compra futura.</w:t>
       </w:r>
     </w:p>
     <w:p>
       <w:pPr>
-        <w:ind w:firstLine="708"/>
-      </w:pPr>
-      <w:r>
-        <w:t xml:space="preserve">A figura 2 apresenta os casos de uso UC02. Nesse caso o usuário pretende registrar um vinho na aplicação. Para isso ele deve primeiramente fazer o login no sistema, depois acessar a tela de cadastro de vinho </w:t>
-      </w:r>
-      <w:r>
-        <w:t>informa</w:t>
-      </w:r>
-      <w:r>
-        <w:t>ndo</w:t>
-      </w:r>
-      <w:r>
-        <w:t xml:space="preserve"> o rótulo</w:t>
-      </w:r>
-      <w:r>
+        <w:spacing w:after="0" w:line="360" w:lineRule="auto"/>
+        <w:ind w:firstLine="709"/>
+        <w:rPr>
+          <w:rFonts w:ascii="Arial" w:hAnsi="Arial" w:cs="Arial"/>
+          <w:sz w:val="24"/>
+          <w:szCs w:val="24"/>
+        </w:rPr>
+      </w:pPr>
+      <w:r>
+        <w:rPr>
+          <w:rFonts w:ascii="Arial" w:hAnsi="Arial" w:cs="Arial"/>
+          <w:sz w:val="24"/>
+          <w:szCs w:val="24"/>
+        </w:rPr>
+        <w:t>A figura 2 apresenta os casos de uso UC02. Nesse caso o usuário pretende registrar um vinho na aplicação. Para isso ele deve primeiramente fazer o login no sistema, depois acessar a tela de cadastro de vinho informando o rótulo</w:t>
+      </w:r>
+      <w:r>
+        <w:rPr>
+          <w:rFonts w:ascii="Arial" w:hAnsi="Arial" w:cs="Arial"/>
+          <w:sz w:val="24"/>
+          <w:szCs w:val="24"/>
+        </w:rPr>
         <w:t xml:space="preserve"> como campo de preenchimento obrigatório. Os demais campos são opcionais e neles o usuário pode registrar o preço do vinho em R$, o local e a data da compra</w:t>
       </w:r>
       <w:r>
+        <w:rPr>
+          <w:rFonts w:ascii="Arial" w:hAnsi="Arial" w:cs="Arial"/>
+          <w:sz w:val="24"/>
+          <w:szCs w:val="24"/>
+        </w:rPr>
         <w:t xml:space="preserve">, </w:t>
       </w:r>
       <w:r>
+        <w:rPr>
+          <w:rFonts w:ascii="Arial" w:hAnsi="Arial" w:cs="Arial"/>
+          <w:sz w:val="24"/>
+          <w:szCs w:val="24"/>
+        </w:rPr>
         <w:t>o tipo de vinho e sua classificação, a graduação alcoólica e o volume da garrafa. Também pode registrar os dados da uva, o produtor, a temperatura de serviço, a safra, país de origem, tempo de guarda, região produtora do vinho, maturação e de como fazer a harmonização do vinho com comida.</w:t>
       </w:r>
     </w:p>
     <w:p>
       <w:pPr>
-        <w:ind w:firstLine="708"/>
-      </w:pPr>
-      <w:r>
+        <w:spacing w:after="0" w:line="360" w:lineRule="auto"/>
+        <w:ind w:firstLine="709"/>
+        <w:rPr>
+          <w:rFonts w:ascii="Arial" w:hAnsi="Arial" w:cs="Arial"/>
+          <w:sz w:val="24"/>
+          <w:szCs w:val="24"/>
+        </w:rPr>
+      </w:pPr>
+      <w:r>
+        <w:rPr>
+          <w:rFonts w:ascii="Arial" w:hAnsi="Arial" w:cs="Arial"/>
+          <w:sz w:val="24"/>
+          <w:szCs w:val="24"/>
+        </w:rPr>
         <w:t>Os vinhos cadastrados devem ser listados na tela onde o usuário pode editar ou excluir um vinho</w:t>
       </w:r>
       <w:r>
+        <w:rPr>
+          <w:rFonts w:ascii="Arial" w:hAnsi="Arial" w:cs="Arial"/>
+          <w:sz w:val="24"/>
+          <w:szCs w:val="24"/>
+        </w:rPr>
         <w:t>, conforme sua necessidade.</w:t>
       </w:r>
     </w:p>
@@ -4548,6 +4913,7 @@
               <w:rPr>
                 <w:noProof/>
               </w:rPr>
+              <w:lastRenderedPageBreak/>
               <w:drawing>
                 <wp:inline distT="0" distB="0" distL="0" distR="0" wp14:anchorId="33FFE5CF" wp14:editId="46F022E1">
                   <wp:extent cx="2034973" cy="2160000"/>
@@ -4620,54 +4986,88 @@
     </w:p>
     <w:p>
       <w:pPr>
-        <w:ind w:firstLine="708"/>
-      </w:pPr>
-      <w:r>
-        <w:t xml:space="preserve">O usuário pode </w:t>
-      </w:r>
-      <w:r>
-        <w:t>fazer uma a</w:t>
-      </w:r>
-      <w:r>
-        <w:t>valia</w:t>
-      </w:r>
-      <w:r>
-        <w:t>ção d</w:t>
-      </w:r>
-      <w:r>
-        <w:t>o vinho</w:t>
-      </w:r>
-      <w:r>
-        <w:t xml:space="preserve"> registrado no sistema. O diagrama de casos de uso UC03 está na figura 3. Para avaliar o vinho o usuário deve estar logado no sistema, acessar a listagem de vinhos cadastrados</w:t>
-      </w:r>
-      <w:r>
-        <w:t>, selecionar um dos rótulos</w:t>
-      </w:r>
-      <w:r>
+        <w:spacing w:after="0" w:line="360" w:lineRule="auto"/>
+        <w:ind w:firstLine="709"/>
+        <w:rPr>
+          <w:rFonts w:ascii="Arial" w:hAnsi="Arial" w:cs="Arial"/>
+          <w:sz w:val="24"/>
+          <w:szCs w:val="24"/>
+        </w:rPr>
+      </w:pPr>
+      <w:r>
+        <w:rPr>
+          <w:rFonts w:ascii="Arial" w:hAnsi="Arial" w:cs="Arial"/>
+          <w:sz w:val="24"/>
+          <w:szCs w:val="24"/>
+        </w:rPr>
+        <w:t>O usuário pode fazer uma avaliação do vinho registrado no sistema. O diagrama de casos de uso UC03 está na figura 3. Para avaliar o vinho o usuário deve estar logado no sistema, acessar a listagem de vinhos cadastrados, selecionar um dos rótulos</w:t>
+      </w:r>
+      <w:r>
+        <w:rPr>
+          <w:rFonts w:ascii="Arial" w:hAnsi="Arial" w:cs="Arial"/>
+          <w:sz w:val="24"/>
+          <w:szCs w:val="24"/>
+        </w:rPr>
         <w:t xml:space="preserve"> e fazer o registro da avaliação. Na avaliação o usuário informa quando fez a degustação daquele vinho, quais os aspectos visuais ele percebeu, quais os aromas e sabores. Ele pode dar uma opinião geral sobre o vinho e atribuir uma avaliação final. Todas a</w:t>
       </w:r>
       <w:r>
+        <w:rPr>
+          <w:rFonts w:ascii="Arial" w:hAnsi="Arial" w:cs="Arial"/>
+          <w:sz w:val="24"/>
+          <w:szCs w:val="24"/>
+        </w:rPr>
         <w:t>s avaliações feitas pelos usuários</w:t>
       </w:r>
       <w:r>
+        <w:rPr>
+          <w:rFonts w:ascii="Arial" w:hAnsi="Arial" w:cs="Arial"/>
+          <w:sz w:val="24"/>
+          <w:szCs w:val="24"/>
+        </w:rPr>
         <w:t xml:space="preserve"> são listadas </w:t>
       </w:r>
       <w:r>
+        <w:rPr>
+          <w:rFonts w:ascii="Arial" w:hAnsi="Arial" w:cs="Arial"/>
+          <w:sz w:val="24"/>
+          <w:szCs w:val="24"/>
+        </w:rPr>
         <w:t>na tela</w:t>
       </w:r>
       <w:r>
+        <w:rPr>
+          <w:rFonts w:ascii="Arial" w:hAnsi="Arial" w:cs="Arial"/>
+          <w:sz w:val="24"/>
+          <w:szCs w:val="24"/>
+        </w:rPr>
         <w:t xml:space="preserve"> e ele </w:t>
       </w:r>
       <w:r>
+        <w:rPr>
+          <w:rFonts w:ascii="Arial" w:hAnsi="Arial" w:cs="Arial"/>
+          <w:sz w:val="24"/>
+          <w:szCs w:val="24"/>
+        </w:rPr>
         <w:t>pode editar ou excluir uma avaliação</w:t>
       </w:r>
       <w:r>
+        <w:rPr>
+          <w:rFonts w:ascii="Arial" w:hAnsi="Arial" w:cs="Arial"/>
+          <w:sz w:val="24"/>
+          <w:szCs w:val="24"/>
+        </w:rPr>
         <w:t>.</w:t>
       </w:r>
     </w:p>
     <w:p>
       <w:pPr>
-        <w:ind w:firstLine="708"/>
+        <w:spacing w:after="0" w:line="360" w:lineRule="auto"/>
+        <w:ind w:firstLine="709"/>
+        <w:rPr>
+          <w:rFonts w:ascii="Arial" w:hAnsi="Arial" w:cs="Arial"/>
+          <w:sz w:val="24"/>
+          <w:szCs w:val="24"/>
+        </w:rPr>
       </w:pPr>
     </w:p>
     <w:p>
@@ -4694,7 +5094,6 @@
               <w:rPr>
                 <w:noProof/>
               </w:rPr>
-              <w:lastRenderedPageBreak/>
               <w:drawing>
                 <wp:inline distT="0" distB="0" distL="0" distR="0" wp14:anchorId="1E0CB0C7" wp14:editId="04435D91">
                   <wp:extent cx="2213240" cy="2880000"/>
@@ -4767,37 +5166,30 @@
     </w:p>
     <w:p>
       <w:pPr>
-        <w:ind w:firstLine="708"/>
-      </w:pPr>
-      <w:r>
-        <w:t>A figura 4 apresenta o diagrama de casos de uso UC04. O usuário faz o login na aplicação, em seguida seleciona no menu a opção de cadastrar uma degustação. Para isso o</w:t>
-      </w:r>
-      <w:r>
-        <w:t xml:space="preserve"> usuário informa o vinho que será degustado, a data e o tipo (vertical, horizontal, temática, às cegas, de harmonização ou comparativa)</w:t>
-      </w:r>
-      <w:r>
-        <w:t>.</w:t>
-      </w:r>
-      <w:r>
-        <w:t xml:space="preserve"> O passo seguinte consiste em </w:t>
-      </w:r>
-      <w:r>
-        <w:t>criar uma ficha de degustação onde ele pode atribuir conceitos à sua percepção visual, olfativa, gustativa e atribuir uma nota geral ao vinho degustado</w:t>
-      </w:r>
-      <w:r>
-        <w:t>. E finalmente, a</w:t>
-      </w:r>
-      <w:r>
-        <w:t xml:space="preserve">s degustações registradas </w:t>
-      </w:r>
-      <w:r>
-        <w:t xml:space="preserve">são </w:t>
-      </w:r>
-      <w:r>
-        <w:t>listadas na tela onde o usuário pode editar ou excluir</w:t>
-      </w:r>
-      <w:r>
-        <w:t>.</w:t>
+        <w:spacing w:after="0" w:line="360" w:lineRule="auto"/>
+        <w:ind w:firstLine="709"/>
+        <w:rPr>
+          <w:rFonts w:ascii="Arial" w:hAnsi="Arial" w:cs="Arial"/>
+          <w:sz w:val="24"/>
+          <w:szCs w:val="24"/>
+        </w:rPr>
+      </w:pPr>
+      <w:r>
+        <w:rPr>
+          <w:rFonts w:ascii="Arial" w:hAnsi="Arial" w:cs="Arial"/>
+          <w:sz w:val="24"/>
+          <w:szCs w:val="24"/>
+        </w:rPr>
+        <w:lastRenderedPageBreak/>
+        <w:t>A figura 4 apresenta o diagrama de casos de uso UC04. O usuário faz o login na aplicação, em seguida seleciona no menu a opção de cadastrar uma degustação. Para isso o usuário informa o vinho que será degustado, a data e o tipo (vertical, horizontal, temática, às cegas, de harmonização ou comparativa).</w:t>
+      </w:r>
+      <w:r>
+        <w:rPr>
+          <w:rFonts w:ascii="Arial" w:hAnsi="Arial" w:cs="Arial"/>
+          <w:sz w:val="24"/>
+          <w:szCs w:val="24"/>
+        </w:rPr>
+        <w:t xml:space="preserve"> O passo seguinte consiste em criar uma ficha de degustação onde ele pode atribuir conceitos à sua percepção visual, olfativa, gustativa e atribuir uma nota geral ao vinho degustado. E finalmente, as degustações registradas são listadas na tela onde o usuário pode editar ou excluir.</w:t>
       </w:r>
     </w:p>
     <w:p>
@@ -4883,10 +5275,7 @@
           </w:tcPr>
           <w:p>
             <w:r>
-              <w:t>Figura 4 – D</w:t>
-            </w:r>
-            <w:r>
-              <w:t>iagrama de casos de uso UC04</w:t>
+              <w:t>Figura 4 – Diagrama de casos de uso UC04</w:t>
             </w:r>
           </w:p>
         </w:tc>
@@ -4899,26 +5288,16 @@
     </w:p>
     <w:p>
       <w:pPr>
-        <w:ind w:firstLine="708"/>
-      </w:pPr>
-    </w:p>
-    <w:p>
-      <w:pPr>
-        <w:ind w:firstLine="708"/>
-      </w:pPr>
-    </w:p>
-    <w:p>
-      <w:pPr>
         <w:pStyle w:val="Ttulo2"/>
       </w:pPr>
       <w:r>
-        <w:lastRenderedPageBreak/>
         <w:t>Diagrama de atividades</w:t>
       </w:r>
     </w:p>
     <w:p>
       <w:pPr>
-        <w:ind w:firstLine="708"/>
+        <w:spacing w:after="0" w:line="360" w:lineRule="auto"/>
+        <w:ind w:firstLine="709"/>
         <w:rPr>
           <w:rFonts w:ascii="Arial" w:hAnsi="Arial" w:cs="Arial"/>
           <w:color w:val="000000"/>
@@ -4972,6 +5351,60 @@
                 <w:shd w:val="clear" w:color="auto" w:fill="FFFFFF"/>
               </w:rPr>
             </w:pPr>
+            <w:r>
+              <w:rPr>
+                <w:noProof/>
+              </w:rPr>
+              <w:lastRenderedPageBreak/>
+              <w:drawing>
+                <wp:inline distT="0" distB="0" distL="0" distR="0" wp14:anchorId="49E9F35F" wp14:editId="68544972">
+                  <wp:extent cx="4856458" cy="4712440"/>
+                  <wp:effectExtent l="0" t="0" r="1905" b="0"/>
+                  <wp:docPr id="489586222" name="Imagem 1"/>
+                  <wp:cNvGraphicFramePr>
+                    <a:graphicFrameLocks xmlns:a="http://schemas.openxmlformats.org/drawingml/2006/main" noChangeAspect="1"/>
+                  </wp:cNvGraphicFramePr>
+                  <a:graphic xmlns:a="http://schemas.openxmlformats.org/drawingml/2006/main">
+                    <a:graphicData uri="http://schemas.openxmlformats.org/drawingml/2006/picture">
+                      <pic:pic xmlns:pic="http://schemas.openxmlformats.org/drawingml/2006/picture">
+                        <pic:nvPicPr>
+                          <pic:cNvPr id="0" name="Picture 1"/>
+                          <pic:cNvPicPr>
+                            <a:picLocks noChangeAspect="1" noChangeArrowheads="1"/>
+                          </pic:cNvPicPr>
+                        </pic:nvPicPr>
+                        <pic:blipFill>
+                          <a:blip r:embed="rId24" cstate="print">
+                            <a:extLst>
+                              <a:ext uri="{28A0092B-C50C-407E-A947-70E740481C1C}">
+                                <a14:useLocalDpi xmlns:a14="http://schemas.microsoft.com/office/drawing/2010/main" val="0"/>
+                              </a:ext>
+                            </a:extLst>
+                          </a:blip>
+                          <a:srcRect/>
+                          <a:stretch>
+                            <a:fillRect/>
+                          </a:stretch>
+                        </pic:blipFill>
+                        <pic:spPr bwMode="auto">
+                          <a:xfrm>
+                            <a:off x="0" y="0"/>
+                            <a:ext cx="4877738" cy="4733089"/>
+                          </a:xfrm>
+                          <a:prstGeom prst="rect">
+                            <a:avLst/>
+                          </a:prstGeom>
+                          <a:noFill/>
+                          <a:ln>
+                            <a:noFill/>
+                          </a:ln>
+                        </pic:spPr>
+                      </pic:pic>
+                    </a:graphicData>
+                  </a:graphic>
+                </wp:inline>
+              </w:drawing>
+            </w:r>
           </w:p>
         </w:tc>
       </w:tr>
@@ -5006,38 +5439,874 @@
     </w:tbl>
     <w:p>
       <w:pPr>
+        <w:pStyle w:val="CorpodoTexto"/>
+      </w:pPr>
+    </w:p>
+    <w:p>
+      <w:pPr>
+        <w:pStyle w:val="Ttulo2"/>
+      </w:pPr>
+      <w:r>
+        <w:t>Personas</w:t>
+      </w:r>
+    </w:p>
+    <w:p>
+      <w:pPr>
+        <w:pStyle w:val="CorpodoTexto"/>
+      </w:pPr>
+      <w:r>
+        <w:t xml:space="preserve">A definição das personas dá uma ideia de quem é o usuário do sistema ou de para quem essa solução se destina. Conforme </w:t>
+      </w:r>
+      <w:r>
+        <w:t>Caroli (2015, p. 62), “Uma persona representa um usuário do sistema, descrevendo não só o seu papel, mas também suas necessidades específicas”. A ideia é criar uma representação de uma pessoa o mais próximo possível da realidade, descrevendo quem é essa pessoa, o que ela pensa, como ela se comporta e como ela utilizaria a solução proposta.</w:t>
+      </w:r>
+    </w:p>
+    <w:p>
+      <w:pPr>
+        <w:pStyle w:val="Ttulo3"/>
+      </w:pPr>
+      <w:r>
+        <w:t>Personas: Marina</w:t>
+      </w:r>
+    </w:p>
+    <w:p>
+      <w:pPr>
+        <w:spacing w:after="0" w:line="360" w:lineRule="auto"/>
+        <w:ind w:firstLine="709"/>
+        <w:rPr>
+          <w:rFonts w:ascii="Arial" w:hAnsi="Arial" w:cs="Arial"/>
+          <w:sz w:val="24"/>
+          <w:szCs w:val="24"/>
+        </w:rPr>
+      </w:pPr>
+      <w:r>
+        <w:rPr>
+          <w:rFonts w:ascii="Arial" w:hAnsi="Arial" w:cs="Arial"/>
+          <w:sz w:val="24"/>
+          <w:szCs w:val="24"/>
+        </w:rPr>
+        <w:t>A primeira persona é a Marina, uma Designer Gráfica de 28 anos. A figura 6 apresenta uma imagem ilustrativa da Marina, criada a partir das descrições passadas para uma IA generativa, o Copilot da Microsoft</w:t>
+      </w:r>
+      <w:r>
+        <w:rPr>
+          <w:rStyle w:val="Refdenotaderodap"/>
+          <w:rFonts w:ascii="Arial" w:hAnsi="Arial" w:cs="Arial"/>
+          <w:sz w:val="24"/>
+          <w:szCs w:val="24"/>
+        </w:rPr>
+        <w:footnoteReference w:id="1"/>
+      </w:r>
+      <w:r>
+        <w:rPr>
+          <w:rFonts w:ascii="Arial" w:hAnsi="Arial" w:cs="Arial"/>
+          <w:sz w:val="24"/>
+          <w:szCs w:val="24"/>
+        </w:rPr>
+        <w:t>.</w:t>
+      </w:r>
+    </w:p>
+    <w:p>
+      <w:pPr>
+        <w:spacing w:after="0" w:line="360" w:lineRule="auto"/>
+        <w:ind w:firstLine="709"/>
+        <w:rPr>
+          <w:rFonts w:ascii="Arial" w:hAnsi="Arial" w:cs="Arial"/>
+          <w:sz w:val="24"/>
+          <w:szCs w:val="24"/>
+        </w:rPr>
+      </w:pPr>
+      <w:r>
+        <w:rPr>
+          <w:rFonts w:ascii="Arial" w:hAnsi="Arial" w:cs="Arial"/>
+          <w:sz w:val="24"/>
+          <w:szCs w:val="24"/>
+        </w:rPr>
+        <w:lastRenderedPageBreak/>
+        <w:t xml:space="preserve">Ela tem um perfil de uma pessoa que </w:t>
+      </w:r>
+      <w:r>
+        <w:rPr>
+          <w:rFonts w:ascii="Arial" w:hAnsi="Arial" w:cs="Arial"/>
+          <w:sz w:val="24"/>
+          <w:szCs w:val="24"/>
+        </w:rPr>
+        <w:t>está começando a explorar o mundo dos vinhos, mas até então não possui um conhecimento aprofundado sobre eles. Ela vê o vinho como mais uma opção entre outras bebidas alcoólicas.</w:t>
+      </w:r>
+      <w:r>
+        <w:rPr>
+          <w:rFonts w:ascii="Arial" w:hAnsi="Arial" w:cs="Arial"/>
+          <w:sz w:val="24"/>
+          <w:szCs w:val="24"/>
+        </w:rPr>
+        <w:t xml:space="preserve"> </w:t>
+      </w:r>
+      <w:r>
+        <w:rPr>
+          <w:rFonts w:ascii="Arial" w:hAnsi="Arial" w:cs="Arial"/>
+          <w:sz w:val="24"/>
+          <w:szCs w:val="24"/>
+        </w:rPr>
+        <w:t>Não tem preferência específica por regiões vinícolas, uvas ou marcas, e geralmente escolhe o vinho com base em recomendações rápidas ou promoções.</w:t>
+      </w:r>
+      <w:r>
+        <w:rPr>
+          <w:rFonts w:ascii="Arial" w:hAnsi="Arial" w:cs="Arial"/>
+          <w:sz w:val="24"/>
+          <w:szCs w:val="24"/>
+        </w:rPr>
+        <w:t xml:space="preserve"> </w:t>
+      </w:r>
+      <w:r>
+        <w:rPr>
+          <w:rFonts w:ascii="Arial" w:hAnsi="Arial" w:cs="Arial"/>
+          <w:sz w:val="24"/>
+          <w:szCs w:val="24"/>
+        </w:rPr>
+        <w:t>Considera o vinho como uma bebida ocasional e está aberta a experimentar diferentes tipos e estilos, mas ainda não desenvolveu um paladar refinado.</w:t>
+      </w:r>
+    </w:p>
+    <w:tbl>
+      <w:tblPr>
+        <w:tblStyle w:val="Tabelacomgrade"/>
+        <w:tblW w:w="0" w:type="auto"/>
+        <w:tblLook w:val="04A0" w:firstRow="1" w:lastRow="0" w:firstColumn="1" w:lastColumn="0" w:noHBand="0" w:noVBand="1"/>
+      </w:tblPr>
+      <w:tblGrid>
+        <w:gridCol w:w="9061"/>
+      </w:tblGrid>
+      <w:tr>
+        <w:tc>
+          <w:tcPr>
+            <w:tcW w:w="9061" w:type="dxa"/>
+          </w:tcPr>
+          <w:p>
+            <w:pPr>
+              <w:rPr>
+                <w:rFonts w:ascii="Arial" w:hAnsi="Arial" w:cs="Arial"/>
+                <w:sz w:val="24"/>
+                <w:szCs w:val="24"/>
+              </w:rPr>
+            </w:pPr>
+            <w:r>
+              <w:rPr>
+                <w:rFonts w:ascii="Arial" w:hAnsi="Arial" w:cs="Arial"/>
+                <w:noProof/>
+                <w:sz w:val="24"/>
+                <w:szCs w:val="24"/>
+              </w:rPr>
+              <w:drawing>
+                <wp:inline distT="0" distB="0" distL="0" distR="0" wp14:anchorId="1CDB32E2" wp14:editId="2EB5F7D1">
+                  <wp:extent cx="3600000" cy="3600000"/>
+                  <wp:effectExtent l="0" t="0" r="635" b="635"/>
+                  <wp:docPr id="488932672" name="Imagem 2" descr="Mulher posando para foto em frente a mesa com comida&#10;&#10;Descrição gerada automaticamente"/>
+                  <wp:cNvGraphicFramePr>
+                    <a:graphicFrameLocks xmlns:a="http://schemas.openxmlformats.org/drawingml/2006/main" noChangeAspect="1"/>
+                  </wp:cNvGraphicFramePr>
+                  <a:graphic xmlns:a="http://schemas.openxmlformats.org/drawingml/2006/main">
+                    <a:graphicData uri="http://schemas.openxmlformats.org/drawingml/2006/picture">
+                      <pic:pic xmlns:pic="http://schemas.openxmlformats.org/drawingml/2006/picture">
+                        <pic:nvPicPr>
+                          <pic:cNvPr id="488932672" name="Imagem 2" descr="Mulher posando para foto em frente a mesa com comida&#10;&#10;Descrição gerada automaticamente"/>
+                          <pic:cNvPicPr/>
+                        </pic:nvPicPr>
+                        <pic:blipFill>
+                          <a:blip r:embed="rId25" cstate="print">
+                            <a:extLst>
+                              <a:ext uri="{28A0092B-C50C-407E-A947-70E740481C1C}">
+                                <a14:useLocalDpi xmlns:a14="http://schemas.microsoft.com/office/drawing/2010/main" val="0"/>
+                              </a:ext>
+                            </a:extLst>
+                          </a:blip>
+                          <a:stretch>
+                            <a:fillRect/>
+                          </a:stretch>
+                        </pic:blipFill>
+                        <pic:spPr>
+                          <a:xfrm>
+                            <a:off x="0" y="0"/>
+                            <a:ext cx="3600000" cy="3600000"/>
+                          </a:xfrm>
+                          <a:prstGeom prst="rect">
+                            <a:avLst/>
+                          </a:prstGeom>
+                        </pic:spPr>
+                      </pic:pic>
+                    </a:graphicData>
+                  </a:graphic>
+                </wp:inline>
+              </w:drawing>
+            </w:r>
+          </w:p>
+        </w:tc>
+      </w:tr>
+      <w:tr>
+        <w:tc>
+          <w:tcPr>
+            <w:tcW w:w="9061" w:type="dxa"/>
+          </w:tcPr>
+          <w:p>
+            <w:pPr>
+              <w:rPr>
+                <w:rFonts w:ascii="Arial" w:hAnsi="Arial" w:cs="Arial"/>
+                <w:sz w:val="24"/>
+                <w:szCs w:val="24"/>
+              </w:rPr>
+            </w:pPr>
+            <w:r>
+              <w:rPr>
+                <w:rFonts w:ascii="Arial" w:hAnsi="Arial" w:cs="Arial"/>
+                <w:sz w:val="24"/>
+                <w:szCs w:val="24"/>
+              </w:rPr>
+              <w:t>Figura 6 – Persona Marina</w:t>
+            </w:r>
+          </w:p>
+        </w:tc>
+      </w:tr>
+    </w:tbl>
+    <w:p>
+      <w:pPr>
         <w:ind w:firstLine="708"/>
         <w:rPr>
           <w:rFonts w:ascii="Arial" w:hAnsi="Arial" w:cs="Arial"/>
-          <w:color w:val="000000"/>
-          <w:sz w:val="24"/>
-          <w:szCs w:val="24"/>
-          <w:shd w:val="clear" w:color="auto" w:fill="FFFFFF"/>
-        </w:rPr>
-      </w:pPr>
-    </w:p>
-    <w:p>
-      <w:pPr>
-        <w:ind w:left="708"/>
-        <w:rPr>
-          <w:rFonts w:ascii="Arial" w:hAnsi="Arial" w:cs="Arial"/>
-          <w:color w:val="000000"/>
-          <w:sz w:val="24"/>
-          <w:szCs w:val="24"/>
-          <w:shd w:val="clear" w:color="auto" w:fill="FFFFFF"/>
-        </w:rPr>
-      </w:pPr>
-    </w:p>
-    <w:p>
-      <w:pPr>
-        <w:ind w:left="708"/>
-        <w:rPr>
-          <w:rFonts w:ascii="Arial" w:hAnsi="Arial" w:cs="Arial"/>
-          <w:color w:val="000000"/>
-          <w:sz w:val="24"/>
-          <w:szCs w:val="24"/>
-          <w:shd w:val="clear" w:color="auto" w:fill="FFFFFF"/>
-        </w:rPr>
+          <w:sz w:val="24"/>
+          <w:szCs w:val="24"/>
+        </w:rPr>
+      </w:pPr>
+    </w:p>
+    <w:p>
+      <w:pPr>
+        <w:pStyle w:val="CorpodoTexto"/>
+      </w:pPr>
+      <w:r>
+        <w:t>Suas necessidades são de b</w:t>
+      </w:r>
+      <w:r>
+        <w:t xml:space="preserve">usca </w:t>
+      </w:r>
+      <w:r>
+        <w:t xml:space="preserve">por </w:t>
+      </w:r>
+      <w:r>
+        <w:t>praticidade na escolha do vinho, valorizando sugestões simples e diretas na hora da compra, sem muita complexidade ou informação técnica.</w:t>
+      </w:r>
+      <w:r>
+        <w:t xml:space="preserve"> </w:t>
+      </w:r>
+      <w:r>
+        <w:t>Deseja uma abordagem descomplicada para começar a compreender melhor sobre vinhos, sem sentir-se sobrecarregada por detalhes complexos ou excesso de opções.</w:t>
+      </w:r>
+      <w:r>
+        <w:t xml:space="preserve"> </w:t>
+      </w:r>
+      <w:r>
+        <w:t>Procura por maneiras mais informais e acessíveis de aprender sobre vinhos, como eventos de degustação descontraídos ou guias básicos para iniciantes.</w:t>
+      </w:r>
+      <w:r>
+        <w:t xml:space="preserve"> </w:t>
+      </w:r>
+    </w:p>
+    <w:p>
+      <w:pPr>
+        <w:pStyle w:val="CorpodoTexto"/>
+      </w:pPr>
+      <w:r>
+        <w:t>Em termos de comportamento, pode-se dizer que a</w:t>
+      </w:r>
+      <w:r>
+        <w:t>o comprar vinho, geralmente opta por opções acessíveis em supermercados ou lojas comuns, sem se ater muito à qualidade ou detalhes específicos sobre o vinho.</w:t>
+      </w:r>
+      <w:r>
+        <w:t xml:space="preserve"> </w:t>
+      </w:r>
+      <w:r>
+        <w:t xml:space="preserve">Não investe muito tempo em pesquisas sobre vinhos ou em participar de eventos relacionados ao tema. Prefere </w:t>
+      </w:r>
+      <w:r>
+        <w:lastRenderedPageBreak/>
+        <w:t>aprender de maneira casual, experimentando novos rótulos quando surge a oportunidade.</w:t>
+      </w:r>
+      <w:r>
+        <w:t xml:space="preserve"> </w:t>
+      </w:r>
+      <w:r>
+        <w:t>Não é fiel a uma marca ou tipo de vinho específico, e muitas vezes substitui o vinho por outras bebidas, dependendo do contexto ou das preferências do momento.</w:t>
+      </w:r>
+    </w:p>
+    <w:p>
+      <w:pPr>
+        <w:pStyle w:val="Ttulo3"/>
+      </w:pPr>
+      <w:r>
+        <w:t>Personas: Ricardo</w:t>
+      </w:r>
+    </w:p>
+    <w:p>
+      <w:pPr>
+        <w:spacing w:after="0" w:line="360" w:lineRule="auto"/>
+        <w:ind w:firstLine="709"/>
+        <w:rPr>
+          <w:rFonts w:ascii="Arial" w:hAnsi="Arial" w:cs="Arial"/>
+          <w:sz w:val="24"/>
+          <w:szCs w:val="24"/>
+        </w:rPr>
+      </w:pPr>
+      <w:r>
+        <w:rPr>
+          <w:rFonts w:ascii="Arial" w:hAnsi="Arial" w:cs="Arial"/>
+          <w:sz w:val="24"/>
+          <w:szCs w:val="24"/>
+        </w:rPr>
+        <w:t>A seg</w:t>
+      </w:r>
+      <w:r>
+        <w:rPr>
+          <w:rFonts w:ascii="Arial" w:hAnsi="Arial" w:cs="Arial"/>
+          <w:sz w:val="24"/>
+          <w:szCs w:val="24"/>
+        </w:rPr>
+        <w:t xml:space="preserve">unda persona é o Ricardo. Uma imagem gerada pelo Copilot está na figura 7. </w:t>
+      </w:r>
+      <w:r>
+        <w:rPr>
+          <w:rFonts w:ascii="Arial" w:hAnsi="Arial" w:cs="Arial"/>
+          <w:sz w:val="24"/>
+          <w:szCs w:val="24"/>
+        </w:rPr>
+        <w:t xml:space="preserve">Ele tem 35 anos e é Consultor de Marketing. </w:t>
+      </w:r>
+      <w:r>
+        <w:rPr>
+          <w:rFonts w:ascii="Arial" w:hAnsi="Arial" w:cs="Arial"/>
+          <w:sz w:val="24"/>
+          <w:szCs w:val="24"/>
+        </w:rPr>
+        <w:t xml:space="preserve">O seu perfil é de uma pessoa </w:t>
+      </w:r>
+      <w:r>
+        <w:rPr>
+          <w:rFonts w:ascii="Arial" w:hAnsi="Arial" w:cs="Arial"/>
+          <w:sz w:val="24"/>
+          <w:szCs w:val="24"/>
+        </w:rPr>
+        <w:t>apaixonad</w:t>
+      </w:r>
+      <w:r>
+        <w:rPr>
+          <w:rFonts w:ascii="Arial" w:hAnsi="Arial" w:cs="Arial"/>
+          <w:sz w:val="24"/>
+          <w:szCs w:val="24"/>
+        </w:rPr>
+        <w:t>a</w:t>
+      </w:r>
+      <w:r>
+        <w:rPr>
+          <w:rFonts w:ascii="Arial" w:hAnsi="Arial" w:cs="Arial"/>
+          <w:sz w:val="24"/>
+          <w:szCs w:val="24"/>
+        </w:rPr>
+        <w:t xml:space="preserve"> por vinhos há alguns anos e </w:t>
+      </w:r>
+      <w:r>
+        <w:rPr>
+          <w:rFonts w:ascii="Arial" w:hAnsi="Arial" w:cs="Arial"/>
+          <w:sz w:val="24"/>
+          <w:szCs w:val="24"/>
+        </w:rPr>
+        <w:t xml:space="preserve">que </w:t>
+      </w:r>
+      <w:r>
+        <w:rPr>
+          <w:rFonts w:ascii="Arial" w:hAnsi="Arial" w:cs="Arial"/>
+          <w:sz w:val="24"/>
+          <w:szCs w:val="24"/>
+        </w:rPr>
+        <w:t>tem se aprofundado no mundo enológico. Ele aprecia a história por trás de cada vinícola e valoriza a tradição das uvas e marcas renomadas.</w:t>
+      </w:r>
+      <w:r>
+        <w:rPr>
+          <w:rFonts w:ascii="Arial" w:hAnsi="Arial" w:cs="Arial"/>
+          <w:sz w:val="24"/>
+          <w:szCs w:val="24"/>
+        </w:rPr>
+        <w:t xml:space="preserve"> </w:t>
+      </w:r>
+      <w:r>
+        <w:rPr>
+          <w:rFonts w:ascii="Arial" w:hAnsi="Arial" w:cs="Arial"/>
+          <w:sz w:val="24"/>
+          <w:szCs w:val="24"/>
+        </w:rPr>
+        <w:t>Possui um conhecimento intermediário sobre vinhos e está sempre disposto a aprender mais, frequentando cursos, workshops e degustações.</w:t>
+      </w:r>
+      <w:r>
+        <w:rPr>
+          <w:rFonts w:ascii="Arial" w:hAnsi="Arial" w:cs="Arial"/>
+          <w:sz w:val="24"/>
+          <w:szCs w:val="24"/>
+        </w:rPr>
+        <w:t xml:space="preserve"> </w:t>
+      </w:r>
+      <w:r>
+        <w:rPr>
+          <w:rFonts w:ascii="Arial" w:hAnsi="Arial" w:cs="Arial"/>
+          <w:sz w:val="24"/>
+          <w:szCs w:val="24"/>
+        </w:rPr>
+        <w:t>Sua preferência por vinhos cresceu ao ponto de substituir outras bebidas em ocasiões sociais ou até mesmo em momentos relaxantes em casa.</w:t>
+      </w:r>
+    </w:p>
+    <w:tbl>
+      <w:tblPr>
+        <w:tblStyle w:val="Tabelacomgrade"/>
+        <w:tblW w:w="0" w:type="auto"/>
+        <w:tblLook w:val="04A0" w:firstRow="1" w:lastRow="0" w:firstColumn="1" w:lastColumn="0" w:noHBand="0" w:noVBand="1"/>
+      </w:tblPr>
+      <w:tblGrid>
+        <w:gridCol w:w="9061"/>
+      </w:tblGrid>
+      <w:tr>
+        <w:tc>
+          <w:tcPr>
+            <w:tcW w:w="9061" w:type="dxa"/>
+          </w:tcPr>
+          <w:p>
+            <w:pPr>
+              <w:rPr>
+                <w:rFonts w:ascii="Arial" w:hAnsi="Arial" w:cs="Arial"/>
+                <w:sz w:val="24"/>
+                <w:szCs w:val="24"/>
+              </w:rPr>
+            </w:pPr>
+            <w:r>
+              <w:rPr>
+                <w:rFonts w:ascii="Arial" w:hAnsi="Arial" w:cs="Arial"/>
+                <w:noProof/>
+                <w:sz w:val="24"/>
+                <w:szCs w:val="24"/>
+              </w:rPr>
+              <w:drawing>
+                <wp:inline distT="0" distB="0" distL="0" distR="0" wp14:anchorId="29691E0C" wp14:editId="5E243945">
+                  <wp:extent cx="3600000" cy="3600000"/>
+                  <wp:effectExtent l="0" t="0" r="635" b="635"/>
+                  <wp:docPr id="1960240535" name="Imagem 3" descr="Homem com garrafa de bebida&#10;&#10;Descrição gerada automaticamente"/>
+                  <wp:cNvGraphicFramePr>
+                    <a:graphicFrameLocks xmlns:a="http://schemas.openxmlformats.org/drawingml/2006/main" noChangeAspect="1"/>
+                  </wp:cNvGraphicFramePr>
+                  <a:graphic xmlns:a="http://schemas.openxmlformats.org/drawingml/2006/main">
+                    <a:graphicData uri="http://schemas.openxmlformats.org/drawingml/2006/picture">
+                      <pic:pic xmlns:pic="http://schemas.openxmlformats.org/drawingml/2006/picture">
+                        <pic:nvPicPr>
+                          <pic:cNvPr id="1960240535" name="Imagem 3" descr="Homem com garrafa de bebida&#10;&#10;Descrição gerada automaticamente"/>
+                          <pic:cNvPicPr/>
+                        </pic:nvPicPr>
+                        <pic:blipFill>
+                          <a:blip r:embed="rId26" cstate="print">
+                            <a:extLst>
+                              <a:ext uri="{28A0092B-C50C-407E-A947-70E740481C1C}">
+                                <a14:useLocalDpi xmlns:a14="http://schemas.microsoft.com/office/drawing/2010/main" val="0"/>
+                              </a:ext>
+                            </a:extLst>
+                          </a:blip>
+                          <a:stretch>
+                            <a:fillRect/>
+                          </a:stretch>
+                        </pic:blipFill>
+                        <pic:spPr>
+                          <a:xfrm>
+                            <a:off x="0" y="0"/>
+                            <a:ext cx="3600000" cy="3600000"/>
+                          </a:xfrm>
+                          <a:prstGeom prst="rect">
+                            <a:avLst/>
+                          </a:prstGeom>
+                        </pic:spPr>
+                      </pic:pic>
+                    </a:graphicData>
+                  </a:graphic>
+                </wp:inline>
+              </w:drawing>
+            </w:r>
+          </w:p>
+        </w:tc>
+      </w:tr>
+      <w:tr>
+        <w:tc>
+          <w:tcPr>
+            <w:tcW w:w="9061" w:type="dxa"/>
+          </w:tcPr>
+          <w:p>
+            <w:pPr>
+              <w:rPr>
+                <w:rFonts w:ascii="Arial" w:hAnsi="Arial" w:cs="Arial"/>
+                <w:sz w:val="24"/>
+                <w:szCs w:val="24"/>
+              </w:rPr>
+            </w:pPr>
+            <w:r>
+              <w:rPr>
+                <w:rFonts w:ascii="Arial" w:hAnsi="Arial" w:cs="Arial"/>
+                <w:sz w:val="24"/>
+                <w:szCs w:val="24"/>
+              </w:rPr>
+              <w:t xml:space="preserve">Figura </w:t>
+            </w:r>
+            <w:r>
+              <w:rPr>
+                <w:rFonts w:ascii="Arial" w:hAnsi="Arial" w:cs="Arial"/>
+                <w:sz w:val="24"/>
+                <w:szCs w:val="24"/>
+              </w:rPr>
+              <w:t>7</w:t>
+            </w:r>
+            <w:r>
+              <w:rPr>
+                <w:rFonts w:ascii="Arial" w:hAnsi="Arial" w:cs="Arial"/>
+                <w:sz w:val="24"/>
+                <w:szCs w:val="24"/>
+              </w:rPr>
+              <w:t xml:space="preserve"> – Persona </w:t>
+            </w:r>
+            <w:r>
+              <w:rPr>
+                <w:rFonts w:ascii="Arial" w:hAnsi="Arial" w:cs="Arial"/>
+                <w:sz w:val="24"/>
+                <w:szCs w:val="24"/>
+              </w:rPr>
+              <w:t>Ricardo</w:t>
+            </w:r>
+          </w:p>
+        </w:tc>
+      </w:tr>
+    </w:tbl>
+    <w:p>
+      <w:pPr>
+        <w:rPr>
+          <w:rFonts w:ascii="Arial" w:hAnsi="Arial" w:cs="Arial"/>
+          <w:sz w:val="24"/>
+          <w:szCs w:val="24"/>
+        </w:rPr>
+      </w:pPr>
+    </w:p>
+    <w:p>
+      <w:pPr>
+        <w:spacing w:after="0" w:line="360" w:lineRule="auto"/>
+        <w:ind w:firstLine="709"/>
+        <w:rPr>
+          <w:rFonts w:ascii="Arial" w:hAnsi="Arial" w:cs="Arial"/>
+          <w:sz w:val="24"/>
+          <w:szCs w:val="24"/>
+        </w:rPr>
+      </w:pPr>
+      <w:r>
+        <w:rPr>
+          <w:rFonts w:ascii="Arial" w:hAnsi="Arial" w:cs="Arial"/>
+          <w:sz w:val="24"/>
+          <w:szCs w:val="24"/>
+        </w:rPr>
+        <w:tab/>
+        <w:t xml:space="preserve">Seus desejos são de </w:t>
+      </w:r>
+      <w:r>
+        <w:rPr>
+          <w:rFonts w:ascii="Arial" w:hAnsi="Arial" w:cs="Arial"/>
+          <w:sz w:val="24"/>
+          <w:szCs w:val="24"/>
+        </w:rPr>
+        <w:t>acesso a uma ampla variedade de vinhos, tanto os clássicos quanto novas descobertas, procurando lojas que ofereçam uma seleção diversificada e opções exclusivas.</w:t>
+      </w:r>
+      <w:r>
+        <w:rPr>
+          <w:rFonts w:ascii="Arial" w:hAnsi="Arial" w:cs="Arial"/>
+          <w:sz w:val="24"/>
+          <w:szCs w:val="24"/>
+        </w:rPr>
+        <w:t xml:space="preserve"> </w:t>
+      </w:r>
+      <w:r>
+        <w:rPr>
+          <w:rFonts w:ascii="Arial" w:hAnsi="Arial" w:cs="Arial"/>
+          <w:sz w:val="24"/>
+          <w:szCs w:val="24"/>
+        </w:rPr>
+        <w:t>Valoriza a qualidade acima do preço, por isso busca orientação para fazer escolhas assertivas, confiando na expertise de especialistas para suas compras.</w:t>
+      </w:r>
+      <w:r>
+        <w:rPr>
+          <w:rFonts w:ascii="Arial" w:hAnsi="Arial" w:cs="Arial"/>
+          <w:sz w:val="24"/>
+          <w:szCs w:val="24"/>
+        </w:rPr>
+        <w:t xml:space="preserve"> </w:t>
+      </w:r>
+      <w:r>
+        <w:rPr>
+          <w:rFonts w:ascii="Arial" w:hAnsi="Arial" w:cs="Arial"/>
+          <w:sz w:val="24"/>
+          <w:szCs w:val="24"/>
+        </w:rPr>
+        <w:t xml:space="preserve">Busca experiências enogastronômicas, como </w:t>
+      </w:r>
+      <w:r>
+        <w:rPr>
+          <w:rFonts w:ascii="Arial" w:hAnsi="Arial" w:cs="Arial"/>
+          <w:sz w:val="24"/>
+          <w:szCs w:val="24"/>
+        </w:rPr>
+        <w:lastRenderedPageBreak/>
+        <w:t>harmonizações e degustações guiadas, para aprimorar sua compreensão sobre vinhos e ampliar seu paladar.</w:t>
+      </w:r>
+    </w:p>
+    <w:p>
+      <w:pPr>
+        <w:spacing w:after="0" w:line="360" w:lineRule="auto"/>
+        <w:ind w:firstLine="709"/>
+        <w:rPr>
+          <w:rFonts w:ascii="Arial" w:hAnsi="Arial" w:cs="Arial"/>
+          <w:sz w:val="24"/>
+          <w:szCs w:val="24"/>
+        </w:rPr>
+      </w:pPr>
+      <w:r>
+        <w:rPr>
+          <w:rFonts w:ascii="Arial" w:hAnsi="Arial" w:cs="Arial"/>
+          <w:sz w:val="24"/>
+          <w:szCs w:val="24"/>
+        </w:rPr>
+        <w:t>Em termos comportamentais, c</w:t>
+      </w:r>
+      <w:r>
+        <w:rPr>
+          <w:rFonts w:ascii="Arial" w:hAnsi="Arial" w:cs="Arial"/>
+          <w:sz w:val="24"/>
+          <w:szCs w:val="24"/>
+        </w:rPr>
+        <w:t>ostuma reservar parte do seu orçamento para investir em vinhos de qualidade, preferindo adquiri-los em lojas especializadas, onde pode receber orientações e recomendações personalizadas dos sommeliers.</w:t>
+      </w:r>
+      <w:r>
+        <w:rPr>
+          <w:rFonts w:ascii="Arial" w:hAnsi="Arial" w:cs="Arial"/>
+          <w:sz w:val="24"/>
+          <w:szCs w:val="24"/>
+        </w:rPr>
+        <w:t xml:space="preserve"> </w:t>
+      </w:r>
+      <w:r>
+        <w:rPr>
+          <w:rFonts w:ascii="Arial" w:hAnsi="Arial" w:cs="Arial"/>
+          <w:sz w:val="24"/>
+          <w:szCs w:val="24"/>
+        </w:rPr>
+        <w:t>Passa tempo considerável pesquisando online e lendo avaliações antes de comprar um vinho, priorizando a qualidade, a safra e a reputação da vinícola.</w:t>
+      </w:r>
+      <w:r>
+        <w:rPr>
+          <w:rFonts w:ascii="Arial" w:hAnsi="Arial" w:cs="Arial"/>
+          <w:sz w:val="24"/>
+          <w:szCs w:val="24"/>
+        </w:rPr>
+        <w:t xml:space="preserve"> </w:t>
+      </w:r>
+      <w:r>
+        <w:rPr>
+          <w:rFonts w:ascii="Arial" w:hAnsi="Arial" w:cs="Arial"/>
+          <w:sz w:val="24"/>
+          <w:szCs w:val="24"/>
+        </w:rPr>
+        <w:t>Participa ativamente de eventos relacionados a vinhos, como festivais, feiras e tours por vinícolas, onde busca expandir seu conhecimento e apreciar novos rótulos.</w:t>
+      </w:r>
+    </w:p>
+    <w:p>
+      <w:pPr>
+        <w:ind w:firstLine="708"/>
+        <w:rPr>
+          <w:rFonts w:ascii="Arial" w:hAnsi="Arial" w:cs="Arial"/>
+          <w:sz w:val="24"/>
+          <w:szCs w:val="24"/>
+        </w:rPr>
+      </w:pPr>
+    </w:p>
+    <w:p>
+      <w:pPr>
+        <w:pStyle w:val="Ttulo3"/>
+      </w:pPr>
+      <w:r>
+        <w:t>Personas: André</w:t>
+      </w:r>
+    </w:p>
+    <w:p>
+      <w:pPr>
+        <w:pStyle w:val="CorpodoTexto"/>
+      </w:pPr>
+      <w:r>
+        <w:t>A terceira persona é o André</w:t>
+      </w:r>
+      <w:r>
+        <w:t xml:space="preserve"> de 32 anos, cuja imagem gerada pela IA está na figura 8. Sua profissão é Consultor Financeiro e ele </w:t>
+      </w:r>
+      <w:r>
+        <w:t>é um entusiasta do vinho</w:t>
+      </w:r>
+      <w:r>
+        <w:t>. Consta que</w:t>
+      </w:r>
+      <w:r>
+        <w:t xml:space="preserve"> descobriu sua paixão por esta bebida há alguns anos e desde então se tornou um verdadeiro aficionado. Ele vê o vinho como uma forma de arte e aprecia a diversidade de sabores e aromas encontrados em diferentes rótulos.</w:t>
+      </w:r>
+      <w:r>
+        <w:t xml:space="preserve"> </w:t>
+      </w:r>
+      <w:r>
+        <w:t>Está constantemente em busca de novos vinhos para experimentar, querendo ampliar seu conhecimento e paladar ao máximo, deseja provar vinhos de diversas regiões e uvas, desde os clássicos até os mais exóticos.</w:t>
+      </w:r>
+      <w:r>
+        <w:t xml:space="preserve"> </w:t>
+      </w:r>
+      <w:r>
+        <w:t>Sua paixão por vinhos o levou a participar ativamente de eventos, degustações em vinícolas, clubes de vinho e até mesmo a se juntar a confrarias locais para compartilhar experiências e trocar dicas.</w:t>
+      </w:r>
+    </w:p>
+    <w:p>
+      <w:pPr>
+        <w:pStyle w:val="CorpodoTexto"/>
+      </w:pPr>
+      <w:r>
+        <w:t>Busca constantemente por novos rótulos e experiências, procurando lojas especializadas, vinícolas ou eventos onde possa descobrir vinhos diferentes e únicos.</w:t>
+      </w:r>
+      <w:r>
+        <w:t xml:space="preserve"> </w:t>
+      </w:r>
+      <w:r>
+        <w:t>Valoriza o compartilhamento de conhecimento e a interação com outros entusiastas, buscando comunidades e grupos onde possa trocar informações, dicas e opiniões sobre vinhos.</w:t>
+      </w:r>
+      <w:r>
+        <w:t xml:space="preserve"> </w:t>
+      </w:r>
+      <w:r>
+        <w:t>Deseja explorar ao máximo o mundo do vinho, planejando visitas a regiões vinícolas, participando de viagens enoturísticas e expandindo seu repertório de vinhos a cada oportunidade.</w:t>
+      </w:r>
+    </w:p>
+    <w:p>
+      <w:pPr>
+        <w:pStyle w:val="CorpodoTexto"/>
+      </w:pPr>
+      <w:r>
+        <w:t>Investe considerável tempo e recursos em sua paixão por vinhos, reservando parte do seu orçamento para a compra de garrafas especiais, frequentemente adquirindo vinhos recomendados por outros entusiastas ou especialistas.</w:t>
+      </w:r>
+      <w:r>
+        <w:t xml:space="preserve"> </w:t>
+      </w:r>
+      <w:r>
+        <w:t>Utiliza as redes sociais como plataforma para compartilhar suas experiências enológicas, postando fotos de suas aquisições, comentando sobre vinhos que provou e interagindo com outros amantes da bebida.</w:t>
+      </w:r>
+      <w:r>
+        <w:t xml:space="preserve"> </w:t>
+      </w:r>
+      <w:r>
+        <w:t xml:space="preserve">Além de buscar a diversidade de vinhos, </w:t>
+      </w:r>
+      <w:r>
+        <w:lastRenderedPageBreak/>
+        <w:t>também investe em conhecimento, lendo livros, participando de cursos e workshops para aprimorar sua compreensão sobre o mundo do vinho.</w:t>
+      </w:r>
+    </w:p>
+    <w:tbl>
+      <w:tblPr>
+        <w:tblStyle w:val="Tabelacomgrade"/>
+        <w:tblW w:w="0" w:type="auto"/>
+        <w:tblLook w:val="04A0" w:firstRow="1" w:lastRow="0" w:firstColumn="1" w:lastColumn="0" w:noHBand="0" w:noVBand="1"/>
+      </w:tblPr>
+      <w:tblGrid>
+        <w:gridCol w:w="9061"/>
+      </w:tblGrid>
+      <w:tr>
+        <w:tc>
+          <w:tcPr>
+            <w:tcW w:w="9061" w:type="dxa"/>
+          </w:tcPr>
+          <w:p>
+            <w:pPr>
+              <w:pStyle w:val="CorpodoTexto"/>
+              <w:ind w:firstLine="0"/>
+            </w:pPr>
+            <w:r>
+              <w:rPr>
+                <w:noProof/>
+              </w:rPr>
+              <w:drawing>
+                <wp:inline distT="0" distB="0" distL="0" distR="0" wp14:anchorId="17C0C198" wp14:editId="3971CF23">
+                  <wp:extent cx="3600000" cy="3600000"/>
+                  <wp:effectExtent l="0" t="0" r="635" b="635"/>
+                  <wp:docPr id="601321251" name="Imagem 4" descr="Homem de terno e gravata ao lado de garrafa de bebida na mão&#10;&#10;Descrição gerada automaticamente"/>
+                  <wp:cNvGraphicFramePr>
+                    <a:graphicFrameLocks xmlns:a="http://schemas.openxmlformats.org/drawingml/2006/main" noChangeAspect="1"/>
+                  </wp:cNvGraphicFramePr>
+                  <a:graphic xmlns:a="http://schemas.openxmlformats.org/drawingml/2006/main">
+                    <a:graphicData uri="http://schemas.openxmlformats.org/drawingml/2006/picture">
+                      <pic:pic xmlns:pic="http://schemas.openxmlformats.org/drawingml/2006/picture">
+                        <pic:nvPicPr>
+                          <pic:cNvPr id="601321251" name="Imagem 4" descr="Homem de terno e gravata ao lado de garrafa de bebida na mão&#10;&#10;Descrição gerada automaticamente"/>
+                          <pic:cNvPicPr/>
+                        </pic:nvPicPr>
+                        <pic:blipFill>
+                          <a:blip r:embed="rId27" cstate="print">
+                            <a:extLst>
+                              <a:ext uri="{28A0092B-C50C-407E-A947-70E740481C1C}">
+                                <a14:useLocalDpi xmlns:a14="http://schemas.microsoft.com/office/drawing/2010/main" val="0"/>
+                              </a:ext>
+                            </a:extLst>
+                          </a:blip>
+                          <a:stretch>
+                            <a:fillRect/>
+                          </a:stretch>
+                        </pic:blipFill>
+                        <pic:spPr>
+                          <a:xfrm>
+                            <a:off x="0" y="0"/>
+                            <a:ext cx="3600000" cy="3600000"/>
+                          </a:xfrm>
+                          <a:prstGeom prst="rect">
+                            <a:avLst/>
+                          </a:prstGeom>
+                        </pic:spPr>
+                      </pic:pic>
+                    </a:graphicData>
+                  </a:graphic>
+                </wp:inline>
+              </w:drawing>
+            </w:r>
+          </w:p>
+        </w:tc>
+      </w:tr>
+      <w:tr>
+        <w:tc>
+          <w:tcPr>
+            <w:tcW w:w="9061" w:type="dxa"/>
+          </w:tcPr>
+          <w:p>
+            <w:pPr>
+              <w:pStyle w:val="CorpodoTexto"/>
+              <w:ind w:firstLine="0"/>
+            </w:pPr>
+            <w:r>
+              <w:t xml:space="preserve">Figura </w:t>
+            </w:r>
+            <w:r>
+              <w:t>8</w:t>
+            </w:r>
+            <w:r>
+              <w:t xml:space="preserve"> – Persona </w:t>
+            </w:r>
+            <w:r>
+              <w:t>André</w:t>
+            </w:r>
+          </w:p>
+        </w:tc>
+      </w:tr>
+    </w:tbl>
+    <w:p>
+      <w:pPr>
+        <w:pStyle w:val="CorpodoTexto"/>
       </w:pPr>
     </w:p>
     <w:p>
@@ -5045,7 +6314,7 @@
         <w:pStyle w:val="Ttulo2"/>
       </w:pPr>
       <w:r>
-        <w:t>Banco de dados – modelo conceitual</w:t>
+        <w:t>Jornada dos usuários</w:t>
       </w:r>
     </w:p>
     <w:p>
@@ -5053,44 +6322,9 @@
         <w:pStyle w:val="CorpodoTexto"/>
       </w:pPr>
       <w:r>
-        <w:t>Lorem ipsum dolor sit amet, consectetur adipiscing elit. Vivamus elit risus, semper ac nibh eget, tincidunt ultricies elit. Nam turpis lacus, semper id consequat at, facilisis et sem. Donec dictum ornare eleifend. Duis finibus neque non eros sodales convallis. Mauris in varius quam. Nulla imperdiet sem et turpis fringilla volutpat. Pellentesque eu efficitur lacus, sed accumsan ligula. Vestibulum posuere sem sapien, a ultrices magna iaculis et.</w:t>
-      </w:r>
-    </w:p>
-    <w:p>
-      <w:pPr>
-        <w:pStyle w:val="Ttulo2"/>
-      </w:pPr>
-      <w:r>
-        <w:t>Banco de dados – modelo lógico</w:t>
-      </w:r>
-    </w:p>
-    <w:p>
-      <w:pPr>
-        <w:ind w:left="708"/>
-      </w:pPr>
-      <w:r>
-        <w:t>Lorem ipsum dolor sit amet, consectetur adipiscing elit. Vivamus elit risus, semper ac nibh eget, tincidunt ultricies elit. Nam turpis lacus, semper id consequat at, facilisis et sem. Donec dictum ornare eleifend. Duis finibus neque non eros sodales convallis. Mauris in varius quam. Nulla imperdiet sem et turpis fringilla volutpat. Pellentesque eu efficitur lacus, sed accumsan ligula. Vestibulum posuere sem sapien, a ultrices magna iaculis et. Sed congue enim sapien, non imperdiet magna mattis quis. Donec porta volutpat ligula, id gravida justo pretium nec. Duis hendrerit sollicitudin magna a tempus. In vel lorem sed eros condimentum dignissim. Vivamus eget auctor neque, et malesuada orci. Aliquam blandit elit vel est auctor tristique. Sed in eleifend lorem, sed lacinia nulla.</w:t>
-      </w:r>
-    </w:p>
-    <w:p>
-      <w:pPr>
-        <w:ind w:left="708"/>
-      </w:pPr>
-    </w:p>
-    <w:p>
-      <w:pPr>
-        <w:pStyle w:val="Ttulo2"/>
-      </w:pPr>
-      <w:r>
-        <w:t>Diagrama de classes</w:t>
-      </w:r>
-    </w:p>
-    <w:p>
-      <w:r>
-        <w:t>SadkashdlashdLAJSDÇLasjdÇALSJD açlskjd ÇALKSJD açslkdj AÇKLSDJ açlksdj AÇSL J</w:t>
-      </w:r>
-    </w:p>
-    <w:p/>
+        <w:t>As três personas definidas anteriormente se depararam com a mesma situação. Foram convidados para um evento e precisam levar uma garrafa de vinho. A seguir será descrita a jornada de cada persona dentro desse cenário.</w:t>
+      </w:r>
+    </w:p>
     <w:p>
       <w:pPr>
         <w:pStyle w:val="CorpodoTexto"/>
@@ -5098,15 +6332,47 @@
     </w:p>
     <w:p>
       <w:pPr>
+        <w:pStyle w:val="Ttulo3"/>
+      </w:pPr>
+      <w:r>
+        <w:t>Jornada da Marina</w:t>
+      </w:r>
+    </w:p>
+    <w:p>
+      <w:pPr>
         <w:pStyle w:val="CorpodoTexto"/>
       </w:pPr>
+      <w:r>
+        <w:t>Marina se depara com um convite para um jantar entre amigos, onde decidem compartilhar uma garrafa de vinho.</w:t>
+      </w:r>
+      <w:r>
+        <w:t xml:space="preserve"> Ela </w:t>
+      </w:r>
+      <w:r>
+        <w:t>realiza uma pesquisa no seu Vinho Notas sobre os tipos  de vinhos que já degustou, suas características, sugestões de harmonização, preço e onde comprou.</w:t>
+      </w:r>
     </w:p>
     <w:p>
       <w:pPr>
         <w:pStyle w:val="CorpodoTexto"/>
       </w:pPr>
       <w:r>
-        <w:t>estabelecemos um entendimento básico</w:t>
+        <w:t xml:space="preserve">Ao visitar um </w:t>
+      </w:r>
+      <w:r>
+        <w:t>supermercado local</w:t>
+      </w:r>
+      <w:r>
+        <w:t>, c</w:t>
+      </w:r>
+      <w:r>
+        <w:t>om base nas informações básicas que encontrou no Vinho Notas, escolhe um vinho branco que parece agradável e tem um preço acessível.</w:t>
+      </w:r>
+      <w:r>
+        <w:t xml:space="preserve"> </w:t>
+      </w:r>
+      <w:r>
+        <w:t>Marina sai do supermercado e vai para a casa dos amigos.</w:t>
       </w:r>
     </w:p>
     <w:p>
@@ -5114,7 +6380,35 @@
         <w:pStyle w:val="CorpodoTexto"/>
       </w:pPr>
       <w:r>
-        <w:t>do problema, das pessoas que querem uma solução e da natureza</w:t>
+        <w:t xml:space="preserve">Durante o jantar, </w:t>
+      </w:r>
+      <w:r>
+        <w:t xml:space="preserve">ela </w:t>
+      </w:r>
+      <w:r>
+        <w:t>experimenta o vinho e percebe que gostou da experiência.</w:t>
+      </w:r>
+      <w:r>
+        <w:t xml:space="preserve"> T</w:t>
+      </w:r>
+      <w:r>
+        <w:t xml:space="preserve">ambém experimenta o vinho trazido pelos outros amigos e registra </w:t>
+      </w:r>
+      <w:r>
+        <w:t>suas percepções</w:t>
+      </w:r>
+      <w:r>
+        <w:t xml:space="preserve"> </w:t>
+      </w:r>
+      <w:r>
+        <w:lastRenderedPageBreak/>
+        <w:t>no Vinho Notas.</w:t>
+      </w:r>
+      <w:r>
+        <w:t xml:space="preserve"> Ela </w:t>
+      </w:r>
+      <w:r>
+        <w:t xml:space="preserve">entende que precisa desenvolver mais o seu paladar e a sua sensibilidade ao vinho. </w:t>
       </w:r>
     </w:p>
     <w:p>
@@ -5122,92 +6416,354 @@
         <w:pStyle w:val="CorpodoTexto"/>
       </w:pPr>
       <w:r>
-        <w:t>da solução desejada</w:t>
+        <w:t xml:space="preserve">Então ela </w:t>
+      </w:r>
+      <w:r>
+        <w:t>começa a comparar o vinho que trouxe com o que os outros amigos trouxeram usando a avaliação que fez no Vinho Notas.</w:t>
+      </w:r>
+      <w:r>
+        <w:t xml:space="preserve"> </w:t>
+      </w:r>
+      <w:r>
+        <w:t>Faz comparação entre vinhos da mesma cor e vinhos de cores diferentes.</w:t>
+      </w:r>
+      <w:r>
+        <w:t xml:space="preserve"> </w:t>
+      </w:r>
+      <w:r>
+        <w:t>Descobre que o preço pago pelos amigos pelas suas garrafas difere muito do preço que ela pagou.</w:t>
+      </w:r>
+      <w:r>
+        <w:t xml:space="preserve"> </w:t>
+      </w:r>
+      <w:r>
+        <w:t xml:space="preserve">Tenta perceber a diferença entre vinhos mais caros e mais baratos. </w:t>
       </w:r>
     </w:p>
     <w:p>
       <w:pPr>
         <w:pStyle w:val="CorpodoTexto"/>
       </w:pPr>
+      <w:r>
+        <w:t>Ela se sente mais à vontade para explorar novos rótulos e está aberta a recomendações.</w:t>
+      </w:r>
+      <w:r>
+        <w:t xml:space="preserve"> A</w:t>
+      </w:r>
+      <w:r>
+        <w:t>proveita a experiência para aprender sobre o processo de degustar vinhos.</w:t>
+      </w:r>
+      <w:r>
+        <w:t xml:space="preserve"> D</w:t>
+      </w:r>
+      <w:r>
+        <w:t>ecide que começar</w:t>
+      </w:r>
+      <w:r>
+        <w:t>á</w:t>
+      </w:r>
+      <w:r>
+        <w:t xml:space="preserve"> a descobrir novos rótulos, expandindo gradualmente seu paladar.</w:t>
+      </w:r>
     </w:p>
     <w:p>
       <w:pPr>
         <w:pStyle w:val="CorpodoTexto"/>
       </w:pPr>
       <w:r>
+        <w:t>C</w:t>
+      </w:r>
+      <w:r>
+        <w:t>ompartilh</w:t>
+      </w:r>
+      <w:r>
+        <w:t>a</w:t>
+      </w:r>
+      <w:r>
+        <w:t xml:space="preserve"> sua experiência nas redes sociais, incluindo a sua avaliação dos vinhos que degustou através do Vinho Notas</w:t>
+      </w:r>
+      <w:r>
+        <w:t xml:space="preserve"> e </w:t>
+      </w:r>
+      <w:r>
+        <w:t>está ansiosa para continuar sua jornada de descoberta no mundo do vinho.</w:t>
+      </w:r>
+    </w:p>
+    <w:p>
+      <w:pPr>
+        <w:pStyle w:val="CorpodoTexto"/>
+      </w:pPr>
+    </w:p>
+    <w:p>
+      <w:pPr>
+        <w:pStyle w:val="Ttulo3"/>
+      </w:pPr>
+      <w:r>
+        <w:t>Jornada do Ricardo</w:t>
+      </w:r>
+    </w:p>
+    <w:p>
+      <w:pPr>
+        <w:pStyle w:val="CorpodoTexto"/>
+      </w:pPr>
+      <w:r>
+        <w:t>Ricardo se depara com um convite para um jantar entre amigos, onde decidem compartilhar uma garrafa de vinho.</w:t>
+      </w:r>
+      <w:r>
+        <w:t xml:space="preserve"> </w:t>
+      </w:r>
+      <w:r>
+        <w:t xml:space="preserve">Sabendo que será uma oportunidade de compartilhar </w:t>
+      </w:r>
+      <w:r>
+        <w:t>experiências</w:t>
+      </w:r>
+      <w:r>
+        <w:t>, fica animado para escolher algo especial.</w:t>
+      </w:r>
+      <w:r>
+        <w:t xml:space="preserve"> </w:t>
+      </w:r>
+    </w:p>
+    <w:p>
+      <w:pPr>
+        <w:pStyle w:val="CorpodoTexto"/>
+      </w:pPr>
+      <w:r>
+        <w:t xml:space="preserve">Antes de ir à loja, faz uma rápida reflexão sobre suas preferências pessoais. </w:t>
+      </w:r>
+      <w:r>
+        <w:t xml:space="preserve"> </w:t>
+      </w:r>
+      <w:r>
+        <w:t>Ele pensa em uvas e regiões que têm apreciado recentemente. Para essa análise ele recorre ao seu histórico no Vinho Notas.</w:t>
+      </w:r>
+      <w:r>
+        <w:t xml:space="preserve"> </w:t>
+      </w:r>
+      <w:r>
+        <w:t>Para garantir uma escolha assertiva, Ricardo lê suas avaliações de vinhos no Vinho Notas, que se encaixem no perfil do jantar.</w:t>
+      </w:r>
+    </w:p>
+    <w:p>
+      <w:pPr>
+        <w:pStyle w:val="CorpodoTexto"/>
+      </w:pPr>
+      <w:r>
+        <w:t>Decidido a buscar algo mais específico, Ricardo visita uma loja especializada em vinhos.</w:t>
+      </w:r>
+      <w:r>
+        <w:t xml:space="preserve"> </w:t>
+      </w:r>
+      <w:r>
+        <w:t>Ele pede orientação ao sommelier sobre opções que se adequem ao estilo do jantar e compara a indicação do sommelier com as suas degustações no Vinho Notas.</w:t>
+      </w:r>
+      <w:r>
+        <w:t xml:space="preserve"> </w:t>
+      </w:r>
+      <w:r>
+        <w:t>Ricardo leva em consideração as preferências dos amigos que estarão no jantar, escolhendo uma garrafa que acredita que agradará a todos os paladares presentes.</w:t>
+      </w:r>
+    </w:p>
+    <w:p>
+      <w:pPr>
+        <w:pStyle w:val="CorpodoTexto"/>
+      </w:pPr>
+      <w:r>
+        <w:t>Antes de finalizar a escolha, Ricardo verifica a harmonização do vinho escolhido com o cardápio do jantar, garantindo uma combinação agradável.</w:t>
+      </w:r>
+      <w:r>
+        <w:t xml:space="preserve"> </w:t>
+      </w:r>
+      <w:r>
+        <w:t>Após fazer a escolha, Ricardo compra a garrafa e a tem cuidadosamente empacotada</w:t>
+      </w:r>
+      <w:r>
+        <w:t xml:space="preserve"> adicionando </w:t>
+      </w:r>
+      <w:r>
+        <w:t>um cartão de vinho explicando sua escolha e registra o vinho no Vinho Notas.</w:t>
+      </w:r>
+    </w:p>
+    <w:p>
+      <w:pPr>
+        <w:pStyle w:val="CorpodoTexto"/>
+      </w:pPr>
+    </w:p>
+    <w:p>
+      <w:pPr>
+        <w:pStyle w:val="CorpodoTexto"/>
+      </w:pPr>
+      <w:r>
+        <w:t>Ao chegar ao jantar, Ricardo apresenta a garrafa escolhida com entusiasmo, compartilhando brevemente suas razões para a escolha e encorajando todos a desfrutarem da experiência.</w:t>
+      </w:r>
+      <w:r>
+        <w:t xml:space="preserve"> </w:t>
+      </w:r>
+      <w:r>
+        <w:t xml:space="preserve">Durante o jantar, Ricardo aproveita a oportunidade para compartilhar algumas informações sobre o vinho escolhido, destacando detalhes que considera interessantes e registra suas percepções no Vinho Notas. </w:t>
+      </w:r>
+    </w:p>
+    <w:p>
+      <w:pPr>
+        <w:pStyle w:val="CorpodoTexto"/>
+      </w:pPr>
+      <w:r>
+        <w:t>Ao longo do jantar, Ricardo engaja-se em conversas sobre vinhos com os amigos, trocando experiências e aprendendo mais sobre as preferências de cada um.</w:t>
+      </w:r>
+      <w:r>
+        <w:t xml:space="preserve"> </w:t>
+      </w:r>
+      <w:r>
+        <w:t>Ele experimenta o vinho trazido pelos seus colegas e registra a experiência no Vinho Notas.</w:t>
+      </w:r>
+      <w:r>
+        <w:t xml:space="preserve"> </w:t>
+      </w:r>
+      <w:r>
+        <w:t>Ele compartilhou sua experiência nas redes sociais, incluindo a sua avaliação dos vinhos que ela degustou através do Vinho Notas</w:t>
+      </w:r>
+      <w:r>
+        <w:t xml:space="preserve"> e </w:t>
+      </w:r>
+      <w:r>
+        <w:t>encoraja a ideia de futuras explorações vinícolas em grupo.</w:t>
+      </w:r>
+    </w:p>
+    <w:p>
+      <w:pPr>
+        <w:pStyle w:val="CorpodoTexto"/>
+      </w:pPr>
+    </w:p>
+    <w:p>
+      <w:pPr>
+        <w:pStyle w:val="Ttulo3"/>
+      </w:pPr>
+      <w:r>
+        <w:t>Jornada do André</w:t>
+      </w:r>
+    </w:p>
+    <w:p>
+      <w:pPr>
+        <w:pStyle w:val="CorpodoTexto"/>
+      </w:pPr>
+      <w:r>
+        <w:t>André se depara com um convite para um jantar entre amigos, onde decidem compartilhar uma garrafa de vinho.</w:t>
+      </w:r>
+      <w:r>
+        <w:t xml:space="preserve"> </w:t>
+      </w:r>
+      <w:r>
+        <w:t>Ele vê a oportunidade como mais uma chance de explorar novos rótulos.</w:t>
+      </w:r>
+      <w:r>
+        <w:t xml:space="preserve"> </w:t>
+      </w:r>
+      <w:r>
+        <w:t>Animado com a perspectiva de experimentar um novo vinho, André pensa em como essa ocasião pode ser uma oportunidade para expandir ainda mais sua paleta de sabores.</w:t>
+      </w:r>
+    </w:p>
+    <w:p>
+      <w:pPr>
+        <w:pStyle w:val="CorpodoTexto"/>
+      </w:pPr>
+      <w:r>
+        <w:t>André busca recomendações no Vinho Notas, baseado nas suas experiências, para descobrir quais rótulos mais lhe agradaram recentemente.</w:t>
+      </w:r>
+      <w:r>
+        <w:t xml:space="preserve"> </w:t>
+      </w:r>
+      <w:r>
+        <w:t>Ao invés de seguir recomendações específicas, André decide escolher um vinho que desperte sua curiosidade.</w:t>
+      </w:r>
+      <w:r>
+        <w:t xml:space="preserve"> </w:t>
+      </w:r>
+      <w:r>
+        <w:t>Ele está aberto a experimentar algo novo e diferente.</w:t>
+      </w:r>
+    </w:p>
+    <w:p>
+      <w:pPr>
+        <w:pStyle w:val="CorpodoTexto"/>
+      </w:pPr>
+      <w:r>
+        <w:t>André visita uma loja ou adega especializada, onde pode explorar rótulos menos convencionais.</w:t>
+      </w:r>
+      <w:r>
+        <w:t xml:space="preserve"> </w:t>
+      </w:r>
+      <w:r>
+        <w:t>Ele busca a orientação do pessoal da loja para encontrar algo único e surpreendente.</w:t>
+      </w:r>
+      <w:r>
+        <w:t xml:space="preserve"> </w:t>
+      </w:r>
+      <w:r>
+        <w:t>Movido pela curiosidade, André opta por um vinho de uma região ou variedade de uva menos comum, escolhendo algo que ele nunca tenha provado antes e registra a compra no Vinho Notas.</w:t>
+      </w:r>
+    </w:p>
+    <w:p>
+      <w:pPr>
+        <w:pStyle w:val="CorpodoTexto"/>
+      </w:pPr>
+      <w:r>
+        <w:t>Ao fazer a compra, André pede um empacotamento especial para dar um toque mais personalizado à sua escolha. Ele escolhe um vinho com uma embalagem distintiva.</w:t>
+      </w:r>
+    </w:p>
+    <w:p>
+      <w:pPr>
+        <w:pStyle w:val="CorpodoTexto"/>
+      </w:pPr>
+    </w:p>
+    <w:p>
+      <w:pPr>
+        <w:pStyle w:val="CorpodoTexto"/>
+      </w:pPr>
+      <w:r>
+        <w:t>Animado para compartilhar sua descoberta, André chega ao jantar com antecedência. Ele está ansioso</w:t>
+      </w:r>
+      <w:r>
+        <w:t xml:space="preserve"> </w:t>
+      </w:r>
+      <w:r>
+        <w:t xml:space="preserve">para ver as reações dos amigos ao experimentar algo </w:t>
+      </w:r>
+      <w:r>
         <w:lastRenderedPageBreak/>
-        <w:t>É justamente para ajudar o enófilo amador ou ainda aquele que deseja entrar no mundo dos vinhos, que se propõe a criação do Vinho Notas. Em outras palavras, para o enófilo amador, que tem dificuldade em compreender os métodos e técnicas de degustação devido às complexidades expostas anteriormente, o Vinho Notas é uma aplicação de desktop progressiva, PWA. Ela facilita a experiência de degustar vinhos, e diferentemente dos web sites e aplicativos de compras de vinho, essa solução melhora a experiência na jornada de descobertas no mundo dos vinhos, ajudando a organizar e registrar as degustações, permitindo recuperar o histórico e sugerindo opções para compras futuras.</w:t>
+        <w:t>único.</w:t>
+      </w:r>
+      <w:r>
+        <w:t xml:space="preserve"> Ele </w:t>
+      </w:r>
+      <w:r>
+        <w:t>apresenta o vinho escolhido, compartilhando brevemente a história por trás do rótulo e as características que o tornam especial.</w:t>
+      </w:r>
+      <w:r>
+        <w:t xml:space="preserve"> </w:t>
+      </w:r>
+      <w:r>
+        <w:t>Durante o jantar, André aproveita o momento para discutir as nuances do vinho escolhido anotando suas percepções no Vinho Notas.</w:t>
+      </w:r>
+      <w:r>
+        <w:t xml:space="preserve"> </w:t>
+      </w:r>
+      <w:r>
+        <w:t>Ele experimenta o vinho trazido pelos seus colegas e registra a experiência no Vinho Notas.</w:t>
       </w:r>
     </w:p>
     <w:p>
       <w:pPr>
         <w:pStyle w:val="CorpodoTexto"/>
       </w:pPr>
-    </w:p>
-    <w:p>
-      <w:pPr>
-        <w:pStyle w:val="CorpodoTexto"/>
-      </w:pPr>
-    </w:p>
-    <w:p>
-      <w:pPr>
-        <w:pStyle w:val="CorpodoTexto"/>
-      </w:pPr>
-      <w:r>
-        <w:t>Independente de tecnologia a ser explorada, uma solução parte do entendimento de seu uso. Nesta seção, deve-se pensar nos casos de uso da solução a ser implementada.</w:t>
-      </w:r>
-    </w:p>
-    <w:p>
-      <w:pPr>
-        <w:pStyle w:val="CorpodoTexto"/>
-      </w:pPr>
-      <w:r>
-        <w:t>Concepção: abrangência e a natureza do problema a ser resolvido.</w:t>
-      </w:r>
-    </w:p>
-    <w:p>
-      <w:pPr>
-        <w:pStyle w:val="CorpodoTexto"/>
-      </w:pPr>
-      <w:r>
-        <w:t>Levantamento: investigação, define o que é necessário.</w:t>
-      </w:r>
-    </w:p>
-    <w:p>
-      <w:pPr>
-        <w:pStyle w:val="CorpodoTexto"/>
-      </w:pPr>
-      <w:r>
-        <w:t>Elaboração: refinar e modificar os requisitos básicos.</w:t>
-      </w:r>
-    </w:p>
-    <w:p>
-      <w:pPr>
-        <w:pStyle w:val="CorpodoTexto"/>
-      </w:pPr>
-    </w:p>
-    <w:p>
-      <w:pPr>
-        <w:pStyle w:val="CorpodoTexto"/>
-      </w:pPr>
-      <w:r>
-        <w:t>Cenários de uso, listas de funções e características e modelos de análise.</w:t>
-      </w:r>
-    </w:p>
-    <w:p>
-      <w:pPr>
-        <w:pStyle w:val="CorpodoTexto"/>
-      </w:pPr>
-    </w:p>
-    <w:p>
-      <w:pPr>
-        <w:pStyle w:val="CorpodoTexto"/>
-      </w:pPr>
-      <w:r>
-        <w:t>Ver página 233 do Pressman (engenharia de software) capítulo 7.</w:t>
-      </w:r>
-      <w:r>
-        <w:t xml:space="preserve"> E capítulo 8.</w:t>
+      <w:r>
+        <w:t>Ele compartilhou sua experiência nas redes sociais, incluindo a sua avaliação dos vinhos que ela degustou através do Vinho Notas.</w:t>
+      </w:r>
+      <w:r>
+        <w:t xml:space="preserve"> I</w:t>
+      </w:r>
+      <w:r>
+        <w:t>ncentiva os amigos a compartilharem suas próprias experiências e a trocarem impressões sobre       diferentes vinhos.</w:t>
       </w:r>
     </w:p>
     <w:p>
@@ -6938,6 +8494,33 @@
       </w:r>
     </w:p>
     <w:p/>
+  </w:footnote>
+  <w:footnote w:id="1">
+    <w:p>
+      <w:pPr>
+        <w:pStyle w:val="Textodenotaderodap"/>
+      </w:pPr>
+      <w:r>
+        <w:rPr>
+          <w:rStyle w:val="Refdenotaderodap"/>
+        </w:rPr>
+        <w:footnoteRef/>
+      </w:r>
+      <w:r>
+        <w:t xml:space="preserve"> O Copilot está disponível de forma gratuita para usuários Microsoft e sua descrição pode ser obtida no link: </w:t>
+      </w:r>
+      <w:hyperlink r:id="rId1" w:history="1">
+        <w:r>
+          <w:rPr>
+            <w:rStyle w:val="Hyperlink"/>
+          </w:rPr>
+          <w:t>https://www.microsoft.com/pt-br/microsoft-copilot</w:t>
+        </w:r>
+      </w:hyperlink>
+      <w:r>
+        <w:t xml:space="preserve">. </w:t>
+      </w:r>
+    </w:p>
   </w:footnote>
 </w:footnotes>
 </file>

</xml_diff>

<commit_message>
feat: VIN-380 - apelo mercadológico da solução
</commit_message>
<xml_diff>
--- a/TCC/Vanderlei_Kleinschmidt-tcc-fullstack-projeto-prtico.docx
+++ b/TCC/Vanderlei_Kleinschmidt-tcc-fullstack-projeto-prtico.docx
@@ -2166,6 +2166,7 @@
           <w:szCs w:val="24"/>
         </w:rPr>
       </w:pPr>
+      <w:bookmarkStart w:id="2" w:name="_Hlk162360093"/>
       <w:r>
         <w:rPr>
           <w:rFonts w:ascii="Arial" w:hAnsi="Arial" w:cs="Arial"/>
@@ -2263,7 +2264,33 @@
           <w:sz w:val="24"/>
           <w:szCs w:val="24"/>
         </w:rPr>
-        <w:t xml:space="preserve">Esses dados são corroborados pela Ozbun (2024), segundo o qual a demanda de consumo atingiu 439 milhões de litros em 2022, com um consumo per capita </w:t>
+        <w:t xml:space="preserve">Esses dados são corroborados </w:t>
+      </w:r>
+      <w:r>
+        <w:rPr>
+          <w:rFonts w:ascii="Arial" w:hAnsi="Arial" w:cs="Arial"/>
+          <w:sz w:val="24"/>
+          <w:szCs w:val="24"/>
+        </w:rPr>
+        <w:t xml:space="preserve">por </w:t>
+      </w:r>
+      <w:proofErr w:type="spellStart"/>
+      <w:r>
+        <w:rPr>
+          <w:rFonts w:ascii="Arial" w:hAnsi="Arial" w:cs="Arial"/>
+          <w:sz w:val="24"/>
+          <w:szCs w:val="24"/>
+        </w:rPr>
+        <w:t>Ozbun</w:t>
+      </w:r>
+      <w:proofErr w:type="spellEnd"/>
+      <w:r>
+        <w:rPr>
+          <w:rFonts w:ascii="Arial" w:hAnsi="Arial" w:cs="Arial"/>
+          <w:sz w:val="24"/>
+          <w:szCs w:val="24"/>
+        </w:rPr>
+        <w:t xml:space="preserve"> (2024), segundo o qual a demanda de consumo atingiu 439 milhões de litros em 2022, com um consumo per capita </w:t>
       </w:r>
       <w:r>
         <w:rPr>
@@ -2290,6 +2317,7 @@
         <w:t xml:space="preserve"> desde 2019. O autor também cita o Rio Grande do Sul como o principal produtor e exportador de vinhos no país. Em termos de proporção de consumo entre importado versus doméstico, cerca de dois terços do vinho comercializado no Brasil é produzido domesticamente, importando o restante principalmente do Chile, Argentina e Portuga, tendo como principais destinos Santa Catarina e São Paulo.</w:t>
       </w:r>
     </w:p>
+    <w:bookmarkEnd w:id="2"/>
     <w:p>
       <w:pPr>
         <w:spacing w:after="0" w:line="360" w:lineRule="auto"/>
@@ -2419,7 +2447,25 @@
           <w:sz w:val="24"/>
           <w:szCs w:val="24"/>
         </w:rPr>
-        <w:t xml:space="preserve">] bebidas, podendo alcançar o auge da experiência em que uma simples refeição torna-se um acontecimento memorável”. </w:t>
+        <w:t xml:space="preserve">] bebidas, podendo alcançar o auge da experiência em que uma simples refeição </w:t>
+      </w:r>
+      <w:proofErr w:type="gramStart"/>
+      <w:r>
+        <w:rPr>
+          <w:rFonts w:ascii="Arial" w:hAnsi="Arial" w:cs="Arial"/>
+          <w:sz w:val="24"/>
+          <w:szCs w:val="24"/>
+        </w:rPr>
+        <w:t>torna-se</w:t>
+      </w:r>
+      <w:proofErr w:type="gramEnd"/>
+      <w:r>
+        <w:rPr>
+          <w:rFonts w:ascii="Arial" w:hAnsi="Arial" w:cs="Arial"/>
+          <w:sz w:val="24"/>
+          <w:szCs w:val="24"/>
+        </w:rPr>
+        <w:t xml:space="preserve"> um acontecimento memorável”. </w:t>
       </w:r>
     </w:p>
     <w:p>
@@ -2438,7 +2484,23 @@
           <w:sz w:val="24"/>
           <w:szCs w:val="24"/>
         </w:rPr>
-        <w:t>Por traz disso tudo ainda existe outro universo, o das taças, serviço, temperatura e guarda. Dito de outra forma, o manuseio do vinho. Entender qual taça usar, ou ainda como abrir e em qual temperatura servir determinado vinho, se ele deve aerar ou não e por quanto tempo antes de servir, e o que fazer com a garrafa após aberta, também gera frustração para quem é de fora desse mundo, por não entender o por quê desse ritual.</w:t>
+        <w:t xml:space="preserve">Por traz disso tudo ainda existe outro universo, o das taças, serviço, temperatura e guarda. Dito de outra forma, o manuseio do vinho. Entender qual taça usar, ou ainda como abrir e em qual temperatura servir determinado vinho, se ele deve aerar ou não e por quanto tempo antes de servir, e o que fazer com a garrafa após aberta, também gera frustração para quem é de fora desse mundo, por não entender o </w:t>
+      </w:r>
+      <w:r>
+        <w:rPr>
+          <w:rFonts w:ascii="Arial" w:hAnsi="Arial" w:cs="Arial"/>
+          <w:sz w:val="24"/>
+          <w:szCs w:val="24"/>
+        </w:rPr>
+        <w:t>porquê</w:t>
+      </w:r>
+      <w:r>
+        <w:rPr>
+          <w:rFonts w:ascii="Arial" w:hAnsi="Arial" w:cs="Arial"/>
+          <w:sz w:val="24"/>
+          <w:szCs w:val="24"/>
+        </w:rPr>
+        <w:t xml:space="preserve"> desse ritual.</w:t>
       </w:r>
     </w:p>
     <w:p>
@@ -2459,7 +2521,7 @@
           <w:szCs w:val="24"/>
         </w:rPr>
       </w:pPr>
-      <w:bookmarkStart w:id="2" w:name="_Hlk162168934"/>
+      <w:bookmarkStart w:id="3" w:name="_Hlk162168934"/>
       <w:r>
         <w:rPr>
           <w:rFonts w:ascii="Arial" w:hAnsi="Arial" w:cs="Arial"/>
@@ -2469,7 +2531,7 @@
         <w:t>É justamente para ajudar o enófilo amador ou ainda aquele que deseja entrar no mundo dos vinhos, que se propõe a criação do Vinho Notas. Em outras palavras, para o enófilo amador, que tem dificuldade em compreender os métodos e técnicas de degustação devido às complexidades expostas anteriormente, o Vinho Notas é uma aplicação de desktop progressiva, PWA. Ela facilita a experiência de degustar vinhos, e diferentemente dos web sites e aplicativos de compras de vinho, essa solução melhora a experiência na jornada de descobertas no mundo dos vinhos, ajudando a organizar e registrar as degustações, permitindo recuperar o histórico e sugerindo opções para compras futuras.</w:t>
       </w:r>
     </w:p>
-    <w:bookmarkEnd w:id="2"/>
+    <w:bookmarkEnd w:id="3"/>
     <w:p>
       <w:pPr>
         <w:spacing w:after="0" w:line="360" w:lineRule="auto"/>
@@ -2641,12 +2703,12 @@
           </w14:textFill>
         </w:rPr>
       </w:pPr>
-      <w:bookmarkStart w:id="3" w:name="_Toc122038690"/>
+      <w:bookmarkStart w:id="4" w:name="_Toc122038690"/>
       <w:r>
         <w:lastRenderedPageBreak/>
         <w:t>Objetivos da construção da solução</w:t>
       </w:r>
-      <w:bookmarkEnd w:id="3"/>
+      <w:bookmarkEnd w:id="4"/>
     </w:p>
     <w:p>
       <w:pPr>
@@ -2802,7 +2864,25 @@
           <w:sz w:val="24"/>
           <w:szCs w:val="24"/>
         </w:rPr>
-        <w:t>Construir um projeto no Jira Software para organização e controle das tarefas e dos processos;</w:t>
+        <w:t xml:space="preserve">Construir um projeto no </w:t>
+      </w:r>
+      <w:proofErr w:type="spellStart"/>
+      <w:r>
+        <w:rPr>
+          <w:rFonts w:ascii="Arial" w:hAnsi="Arial" w:cs="Arial"/>
+          <w:sz w:val="24"/>
+          <w:szCs w:val="24"/>
+        </w:rPr>
+        <w:t>Jira</w:t>
+      </w:r>
+      <w:proofErr w:type="spellEnd"/>
+      <w:r>
+        <w:rPr>
+          <w:rFonts w:ascii="Arial" w:hAnsi="Arial" w:cs="Arial"/>
+          <w:sz w:val="24"/>
+          <w:szCs w:val="24"/>
+        </w:rPr>
+        <w:t xml:space="preserve"> Software para organização e controle das tarefas e dos processos;</w:t>
       </w:r>
     </w:p>
     <w:p>
@@ -2825,7 +2905,25 @@
           <w:sz w:val="24"/>
           <w:szCs w:val="24"/>
         </w:rPr>
-        <w:t>Criar um projeto no GitHub utilizando branchs para facilitar o versionamento do código;</w:t>
+        <w:t xml:space="preserve">Criar um projeto no GitHub utilizando </w:t>
+      </w:r>
+      <w:proofErr w:type="spellStart"/>
+      <w:r>
+        <w:rPr>
+          <w:rFonts w:ascii="Arial" w:hAnsi="Arial" w:cs="Arial"/>
+          <w:sz w:val="24"/>
+          <w:szCs w:val="24"/>
+        </w:rPr>
+        <w:t>branchs</w:t>
+      </w:r>
+      <w:proofErr w:type="spellEnd"/>
+      <w:r>
+        <w:rPr>
+          <w:rFonts w:ascii="Arial" w:hAnsi="Arial" w:cs="Arial"/>
+          <w:sz w:val="24"/>
+          <w:szCs w:val="24"/>
+        </w:rPr>
+        <w:t xml:space="preserve"> para facilitar o versionamento do código;</w:t>
       </w:r>
     </w:p>
     <w:p>
@@ -2864,7 +2962,79 @@
           <w:sz w:val="24"/>
           <w:szCs w:val="24"/>
         </w:rPr>
-        <w:t xml:space="preserve">dentro da arquitetura hexagonal, separando as camadas de banco de dados, backend e frontend, com a utilização de um Backend For Frontend (BFF) como gerenciador de chamadas </w:t>
+        <w:t xml:space="preserve">dentro da arquitetura hexagonal, separando as camadas de banco de dados, </w:t>
+      </w:r>
+      <w:proofErr w:type="spellStart"/>
+      <w:r>
+        <w:rPr>
+          <w:rFonts w:ascii="Arial" w:hAnsi="Arial" w:cs="Arial"/>
+          <w:sz w:val="24"/>
+          <w:szCs w:val="24"/>
+        </w:rPr>
+        <w:t>backend</w:t>
+      </w:r>
+      <w:proofErr w:type="spellEnd"/>
+      <w:r>
+        <w:rPr>
+          <w:rFonts w:ascii="Arial" w:hAnsi="Arial" w:cs="Arial"/>
+          <w:sz w:val="24"/>
+          <w:szCs w:val="24"/>
+        </w:rPr>
+        <w:t xml:space="preserve"> e </w:t>
+      </w:r>
+      <w:proofErr w:type="spellStart"/>
+      <w:r>
+        <w:rPr>
+          <w:rFonts w:ascii="Arial" w:hAnsi="Arial" w:cs="Arial"/>
+          <w:sz w:val="24"/>
+          <w:szCs w:val="24"/>
+        </w:rPr>
+        <w:t>frontend</w:t>
+      </w:r>
+      <w:proofErr w:type="spellEnd"/>
+      <w:r>
+        <w:rPr>
+          <w:rFonts w:ascii="Arial" w:hAnsi="Arial" w:cs="Arial"/>
+          <w:sz w:val="24"/>
+          <w:szCs w:val="24"/>
+        </w:rPr>
+        <w:t xml:space="preserve">, com a utilização de um </w:t>
+      </w:r>
+      <w:proofErr w:type="spellStart"/>
+      <w:r>
+        <w:rPr>
+          <w:rFonts w:ascii="Arial" w:hAnsi="Arial" w:cs="Arial"/>
+          <w:sz w:val="24"/>
+          <w:szCs w:val="24"/>
+        </w:rPr>
+        <w:t>Backend</w:t>
+      </w:r>
+      <w:proofErr w:type="spellEnd"/>
+      <w:r>
+        <w:rPr>
+          <w:rFonts w:ascii="Arial" w:hAnsi="Arial" w:cs="Arial"/>
+          <w:sz w:val="24"/>
+          <w:szCs w:val="24"/>
+        </w:rPr>
+        <w:t xml:space="preserve"> For </w:t>
+      </w:r>
+      <w:proofErr w:type="spellStart"/>
+      <w:r>
+        <w:rPr>
+          <w:rFonts w:ascii="Arial" w:hAnsi="Arial" w:cs="Arial"/>
+          <w:sz w:val="24"/>
+          <w:szCs w:val="24"/>
+        </w:rPr>
+        <w:t>Frontend</w:t>
+      </w:r>
+      <w:proofErr w:type="spellEnd"/>
+      <w:r>
+        <w:rPr>
+          <w:rFonts w:ascii="Arial" w:hAnsi="Arial" w:cs="Arial"/>
+          <w:sz w:val="24"/>
+          <w:szCs w:val="24"/>
+        </w:rPr>
+        <w:t xml:space="preserve"> (BFF) como gerenciador de chamadas </w:t>
       </w:r>
       <w:r>
         <w:rPr>
@@ -2903,7 +3073,43 @@
           <w:sz w:val="24"/>
           <w:szCs w:val="24"/>
         </w:rPr>
-        <w:t>Realizar a configuração e a hospedagem da aplicação na AWS com estratégia de observabilidade utilizando o Datadog.</w:t>
+        <w:t xml:space="preserve">Realizar a configuração e a hospedagem da aplicação na AWS com estratégia de </w:t>
+      </w:r>
+      <w:proofErr w:type="spellStart"/>
+      <w:r>
+        <w:rPr>
+          <w:rFonts w:ascii="Arial" w:hAnsi="Arial" w:cs="Arial"/>
+          <w:sz w:val="24"/>
+          <w:szCs w:val="24"/>
+        </w:rPr>
+        <w:t>observabilidade</w:t>
+      </w:r>
+      <w:proofErr w:type="spellEnd"/>
+      <w:r>
+        <w:rPr>
+          <w:rFonts w:ascii="Arial" w:hAnsi="Arial" w:cs="Arial"/>
+          <w:sz w:val="24"/>
+          <w:szCs w:val="24"/>
+        </w:rPr>
+        <w:t xml:space="preserve"> utilizando o </w:t>
+      </w:r>
+      <w:proofErr w:type="spellStart"/>
+      <w:r>
+        <w:rPr>
+          <w:rFonts w:ascii="Arial" w:hAnsi="Arial" w:cs="Arial"/>
+          <w:sz w:val="24"/>
+          <w:szCs w:val="24"/>
+        </w:rPr>
+        <w:t>Datadog</w:t>
+      </w:r>
+      <w:proofErr w:type="spellEnd"/>
+      <w:r>
+        <w:rPr>
+          <w:rFonts w:ascii="Arial" w:hAnsi="Arial" w:cs="Arial"/>
+          <w:sz w:val="24"/>
+          <w:szCs w:val="24"/>
+        </w:rPr>
+        <w:t>.</w:t>
       </w:r>
     </w:p>
     <w:p/>
@@ -2931,12 +3137,12 @@
           </w14:textFill>
         </w:rPr>
       </w:pPr>
-      <w:bookmarkStart w:id="4" w:name="_Toc122038691"/>
+      <w:bookmarkStart w:id="5" w:name="_Toc122038691"/>
       <w:r>
         <w:lastRenderedPageBreak/>
         <w:t>Elaboração da jornada do usuário</w:t>
       </w:r>
-      <w:bookmarkEnd w:id="4"/>
+      <w:bookmarkEnd w:id="5"/>
     </w:p>
     <w:p>
       <w:pPr>
@@ -4165,8 +4371,9 @@
           <w:sz w:val="24"/>
           <w:szCs w:val="24"/>
         </w:rPr>
-        <w:t>inglês nonfunctional</w:t>
-      </w:r>
+        <w:t xml:space="preserve">inglês </w:t>
+      </w:r>
+      <w:proofErr w:type="spellStart"/>
       <w:r>
         <w:rPr>
           <w:rFonts w:ascii="Arial" w:hAnsi="Arial" w:cs="Arial"/>
@@ -4175,8 +4382,9 @@
           <w:sz w:val="24"/>
           <w:szCs w:val="24"/>
         </w:rPr>
-        <w:t xml:space="preserve"> </w:t>
-      </w:r>
+        <w:t>nonfunctional</w:t>
+      </w:r>
+      <w:proofErr w:type="spellEnd"/>
       <w:r>
         <w:rPr>
           <w:rFonts w:ascii="Arial" w:hAnsi="Arial" w:cs="Arial"/>
@@ -4185,8 +4393,20 @@
           <w:sz w:val="24"/>
           <w:szCs w:val="24"/>
         </w:rPr>
+        <w:t xml:space="preserve"> </w:t>
+      </w:r>
+      <w:proofErr w:type="spellStart"/>
+      <w:r>
+        <w:rPr>
+          <w:rFonts w:ascii="Arial" w:hAnsi="Arial" w:cs="Arial"/>
+          <w:i/>
+          <w:iCs/>
+          <w:sz w:val="24"/>
+          <w:szCs w:val="24"/>
+        </w:rPr>
         <w:t>requirement</w:t>
       </w:r>
+      <w:proofErr w:type="spellEnd"/>
       <w:r>
         <w:rPr>
           <w:rFonts w:ascii="Arial" w:hAnsi="Arial" w:cs="Arial"/>
@@ -4450,7 +4670,25 @@
                 <w:sz w:val="24"/>
                 <w:szCs w:val="24"/>
               </w:rPr>
-              <w:t>Pode ser acessado pela internet mas também offline</w:t>
+              <w:t xml:space="preserve">Pode ser acessado pela </w:t>
+            </w:r>
+            <w:proofErr w:type="gramStart"/>
+            <w:r>
+              <w:rPr>
+                <w:rFonts w:ascii="Arial" w:hAnsi="Arial" w:cs="Arial"/>
+                <w:sz w:val="24"/>
+                <w:szCs w:val="24"/>
+              </w:rPr>
+              <w:t>internet</w:t>
+            </w:r>
+            <w:proofErr w:type="gramEnd"/>
+            <w:r>
+              <w:rPr>
+                <w:rFonts w:ascii="Arial" w:hAnsi="Arial" w:cs="Arial"/>
+                <w:sz w:val="24"/>
+                <w:szCs w:val="24"/>
+              </w:rPr>
+              <w:t xml:space="preserve"> mas também offline</w:t>
             </w:r>
           </w:p>
         </w:tc>
@@ -4496,7 +4734,97 @@
                 <w:sz w:val="24"/>
                 <w:szCs w:val="24"/>
               </w:rPr>
-              <w:t>A comunicação entre o frontend e o backend deve se dar através de APIs Restfull em um padrão de BFF (Backend For Frontend)</w:t>
+              <w:t xml:space="preserve">A comunicação entre o </w:t>
+            </w:r>
+            <w:proofErr w:type="spellStart"/>
+            <w:r>
+              <w:rPr>
+                <w:rFonts w:ascii="Arial" w:hAnsi="Arial" w:cs="Arial"/>
+                <w:sz w:val="24"/>
+                <w:szCs w:val="24"/>
+              </w:rPr>
+              <w:t>frontend</w:t>
+            </w:r>
+            <w:proofErr w:type="spellEnd"/>
+            <w:r>
+              <w:rPr>
+                <w:rFonts w:ascii="Arial" w:hAnsi="Arial" w:cs="Arial"/>
+                <w:sz w:val="24"/>
+                <w:szCs w:val="24"/>
+              </w:rPr>
+              <w:t xml:space="preserve"> e o </w:t>
+            </w:r>
+            <w:proofErr w:type="spellStart"/>
+            <w:r>
+              <w:rPr>
+                <w:rFonts w:ascii="Arial" w:hAnsi="Arial" w:cs="Arial"/>
+                <w:sz w:val="24"/>
+                <w:szCs w:val="24"/>
+              </w:rPr>
+              <w:t>backend</w:t>
+            </w:r>
+            <w:proofErr w:type="spellEnd"/>
+            <w:r>
+              <w:rPr>
+                <w:rFonts w:ascii="Arial" w:hAnsi="Arial" w:cs="Arial"/>
+                <w:sz w:val="24"/>
+                <w:szCs w:val="24"/>
+              </w:rPr>
+              <w:t xml:space="preserve"> deve se dar através de APIs </w:t>
+            </w:r>
+            <w:proofErr w:type="spellStart"/>
+            <w:r>
+              <w:rPr>
+                <w:rFonts w:ascii="Arial" w:hAnsi="Arial" w:cs="Arial"/>
+                <w:sz w:val="24"/>
+                <w:szCs w:val="24"/>
+              </w:rPr>
+              <w:t>Restfull</w:t>
+            </w:r>
+            <w:proofErr w:type="spellEnd"/>
+            <w:r>
+              <w:rPr>
+                <w:rFonts w:ascii="Arial" w:hAnsi="Arial" w:cs="Arial"/>
+                <w:sz w:val="24"/>
+                <w:szCs w:val="24"/>
+              </w:rPr>
+              <w:t xml:space="preserve"> em um padrão de BFF (</w:t>
+            </w:r>
+            <w:proofErr w:type="spellStart"/>
+            <w:r>
+              <w:rPr>
+                <w:rFonts w:ascii="Arial" w:hAnsi="Arial" w:cs="Arial"/>
+                <w:sz w:val="24"/>
+                <w:szCs w:val="24"/>
+              </w:rPr>
+              <w:t>Backend</w:t>
+            </w:r>
+            <w:proofErr w:type="spellEnd"/>
+            <w:r>
+              <w:rPr>
+                <w:rFonts w:ascii="Arial" w:hAnsi="Arial" w:cs="Arial"/>
+                <w:sz w:val="24"/>
+                <w:szCs w:val="24"/>
+              </w:rPr>
+              <w:t xml:space="preserve"> For </w:t>
+            </w:r>
+            <w:proofErr w:type="spellStart"/>
+            <w:r>
+              <w:rPr>
+                <w:rFonts w:ascii="Arial" w:hAnsi="Arial" w:cs="Arial"/>
+                <w:sz w:val="24"/>
+                <w:szCs w:val="24"/>
+              </w:rPr>
+              <w:t>Frontend</w:t>
+            </w:r>
+            <w:proofErr w:type="spellEnd"/>
+            <w:r>
+              <w:rPr>
+                <w:rFonts w:ascii="Arial" w:hAnsi="Arial" w:cs="Arial"/>
+                <w:sz w:val="24"/>
+                <w:szCs w:val="24"/>
+              </w:rPr>
+              <w:t>)</w:t>
             </w:r>
           </w:p>
         </w:tc>
@@ -4542,7 +4870,61 @@
                 <w:sz w:val="24"/>
                 <w:szCs w:val="24"/>
               </w:rPr>
-              <w:t>A aplicação deve ser de página única, SPA (Single Page Application) construída na forma de uma PWA (Progressive Web Application)</w:t>
+              <w:t xml:space="preserve">A aplicação deve ser de página única, SPA (Single Page </w:t>
+            </w:r>
+            <w:proofErr w:type="spellStart"/>
+            <w:r>
+              <w:rPr>
+                <w:rFonts w:ascii="Arial" w:hAnsi="Arial" w:cs="Arial"/>
+                <w:sz w:val="24"/>
+                <w:szCs w:val="24"/>
+              </w:rPr>
+              <w:t>Application</w:t>
+            </w:r>
+            <w:proofErr w:type="spellEnd"/>
+            <w:r>
+              <w:rPr>
+                <w:rFonts w:ascii="Arial" w:hAnsi="Arial" w:cs="Arial"/>
+                <w:sz w:val="24"/>
+                <w:szCs w:val="24"/>
+              </w:rPr>
+              <w:t>) construída na forma de uma PWA (</w:t>
+            </w:r>
+            <w:proofErr w:type="spellStart"/>
+            <w:r>
+              <w:rPr>
+                <w:rFonts w:ascii="Arial" w:hAnsi="Arial" w:cs="Arial"/>
+                <w:sz w:val="24"/>
+                <w:szCs w:val="24"/>
+              </w:rPr>
+              <w:t>Progressive</w:t>
+            </w:r>
+            <w:proofErr w:type="spellEnd"/>
+            <w:r>
+              <w:rPr>
+                <w:rFonts w:ascii="Arial" w:hAnsi="Arial" w:cs="Arial"/>
+                <w:sz w:val="24"/>
+                <w:szCs w:val="24"/>
+              </w:rPr>
+              <w:t xml:space="preserve"> Web </w:t>
+            </w:r>
+            <w:proofErr w:type="spellStart"/>
+            <w:r>
+              <w:rPr>
+                <w:rFonts w:ascii="Arial" w:hAnsi="Arial" w:cs="Arial"/>
+                <w:sz w:val="24"/>
+                <w:szCs w:val="24"/>
+              </w:rPr>
+              <w:t>Application</w:t>
+            </w:r>
+            <w:proofErr w:type="spellEnd"/>
+            <w:r>
+              <w:rPr>
+                <w:rFonts w:ascii="Arial" w:hAnsi="Arial" w:cs="Arial"/>
+                <w:sz w:val="24"/>
+                <w:szCs w:val="24"/>
+              </w:rPr>
+              <w:t>)</w:t>
             </w:r>
           </w:p>
         </w:tc>
@@ -4647,7 +5029,25 @@
           <w:sz w:val="24"/>
           <w:szCs w:val="24"/>
         </w:rPr>
-        <w:t>. Esse diagrama é “... uma maneira de descrever as interações entre usuários e um sistema usando um modelo gráfico e um texto estruturado” (Sommerville 2018, p.108)</w:t>
+        <w:t>. Esse diagrama é “... uma maneira de descrever as interações entre usuários e um sistema usando um modelo gráfico e um texto estruturado” (</w:t>
+      </w:r>
+      <w:proofErr w:type="spellStart"/>
+      <w:r>
+        <w:rPr>
+          <w:rFonts w:ascii="Arial" w:hAnsi="Arial" w:cs="Arial"/>
+          <w:sz w:val="24"/>
+          <w:szCs w:val="24"/>
+        </w:rPr>
+        <w:t>Sommerville</w:t>
+      </w:r>
+      <w:proofErr w:type="spellEnd"/>
+      <w:r>
+        <w:rPr>
+          <w:rFonts w:ascii="Arial" w:hAnsi="Arial" w:cs="Arial"/>
+          <w:sz w:val="24"/>
+          <w:szCs w:val="24"/>
+        </w:rPr>
+        <w:t xml:space="preserve"> 2018, p.108)</w:t>
       </w:r>
       <w:r>
         <w:rPr>
@@ -5457,8 +5857,13 @@
       <w:r>
         <w:t xml:space="preserve">A definição das personas dá uma ideia de quem é o usuário do sistema ou de para quem essa solução se destina. Conforme </w:t>
       </w:r>
-      <w:r>
-        <w:t>Caroli (2015, p. 62), “Uma persona representa um usuário do sistema, descrevendo não só o seu papel, mas também suas necessidades específicas”. A ideia é criar uma representação de uma pessoa o mais próximo possível da realidade, descrevendo quem é essa pessoa, o que ela pensa, como ela se comporta e como ela utilizaria a solução proposta.</w:t>
+      <w:proofErr w:type="spellStart"/>
+      <w:r>
+        <w:t>Caroli</w:t>
+      </w:r>
+      <w:proofErr w:type="spellEnd"/>
+      <w:r>
+        <w:t xml:space="preserve"> (2015, p. 62), “Uma persona representa um usuário do sistema, descrevendo não só o seu papel, mas também suas necessidades específicas”. A ideia é criar uma representação de uma pessoa o mais próximo possível da realidade, descrevendo quem é essa pessoa, o que ela pensa, como ela se comporta e como ela utilizaria a solução proposta.</w:t>
       </w:r>
     </w:p>
     <w:p>
@@ -5485,7 +5890,25 @@
           <w:sz w:val="24"/>
           <w:szCs w:val="24"/>
         </w:rPr>
-        <w:t>A primeira persona é a Marina, uma Designer Gráfica de 28 anos. A figura 6 apresenta uma imagem ilustrativa da Marina, criada a partir das descrições passadas para uma IA generativa, o Copilot da Microsoft</w:t>
+        <w:t xml:space="preserve">A primeira persona é a Marina, uma Designer Gráfica de 28 anos. A figura 6 apresenta uma imagem ilustrativa da Marina, criada a partir das descrições passadas para uma IA generativa, o </w:t>
+      </w:r>
+      <w:proofErr w:type="spellStart"/>
+      <w:r>
+        <w:rPr>
+          <w:rFonts w:ascii="Arial" w:hAnsi="Arial" w:cs="Arial"/>
+          <w:sz w:val="24"/>
+          <w:szCs w:val="24"/>
+        </w:rPr>
+        <w:t>Copilot</w:t>
+      </w:r>
+      <w:proofErr w:type="spellEnd"/>
+      <w:r>
+        <w:rPr>
+          <w:rFonts w:ascii="Arial" w:hAnsi="Arial" w:cs="Arial"/>
+          <w:sz w:val="24"/>
+          <w:szCs w:val="24"/>
+        </w:rPr>
+        <w:t xml:space="preserve"> da Microsoft</w:t>
       </w:r>
       <w:r>
         <w:rPr>
@@ -5595,7 +6018,7 @@
                 <w:szCs w:val="24"/>
               </w:rPr>
               <w:drawing>
-                <wp:inline distT="0" distB="0" distL="0" distR="0" wp14:anchorId="1CDB32E2" wp14:editId="2EB5F7D1">
+                <wp:inline distT="0" distB="0" distL="0" distR="0" wp14:anchorId="1CDB32E2" wp14:editId="5D4E2F41">
                   <wp:extent cx="3600000" cy="3600000"/>
                   <wp:effectExtent l="0" t="0" r="635" b="635"/>
                   <wp:docPr id="488932672" name="Imagem 2" descr="Mulher posando para foto em frente a mesa com comida&#10;&#10;Descrição gerada automaticamente"/>
@@ -5679,58 +6102,19 @@
         <w:pStyle w:val="CorpodoTexto"/>
       </w:pPr>
       <w:r>
-        <w:t>Suas necessidades são de b</w:t>
-      </w:r>
-      <w:r>
-        <w:t xml:space="preserve">usca </w:t>
-      </w:r>
-      <w:r>
-        <w:t xml:space="preserve">por </w:t>
-      </w:r>
-      <w:r>
-        <w:t>praticidade na escolha do vinho, valorizando sugestões simples e diretas na hora da compra, sem muita complexidade ou informação técnica.</w:t>
-      </w:r>
-      <w:r>
-        <w:t xml:space="preserve"> </w:t>
-      </w:r>
-      <w:r>
-        <w:t>Deseja uma abordagem descomplicada para começar a compreender melhor sobre vinhos, sem sentir-se sobrecarregada por detalhes complexos ou excesso de opções.</w:t>
-      </w:r>
-      <w:r>
-        <w:t xml:space="preserve"> </w:t>
-      </w:r>
-      <w:r>
-        <w:t>Procura por maneiras mais informais e acessíveis de aprender sobre vinhos, como eventos de degustação descontraídos ou guias básicos para iniciantes.</w:t>
-      </w:r>
-      <w:r>
-        <w:t xml:space="preserve"> </w:t>
-      </w:r>
-    </w:p>
-    <w:p>
-      <w:pPr>
-        <w:pStyle w:val="CorpodoTexto"/>
-      </w:pPr>
-      <w:r>
-        <w:t>Em termos de comportamento, pode-se dizer que a</w:t>
-      </w:r>
-      <w:r>
-        <w:t>o comprar vinho, geralmente opta por opções acessíveis em supermercados ou lojas comuns, sem se ater muito à qualidade ou detalhes específicos sobre o vinho.</w:t>
-      </w:r>
-      <w:r>
-        <w:t xml:space="preserve"> </w:t>
-      </w:r>
-      <w:r>
-        <w:t xml:space="preserve">Não investe muito tempo em pesquisas sobre vinhos ou em participar de eventos relacionados ao tema. Prefere </w:t>
+        <w:t xml:space="preserve">Suas necessidades são de busca por praticidade na escolha do vinho, valorizando sugestões simples e diretas na hora da compra, sem muita complexidade ou informação técnica. Deseja uma abordagem descomplicada para começar a compreender melhor sobre vinhos, sem sentir-se sobrecarregada por detalhes complexos ou excesso de opções. Procura por maneiras mais informais e acessíveis de aprender sobre vinhos, como eventos de degustação descontraídos ou guias básicos para iniciantes. </w:t>
+      </w:r>
+    </w:p>
+    <w:p>
+      <w:pPr>
+        <w:pStyle w:val="CorpodoTexto"/>
+      </w:pPr>
+      <w:r>
+        <w:t xml:space="preserve">Em termos de comportamento, pode-se dizer que ao comprar vinho, geralmente opta por opções acessíveis em supermercados ou lojas comuns, sem se ater muito à qualidade ou detalhes específicos sobre o vinho. Não investe muito tempo em pesquisas sobre vinhos ou em participar de eventos relacionados ao tema. Prefere </w:t>
       </w:r>
       <w:r>
         <w:lastRenderedPageBreak/>
-        <w:t>aprender de maneira casual, experimentando novos rótulos quando surge a oportunidade.</w:t>
-      </w:r>
-      <w:r>
-        <w:t xml:space="preserve"> </w:t>
-      </w:r>
-      <w:r>
-        <w:t>Não é fiel a uma marca ou tipo de vinho específico, e muitas vezes substitui o vinho por outras bebidas, dependendo do contexto ou das preferências do momento.</w:t>
+        <w:t>aprender de maneira casual, experimentando novos rótulos quando surge a oportunidade. Não é fiel a uma marca ou tipo de vinho específico, e muitas vezes substitui o vinho por outras bebidas, dependendo do contexto ou das preferências do momento.</w:t>
       </w:r>
     </w:p>
     <w:p>
@@ -5765,7 +6149,25 @@
           <w:sz w:val="24"/>
           <w:szCs w:val="24"/>
         </w:rPr>
-        <w:t xml:space="preserve">unda persona é o Ricardo. Uma imagem gerada pelo Copilot está na figura 7. </w:t>
+        <w:t xml:space="preserve">unda persona é o Ricardo. Uma imagem gerada pelo </w:t>
+      </w:r>
+      <w:proofErr w:type="spellStart"/>
+      <w:r>
+        <w:rPr>
+          <w:rFonts w:ascii="Arial" w:hAnsi="Arial" w:cs="Arial"/>
+          <w:sz w:val="24"/>
+          <w:szCs w:val="24"/>
+        </w:rPr>
+        <w:t>Copilot</w:t>
+      </w:r>
+      <w:proofErr w:type="spellEnd"/>
+      <w:r>
+        <w:rPr>
+          <w:rFonts w:ascii="Arial" w:hAnsi="Arial" w:cs="Arial"/>
+          <w:sz w:val="24"/>
+          <w:szCs w:val="24"/>
+        </w:rPr>
+        <w:t xml:space="preserve"> está na figura 7. </w:t>
       </w:r>
       <w:r>
         <w:rPr>
@@ -5886,7 +6288,7 @@
                 <w:szCs w:val="24"/>
               </w:rPr>
               <w:drawing>
-                <wp:inline distT="0" distB="0" distL="0" distR="0" wp14:anchorId="29691E0C" wp14:editId="5E243945">
+                <wp:inline distT="0" distB="0" distL="0" distR="0" wp14:anchorId="29691E0C" wp14:editId="3D9D7995">
                   <wp:extent cx="3600000" cy="3600000"/>
                   <wp:effectExtent l="0" t="0" r="635" b="635"/>
                   <wp:docPr id="1960240535" name="Imagem 3" descr="Homem com garrafa de bebida&#10;&#10;Descrição gerada automaticamente"/>
@@ -5949,31 +6351,7 @@
                 <w:sz w:val="24"/>
                 <w:szCs w:val="24"/>
               </w:rPr>
-              <w:t xml:space="preserve">Figura </w:t>
-            </w:r>
-            <w:r>
-              <w:rPr>
-                <w:rFonts w:ascii="Arial" w:hAnsi="Arial" w:cs="Arial"/>
-                <w:sz w:val="24"/>
-                <w:szCs w:val="24"/>
-              </w:rPr>
-              <w:t>7</w:t>
-            </w:r>
-            <w:r>
-              <w:rPr>
-                <w:rFonts w:ascii="Arial" w:hAnsi="Arial" w:cs="Arial"/>
-                <w:sz w:val="24"/>
-                <w:szCs w:val="24"/>
-              </w:rPr>
-              <w:t xml:space="preserve"> – Persona </w:t>
-            </w:r>
-            <w:r>
-              <w:rPr>
-                <w:rFonts w:ascii="Arial" w:hAnsi="Arial" w:cs="Arial"/>
-                <w:sz w:val="24"/>
-                <w:szCs w:val="24"/>
-              </w:rPr>
-              <w:t>Ricardo</w:t>
+              <w:t>Figura 7 – Persona Ricardo</w:t>
             </w:r>
           </w:p>
         </w:tc>
@@ -6045,7 +6423,25 @@
           <w:sz w:val="24"/>
           <w:szCs w:val="24"/>
         </w:rPr>
-        <w:t xml:space="preserve">Busca experiências enogastronômicas, como </w:t>
+        <w:t xml:space="preserve">Busca experiências </w:t>
+      </w:r>
+      <w:proofErr w:type="spellStart"/>
+      <w:r>
+        <w:rPr>
+          <w:rFonts w:ascii="Arial" w:hAnsi="Arial" w:cs="Arial"/>
+          <w:sz w:val="24"/>
+          <w:szCs w:val="24"/>
+        </w:rPr>
+        <w:t>enogastronômicas</w:t>
+      </w:r>
+      <w:proofErr w:type="spellEnd"/>
+      <w:r>
+        <w:rPr>
+          <w:rFonts w:ascii="Arial" w:hAnsi="Arial" w:cs="Arial"/>
+          <w:sz w:val="24"/>
+          <w:szCs w:val="24"/>
+        </w:rPr>
+        <w:t xml:space="preserve">, como </w:t>
       </w:r>
       <w:r>
         <w:rPr>
@@ -6142,68 +6538,39 @@
         <w:t>A terceira persona é o André</w:t>
       </w:r>
       <w:r>
-        <w:t xml:space="preserve"> de 32 anos, cuja imagem gerada pela IA está na figura 8. Sua profissão é Consultor Financeiro e ele </w:t>
-      </w:r>
-      <w:r>
-        <w:t>é um entusiasta do vinho</w:t>
-      </w:r>
-      <w:r>
-        <w:t>. Consta que</w:t>
-      </w:r>
-      <w:r>
-        <w:t xml:space="preserve"> descobriu sua paixão por esta bebida há alguns anos e desde então se tornou um verdadeiro aficionado. Ele vê o vinho como uma forma de arte e aprecia a diversidade de sabores e aromas encontrados em diferentes rótulos.</w:t>
-      </w:r>
-      <w:r>
-        <w:t xml:space="preserve"> </w:t>
-      </w:r>
-      <w:r>
-        <w:t>Está constantemente em busca de novos vinhos para experimentar, querendo ampliar seu conhecimento e paladar ao máximo, deseja provar vinhos de diversas regiões e uvas, desde os clássicos até os mais exóticos.</w:t>
-      </w:r>
-      <w:r>
-        <w:t xml:space="preserve"> </w:t>
-      </w:r>
-      <w:r>
-        <w:t>Sua paixão por vinhos o levou a participar ativamente de eventos, degustações em vinícolas, clubes de vinho e até mesmo a se juntar a confrarias locais para compartilhar experiências e trocar dicas.</w:t>
-      </w:r>
-    </w:p>
-    <w:p>
-      <w:pPr>
-        <w:pStyle w:val="CorpodoTexto"/>
-      </w:pPr>
-      <w:r>
-        <w:t>Busca constantemente por novos rótulos e experiências, procurando lojas especializadas, vinícolas ou eventos onde possa descobrir vinhos diferentes e únicos.</w:t>
-      </w:r>
-      <w:r>
-        <w:t xml:space="preserve"> </w:t>
-      </w:r>
-      <w:r>
-        <w:t>Valoriza o compartilhamento de conhecimento e a interação com outros entusiastas, buscando comunidades e grupos onde possa trocar informações, dicas e opiniões sobre vinhos.</w:t>
-      </w:r>
-      <w:r>
-        <w:t xml:space="preserve"> </w:t>
-      </w:r>
-      <w:r>
-        <w:t>Deseja explorar ao máximo o mundo do vinho, planejando visitas a regiões vinícolas, participando de viagens enoturísticas e expandindo seu repertório de vinhos a cada oportunidade.</w:t>
-      </w:r>
-    </w:p>
-    <w:p>
-      <w:pPr>
-        <w:pStyle w:val="CorpodoTexto"/>
-      </w:pPr>
-      <w:r>
-        <w:t>Investe considerável tempo e recursos em sua paixão por vinhos, reservando parte do seu orçamento para a compra de garrafas especiais, frequentemente adquirindo vinhos recomendados por outros entusiastas ou especialistas.</w:t>
-      </w:r>
-      <w:r>
-        <w:t xml:space="preserve"> </w:t>
-      </w:r>
-      <w:r>
-        <w:t>Utiliza as redes sociais como plataforma para compartilhar suas experiências enológicas, postando fotos de suas aquisições, comentando sobre vinhos que provou e interagindo com outros amantes da bebida.</w:t>
-      </w:r>
-      <w:r>
-        <w:t xml:space="preserve"> </w:t>
-      </w:r>
-      <w:r>
-        <w:t xml:space="preserve">Além de buscar a diversidade de vinhos, </w:t>
+        <w:t xml:space="preserve"> de 32 anos, cuja imagem gerada pela IA </w:t>
+      </w:r>
+      <w:proofErr w:type="gramStart"/>
+      <w:r>
+        <w:t>está</w:t>
+      </w:r>
+      <w:proofErr w:type="gramEnd"/>
+      <w:r>
+        <w:t xml:space="preserve"> na figura 8. Sua profissão é Consultor Financeiro e ele é um entusiasta do vinho. Consta que descobriu sua paixão por esta bebida há alguns anos e desde então se tornou um verdadeiro aficionado. Ele vê o vinho como uma forma de arte e aprecia a diversidade de sabores e aromas encontrados em diferentes rótulos. Está constantemente em busca de novos vinhos para experimentar, querendo ampliar seu conhecimento e paladar ao máximo, deseja provar vinhos de diversas regiões e uvas, desde os clássicos até os mais exóticos. Sua paixão por vinhos o levou a participar ativamente de eventos, degustações em vinícolas, clubes de vinho e até mesmo a se juntar a confrarias locais para compartilhar experiências e trocar dicas.</w:t>
+      </w:r>
+    </w:p>
+    <w:p>
+      <w:pPr>
+        <w:pStyle w:val="CorpodoTexto"/>
+      </w:pPr>
+      <w:r>
+        <w:t xml:space="preserve">Busca constantemente por novos rótulos e experiências, procurando lojas especializadas, vinícolas ou eventos onde possa descobrir vinhos diferentes e únicos. Valoriza o compartilhamento de conhecimento e a interação com outros entusiastas, buscando comunidades e grupos onde possa trocar informações, dicas e opiniões sobre vinhos. Deseja explorar ao máximo o mundo do vinho, planejando visitas a regiões vinícolas, participando de viagens </w:t>
+      </w:r>
+      <w:proofErr w:type="spellStart"/>
+      <w:r>
+        <w:t>enoturísticas</w:t>
+      </w:r>
+      <w:proofErr w:type="spellEnd"/>
+      <w:r>
+        <w:t xml:space="preserve"> e expandindo seu repertório de vinhos a cada oportunidade.</w:t>
+      </w:r>
+    </w:p>
+    <w:p>
+      <w:pPr>
+        <w:pStyle w:val="CorpodoTexto"/>
+      </w:pPr>
+      <w:r>
+        <w:t xml:space="preserve">Investe considerável tempo e recursos em sua paixão por vinhos, reservando parte do seu orçamento para a compra de garrafas especiais, frequentemente adquirindo vinhos recomendados por outros entusiastas ou especialistas. Utiliza as redes sociais como plataforma para compartilhar suas experiências enológicas, postando fotos de suas aquisições, comentando sobre vinhos que provou e interagindo com outros amantes da bebida. Além de buscar a diversidade de vinhos, </w:t>
       </w:r>
       <w:r>
         <w:lastRenderedPageBreak/>
@@ -6234,7 +6601,7 @@
                 <w:noProof/>
               </w:rPr>
               <w:drawing>
-                <wp:inline distT="0" distB="0" distL="0" distR="0" wp14:anchorId="17C0C198" wp14:editId="3971CF23">
+                <wp:inline distT="0" distB="0" distL="0" distR="0" wp14:anchorId="17C0C198" wp14:editId="6E07D5AF">
                   <wp:extent cx="3600000" cy="3600000"/>
                   <wp:effectExtent l="0" t="0" r="635" b="635"/>
                   <wp:docPr id="601321251" name="Imagem 4" descr="Homem de terno e gravata ao lado de garrafa de bebida na mão&#10;&#10;Descrição gerada automaticamente"/>
@@ -6289,16 +6656,7 @@
               <w:ind w:firstLine="0"/>
             </w:pPr>
             <w:r>
-              <w:t xml:space="preserve">Figura </w:t>
-            </w:r>
-            <w:r>
-              <w:t>8</w:t>
-            </w:r>
-            <w:r>
-              <w:t xml:space="preserve"> – Persona </w:t>
-            </w:r>
-            <w:r>
-              <w:t>André</w:t>
+              <w:t>Figura 8 – Persona André</w:t>
             </w:r>
           </w:p>
         </w:tc>
@@ -6343,427 +6701,258 @@
         <w:pStyle w:val="CorpodoTexto"/>
       </w:pPr>
       <w:r>
-        <w:t>Marina se depara com um convite para um jantar entre amigos, onde decidem compartilhar uma garrafa de vinho.</w:t>
-      </w:r>
-      <w:r>
-        <w:t xml:space="preserve"> Ela </w:t>
-      </w:r>
-      <w:r>
-        <w:t>realiza uma pesquisa no seu Vinho Notas sobre os tipos  de vinhos que já degustou, suas características, sugestões de harmonização, preço e onde comprou.</w:t>
-      </w:r>
-    </w:p>
-    <w:p>
-      <w:pPr>
-        <w:pStyle w:val="CorpodoTexto"/>
-      </w:pPr>
-      <w:r>
-        <w:t xml:space="preserve">Ao visitar um </w:t>
-      </w:r>
-      <w:r>
-        <w:t>supermercado local</w:t>
-      </w:r>
-      <w:r>
-        <w:t>, c</w:t>
-      </w:r>
-      <w:r>
-        <w:t>om base nas informações básicas que encontrou no Vinho Notas, escolhe um vinho branco que parece agradável e tem um preço acessível.</w:t>
+        <w:t xml:space="preserve">Marina se depara com um convite para um jantar entre amigos, onde decidem compartilhar uma garrafa de vinho. Ela realiza uma pesquisa no seu Vinho Notas sobre os </w:t>
+      </w:r>
+      <w:proofErr w:type="gramStart"/>
+      <w:r>
+        <w:t>tipos  de</w:t>
+      </w:r>
+      <w:proofErr w:type="gramEnd"/>
+      <w:r>
+        <w:t xml:space="preserve"> vinhos que já degustou, suas características, sugestões de harmonização, preço e onde comprou.</w:t>
+      </w:r>
+    </w:p>
+    <w:p>
+      <w:pPr>
+        <w:pStyle w:val="CorpodoTexto"/>
+      </w:pPr>
+      <w:r>
+        <w:t>Ao visitar um supermercado local, com base nas informações básicas que encontrou no Vinho Notas, escolhe um vinho branco que parece agradável e tem um preço acessível. Marina sai do supermercado e vai para a casa dos amigos.</w:t>
+      </w:r>
+    </w:p>
+    <w:p>
+      <w:pPr>
+        <w:pStyle w:val="CorpodoTexto"/>
+      </w:pPr>
+      <w:r>
+        <w:t xml:space="preserve">Durante o jantar, ela experimenta o vinho e percebe que gostou da experiência. Também experimenta o vinho trazido pelos outros amigos e registra suas percepções </w:t>
+      </w:r>
+      <w:r>
+        <w:lastRenderedPageBreak/>
+        <w:t xml:space="preserve">no Vinho Notas. Ela entende que precisa desenvolver mais o seu paladar e a sua sensibilidade ao vinho. </w:t>
+      </w:r>
+    </w:p>
+    <w:p>
+      <w:pPr>
+        <w:pStyle w:val="CorpodoTexto"/>
+      </w:pPr>
+      <w:r>
+        <w:t xml:space="preserve">Então ela começa a comparar o vinho que trouxe com o que os outros amigos trouxeram usando a avaliação que fez no Vinho Notas. Faz comparação entre vinhos da mesma cor e vinhos de cores diferentes. Descobre que o preço pago pelos amigos pelas suas garrafas difere muito do preço que ela pagou. Tenta perceber a diferença entre vinhos mais caros e mais baratos. </w:t>
+      </w:r>
+    </w:p>
+    <w:p>
+      <w:pPr>
+        <w:pStyle w:val="CorpodoTexto"/>
+      </w:pPr>
+      <w:r>
+        <w:t>Ela se sente mais à vontade para explorar novos rótulos e está aberta a recomendações. Aproveita a experiência para aprender sobre o processo de degustar vinhos. Decide que começará a descobrir novos rótulos, expandindo gradualmente seu paladar.</w:t>
+      </w:r>
+    </w:p>
+    <w:p>
+      <w:pPr>
+        <w:pStyle w:val="CorpodoTexto"/>
+      </w:pPr>
+      <w:r>
+        <w:t>Compartilha sua experiência nas redes sociais, incluindo a sua avaliação dos vinhos que degustou através do Vinho Notas e está ansiosa para continuar sua jornada de descoberta no mundo do vinho.</w:t>
+      </w:r>
+    </w:p>
+    <w:p>
+      <w:pPr>
+        <w:pStyle w:val="CorpodoTexto"/>
+      </w:pPr>
+    </w:p>
+    <w:p>
+      <w:pPr>
+        <w:pStyle w:val="Ttulo3"/>
+      </w:pPr>
+      <w:r>
+        <w:t>Jornada do Ricardo</w:t>
+      </w:r>
+    </w:p>
+    <w:p>
+      <w:pPr>
+        <w:pStyle w:val="CorpodoTexto"/>
+      </w:pPr>
+      <w:r>
+        <w:t>Ricardo se depara com um convite para um jantar entre amigos, onde decidem compartilhar uma garrafa de vinho. Sabendo que será uma oportunidade de compartilhar experiências, fica animado para escolher algo especial.</w:t>
       </w:r>
       <w:r>
         <w:t xml:space="preserve"> </w:t>
       </w:r>
-      <w:r>
-        <w:t>Marina sai do supermercado e vai para a casa dos amigos.</w:t>
-      </w:r>
-    </w:p>
-    <w:p>
-      <w:pPr>
-        <w:pStyle w:val="CorpodoTexto"/>
-      </w:pPr>
-      <w:r>
-        <w:t xml:space="preserve">Durante o jantar, </w:t>
-      </w:r>
-      <w:r>
-        <w:t xml:space="preserve">ela </w:t>
-      </w:r>
-      <w:r>
-        <w:t>experimenta o vinho e percebe que gostou da experiência.</w:t>
-      </w:r>
-      <w:r>
-        <w:t xml:space="preserve"> T</w:t>
-      </w:r>
-      <w:r>
-        <w:t xml:space="preserve">ambém experimenta o vinho trazido pelos outros amigos e registra </w:t>
-      </w:r>
-      <w:r>
-        <w:t>suas percepções</w:t>
+    </w:p>
+    <w:p>
+      <w:pPr>
+        <w:pStyle w:val="CorpodoTexto"/>
+      </w:pPr>
+      <w:r>
+        <w:t xml:space="preserve">Antes de ir à loja, faz uma rápida reflexão sobre suas preferências pessoais. </w:t>
       </w:r>
       <w:r>
         <w:t xml:space="preserve"> </w:t>
       </w:r>
       <w:r>
+        <w:t>Ele pensa em uvas e regiões que têm apreciado recentemente. Para essa análise ele recorre ao seu histórico no Vinho Notas.</w:t>
+      </w:r>
+      <w:r>
+        <w:t xml:space="preserve"> </w:t>
+      </w:r>
+      <w:r>
+        <w:t>Para garantir uma escolha assertiva, Ricardo lê suas avaliações de vinhos no Vinho Notas, que se encaixem no perfil do jantar.</w:t>
+      </w:r>
+    </w:p>
+    <w:p>
+      <w:pPr>
+        <w:pStyle w:val="CorpodoTexto"/>
+      </w:pPr>
+      <w:r>
+        <w:t>Decidido a buscar algo mais específico, Ricardo visita uma loja especializada em vinhos.</w:t>
+      </w:r>
+      <w:r>
+        <w:t xml:space="preserve"> </w:t>
+      </w:r>
+      <w:r>
+        <w:t>Ele pede orientação ao sommelier sobre opções que se adequem ao estilo do jantar e compara a indicação do sommelier com as suas degustações no Vinho Notas.</w:t>
+      </w:r>
+      <w:r>
+        <w:t xml:space="preserve"> </w:t>
+      </w:r>
+      <w:r>
+        <w:t>Ricardo leva em consideração as preferências dos amigos que estarão no jantar, escolhendo uma garrafa que acredita que agradará a todos os paladares presentes.</w:t>
+      </w:r>
+    </w:p>
+    <w:p>
+      <w:pPr>
+        <w:pStyle w:val="CorpodoTexto"/>
+      </w:pPr>
+      <w:r>
+        <w:t>Antes de finalizar a escolha, Ricardo verifica a harmonização do vinho escolhido com o cardápio do jantar, garantindo uma combinação agradável.</w:t>
+      </w:r>
+      <w:r>
+        <w:t xml:space="preserve"> </w:t>
+      </w:r>
+      <w:r>
+        <w:t>Após fazer a escolha, Ricardo compra a garrafa e a tem cuidadosamente empacotada</w:t>
+      </w:r>
+      <w:r>
+        <w:t xml:space="preserve"> adicionando </w:t>
+      </w:r>
+      <w:r>
+        <w:t>um cartão de vinho explicando sua escolha e registra o vinho no Vinho Notas.</w:t>
+      </w:r>
+    </w:p>
+    <w:p>
+      <w:pPr>
+        <w:pStyle w:val="CorpodoTexto"/>
+      </w:pPr>
+    </w:p>
+    <w:p>
+      <w:pPr>
+        <w:pStyle w:val="CorpodoTexto"/>
+      </w:pPr>
+      <w:r>
+        <w:t>Ao chegar ao jantar, Ricardo apresenta a garrafa escolhida com entusiasmo, compartilhando brevemente suas razões para a escolha e encorajando todos a desfrutarem da experiência.</w:t>
+      </w:r>
+      <w:r>
+        <w:t xml:space="preserve"> </w:t>
+      </w:r>
+      <w:r>
+        <w:t xml:space="preserve">Durante o jantar, Ricardo aproveita a oportunidade para compartilhar algumas informações sobre o vinho escolhido, destacando detalhes que considera interessantes e registra suas percepções no Vinho Notas. </w:t>
+      </w:r>
+    </w:p>
+    <w:p>
+      <w:pPr>
+        <w:pStyle w:val="CorpodoTexto"/>
+      </w:pPr>
+      <w:r>
+        <w:t>Ao longo do jantar, Ricardo engaja-se em conversas sobre vinhos com os amigos, trocando experiências e aprendendo mais sobre as preferências de cada um.</w:t>
+      </w:r>
+      <w:r>
+        <w:t xml:space="preserve"> </w:t>
+      </w:r>
+      <w:r>
+        <w:t>Ele experimenta o vinho trazido pelos seus colegas e registra a experiência no Vinho Notas.</w:t>
+      </w:r>
+      <w:r>
+        <w:t xml:space="preserve"> </w:t>
+      </w:r>
+      <w:r>
+        <w:t>Ele compartilhou sua experiência nas redes sociais, incluindo a sua avaliação dos vinhos que ela degustou através do Vinho Notas</w:t>
+      </w:r>
+      <w:r>
+        <w:t xml:space="preserve"> e </w:t>
+      </w:r>
+      <w:r>
+        <w:t>encoraja a ideia de futuras explorações vinícolas em grupo.</w:t>
+      </w:r>
+    </w:p>
+    <w:p>
+      <w:pPr>
+        <w:pStyle w:val="CorpodoTexto"/>
+      </w:pPr>
+    </w:p>
+    <w:p>
+      <w:pPr>
+        <w:pStyle w:val="Ttulo3"/>
+      </w:pPr>
+      <w:r>
+        <w:t>Jornada do André</w:t>
+      </w:r>
+    </w:p>
+    <w:p>
+      <w:pPr>
+        <w:pStyle w:val="CorpodoTexto"/>
+      </w:pPr>
+      <w:r>
+        <w:t>André se depara com um convite para um jantar entre amigos, onde decidem compartilhar uma garrafa de vinho. Ele vê a oportunidade como mais uma chance de explorar novos rótulos. Animado com a perspectiva de experimentar um novo vinho, André pensa em como essa ocasião pode ser uma oportunidade para expandir ainda mais sua paleta de sabores.</w:t>
+      </w:r>
+    </w:p>
+    <w:p>
+      <w:pPr>
+        <w:pStyle w:val="CorpodoTexto"/>
+      </w:pPr>
+      <w:r>
+        <w:t>André busca recomendações no Vinho Notas, baseado nas suas experiências, para descobrir quais rótulos mais lhe agradaram recentemente. Ao invés de seguir recomendações específicas, André decide escolher um vinho que desperte sua curiosidade. Ele está aberto a experimentar algo novo e diferente.</w:t>
+      </w:r>
+    </w:p>
+    <w:p>
+      <w:pPr>
+        <w:pStyle w:val="CorpodoTexto"/>
+      </w:pPr>
+      <w:r>
+        <w:t>André visita uma loja ou adega especializada, onde pode explorar rótulos menos convencionais. Ele busca a orientação do pessoal da loja para encontrar algo único e surpreendente. Movido pela curiosidade, André opta por um vinho de uma região ou variedade de uva menos comum, escolhendo algo que ele nunca tenha provado antes e registra a compra no Vinho Notas.</w:t>
+      </w:r>
+    </w:p>
+    <w:p>
+      <w:pPr>
+        <w:pStyle w:val="CorpodoTexto"/>
+      </w:pPr>
+      <w:r>
+        <w:t>Ao fazer a compra, André pede um empacotamento especial para dar um toque mais personalizado à sua escolha. Ele escolhe um vinho com uma embalagem distintiva.</w:t>
+      </w:r>
+    </w:p>
+    <w:p>
+      <w:pPr>
+        <w:pStyle w:val="CorpodoTexto"/>
+      </w:pPr>
+    </w:p>
+    <w:p>
+      <w:pPr>
+        <w:pStyle w:val="CorpodoTexto"/>
+      </w:pPr>
+      <w:r>
+        <w:t xml:space="preserve">Animado para compartilhar sua descoberta, André chega ao jantar com antecedência. Ele está ansioso para ver as reações dos amigos ao experimentar algo </w:t>
+      </w:r>
+      <w:r>
         <w:lastRenderedPageBreak/>
-        <w:t>no Vinho Notas.</w:t>
-      </w:r>
-      <w:r>
-        <w:t xml:space="preserve"> Ela </w:t>
-      </w:r>
-      <w:r>
-        <w:t xml:space="preserve">entende que precisa desenvolver mais o seu paladar e a sua sensibilidade ao vinho. </w:t>
-      </w:r>
-    </w:p>
-    <w:p>
-      <w:pPr>
-        <w:pStyle w:val="CorpodoTexto"/>
-      </w:pPr>
-      <w:r>
-        <w:t xml:space="preserve">Então ela </w:t>
-      </w:r>
-      <w:r>
-        <w:t>começa a comparar o vinho que trouxe com o que os outros amigos trouxeram usando a avaliação que fez no Vinho Notas.</w:t>
-      </w:r>
-      <w:r>
-        <w:t xml:space="preserve"> </w:t>
-      </w:r>
-      <w:r>
-        <w:t>Faz comparação entre vinhos da mesma cor e vinhos de cores diferentes.</w:t>
-      </w:r>
-      <w:r>
-        <w:t xml:space="preserve"> </w:t>
-      </w:r>
-      <w:r>
-        <w:t>Descobre que o preço pago pelos amigos pelas suas garrafas difere muito do preço que ela pagou.</w:t>
-      </w:r>
-      <w:r>
-        <w:t xml:space="preserve"> </w:t>
-      </w:r>
-      <w:r>
-        <w:t xml:space="preserve">Tenta perceber a diferença entre vinhos mais caros e mais baratos. </w:t>
-      </w:r>
-    </w:p>
-    <w:p>
-      <w:pPr>
-        <w:pStyle w:val="CorpodoTexto"/>
-      </w:pPr>
-      <w:r>
-        <w:t>Ela se sente mais à vontade para explorar novos rótulos e está aberta a recomendações.</w:t>
-      </w:r>
-      <w:r>
-        <w:t xml:space="preserve"> A</w:t>
-      </w:r>
-      <w:r>
-        <w:t>proveita a experiência para aprender sobre o processo de degustar vinhos.</w:t>
-      </w:r>
-      <w:r>
-        <w:t xml:space="preserve"> D</w:t>
-      </w:r>
-      <w:r>
-        <w:t>ecide que começar</w:t>
-      </w:r>
-      <w:r>
-        <w:t>á</w:t>
-      </w:r>
-      <w:r>
-        <w:t xml:space="preserve"> a descobrir novos rótulos, expandindo gradualmente seu paladar.</w:t>
-      </w:r>
-    </w:p>
-    <w:p>
-      <w:pPr>
-        <w:pStyle w:val="CorpodoTexto"/>
-      </w:pPr>
-      <w:r>
-        <w:t>C</w:t>
-      </w:r>
-      <w:r>
-        <w:t>ompartilh</w:t>
-      </w:r>
-      <w:r>
-        <w:t>a</w:t>
-      </w:r>
-      <w:r>
-        <w:t xml:space="preserve"> sua experiência nas redes sociais, incluindo a sua avaliação dos vinhos que degustou através do Vinho Notas</w:t>
-      </w:r>
-      <w:r>
-        <w:t xml:space="preserve"> e </w:t>
-      </w:r>
-      <w:r>
-        <w:t>está ansiosa para continuar sua jornada de descoberta no mundo do vinho.</w:t>
-      </w:r>
-    </w:p>
-    <w:p>
-      <w:pPr>
-        <w:pStyle w:val="CorpodoTexto"/>
-      </w:pPr>
-    </w:p>
-    <w:p>
-      <w:pPr>
-        <w:pStyle w:val="Ttulo3"/>
-      </w:pPr>
-      <w:r>
-        <w:t>Jornada do Ricardo</w:t>
-      </w:r>
-    </w:p>
-    <w:p>
-      <w:pPr>
-        <w:pStyle w:val="CorpodoTexto"/>
-      </w:pPr>
-      <w:r>
-        <w:t>Ricardo se depara com um convite para um jantar entre amigos, onde decidem compartilhar uma garrafa de vinho.</w:t>
-      </w:r>
-      <w:r>
-        <w:t xml:space="preserve"> </w:t>
-      </w:r>
-      <w:r>
-        <w:t xml:space="preserve">Sabendo que será uma oportunidade de compartilhar </w:t>
-      </w:r>
-      <w:r>
-        <w:t>experiências</w:t>
-      </w:r>
-      <w:r>
-        <w:t>, fica animado para escolher algo especial.</w:t>
-      </w:r>
-      <w:r>
-        <w:t xml:space="preserve"> </w:t>
-      </w:r>
-    </w:p>
-    <w:p>
-      <w:pPr>
-        <w:pStyle w:val="CorpodoTexto"/>
-      </w:pPr>
-      <w:r>
-        <w:t xml:space="preserve">Antes de ir à loja, faz uma rápida reflexão sobre suas preferências pessoais. </w:t>
-      </w:r>
-      <w:r>
-        <w:t xml:space="preserve"> </w:t>
-      </w:r>
-      <w:r>
-        <w:t>Ele pensa em uvas e regiões que têm apreciado recentemente. Para essa análise ele recorre ao seu histórico no Vinho Notas.</w:t>
-      </w:r>
-      <w:r>
-        <w:t xml:space="preserve"> </w:t>
-      </w:r>
-      <w:r>
-        <w:t>Para garantir uma escolha assertiva, Ricardo lê suas avaliações de vinhos no Vinho Notas, que se encaixem no perfil do jantar.</w:t>
-      </w:r>
-    </w:p>
-    <w:p>
-      <w:pPr>
-        <w:pStyle w:val="CorpodoTexto"/>
-      </w:pPr>
-      <w:r>
-        <w:t>Decidido a buscar algo mais específico, Ricardo visita uma loja especializada em vinhos.</w:t>
-      </w:r>
-      <w:r>
-        <w:t xml:space="preserve"> </w:t>
-      </w:r>
-      <w:r>
-        <w:t>Ele pede orientação ao sommelier sobre opções que se adequem ao estilo do jantar e compara a indicação do sommelier com as suas degustações no Vinho Notas.</w:t>
-      </w:r>
-      <w:r>
-        <w:t xml:space="preserve"> </w:t>
-      </w:r>
-      <w:r>
-        <w:t>Ricardo leva em consideração as preferências dos amigos que estarão no jantar, escolhendo uma garrafa que acredita que agradará a todos os paladares presentes.</w:t>
-      </w:r>
-    </w:p>
-    <w:p>
-      <w:pPr>
-        <w:pStyle w:val="CorpodoTexto"/>
-      </w:pPr>
-      <w:r>
-        <w:t>Antes de finalizar a escolha, Ricardo verifica a harmonização do vinho escolhido com o cardápio do jantar, garantindo uma combinação agradável.</w:t>
-      </w:r>
-      <w:r>
-        <w:t xml:space="preserve"> </w:t>
-      </w:r>
-      <w:r>
-        <w:t>Após fazer a escolha, Ricardo compra a garrafa e a tem cuidadosamente empacotada</w:t>
-      </w:r>
-      <w:r>
-        <w:t xml:space="preserve"> adicionando </w:t>
-      </w:r>
-      <w:r>
-        <w:t>um cartão de vinho explicando sua escolha e registra o vinho no Vinho Notas.</w:t>
-      </w:r>
-    </w:p>
-    <w:p>
-      <w:pPr>
-        <w:pStyle w:val="CorpodoTexto"/>
-      </w:pPr>
-    </w:p>
-    <w:p>
-      <w:pPr>
-        <w:pStyle w:val="CorpodoTexto"/>
-      </w:pPr>
-      <w:r>
-        <w:t>Ao chegar ao jantar, Ricardo apresenta a garrafa escolhida com entusiasmo, compartilhando brevemente suas razões para a escolha e encorajando todos a desfrutarem da experiência.</w:t>
-      </w:r>
-      <w:r>
-        <w:t xml:space="preserve"> </w:t>
-      </w:r>
-      <w:r>
-        <w:t xml:space="preserve">Durante o jantar, Ricardo aproveita a oportunidade para compartilhar algumas informações sobre o vinho escolhido, destacando detalhes que considera interessantes e registra suas percepções no Vinho Notas. </w:t>
-      </w:r>
-    </w:p>
-    <w:p>
-      <w:pPr>
-        <w:pStyle w:val="CorpodoTexto"/>
-      </w:pPr>
-      <w:r>
-        <w:t>Ao longo do jantar, Ricardo engaja-se em conversas sobre vinhos com os amigos, trocando experiências e aprendendo mais sobre as preferências de cada um.</w:t>
-      </w:r>
-      <w:r>
-        <w:t xml:space="preserve"> </w:t>
-      </w:r>
-      <w:r>
-        <w:t>Ele experimenta o vinho trazido pelos seus colegas e registra a experiência no Vinho Notas.</w:t>
-      </w:r>
-      <w:r>
-        <w:t xml:space="preserve"> </w:t>
-      </w:r>
-      <w:r>
-        <w:t>Ele compartilhou sua experiência nas redes sociais, incluindo a sua avaliação dos vinhos que ela degustou através do Vinho Notas</w:t>
-      </w:r>
-      <w:r>
-        <w:t xml:space="preserve"> e </w:t>
-      </w:r>
-      <w:r>
-        <w:t>encoraja a ideia de futuras explorações vinícolas em grupo.</w:t>
-      </w:r>
-    </w:p>
-    <w:p>
-      <w:pPr>
-        <w:pStyle w:val="CorpodoTexto"/>
-      </w:pPr>
-    </w:p>
-    <w:p>
-      <w:pPr>
-        <w:pStyle w:val="Ttulo3"/>
-      </w:pPr>
-      <w:r>
-        <w:t>Jornada do André</w:t>
-      </w:r>
-    </w:p>
-    <w:p>
-      <w:pPr>
-        <w:pStyle w:val="CorpodoTexto"/>
-      </w:pPr>
-      <w:r>
-        <w:t>André se depara com um convite para um jantar entre amigos, onde decidem compartilhar uma garrafa de vinho.</w:t>
-      </w:r>
-      <w:r>
-        <w:t xml:space="preserve"> </w:t>
-      </w:r>
-      <w:r>
-        <w:t>Ele vê a oportunidade como mais uma chance de explorar novos rótulos.</w:t>
-      </w:r>
-      <w:r>
-        <w:t xml:space="preserve"> </w:t>
-      </w:r>
-      <w:r>
-        <w:t>Animado com a perspectiva de experimentar um novo vinho, André pensa em como essa ocasião pode ser uma oportunidade para expandir ainda mais sua paleta de sabores.</w:t>
-      </w:r>
-    </w:p>
-    <w:p>
-      <w:pPr>
-        <w:pStyle w:val="CorpodoTexto"/>
-      </w:pPr>
-      <w:r>
-        <w:t>André busca recomendações no Vinho Notas, baseado nas suas experiências, para descobrir quais rótulos mais lhe agradaram recentemente.</w:t>
-      </w:r>
-      <w:r>
-        <w:t xml:space="preserve"> </w:t>
-      </w:r>
-      <w:r>
-        <w:t>Ao invés de seguir recomendações específicas, André decide escolher um vinho que desperte sua curiosidade.</w:t>
-      </w:r>
-      <w:r>
-        <w:t xml:space="preserve"> </w:t>
-      </w:r>
-      <w:r>
-        <w:t>Ele está aberto a experimentar algo novo e diferente.</w:t>
-      </w:r>
-    </w:p>
-    <w:p>
-      <w:pPr>
-        <w:pStyle w:val="CorpodoTexto"/>
-      </w:pPr>
-      <w:r>
-        <w:t>André visita uma loja ou adega especializada, onde pode explorar rótulos menos convencionais.</w:t>
-      </w:r>
-      <w:r>
-        <w:t xml:space="preserve"> </w:t>
-      </w:r>
-      <w:r>
-        <w:t>Ele busca a orientação do pessoal da loja para encontrar algo único e surpreendente.</w:t>
-      </w:r>
-      <w:r>
-        <w:t xml:space="preserve"> </w:t>
-      </w:r>
-      <w:r>
-        <w:t>Movido pela curiosidade, André opta por um vinho de uma região ou variedade de uva menos comum, escolhendo algo que ele nunca tenha provado antes e registra a compra no Vinho Notas.</w:t>
-      </w:r>
-    </w:p>
-    <w:p>
-      <w:pPr>
-        <w:pStyle w:val="CorpodoTexto"/>
-      </w:pPr>
-      <w:r>
-        <w:t>Ao fazer a compra, André pede um empacotamento especial para dar um toque mais personalizado à sua escolha. Ele escolhe um vinho com uma embalagem distintiva.</w:t>
-      </w:r>
-    </w:p>
-    <w:p>
-      <w:pPr>
-        <w:pStyle w:val="CorpodoTexto"/>
-      </w:pPr>
-    </w:p>
-    <w:p>
-      <w:pPr>
-        <w:pStyle w:val="CorpodoTexto"/>
-      </w:pPr>
-      <w:r>
-        <w:t>Animado para compartilhar sua descoberta, André chega ao jantar com antecedência. Ele está ansioso</w:t>
-      </w:r>
-      <w:r>
-        <w:t xml:space="preserve"> </w:t>
-      </w:r>
-      <w:r>
-        <w:t xml:space="preserve">para ver as reações dos amigos ao experimentar algo </w:t>
-      </w:r>
-      <w:r>
-        <w:lastRenderedPageBreak/>
-        <w:t>único.</w:t>
-      </w:r>
-      <w:r>
-        <w:t xml:space="preserve"> Ele </w:t>
-      </w:r>
-      <w:r>
-        <w:t>apresenta o vinho escolhido, compartilhando brevemente a história por trás do rótulo e as características que o tornam especial.</w:t>
-      </w:r>
-      <w:r>
-        <w:t xml:space="preserve"> </w:t>
-      </w:r>
-      <w:r>
-        <w:t>Durante o jantar, André aproveita o momento para discutir as nuances do vinho escolhido anotando suas percepções no Vinho Notas.</w:t>
-      </w:r>
-      <w:r>
-        <w:t xml:space="preserve"> </w:t>
-      </w:r>
-      <w:r>
-        <w:t>Ele experimenta o vinho trazido pelos seus colegas e registra a experiência no Vinho Notas.</w:t>
-      </w:r>
-    </w:p>
-    <w:p>
-      <w:pPr>
-        <w:pStyle w:val="CorpodoTexto"/>
-      </w:pPr>
-      <w:r>
-        <w:t>Ele compartilhou sua experiência nas redes sociais, incluindo a sua avaliação dos vinhos que ela degustou através do Vinho Notas.</w:t>
-      </w:r>
-      <w:r>
-        <w:t xml:space="preserve"> I</w:t>
-      </w:r>
-      <w:r>
-        <w:t>ncentiva os amigos a compartilharem suas próprias experiências e a trocarem impressões sobre       diferentes vinhos.</w:t>
+        <w:t>único. Ele apresenta o vinho escolhido, compartilhando brevemente a história por trás do rótulo e as características que o tornam especial. Durante o jantar, André aproveita o momento para discutir as nuances do vinho escolhido anotando suas percepções no Vinho Notas. Ele experimenta o vinho trazido pelos seus colegas e registra a experiência no Vinho Notas.</w:t>
+      </w:r>
+    </w:p>
+    <w:p>
+      <w:pPr>
+        <w:pStyle w:val="CorpodoTexto"/>
+      </w:pPr>
+      <w:r>
+        <w:t>Ele compartilhou sua experiência nas redes sociais, incluindo a sua avaliação dos vinhos que ela degustou através do Vinho Notas. Incentiva os amigos a compartilharem suas próprias experiências e a trocarem impressões sobre       diferentes vinhos.</w:t>
       </w:r>
     </w:p>
     <w:p>
@@ -6850,12 +7039,12 @@
           </w14:textFill>
         </w:rPr>
       </w:pPr>
-      <w:bookmarkStart w:id="5" w:name="_Toc122038692"/>
+      <w:bookmarkStart w:id="6" w:name="_Toc122038692"/>
       <w:r>
         <w:lastRenderedPageBreak/>
         <w:t>Apelo mercadológico da solução</w:t>
       </w:r>
-      <w:bookmarkEnd w:id="5"/>
+      <w:bookmarkEnd w:id="6"/>
     </w:p>
     <w:p>
       <w:pPr>
@@ -6950,71 +7139,754 @@
         <w:pStyle w:val="CorpodoTexto"/>
       </w:pPr>
       <w:r>
-        <w:t>A solução a ser implementada pode ter diferentes interesses. Apesar disto, o pensamento voltado para o mercado é importante. Dito isto, apresente soluções que vão na mesma linha da sua proposta. Lembre-se que o objetivo desta não é a criação de uma solução original ou inovadora. Logo, a existência de soluções que sejam próximas não é visto como um problema.</w:t>
-      </w:r>
-    </w:p>
-    <w:p>
-      <w:pPr>
-        <w:pStyle w:val="CorpodoTexto"/>
-      </w:pPr>
-      <w:r>
-        <w:t>Definida a sua solução, elabore o lado empreendedor da construção da solução. Quais pessoas se beneficiariam? Qual modelo de negócio poderia ser aplicado para sustentar sua proposta?</w:t>
-      </w:r>
-    </w:p>
-    <w:p>
-      <w:pPr>
-        <w:pStyle w:val="CorpodoTexto"/>
-      </w:pPr>
-    </w:p>
-    <w:p>
-      <w:pPr>
-        <w:pStyle w:val="CorpodoTexto"/>
-      </w:pPr>
-    </w:p>
-    <w:p>
-      <w:pPr>
-        <w:pStyle w:val="CorpodoTexto"/>
-      </w:pPr>
-    </w:p>
-    <w:p>
-      <w:pPr>
-        <w:pStyle w:val="CorpodoTexto"/>
-      </w:pPr>
-    </w:p>
-    <w:p>
-      <w:pPr>
-        <w:pStyle w:val="CorpodoTexto"/>
-      </w:pPr>
-    </w:p>
-    <w:p>
-      <w:pPr>
-        <w:pStyle w:val="CorpodoTexto"/>
-      </w:pPr>
-    </w:p>
-    <w:p>
-      <w:pPr>
-        <w:pStyle w:val="CorpodoTexto"/>
-      </w:pPr>
-    </w:p>
-    <w:p>
-      <w:pPr>
-        <w:pStyle w:val="CorpodoTexto"/>
-      </w:pPr>
-    </w:p>
-    <w:p>
-      <w:pPr>
-        <w:pStyle w:val="CorpodoTexto"/>
-      </w:pPr>
-    </w:p>
-    <w:p>
-      <w:pPr>
-        <w:pStyle w:val="CorpodoTexto"/>
-      </w:pPr>
-    </w:p>
-    <w:p>
-      <w:pPr>
-        <w:pStyle w:val="CorpodoTexto"/>
-      </w:pPr>
+        <w:t xml:space="preserve">O mercado de vinhos no Brasil está </w:t>
+      </w:r>
+      <w:r>
+        <w:t xml:space="preserve">passando por uma fase de normalização do consumo, porém </w:t>
+      </w:r>
+      <w:r>
+        <w:t xml:space="preserve">possui uma relevância econômica que não pode ser desprezada. A pandemia pelo Corona Vírus </w:t>
+      </w:r>
+      <w:r>
+        <w:t>alterou profundamente os hábitos de consumo e a busca por coisas novas na internet. Sites de e-commerce de vinho ganharam destaque em motores de busca como o Google.</w:t>
+      </w:r>
+      <w:r>
+        <w:t xml:space="preserve"> Mas o pós</w:t>
+      </w:r>
+      <w:r>
+        <w:t>-</w:t>
+      </w:r>
+      <w:r>
+        <w:t>pandemia alterou o cenário, trazendo novas oportunidades.</w:t>
+      </w:r>
+    </w:p>
+    <w:p>
+      <w:pPr>
+        <w:pStyle w:val="CorpodoTexto"/>
+      </w:pPr>
+      <w:proofErr w:type="spellStart"/>
+      <w:r>
+        <w:t>Goresnstein</w:t>
+      </w:r>
+      <w:proofErr w:type="spellEnd"/>
+      <w:r>
+        <w:t xml:space="preserve"> (2024)</w:t>
+      </w:r>
+      <w:r>
+        <w:t xml:space="preserve">, falando sobre as expectativas para o mercado de vinho em 2024, aponta para “... </w:t>
+      </w:r>
+      <w:r>
+        <w:t>alguns fenômenos devem marcar o cenário vinícola no Brasil</w:t>
+      </w:r>
+      <w:r>
+        <w:t>”</w:t>
+      </w:r>
+      <w:r>
+        <w:t>.</w:t>
+      </w:r>
+      <w:r>
+        <w:t xml:space="preserve"> Entre eles o aumento na comercialização de vinhos premium e </w:t>
+      </w:r>
+      <w:proofErr w:type="spellStart"/>
+      <w:r>
+        <w:t>superpremium</w:t>
+      </w:r>
+      <w:proofErr w:type="spellEnd"/>
+      <w:r>
+        <w:t xml:space="preserve"> que se beneficiam de períodos de crescimento econômico. Vinhos de baixo custo também são destaque em função da recuperação econômica do país.</w:t>
+      </w:r>
+    </w:p>
+    <w:p>
+      <w:pPr>
+        <w:pStyle w:val="CorpodoTexto"/>
+      </w:pPr>
+      <w:r>
+        <w:t xml:space="preserve">Entre as novas tendências mundiais, está “... </w:t>
+      </w:r>
+      <w:r>
+        <w:t xml:space="preserve">a busca por produtos com menor teor alcoólico ou completamente </w:t>
+      </w:r>
+      <w:proofErr w:type="spellStart"/>
+      <w:r>
+        <w:t>desalcoolizados</w:t>
+      </w:r>
+      <w:proofErr w:type="spellEnd"/>
+      <w:r>
+        <w:t xml:space="preserve">...”, </w:t>
+      </w:r>
+      <w:r>
+        <w:t xml:space="preserve">os vinhos orgânicos, biodinâmicos e naturais e o crescimento de vinhos brancos, </w:t>
+      </w:r>
+      <w:proofErr w:type="spellStart"/>
+      <w:r>
+        <w:t>rosés</w:t>
+      </w:r>
+      <w:proofErr w:type="spellEnd"/>
+      <w:r>
+        <w:t xml:space="preserve"> </w:t>
+      </w:r>
+      <w:r>
+        <w:t xml:space="preserve">e espumantes </w:t>
+      </w:r>
+      <w:r>
+        <w:t>(GORESNSTEIN, 2024)</w:t>
+      </w:r>
+      <w:r>
+        <w:t>.</w:t>
+      </w:r>
+    </w:p>
+    <w:p>
+      <w:pPr>
+        <w:pStyle w:val="CorpodoTexto"/>
+      </w:pPr>
+      <w:r>
+        <w:t>Oliveira (2024) aponta algumas tendências para 2024 em nível global, como por exemplo o janeiro sem álcool da França, vinhos no-</w:t>
+      </w:r>
+      <w:proofErr w:type="spellStart"/>
+      <w:r>
+        <w:t>low</w:t>
+      </w:r>
+      <w:proofErr w:type="spellEnd"/>
+      <w:r>
+        <w:t xml:space="preserve"> álcool nos países anglo-saxônicos, escandinavos, França e Alemanha. Destaca também a busca por “... </w:t>
+      </w:r>
+      <w:r>
+        <w:t>vinhos frescos e leves, com cores mais claras e naturais</w:t>
+      </w:r>
+      <w:r>
+        <w:t>...” (OLIVEIRA, 2024)</w:t>
+      </w:r>
+      <w:r>
+        <w:t xml:space="preserve"> e</w:t>
+      </w:r>
+      <w:r>
+        <w:t xml:space="preserve"> a busca pelos jovens por vinhos sustentáveis</w:t>
+      </w:r>
+      <w:r>
+        <w:t>, com embalagens com novos materiais que não agridem a natureza.</w:t>
+      </w:r>
+    </w:p>
+    <w:p>
+      <w:pPr>
+        <w:pStyle w:val="CorpodoTexto"/>
+      </w:pPr>
+      <w:r>
+        <w:t xml:space="preserve">Uma coisa que chama a atenção no cenário para 2024 é a mudança na faixa etária dos consumidores de vinho, como destaca </w:t>
+      </w:r>
+      <w:r>
+        <w:t>Barelli (2024). Há uma redução na percentagem de pessoas que consomem vinho com regularidade em algumas faixas etárias. Porém a autora destaca que os espumantes estão em alta e devem permanecer assim em 2024, estimando um mercado mundial para essa categoria em algo em torno de US$ 55,4 bilhões em 2028.</w:t>
+      </w:r>
+    </w:p>
+    <w:p>
+      <w:pPr>
+        <w:pStyle w:val="CorpodoTexto"/>
+      </w:pPr>
+      <w:r>
+        <w:lastRenderedPageBreak/>
+        <w:t xml:space="preserve">Apesar da acomodação que o mercado consumidor está enfrentando em 2024, é sempre bom lembrar os números levantados por </w:t>
+      </w:r>
+      <w:proofErr w:type="spellStart"/>
+      <w:r>
+        <w:t>Ozbun</w:t>
+      </w:r>
+      <w:proofErr w:type="spellEnd"/>
+      <w:r>
+        <w:t xml:space="preserve"> (2024), dando conta de um mercado consumidor girando em torno de 44 milhões de pessoas, ou algo como 40% da população brasileira.</w:t>
+      </w:r>
+    </w:p>
+    <w:p>
+      <w:pPr>
+        <w:pStyle w:val="CorpodoTexto"/>
+      </w:pPr>
+      <w:r>
+        <w:t>Magalhães (2022), faz uma análise da importância do comércio eletrônico para o varejo. Ela lembra que há 20 anos as páginas amarelas eram a forma como se buscava fornecedores de produtos e serviços. Para a autora, “...</w:t>
+      </w:r>
+      <w:r>
+        <w:t>o coronavírus se mostrou um dos maiores aceleradores de futuro da história contemporânea, antecipando mudanças que já estavam em curso</w:t>
+      </w:r>
+      <w:r>
+        <w:t>” (MAGALHÃES, 2022)</w:t>
+      </w:r>
+      <w:r>
+        <w:t>.</w:t>
+      </w:r>
+    </w:p>
+    <w:p>
+      <w:pPr>
+        <w:pStyle w:val="CorpodoTexto"/>
+      </w:pPr>
+      <w:r>
+        <w:t xml:space="preserve">É justamente nesse cenário, que o e-commerce de vinhos cresceu e se desenvolveu. Tudo começa em 2002 com a Estação de Vinho que foi o primeiro e-commerce brasileiro de vinhos. A partir dessa empresa, </w:t>
+      </w:r>
+      <w:r>
+        <w:t xml:space="preserve">em 2008, </w:t>
+      </w:r>
+      <w:r>
+        <w:t xml:space="preserve">dois sócios criaram a </w:t>
+      </w:r>
+      <w:proofErr w:type="spellStart"/>
+      <w:r>
+        <w:t>Wine</w:t>
+      </w:r>
+      <w:proofErr w:type="spellEnd"/>
+      <w:r>
+        <w:t xml:space="preserve"> que atualmente é uma das líderes do comércio eletrônico de vinhos no Brasil.</w:t>
+      </w:r>
+      <w:r>
+        <w:t xml:space="preserve"> E finalmente em 2013 surge e </w:t>
+      </w:r>
+      <w:proofErr w:type="spellStart"/>
+      <w:r>
+        <w:t>Evino</w:t>
+      </w:r>
+      <w:proofErr w:type="spellEnd"/>
+      <w:r>
+        <w:t xml:space="preserve">, com uma estratégia de descontos agressivos, tornando-se outra gigante do comércio eletrônico brasileiro </w:t>
+      </w:r>
+      <w:r>
+        <w:t>(MAGALHÃES, 2022)</w:t>
+      </w:r>
+      <w:r>
+        <w:t>.</w:t>
+      </w:r>
+    </w:p>
+    <w:p>
+      <w:pPr>
+        <w:pStyle w:val="CorpodoTexto"/>
+      </w:pPr>
+      <w:r>
+        <w:t xml:space="preserve">Atualmente existem muitos players nesse mercado, que é dominado pela </w:t>
+      </w:r>
+      <w:proofErr w:type="spellStart"/>
+      <w:r>
+        <w:t>Evino</w:t>
+      </w:r>
+      <w:proofErr w:type="spellEnd"/>
+      <w:r>
+        <w:t xml:space="preserve">, </w:t>
+      </w:r>
+      <w:proofErr w:type="spellStart"/>
+      <w:r>
+        <w:t>Wine</w:t>
+      </w:r>
+      <w:proofErr w:type="spellEnd"/>
+      <w:r>
+        <w:t xml:space="preserve"> e </w:t>
+      </w:r>
+      <w:proofErr w:type="spellStart"/>
+      <w:r>
+        <w:t>Vivino</w:t>
+      </w:r>
+      <w:proofErr w:type="spellEnd"/>
+      <w:r>
+        <w:t xml:space="preserve">, seguidos de perto por tradicionais vinícolas nacionais como a </w:t>
+      </w:r>
+      <w:proofErr w:type="spellStart"/>
+      <w:r>
+        <w:t>Famiglia</w:t>
+      </w:r>
+      <w:proofErr w:type="spellEnd"/>
+      <w:r>
+        <w:t xml:space="preserve"> Valduga, Aurora, entre outras.</w:t>
+      </w:r>
+    </w:p>
+    <w:p>
+      <w:pPr>
+        <w:pStyle w:val="CorpodoTexto"/>
+      </w:pPr>
+      <w:r>
+        <w:t>Uma maneira que essas empresas encontraram para vender seus vinhos é através de clubes de assinatura. O funcionamento é bem simples, consiste em um pagamento mensal onde o assinante recebe periodicamente uma ou mais garrafas de vinho, conforme o plano contratado.</w:t>
+      </w:r>
+    </w:p>
+    <w:p>
+      <w:pPr>
+        <w:pStyle w:val="CorpodoTexto"/>
+      </w:pPr>
+      <w:r>
+        <w:t xml:space="preserve">Mas, como o mundo dos vinhos ainda parece um campo estranho e complexo para boa parte das pessoas, </w:t>
+      </w:r>
+      <w:r>
+        <w:t>a existência de um comércio de vinhos online não é suficiente para atrair novos consumidores. O vinho tem rituais com certas especificidades que exige um pouco de estudo e conhecimento. Para suprir essa demanda surgiram as degustações online e os cursos de vinho online, como uma forma de alcançar um público maior do que as suas versões tradicionais e presenciais são capazes de alcançar.</w:t>
+      </w:r>
+    </w:p>
+    <w:p>
+      <w:pPr>
+        <w:pStyle w:val="CorpodoTexto"/>
+      </w:pPr>
+      <w:r>
+        <w:t xml:space="preserve">Há uma quantidade enorme de sites que oferecem cursos online de degustação e harmonização, fornecendo aos seus alunos </w:t>
+      </w:r>
+      <w:proofErr w:type="spellStart"/>
+      <w:r>
+        <w:t>eBooks</w:t>
+      </w:r>
+      <w:proofErr w:type="spellEnd"/>
+      <w:r>
+        <w:t xml:space="preserve"> e apostilas como material de apoio, lojas oficiais para vender artigos personalizados, além de vídeo aulas com acesso por prazo determinado.</w:t>
+      </w:r>
+    </w:p>
+    <w:p>
+      <w:pPr>
+        <w:pStyle w:val="CorpodoTexto"/>
+      </w:pPr>
+      <w:r>
+        <w:lastRenderedPageBreak/>
+        <w:t>Obviamente que em um mundo cada vez mais mobilizado, a existência de aplicativos para celular é imperativo. Nessa linha, os grandes players do e-commerce possuem suas versões para IOS</w:t>
+      </w:r>
+      <w:r>
+        <w:rPr>
+          <w:rStyle w:val="Refdenotaderodap"/>
+        </w:rPr>
+        <w:footnoteReference w:id="2"/>
+      </w:r>
+      <w:r>
+        <w:t xml:space="preserve"> e Android</w:t>
+      </w:r>
+      <w:r>
+        <w:rPr>
+          <w:rStyle w:val="Refdenotaderodap"/>
+        </w:rPr>
+        <w:footnoteReference w:id="3"/>
+      </w:r>
+      <w:r>
+        <w:t xml:space="preserve">, como por exemplo a </w:t>
+      </w:r>
+      <w:proofErr w:type="spellStart"/>
+      <w:r>
+        <w:t>Evino</w:t>
+      </w:r>
+      <w:proofErr w:type="spellEnd"/>
+      <w:r>
+        <w:rPr>
+          <w:rStyle w:val="Refdenotaderodap"/>
+        </w:rPr>
+        <w:footnoteReference w:id="4"/>
+      </w:r>
+      <w:r>
+        <w:t xml:space="preserve">, </w:t>
+      </w:r>
+      <w:proofErr w:type="spellStart"/>
+      <w:r>
+        <w:t>Vivino</w:t>
+      </w:r>
+      <w:proofErr w:type="spellEnd"/>
+      <w:r>
+        <w:rPr>
+          <w:rStyle w:val="Refdenotaderodap"/>
+        </w:rPr>
+        <w:footnoteReference w:id="5"/>
+      </w:r>
+      <w:r>
+        <w:t xml:space="preserve"> e </w:t>
+      </w:r>
+      <w:proofErr w:type="spellStart"/>
+      <w:r>
+        <w:t>Wine</w:t>
+      </w:r>
+      <w:proofErr w:type="spellEnd"/>
+      <w:r>
+        <w:rPr>
+          <w:rStyle w:val="Refdenotaderodap"/>
+        </w:rPr>
+        <w:footnoteReference w:id="6"/>
+      </w:r>
+      <w:r>
+        <w:t xml:space="preserve">. </w:t>
+      </w:r>
+    </w:p>
+    <w:p>
+      <w:pPr>
+        <w:pStyle w:val="CorpodoTexto"/>
+      </w:pPr>
+      <w:r>
+        <w:t xml:space="preserve">Os aplicativos que mais se parecem com o Vinho Notas são o </w:t>
+      </w:r>
+      <w:proofErr w:type="spellStart"/>
+      <w:r>
+        <w:t>Wine</w:t>
+      </w:r>
+      <w:proofErr w:type="spellEnd"/>
+      <w:r>
+        <w:t xml:space="preserve"> Notes</w:t>
+      </w:r>
+      <w:r>
+        <w:rPr>
+          <w:rStyle w:val="Refdenotaderodap"/>
+        </w:rPr>
+        <w:footnoteReference w:id="7"/>
+      </w:r>
+      <w:r>
+        <w:t xml:space="preserve"> que </w:t>
+      </w:r>
+      <w:r>
+        <w:t xml:space="preserve">é </w:t>
+      </w:r>
+      <w:r>
+        <w:t xml:space="preserve">um </w:t>
+      </w:r>
+      <w:r>
+        <w:t xml:space="preserve">app </w:t>
+      </w:r>
+      <w:r>
+        <w:t xml:space="preserve">que </w:t>
+      </w:r>
+      <w:r>
+        <w:t>permite catalogar a impressão pessoal sobre vinhos</w:t>
+      </w:r>
+      <w:r>
+        <w:t xml:space="preserve">, mas não recebe atualização desde 2020 e o </w:t>
+      </w:r>
+      <w:proofErr w:type="spellStart"/>
+      <w:r>
+        <w:t>Delectable</w:t>
+      </w:r>
+      <w:proofErr w:type="spellEnd"/>
+      <w:r>
+        <w:t xml:space="preserve"> </w:t>
+      </w:r>
+      <w:proofErr w:type="spellStart"/>
+      <w:r>
+        <w:t>Wine</w:t>
+      </w:r>
+      <w:proofErr w:type="spellEnd"/>
+      <w:r>
+        <w:t xml:space="preserve"> - </w:t>
+      </w:r>
+      <w:proofErr w:type="spellStart"/>
+      <w:r>
+        <w:t>Scan</w:t>
+      </w:r>
+      <w:proofErr w:type="spellEnd"/>
+      <w:r>
+        <w:t xml:space="preserve"> &amp; Rate</w:t>
+      </w:r>
+      <w:r>
+        <w:rPr>
+          <w:rStyle w:val="Refdenotaderodap"/>
+        </w:rPr>
+        <w:footnoteReference w:id="8"/>
+      </w:r>
+      <w:r>
+        <w:t xml:space="preserve">, que também permite catalogar vinhos. Para uma análise comparativa de aplicativos para catalogar vinhos, pode-se recorrer a </w:t>
+      </w:r>
+      <w:proofErr w:type="spellStart"/>
+      <w:r>
+        <w:t>Caviquioli</w:t>
+      </w:r>
+      <w:proofErr w:type="spellEnd"/>
+      <w:r>
+        <w:t xml:space="preserve"> (2021)</w:t>
+      </w:r>
+      <w:r>
+        <w:t xml:space="preserve"> que traz mais detalhes sobre estes apps e outros.</w:t>
+      </w:r>
+    </w:p>
+    <w:p>
+      <w:pPr>
+        <w:pStyle w:val="CorpodoTexto"/>
+      </w:pPr>
+    </w:p>
+    <w:p>
+      <w:pPr>
+        <w:pStyle w:val="Ttulo2"/>
+      </w:pPr>
+      <w:r>
+        <w:t>O modelo de negócios</w:t>
+      </w:r>
+    </w:p>
+    <w:p>
+      <w:pPr>
+        <w:pStyle w:val="CorpodoTexto"/>
+      </w:pPr>
+      <w:r>
+        <w:t xml:space="preserve">Para descrever o modelo de negócios utilizado na ideação do Vinho Notas, utilizou-se o Business Model Canvas, proposto por </w:t>
+      </w:r>
+      <w:proofErr w:type="spellStart"/>
+      <w:r>
+        <w:t>Osterwalder</w:t>
+      </w:r>
+      <w:proofErr w:type="spellEnd"/>
+      <w:r>
+        <w:t xml:space="preserve"> e </w:t>
+      </w:r>
+      <w:proofErr w:type="spellStart"/>
+      <w:r>
+        <w:t>Pigneur</w:t>
+      </w:r>
+      <w:proofErr w:type="spellEnd"/>
+      <w:r>
+        <w:t xml:space="preserve"> (2011)</w:t>
+      </w:r>
+      <w:r>
+        <w:t>. A proposta é construída em cima de um quadro composto por 9 elementos: segmentos de clientes, proposta de valor, canais, relacionamento com clientes, fontes de receita, recursos principais, atividades chave, parcerias principais e estrutura de custo.</w:t>
+      </w:r>
+    </w:p>
+    <w:p>
+      <w:pPr>
+        <w:pStyle w:val="CorpodoTexto"/>
+      </w:pPr>
+    </w:p>
+    <w:p>
+      <w:pPr>
+        <w:pStyle w:val="Ttulo3"/>
+      </w:pPr>
+      <w:r>
+        <w:t>Segmentos de cliente</w:t>
+      </w:r>
+    </w:p>
+    <w:p>
+      <w:pPr>
+        <w:pStyle w:val="CorpodoTexto"/>
+      </w:pPr>
+      <w:r>
+        <w:t xml:space="preserve">Os segmentos que o Vinho Notas se propõe a atender são quatro. O primeiro deles é o enófilo que pode ser definido como o amante de vinhos, ou aquele que quer aprender mais sobre o tema. O segundo grupo é o </w:t>
+      </w:r>
+      <w:proofErr w:type="spellStart"/>
+      <w:r>
+        <w:t>Sommerlier</w:t>
+      </w:r>
+      <w:proofErr w:type="spellEnd"/>
+      <w:r>
+        <w:t>, que é um profissional dedicado ao mundo dos vinhos, e que pode aproveitar a plataforma para dar cursos online e vender seus serviços de consultoria.</w:t>
+      </w:r>
+    </w:p>
+    <w:p>
+      <w:pPr>
+        <w:pStyle w:val="CorpodoTexto"/>
+      </w:pPr>
+      <w:r>
+        <w:t xml:space="preserve">Os outros dois segmentos são e-commerce de vinhos e vinícolas que podem se beneficiar dos dados coletados pelo Vinho Notas, criando ofertas de kits com descontos promocionais, ou ainda </w:t>
+      </w:r>
+      <w:r>
+        <w:t>ofertas personalizadas</w:t>
+      </w:r>
+      <w:r>
+        <w:t>, agregando valor às suas plataformas de venda.</w:t>
+      </w:r>
+    </w:p>
+    <w:p>
+      <w:pPr>
+        <w:pStyle w:val="CorpodoTexto"/>
+      </w:pPr>
+      <w:r>
+        <w:lastRenderedPageBreak/>
+        <w:t>Na primeira versão do Vinho Notas apenas o segmento de enófilos será atendido. A ideia é criar uma base sólida de consumidores da aplicação, que será gratuita para eles, e quando atingir um certo número de usuários ampliar para os demais segmentos, apresentando a massa de usuários como um valor agregado à proposta de utilização da plataforma.</w:t>
+      </w:r>
+    </w:p>
+    <w:p>
+      <w:pPr>
+        <w:pStyle w:val="CorpodoTexto"/>
+      </w:pPr>
+    </w:p>
+    <w:p>
+      <w:pPr>
+        <w:pStyle w:val="Ttulo3"/>
+      </w:pPr>
+      <w:r>
+        <w:t>Proposta de valor</w:t>
+      </w:r>
+    </w:p>
+    <w:p>
+      <w:pPr>
+        <w:pStyle w:val="CorpodoTexto"/>
+      </w:pPr>
+      <w:r>
+        <w:t xml:space="preserve">A proposta de valor, ou seja, o motivo pelo qual os clientes devem escolher o Vinho Notas </w:t>
+      </w:r>
+      <w:r>
+        <w:t>é a facilitar a experiência de degustar vinhos, favorecendo a expansão e a descoberta de conhecimento de forma organizada e estruturada. Com isso pretende-se popularizar o acesso aos vinhos desmistificando e descomplicando os seus rituais.</w:t>
+      </w:r>
+    </w:p>
+    <w:p>
+      <w:pPr>
+        <w:pStyle w:val="CorpodoTexto"/>
+      </w:pPr>
+    </w:p>
+    <w:p>
+      <w:pPr>
+        <w:pStyle w:val="Ttulo3"/>
+      </w:pPr>
+      <w:r>
+        <w:t>Canais</w:t>
+      </w:r>
+    </w:p>
+    <w:p>
+      <w:pPr>
+        <w:pStyle w:val="CorpodoTexto"/>
+      </w:pPr>
+      <w:r>
+        <w:t>Para o Vinho Notas se comunicar e alcançar seus segmentos de clientes e entregar uma proposta de valor foi construída uma Aplicação de Desktop Progressiva (PWA). Além desse canal, a utilização de parceiros permitirá alcançar um número ainda maior de usuários, com um custo ainda menor.</w:t>
+      </w:r>
+    </w:p>
+    <w:p>
+      <w:pPr>
+        <w:pStyle w:val="CorpodoTexto"/>
+      </w:pPr>
+    </w:p>
+    <w:p>
+      <w:pPr>
+        <w:pStyle w:val="Ttulo3"/>
+      </w:pPr>
+      <w:r>
+        <w:t>Relacionamento com clientes</w:t>
+      </w:r>
+    </w:p>
+    <w:p>
+      <w:pPr>
+        <w:pStyle w:val="CorpodoTexto"/>
+      </w:pPr>
+      <w:r>
+        <w:t xml:space="preserve">O tipo de relacionamento que o Vinho Notas pretende estabelecer com o segmento de clientes deve se dar, no início, através de comunidades de consumidores de vinho na internet, fóruns de discussão temáticos e landing </w:t>
+      </w:r>
+      <w:proofErr w:type="spellStart"/>
+      <w:r>
+        <w:t>pages</w:t>
+      </w:r>
+      <w:proofErr w:type="spellEnd"/>
+      <w:r>
+        <w:t xml:space="preserve"> construídas para atrair os novos usuários e a contratação de digital influencers.</w:t>
+      </w:r>
+    </w:p>
+    <w:p>
+      <w:pPr>
+        <w:pStyle w:val="CorpodoTexto"/>
+      </w:pPr>
+    </w:p>
+    <w:p>
+      <w:pPr>
+        <w:pStyle w:val="Ttulo3"/>
+      </w:pPr>
+      <w:r>
+        <w:t>Fontes de receita</w:t>
+      </w:r>
+    </w:p>
+    <w:p>
+      <w:pPr>
+        <w:pStyle w:val="CorpodoTexto"/>
+      </w:pPr>
+      <w:r>
+        <w:t>O segmento de clientes enófilo inicialmente não irá gerar receita, haja vista que a aplicação será gratuita para eles. Com o passar do tempo, esse segmento receberá a oferta de uma assinatura premium, lhes conferindo acesso a serviços personalizados e entregues a partir de parceiros como sites de vinícolas, e-</w:t>
+      </w:r>
+      <w:proofErr w:type="spellStart"/>
+      <w:r>
+        <w:t>commerces</w:t>
+      </w:r>
+      <w:proofErr w:type="spellEnd"/>
+      <w:r>
+        <w:t xml:space="preserve"> e sommeliers</w:t>
+      </w:r>
+      <w:r>
+        <w:t>.</w:t>
+      </w:r>
+    </w:p>
+    <w:p>
+      <w:pPr>
+        <w:pStyle w:val="CorpodoTexto"/>
+      </w:pPr>
+      <w:r>
+        <w:t>Os demais segmentos ao utilizar a plataforma do Vinho Notas deverão pagar uma certa quantia fixa mensal, mais um percentual, a ser negociado, sobre as vendas que forem originadas a partir da plataforma.</w:t>
+      </w:r>
+    </w:p>
+    <w:p>
+      <w:pPr>
+        <w:pStyle w:val="CorpodoTexto"/>
+      </w:pPr>
+    </w:p>
+    <w:p>
+      <w:pPr>
+        <w:pStyle w:val="Ttulo3"/>
+      </w:pPr>
+      <w:r>
+        <w:t>Recursos principais</w:t>
+      </w:r>
+    </w:p>
+    <w:p>
+      <w:pPr>
+        <w:pStyle w:val="CorpodoTexto"/>
+      </w:pPr>
+      <w:r>
+        <w:t>Para que o Vinho Notas entre em funcionamento é necessário a construção de uma plataforma web, nas condições descritas anteriormente no elemento que trata dos canais. Essa plataforma deverá ser hospedada em uma nuvem, para permitir acesso de forma controlada e com um custo menor de manutenção.</w:t>
+      </w:r>
+    </w:p>
+    <w:p>
+      <w:pPr>
+        <w:pStyle w:val="CorpodoTexto"/>
+      </w:pPr>
+    </w:p>
+    <w:p>
+      <w:pPr>
+        <w:pStyle w:val="Ttulo3"/>
+      </w:pPr>
+      <w:r>
+        <w:t>Atividades chave</w:t>
+      </w:r>
+    </w:p>
+    <w:p>
+      <w:pPr>
+        <w:pStyle w:val="CorpodoTexto"/>
+      </w:pPr>
+      <w:r>
+        <w:t xml:space="preserve">Para que o modelo de negócio funcione é preciso desenvolver a plataforma e hospedá-la em uma nuvem, como por exemplo a </w:t>
+      </w:r>
+      <w:proofErr w:type="spellStart"/>
+      <w:r>
+        <w:t>Amazon</w:t>
+      </w:r>
+      <w:proofErr w:type="spellEnd"/>
+      <w:r>
+        <w:t xml:space="preserve"> Web Services (AWS)</w:t>
+      </w:r>
+      <w:r>
+        <w:rPr>
+          <w:rStyle w:val="Refdenotaderodap"/>
+        </w:rPr>
+        <w:footnoteReference w:id="9"/>
+      </w:r>
+      <w:r>
+        <w:t>.</w:t>
+      </w:r>
+    </w:p>
+    <w:p>
+      <w:pPr>
+        <w:pStyle w:val="CorpodoTexto"/>
+      </w:pPr>
+    </w:p>
+    <w:p>
+      <w:pPr>
+        <w:pStyle w:val="Ttulo3"/>
+      </w:pPr>
+      <w:r>
+        <w:t>Parcerias principais</w:t>
+      </w:r>
+    </w:p>
+    <w:p>
+      <w:pPr>
+        <w:pStyle w:val="CorpodoTexto"/>
+      </w:pPr>
+      <w:r>
+        <w:t>Por se tratar de um serviço hospedado em nuvem, essa solução conta como fornecedor a AWS. Ao consolidar uma certa quantidade de usuários, deverá contar também com vinícolas nacionais, sites de venda de vinhos, sommeliers, clubes de degustadores, associação de vinhos e de sommeliers.</w:t>
+      </w:r>
+    </w:p>
+    <w:p>
+      <w:pPr>
+        <w:pStyle w:val="CorpodoTexto"/>
+      </w:pPr>
+    </w:p>
+    <w:p>
+      <w:pPr>
+        <w:pStyle w:val="Ttulo3"/>
+      </w:pPr>
+      <w:r>
+        <w:t>Estrutura de custos</w:t>
+      </w:r>
+    </w:p>
+    <w:p>
+      <w:pPr>
+        <w:pStyle w:val="CorpodoTexto"/>
+      </w:pPr>
+      <w:r>
+        <w:t>Os custos envolvidos na operação estão relacionados ao banco de dados que deverá estar na mesma nuvem onde a aplicação será hospedada. Dessa forma, a nuvem também é parte importante da estrutura de custos. Na fase de construção do MVP, deve-se considerar também o tempo gasto para desenvolver a solução.</w:t>
+      </w:r>
     </w:p>
     <w:p>
       <w:pPr>
@@ -7074,11 +7946,12 @@
           </w14:textFill>
         </w:rPr>
       </w:pPr>
-      <w:bookmarkStart w:id="6" w:name="_Toc122038693"/>
-      <w:r>
+      <w:bookmarkStart w:id="7" w:name="_Toc122038693"/>
+      <w:r>
+        <w:lastRenderedPageBreak/>
         <w:t>Ciclo de desenvolvimento da solução</w:t>
       </w:r>
-      <w:bookmarkEnd w:id="6"/>
+      <w:bookmarkEnd w:id="7"/>
     </w:p>
     <w:p>
       <w:pPr>
@@ -7207,12 +8080,12 @@
           </w14:textFill>
         </w:rPr>
       </w:pPr>
-      <w:bookmarkStart w:id="7" w:name="_Toc122038694"/>
+      <w:bookmarkStart w:id="8" w:name="_Toc122038694"/>
       <w:r>
         <w:lastRenderedPageBreak/>
         <w:t>Mockup da proposta de solução</w:t>
       </w:r>
-      <w:bookmarkEnd w:id="7"/>
+      <w:bookmarkEnd w:id="8"/>
     </w:p>
     <w:p>
       <w:pPr>
@@ -7313,8 +8186,26 @@
         </w:sectPr>
       </w:pPr>
       <w:r>
-        <w:t>Na jornada do usuário elabora-se de forma descritiva e ampla o que se pretende desenvolver. Nesta seção, deve-se apresentar as telas que serão desenvolvidas, ilustrando o que será implementado. Podem ser exploradas ferramentas gratuitas, tal como figma, canvas e etc.</w:t>
-      </w:r>
+        <w:t xml:space="preserve">Na jornada do usuário elabora-se de forma descritiva e ampla o que se pretende desenvolver. Nesta seção, deve-se apresentar as telas que serão desenvolvidas, ilustrando o que será implementado. Podem ser exploradas ferramentas gratuitas, tal como </w:t>
+      </w:r>
+      <w:proofErr w:type="spellStart"/>
+      <w:r>
+        <w:t>figma</w:t>
+      </w:r>
+      <w:proofErr w:type="spellEnd"/>
+      <w:r>
+        <w:t xml:space="preserve">, </w:t>
+      </w:r>
+      <w:proofErr w:type="spellStart"/>
+      <w:proofErr w:type="gramStart"/>
+      <w:r>
+        <w:t>canvas</w:t>
+      </w:r>
+      <w:proofErr w:type="spellEnd"/>
+      <w:r>
+        <w:t xml:space="preserve"> e etc.</w:t>
+      </w:r>
+      <w:proofErr w:type="gramEnd"/>
     </w:p>
     <w:p>
       <w:pPr>
@@ -7329,12 +8220,12 @@
           </w14:textFill>
         </w:rPr>
       </w:pPr>
-      <w:bookmarkStart w:id="8" w:name="_Toc122038695"/>
+      <w:bookmarkStart w:id="9" w:name="_Toc122038695"/>
       <w:r>
         <w:lastRenderedPageBreak/>
         <w:t>Arquitetura de Software</w:t>
       </w:r>
-      <w:bookmarkEnd w:id="8"/>
+      <w:bookmarkEnd w:id="9"/>
     </w:p>
     <w:p>
       <w:pPr>
@@ -7461,12 +8352,12 @@
           </w14:textFill>
         </w:rPr>
       </w:pPr>
-      <w:bookmarkStart w:id="9" w:name="_Toc122038696"/>
+      <w:bookmarkStart w:id="10" w:name="_Toc122038696"/>
       <w:r>
         <w:lastRenderedPageBreak/>
         <w:t>Validação da solução</w:t>
       </w:r>
-      <w:bookmarkEnd w:id="9"/>
+      <w:bookmarkEnd w:id="10"/>
     </w:p>
     <w:p>
       <w:pPr>
@@ -7596,12 +8487,12 @@
           </w14:textFill>
         </w:rPr>
       </w:pPr>
-      <w:bookmarkStart w:id="10" w:name="_Toc122038697"/>
+      <w:bookmarkStart w:id="11" w:name="_Toc122038697"/>
       <w:r>
         <w:lastRenderedPageBreak/>
         <w:t>Registros das evidências do projeto</w:t>
       </w:r>
-      <w:bookmarkEnd w:id="10"/>
+      <w:bookmarkEnd w:id="11"/>
     </w:p>
     <w:p>
       <w:pPr>
@@ -7723,12 +8614,12 @@
           </w14:textFill>
         </w:rPr>
       </w:pPr>
-      <w:bookmarkStart w:id="11" w:name="_Toc122038698"/>
+      <w:bookmarkStart w:id="12" w:name="_Toc122038698"/>
       <w:r>
         <w:lastRenderedPageBreak/>
         <w:t>Considerações finais e expectativas</w:t>
       </w:r>
-      <w:bookmarkEnd w:id="11"/>
+      <w:bookmarkEnd w:id="12"/>
     </w:p>
     <w:p>
       <w:pPr>
@@ -7857,12 +8748,12 @@
           </w14:textFill>
         </w:rPr>
       </w:pPr>
-      <w:bookmarkStart w:id="12" w:name="_Toc122038699"/>
+      <w:bookmarkStart w:id="13" w:name="_Toc122038699"/>
       <w:r>
         <w:lastRenderedPageBreak/>
         <w:t>Referências</w:t>
       </w:r>
-      <w:bookmarkEnd w:id="12"/>
+      <w:bookmarkEnd w:id="13"/>
     </w:p>
     <w:p>
       <w:pPr>
@@ -8025,8 +8916,61 @@
           <w:docGrid w:linePitch="360"/>
         </w:sectPr>
       </w:pPr>
-      <w:r>
-        <w:t>Ozbun, T. Wine industry in Brazil – statistics &amp; facts. Statista, Jan 10, 2024. Disponível em: https://www.statista.com/topics/5228/wine-industry-in-brazil/#topicOverview. Acesso em: 22 mar. 2024.</w:t>
+      <w:proofErr w:type="spellStart"/>
+      <w:r>
+        <w:t>Ozbun</w:t>
+      </w:r>
+      <w:proofErr w:type="spellEnd"/>
+      <w:r>
+        <w:t xml:space="preserve">, T. </w:t>
+      </w:r>
+      <w:proofErr w:type="spellStart"/>
+      <w:r>
+        <w:t>Wine</w:t>
+      </w:r>
+      <w:proofErr w:type="spellEnd"/>
+      <w:r>
+        <w:t xml:space="preserve"> </w:t>
+      </w:r>
+      <w:proofErr w:type="spellStart"/>
+      <w:r>
+        <w:t>industry</w:t>
+      </w:r>
+      <w:proofErr w:type="spellEnd"/>
+      <w:r>
+        <w:t xml:space="preserve"> in </w:t>
+      </w:r>
+      <w:proofErr w:type="spellStart"/>
+      <w:r>
+        <w:t>Brazil</w:t>
+      </w:r>
+      <w:proofErr w:type="spellEnd"/>
+      <w:r>
+        <w:t xml:space="preserve"> – </w:t>
+      </w:r>
+      <w:proofErr w:type="spellStart"/>
+      <w:r>
+        <w:t>statistics</w:t>
+      </w:r>
+      <w:proofErr w:type="spellEnd"/>
+      <w:r>
+        <w:t xml:space="preserve"> &amp; </w:t>
+      </w:r>
+      <w:proofErr w:type="spellStart"/>
+      <w:r>
+        <w:t>facts</w:t>
+      </w:r>
+      <w:proofErr w:type="spellEnd"/>
+      <w:r>
+        <w:t xml:space="preserve">. </w:t>
+      </w:r>
+      <w:proofErr w:type="spellStart"/>
+      <w:r>
+        <w:t>Statista</w:t>
+      </w:r>
+      <w:proofErr w:type="spellEnd"/>
+      <w:r>
+        <w:t>, Jan 10, 2024. Disponível em: https://www.statista.com/topics/5228/wine-industry-in-brazil/#topicOverview. Acesso em: 22 mar. 2024.</w:t>
       </w:r>
     </w:p>
     <w:p>
@@ -8058,7 +9002,15 @@
         <w:pStyle w:val="CorpodoTexto"/>
       </w:pPr>
       <w:r>
-        <w:t>A redação precisa ser clara e fluida, prezando pelo layout do template previsto.</w:t>
+        <w:t xml:space="preserve">A redação precisa ser clara e fluida, prezando pelo layout do </w:t>
+      </w:r>
+      <w:proofErr w:type="spellStart"/>
+      <w:r>
+        <w:t>template</w:t>
+      </w:r>
+      <w:proofErr w:type="spellEnd"/>
+      <w:r>
+        <w:t xml:space="preserve"> previsto.</w:t>
       </w:r>
     </w:p>
     <w:p>
@@ -8519,6 +9471,200 @@
       </w:hyperlink>
       <w:r>
         <w:t xml:space="preserve">. </w:t>
+      </w:r>
+    </w:p>
+  </w:footnote>
+  <w:footnote w:id="2">
+    <w:p>
+      <w:pPr>
+        <w:pStyle w:val="Textodenotaderodap"/>
+      </w:pPr>
+      <w:r>
+        <w:rPr>
+          <w:rStyle w:val="Refdenotaderodap"/>
+        </w:rPr>
+        <w:footnoteRef/>
+      </w:r>
+      <w:r>
+        <w:t xml:space="preserve"> Sistema operacional de celulares da marca Apple.</w:t>
+      </w:r>
+    </w:p>
+  </w:footnote>
+  <w:footnote w:id="3">
+    <w:p>
+      <w:pPr>
+        <w:pStyle w:val="Textodenotaderodap"/>
+      </w:pPr>
+      <w:r>
+        <w:rPr>
+          <w:rStyle w:val="Refdenotaderodap"/>
+        </w:rPr>
+        <w:footnoteRef/>
+      </w:r>
+      <w:r>
+        <w:t xml:space="preserve"> Sistema operacional de celulares das demais marcas.</w:t>
+      </w:r>
+    </w:p>
+  </w:footnote>
+  <w:footnote w:id="4">
+    <w:p>
+      <w:pPr>
+        <w:pStyle w:val="Textodenotaderodap"/>
+      </w:pPr>
+      <w:r>
+        <w:rPr>
+          <w:rStyle w:val="Refdenotaderodap"/>
+        </w:rPr>
+        <w:footnoteRef/>
+      </w:r>
+      <w:r>
+        <w:t xml:space="preserve"> </w:t>
+      </w:r>
+      <w:hyperlink r:id="rId2" w:history="1">
+        <w:r>
+          <w:rPr>
+            <w:rStyle w:val="Hyperlink"/>
+          </w:rPr>
+          <w:t>https://www.evino.com.br/</w:t>
+        </w:r>
+      </w:hyperlink>
+      <w:r>
+        <w:t xml:space="preserve"> </w:t>
+      </w:r>
+    </w:p>
+  </w:footnote>
+  <w:footnote w:id="5">
+    <w:p>
+      <w:pPr>
+        <w:pStyle w:val="Textodenotaderodap"/>
+      </w:pPr>
+      <w:r>
+        <w:rPr>
+          <w:rStyle w:val="Refdenotaderodap"/>
+        </w:rPr>
+        <w:footnoteRef/>
+      </w:r>
+      <w:r>
+        <w:t xml:space="preserve"> </w:t>
+      </w:r>
+      <w:hyperlink r:id="rId3" w:history="1">
+        <w:r>
+          <w:rPr>
+            <w:rStyle w:val="Hyperlink"/>
+          </w:rPr>
+          <w:t>https://www.vivino.com/BR/pt-BR/</w:t>
+        </w:r>
+      </w:hyperlink>
+      <w:r>
+        <w:t xml:space="preserve"> </w:t>
+      </w:r>
+    </w:p>
+  </w:footnote>
+  <w:footnote w:id="6">
+    <w:p>
+      <w:pPr>
+        <w:pStyle w:val="Textodenotaderodap"/>
+      </w:pPr>
+      <w:r>
+        <w:rPr>
+          <w:rStyle w:val="Refdenotaderodap"/>
+        </w:rPr>
+        <w:footnoteRef/>
+      </w:r>
+      <w:r>
+        <w:t xml:space="preserve"> </w:t>
+      </w:r>
+      <w:hyperlink r:id="rId4" w:history="1">
+        <w:r>
+          <w:rPr>
+            <w:rStyle w:val="Hyperlink"/>
+          </w:rPr>
+          <w:t>https://www.wine.com.br/</w:t>
+        </w:r>
+      </w:hyperlink>
+      <w:r>
+        <w:t xml:space="preserve"> </w:t>
+      </w:r>
+    </w:p>
+  </w:footnote>
+  <w:footnote w:id="7">
+    <w:p>
+      <w:pPr>
+        <w:pStyle w:val="Textodenotaderodap"/>
+      </w:pPr>
+      <w:r>
+        <w:rPr>
+          <w:rStyle w:val="Refdenotaderodap"/>
+        </w:rPr>
+        <w:footnoteRef/>
+      </w:r>
+      <w:r>
+        <w:t xml:space="preserve"> </w:t>
+      </w:r>
+      <w:hyperlink r:id="rId5" w:history="1">
+        <w:r>
+          <w:rPr>
+            <w:rStyle w:val="Hyperlink"/>
+          </w:rPr>
+          <w:t>https://play.google.com/store/apps/details?id=com.sh0rtshift.wineNotesFREE&amp;pcampaignid=web_share</w:t>
+        </w:r>
+      </w:hyperlink>
+      <w:r>
+        <w:t xml:space="preserve"> </w:t>
+      </w:r>
+    </w:p>
+  </w:footnote>
+  <w:footnote w:id="8">
+    <w:p>
+      <w:pPr>
+        <w:pStyle w:val="Textodenotaderodap"/>
+      </w:pPr>
+      <w:r>
+        <w:rPr>
+          <w:rStyle w:val="Refdenotaderodap"/>
+        </w:rPr>
+        <w:footnoteRef/>
+      </w:r>
+      <w:r>
+        <w:t xml:space="preserve"> </w:t>
+      </w:r>
+      <w:hyperlink r:id="rId6" w:history="1">
+        <w:r>
+          <w:rPr>
+            <w:rStyle w:val="Hyperlink"/>
+          </w:rPr>
+          <w:t>https://play.google.com/store/apps/details?id=com.delectable.mobile&amp;hl=en_US</w:t>
+        </w:r>
+      </w:hyperlink>
+      <w:r>
+        <w:t xml:space="preserve"> </w:t>
+      </w:r>
+    </w:p>
+  </w:footnote>
+  <w:footnote w:id="9">
+    <w:p>
+      <w:pPr>
+        <w:pStyle w:val="Textodenotaderodap"/>
+      </w:pPr>
+      <w:r>
+        <w:rPr>
+          <w:rStyle w:val="Refdenotaderodap"/>
+        </w:rPr>
+        <w:footnoteRef/>
+      </w:r>
+      <w:r>
+        <w:t xml:space="preserve"> </w:t>
+      </w:r>
+      <w:hyperlink r:id="rId7" w:history="1">
+        <w:r>
+          <w:rPr>
+            <w:rStyle w:val="Hyperlink"/>
+          </w:rPr>
+          <w:t>https://aws.amazon.com/pt/</w:t>
+        </w:r>
+      </w:hyperlink>
+      <w:r>
+        <w:t xml:space="preserve"> </w:t>
       </w:r>
     </w:p>
   </w:footnote>
@@ -9495,7 +10641,6 @@
   <w:style w:type="character" w:default="1" w:styleId="Fontepargpadro">
     <w:name w:val="Default Paragraph Font"/>
     <w:uiPriority w:val="1"/>
-    <w:semiHidden/>
     <w:unhideWhenUsed/>
   </w:style>
   <w:style w:type="table" w:default="1" w:styleId="Tabelanormal">

</xml_diff>

<commit_message>
feat: VIN-382 - Mockup da proposta de solucao
</commit_message>
<xml_diff>
--- a/TCC/Vanderlei_Kleinschmidt-tcc-fullstack-projeto-prtico.docx
+++ b/TCC/Vanderlei_Kleinschmidt-tcc-fullstack-projeto-prtico.docx
@@ -753,7 +753,7 @@
             </w:rPr>
             <w:fldChar w:fldCharType="separate"/>
           </w:r>
-          <w:hyperlink w:anchor="_Toc162514794" w:history="1">
+          <w:hyperlink w:anchor="_Toc162515357" w:history="1">
             <w:r>
               <w:rPr>
                 <w:rStyle w:val="Hyperlink"/>
@@ -793,7 +793,7 @@
               <w:rPr>
                 <w:webHidden/>
               </w:rPr>
-              <w:instrText xml:space="preserve"> PAGEREF _Toc162514794 \h </w:instrText>
+              <w:instrText xml:space="preserve"> PAGEREF _Toc162515357 \h </w:instrText>
             </w:r>
             <w:r>
               <w:rPr>
@@ -832,7 +832,7 @@
               <w14:ligatures w14:val="standardContextual"/>
             </w:rPr>
           </w:pPr>
-          <w:hyperlink w:anchor="_Toc162514795" w:history="1">
+          <w:hyperlink w:anchor="_Toc162515358" w:history="1">
             <w:r>
               <w:rPr>
                 <w:rStyle w:val="Hyperlink"/>
@@ -872,7 +872,7 @@
               <w:rPr>
                 <w:webHidden/>
               </w:rPr>
-              <w:instrText xml:space="preserve"> PAGEREF _Toc162514795 \h </w:instrText>
+              <w:instrText xml:space="preserve"> PAGEREF _Toc162515358 \h </w:instrText>
             </w:r>
             <w:r>
               <w:rPr>
@@ -911,7 +911,7 @@
               <w14:ligatures w14:val="standardContextual"/>
             </w:rPr>
           </w:pPr>
-          <w:hyperlink w:anchor="_Toc162514796" w:history="1">
+          <w:hyperlink w:anchor="_Toc162515359" w:history="1">
             <w:r>
               <w:rPr>
                 <w:rStyle w:val="Hyperlink"/>
@@ -951,7 +951,7 @@
               <w:rPr>
                 <w:webHidden/>
               </w:rPr>
-              <w:instrText xml:space="preserve"> PAGEREF _Toc162514796 \h </w:instrText>
+              <w:instrText xml:space="preserve"> PAGEREF _Toc162515359 \h </w:instrText>
             </w:r>
             <w:r>
               <w:rPr>
@@ -990,7 +990,7 @@
               <w14:ligatures w14:val="standardContextual"/>
             </w:rPr>
           </w:pPr>
-          <w:hyperlink w:anchor="_Toc162514797" w:history="1">
+          <w:hyperlink w:anchor="_Toc162515360" w:history="1">
             <w:r>
               <w:rPr>
                 <w:rStyle w:val="Hyperlink"/>
@@ -1030,7 +1030,7 @@
               <w:rPr>
                 <w:webHidden/>
               </w:rPr>
-              <w:instrText xml:space="preserve"> PAGEREF _Toc162514797 \h </w:instrText>
+              <w:instrText xml:space="preserve"> PAGEREF _Toc162515360 \h </w:instrText>
             </w:r>
             <w:r>
               <w:rPr>
@@ -1069,7 +1069,7 @@
               <w14:ligatures w14:val="standardContextual"/>
             </w:rPr>
           </w:pPr>
-          <w:hyperlink w:anchor="_Toc162514798" w:history="1">
+          <w:hyperlink w:anchor="_Toc162515361" w:history="1">
             <w:r>
               <w:rPr>
                 <w:rStyle w:val="Hyperlink"/>
@@ -1109,7 +1109,7 @@
               <w:rPr>
                 <w:webHidden/>
               </w:rPr>
-              <w:instrText xml:space="preserve"> PAGEREF _Toc162514798 \h </w:instrText>
+              <w:instrText xml:space="preserve"> PAGEREF _Toc162515361 \h </w:instrText>
             </w:r>
             <w:r>
               <w:rPr>
@@ -1148,7 +1148,7 @@
               <w14:ligatures w14:val="standardContextual"/>
             </w:rPr>
           </w:pPr>
-          <w:hyperlink w:anchor="_Toc162514799" w:history="1">
+          <w:hyperlink w:anchor="_Toc162515362" w:history="1">
             <w:r>
               <w:rPr>
                 <w:rStyle w:val="Hyperlink"/>
@@ -1188,7 +1188,7 @@
               <w:rPr>
                 <w:webHidden/>
               </w:rPr>
-              <w:instrText xml:space="preserve"> PAGEREF _Toc162514799 \h </w:instrText>
+              <w:instrText xml:space="preserve"> PAGEREF _Toc162515362 \h </w:instrText>
             </w:r>
             <w:r>
               <w:rPr>
@@ -1227,7 +1227,7 @@
               <w14:ligatures w14:val="standardContextual"/>
             </w:rPr>
           </w:pPr>
-          <w:hyperlink w:anchor="_Toc162514800" w:history="1">
+          <w:hyperlink w:anchor="_Toc162515363" w:history="1">
             <w:r>
               <w:rPr>
                 <w:rStyle w:val="Hyperlink"/>
@@ -1267,7 +1267,7 @@
               <w:rPr>
                 <w:webHidden/>
               </w:rPr>
-              <w:instrText xml:space="preserve"> PAGEREF _Toc162514800 \h </w:instrText>
+              <w:instrText xml:space="preserve"> PAGEREF _Toc162515363 \h </w:instrText>
             </w:r>
             <w:r>
               <w:rPr>
@@ -1306,7 +1306,7 @@
               <w14:ligatures w14:val="standardContextual"/>
             </w:rPr>
           </w:pPr>
-          <w:hyperlink w:anchor="_Toc162514801" w:history="1">
+          <w:hyperlink w:anchor="_Toc162515364" w:history="1">
             <w:r>
               <w:rPr>
                 <w:rStyle w:val="Hyperlink"/>
@@ -1346,7 +1346,7 @@
               <w:rPr>
                 <w:webHidden/>
               </w:rPr>
-              <w:instrText xml:space="preserve"> PAGEREF _Toc162514801 \h </w:instrText>
+              <w:instrText xml:space="preserve"> PAGEREF _Toc162515364 \h </w:instrText>
             </w:r>
             <w:r>
               <w:rPr>
@@ -1385,7 +1385,7 @@
               <w14:ligatures w14:val="standardContextual"/>
             </w:rPr>
           </w:pPr>
-          <w:hyperlink w:anchor="_Toc162514802" w:history="1">
+          <w:hyperlink w:anchor="_Toc162515365" w:history="1">
             <w:r>
               <w:rPr>
                 <w:rStyle w:val="Hyperlink"/>
@@ -1425,7 +1425,7 @@
               <w:rPr>
                 <w:webHidden/>
               </w:rPr>
-              <w:instrText xml:space="preserve"> PAGEREF _Toc162514802 \h </w:instrText>
+              <w:instrText xml:space="preserve"> PAGEREF _Toc162515365 \h </w:instrText>
             </w:r>
             <w:r>
               <w:rPr>
@@ -1464,7 +1464,7 @@
               <w14:ligatures w14:val="standardContextual"/>
             </w:rPr>
           </w:pPr>
-          <w:hyperlink w:anchor="_Toc162514803" w:history="1">
+          <w:hyperlink w:anchor="_Toc162515366" w:history="1">
             <w:r>
               <w:rPr>
                 <w:rStyle w:val="Hyperlink"/>
@@ -1504,7 +1504,7 @@
               <w:rPr>
                 <w:webHidden/>
               </w:rPr>
-              <w:instrText xml:space="preserve"> PAGEREF _Toc162514803 \h </w:instrText>
+              <w:instrText xml:space="preserve"> PAGEREF _Toc162515366 \h </w:instrText>
             </w:r>
             <w:r>
               <w:rPr>
@@ -1543,7 +1543,7 @@
               <w14:ligatures w14:val="standardContextual"/>
             </w:rPr>
           </w:pPr>
-          <w:hyperlink w:anchor="_Toc162514804" w:history="1">
+          <w:hyperlink w:anchor="_Toc162515367" w:history="1">
             <w:r>
               <w:rPr>
                 <w:rStyle w:val="Hyperlink"/>
@@ -1583,7 +1583,7 @@
               <w:rPr>
                 <w:webHidden/>
               </w:rPr>
-              <w:instrText xml:space="preserve"> PAGEREF _Toc162514804 \h </w:instrText>
+              <w:instrText xml:space="preserve"> PAGEREF _Toc162515367 \h </w:instrText>
             </w:r>
             <w:r>
               <w:rPr>
@@ -1622,7 +1622,7 @@
               <w14:ligatures w14:val="standardContextual"/>
             </w:rPr>
           </w:pPr>
-          <w:hyperlink w:anchor="_Toc162514805" w:history="1">
+          <w:hyperlink w:anchor="_Toc162515368" w:history="1">
             <w:r>
               <w:rPr>
                 <w:rStyle w:val="Hyperlink"/>
@@ -1662,7 +1662,7 @@
               <w:rPr>
                 <w:webHidden/>
               </w:rPr>
-              <w:instrText xml:space="preserve"> PAGEREF _Toc162514805 \h </w:instrText>
+              <w:instrText xml:space="preserve"> PAGEREF _Toc162515368 \h </w:instrText>
             </w:r>
             <w:r>
               <w:rPr>
@@ -1701,7 +1701,7 @@
               <w14:ligatures w14:val="standardContextual"/>
             </w:rPr>
           </w:pPr>
-          <w:hyperlink w:anchor="_Toc162514806" w:history="1">
+          <w:hyperlink w:anchor="_Toc162515369" w:history="1">
             <w:r>
               <w:rPr>
                 <w:rStyle w:val="Hyperlink"/>
@@ -1741,7 +1741,7 @@
               <w:rPr>
                 <w:webHidden/>
               </w:rPr>
-              <w:instrText xml:space="preserve"> PAGEREF _Toc162514806 \h </w:instrText>
+              <w:instrText xml:space="preserve"> PAGEREF _Toc162515369 \h </w:instrText>
             </w:r>
             <w:r>
               <w:rPr>
@@ -1780,7 +1780,7 @@
               <w14:ligatures w14:val="standardContextual"/>
             </w:rPr>
           </w:pPr>
-          <w:hyperlink w:anchor="_Toc162514807" w:history="1">
+          <w:hyperlink w:anchor="_Toc162515370" w:history="1">
             <w:r>
               <w:rPr>
                 <w:rStyle w:val="Hyperlink"/>
@@ -1820,7 +1820,7 @@
               <w:rPr>
                 <w:webHidden/>
               </w:rPr>
-              <w:instrText xml:space="preserve"> PAGEREF _Toc162514807 \h </w:instrText>
+              <w:instrText xml:space="preserve"> PAGEREF _Toc162515370 \h </w:instrText>
             </w:r>
             <w:r>
               <w:rPr>
@@ -1859,7 +1859,7 @@
               <w14:ligatures w14:val="standardContextual"/>
             </w:rPr>
           </w:pPr>
-          <w:hyperlink w:anchor="_Toc162514808" w:history="1">
+          <w:hyperlink w:anchor="_Toc162515371" w:history="1">
             <w:r>
               <w:rPr>
                 <w:rStyle w:val="Hyperlink"/>
@@ -1899,7 +1899,7 @@
               <w:rPr>
                 <w:webHidden/>
               </w:rPr>
-              <w:instrText xml:space="preserve"> PAGEREF _Toc162514808 \h </w:instrText>
+              <w:instrText xml:space="preserve"> PAGEREF _Toc162515371 \h </w:instrText>
             </w:r>
             <w:r>
               <w:rPr>
@@ -1938,7 +1938,7 @@
               <w14:ligatures w14:val="standardContextual"/>
             </w:rPr>
           </w:pPr>
-          <w:hyperlink w:anchor="_Toc162514809" w:history="1">
+          <w:hyperlink w:anchor="_Toc162515372" w:history="1">
             <w:r>
               <w:rPr>
                 <w:rStyle w:val="Hyperlink"/>
@@ -1978,7 +1978,7 @@
               <w:rPr>
                 <w:webHidden/>
               </w:rPr>
-              <w:instrText xml:space="preserve"> PAGEREF _Toc162514809 \h </w:instrText>
+              <w:instrText xml:space="preserve"> PAGEREF _Toc162515372 \h </w:instrText>
             </w:r>
             <w:r>
               <w:rPr>
@@ -2017,7 +2017,7 @@
               <w14:ligatures w14:val="standardContextual"/>
             </w:rPr>
           </w:pPr>
-          <w:hyperlink w:anchor="_Toc162514810" w:history="1">
+          <w:hyperlink w:anchor="_Toc162515373" w:history="1">
             <w:r>
               <w:rPr>
                 <w:rStyle w:val="Hyperlink"/>
@@ -2057,7 +2057,7 @@
               <w:rPr>
                 <w:webHidden/>
               </w:rPr>
-              <w:instrText xml:space="preserve"> PAGEREF _Toc162514810 \h </w:instrText>
+              <w:instrText xml:space="preserve"> PAGEREF _Toc162515373 \h </w:instrText>
             </w:r>
             <w:r>
               <w:rPr>
@@ -2096,7 +2096,7 @@
               <w14:ligatures w14:val="standardContextual"/>
             </w:rPr>
           </w:pPr>
-          <w:hyperlink w:anchor="_Toc162514811" w:history="1">
+          <w:hyperlink w:anchor="_Toc162515374" w:history="1">
             <w:r>
               <w:rPr>
                 <w:rStyle w:val="Hyperlink"/>
@@ -2136,7 +2136,7 @@
               <w:rPr>
                 <w:webHidden/>
               </w:rPr>
-              <w:instrText xml:space="preserve"> PAGEREF _Toc162514811 \h </w:instrText>
+              <w:instrText xml:space="preserve"> PAGEREF _Toc162515374 \h </w:instrText>
             </w:r>
             <w:r>
               <w:rPr>
@@ -2175,7 +2175,7 @@
               <w14:ligatures w14:val="standardContextual"/>
             </w:rPr>
           </w:pPr>
-          <w:hyperlink w:anchor="_Toc162514812" w:history="1">
+          <w:hyperlink w:anchor="_Toc162515375" w:history="1">
             <w:r>
               <w:rPr>
                 <w:rStyle w:val="Hyperlink"/>
@@ -2215,7 +2215,7 @@
               <w:rPr>
                 <w:webHidden/>
               </w:rPr>
-              <w:instrText xml:space="preserve"> PAGEREF _Toc162514812 \h </w:instrText>
+              <w:instrText xml:space="preserve"> PAGEREF _Toc162515375 \h </w:instrText>
             </w:r>
             <w:r>
               <w:rPr>
@@ -2254,7 +2254,7 @@
               <w14:ligatures w14:val="standardContextual"/>
             </w:rPr>
           </w:pPr>
-          <w:hyperlink w:anchor="_Toc162514813" w:history="1">
+          <w:hyperlink w:anchor="_Toc162515376" w:history="1">
             <w:r>
               <w:rPr>
                 <w:rStyle w:val="Hyperlink"/>
@@ -2294,7 +2294,7 @@
               <w:rPr>
                 <w:webHidden/>
               </w:rPr>
-              <w:instrText xml:space="preserve"> PAGEREF _Toc162514813 \h </w:instrText>
+              <w:instrText xml:space="preserve"> PAGEREF _Toc162515376 \h </w:instrText>
             </w:r>
             <w:r>
               <w:rPr>
@@ -2333,7 +2333,7 @@
               <w14:ligatures w14:val="standardContextual"/>
             </w:rPr>
           </w:pPr>
-          <w:hyperlink w:anchor="_Toc162514814" w:history="1">
+          <w:hyperlink w:anchor="_Toc162515377" w:history="1">
             <w:r>
               <w:rPr>
                 <w:rStyle w:val="Hyperlink"/>
@@ -2373,7 +2373,7 @@
               <w:rPr>
                 <w:webHidden/>
               </w:rPr>
-              <w:instrText xml:space="preserve"> PAGEREF _Toc162514814 \h </w:instrText>
+              <w:instrText xml:space="preserve"> PAGEREF _Toc162515377 \h </w:instrText>
             </w:r>
             <w:r>
               <w:rPr>
@@ -2412,7 +2412,7 @@
               <w14:ligatures w14:val="standardContextual"/>
             </w:rPr>
           </w:pPr>
-          <w:hyperlink w:anchor="_Toc162514815" w:history="1">
+          <w:hyperlink w:anchor="_Toc162515378" w:history="1">
             <w:r>
               <w:rPr>
                 <w:rStyle w:val="Hyperlink"/>
@@ -2452,7 +2452,7 @@
               <w:rPr>
                 <w:webHidden/>
               </w:rPr>
-              <w:instrText xml:space="preserve"> PAGEREF _Toc162514815 \h </w:instrText>
+              <w:instrText xml:space="preserve"> PAGEREF _Toc162515378 \h </w:instrText>
             </w:r>
             <w:r>
               <w:rPr>
@@ -2491,7 +2491,7 @@
               <w14:ligatures w14:val="standardContextual"/>
             </w:rPr>
           </w:pPr>
-          <w:hyperlink w:anchor="_Toc162514816" w:history="1">
+          <w:hyperlink w:anchor="_Toc162515379" w:history="1">
             <w:r>
               <w:rPr>
                 <w:rStyle w:val="Hyperlink"/>
@@ -2531,7 +2531,7 @@
               <w:rPr>
                 <w:webHidden/>
               </w:rPr>
-              <w:instrText xml:space="preserve"> PAGEREF _Toc162514816 \h </w:instrText>
+              <w:instrText xml:space="preserve"> PAGEREF _Toc162515379 \h </w:instrText>
             </w:r>
             <w:r>
               <w:rPr>
@@ -2570,7 +2570,7 @@
               <w14:ligatures w14:val="standardContextual"/>
             </w:rPr>
           </w:pPr>
-          <w:hyperlink w:anchor="_Toc162514817" w:history="1">
+          <w:hyperlink w:anchor="_Toc162515380" w:history="1">
             <w:r>
               <w:rPr>
                 <w:rStyle w:val="Hyperlink"/>
@@ -2610,7 +2610,7 @@
               <w:rPr>
                 <w:webHidden/>
               </w:rPr>
-              <w:instrText xml:space="preserve"> PAGEREF _Toc162514817 \h </w:instrText>
+              <w:instrText xml:space="preserve"> PAGEREF _Toc162515380 \h </w:instrText>
             </w:r>
             <w:r>
               <w:rPr>
@@ -2649,7 +2649,7 @@
               <w14:ligatures w14:val="standardContextual"/>
             </w:rPr>
           </w:pPr>
-          <w:hyperlink w:anchor="_Toc162514818" w:history="1">
+          <w:hyperlink w:anchor="_Toc162515381" w:history="1">
             <w:r>
               <w:rPr>
                 <w:rStyle w:val="Hyperlink"/>
@@ -2689,7 +2689,7 @@
               <w:rPr>
                 <w:webHidden/>
               </w:rPr>
-              <w:instrText xml:space="preserve"> PAGEREF _Toc162514818 \h </w:instrText>
+              <w:instrText xml:space="preserve"> PAGEREF _Toc162515381 \h </w:instrText>
             </w:r>
             <w:r>
               <w:rPr>
@@ -2728,7 +2728,7 @@
               <w14:ligatures w14:val="standardContextual"/>
             </w:rPr>
           </w:pPr>
-          <w:hyperlink w:anchor="_Toc162514819" w:history="1">
+          <w:hyperlink w:anchor="_Toc162515382" w:history="1">
             <w:r>
               <w:rPr>
                 <w:rStyle w:val="Hyperlink"/>
@@ -2768,7 +2768,7 @@
               <w:rPr>
                 <w:webHidden/>
               </w:rPr>
-              <w:instrText xml:space="preserve"> PAGEREF _Toc162514819 \h </w:instrText>
+              <w:instrText xml:space="preserve"> PAGEREF _Toc162515382 \h </w:instrText>
             </w:r>
             <w:r>
               <w:rPr>
@@ -2807,7 +2807,7 @@
               <w14:ligatures w14:val="standardContextual"/>
             </w:rPr>
           </w:pPr>
-          <w:hyperlink w:anchor="_Toc162514820" w:history="1">
+          <w:hyperlink w:anchor="_Toc162515383" w:history="1">
             <w:r>
               <w:rPr>
                 <w:rStyle w:val="Hyperlink"/>
@@ -2847,7 +2847,7 @@
               <w:rPr>
                 <w:webHidden/>
               </w:rPr>
-              <w:instrText xml:space="preserve"> PAGEREF _Toc162514820 \h </w:instrText>
+              <w:instrText xml:space="preserve"> PAGEREF _Toc162515383 \h </w:instrText>
             </w:r>
             <w:r>
               <w:rPr>
@@ -2886,7 +2886,7 @@
               <w14:ligatures w14:val="standardContextual"/>
             </w:rPr>
           </w:pPr>
-          <w:hyperlink w:anchor="_Toc162514821" w:history="1">
+          <w:hyperlink w:anchor="_Toc162515384" w:history="1">
             <w:r>
               <w:rPr>
                 <w:rStyle w:val="Hyperlink"/>
@@ -2926,7 +2926,7 @@
               <w:rPr>
                 <w:webHidden/>
               </w:rPr>
-              <w:instrText xml:space="preserve"> PAGEREF _Toc162514821 \h </w:instrText>
+              <w:instrText xml:space="preserve"> PAGEREF _Toc162515384 \h </w:instrText>
             </w:r>
             <w:r>
               <w:rPr>
@@ -2965,7 +2965,7 @@
               <w14:ligatures w14:val="standardContextual"/>
             </w:rPr>
           </w:pPr>
-          <w:hyperlink w:anchor="_Toc162514822" w:history="1">
+          <w:hyperlink w:anchor="_Toc162515385" w:history="1">
             <w:r>
               <w:rPr>
                 <w:rStyle w:val="Hyperlink"/>
@@ -3005,7 +3005,7 @@
               <w:rPr>
                 <w:webHidden/>
               </w:rPr>
-              <w:instrText xml:space="preserve"> PAGEREF _Toc162514822 \h </w:instrText>
+              <w:instrText xml:space="preserve"> PAGEREF _Toc162515385 \h </w:instrText>
             </w:r>
             <w:r>
               <w:rPr>
@@ -3044,7 +3044,7 @@
               <w14:ligatures w14:val="standardContextual"/>
             </w:rPr>
           </w:pPr>
-          <w:hyperlink w:anchor="_Toc162514823" w:history="1">
+          <w:hyperlink w:anchor="_Toc162515386" w:history="1">
             <w:r>
               <w:rPr>
                 <w:rStyle w:val="Hyperlink"/>
@@ -3084,7 +3084,7 @@
               <w:rPr>
                 <w:webHidden/>
               </w:rPr>
-              <w:instrText xml:space="preserve"> PAGEREF _Toc162514823 \h </w:instrText>
+              <w:instrText xml:space="preserve"> PAGEREF _Toc162515386 \h </w:instrText>
             </w:r>
             <w:r>
               <w:rPr>
@@ -3123,7 +3123,7 @@
               <w14:ligatures w14:val="standardContextual"/>
             </w:rPr>
           </w:pPr>
-          <w:hyperlink w:anchor="_Toc162514824" w:history="1">
+          <w:hyperlink w:anchor="_Toc162515387" w:history="1">
             <w:r>
               <w:rPr>
                 <w:rStyle w:val="Hyperlink"/>
@@ -3163,7 +3163,7 @@
               <w:rPr>
                 <w:webHidden/>
               </w:rPr>
-              <w:instrText xml:space="preserve"> PAGEREF _Toc162514824 \h </w:instrText>
+              <w:instrText xml:space="preserve"> PAGEREF _Toc162515387 \h </w:instrText>
             </w:r>
             <w:r>
               <w:rPr>
@@ -3202,7 +3202,7 @@
               <w14:ligatures w14:val="standardContextual"/>
             </w:rPr>
           </w:pPr>
-          <w:hyperlink w:anchor="_Toc162514825" w:history="1">
+          <w:hyperlink w:anchor="_Toc162515388" w:history="1">
             <w:r>
               <w:rPr>
                 <w:rStyle w:val="Hyperlink"/>
@@ -3242,7 +3242,7 @@
               <w:rPr>
                 <w:webHidden/>
               </w:rPr>
-              <w:instrText xml:space="preserve"> PAGEREF _Toc162514825 \h </w:instrText>
+              <w:instrText xml:space="preserve"> PAGEREF _Toc162515388 \h </w:instrText>
             </w:r>
             <w:r>
               <w:rPr>
@@ -3281,7 +3281,7 @@
               <w14:ligatures w14:val="standardContextual"/>
             </w:rPr>
           </w:pPr>
-          <w:hyperlink w:anchor="_Toc162514826" w:history="1">
+          <w:hyperlink w:anchor="_Toc162515389" w:history="1">
             <w:r>
               <w:rPr>
                 <w:rStyle w:val="Hyperlink"/>
@@ -3321,7 +3321,7 @@
               <w:rPr>
                 <w:webHidden/>
               </w:rPr>
-              <w:instrText xml:space="preserve"> PAGEREF _Toc162514826 \h </w:instrText>
+              <w:instrText xml:space="preserve"> PAGEREF _Toc162515389 \h </w:instrText>
             </w:r>
             <w:r>
               <w:rPr>
@@ -3360,7 +3360,7 @@
               <w14:ligatures w14:val="standardContextual"/>
             </w:rPr>
           </w:pPr>
-          <w:hyperlink w:anchor="_Toc162514827" w:history="1">
+          <w:hyperlink w:anchor="_Toc162515390" w:history="1">
             <w:r>
               <w:rPr>
                 <w:rStyle w:val="Hyperlink"/>
@@ -3400,7 +3400,7 @@
               <w:rPr>
                 <w:webHidden/>
               </w:rPr>
-              <w:instrText xml:space="preserve"> PAGEREF _Toc162514827 \h </w:instrText>
+              <w:instrText xml:space="preserve"> PAGEREF _Toc162515390 \h </w:instrText>
             </w:r>
             <w:r>
               <w:rPr>
@@ -3439,7 +3439,7 @@
               <w14:ligatures w14:val="standardContextual"/>
             </w:rPr>
           </w:pPr>
-          <w:hyperlink w:anchor="_Toc162514828" w:history="1">
+          <w:hyperlink w:anchor="_Toc162515391" w:history="1">
             <w:r>
               <w:rPr>
                 <w:rStyle w:val="Hyperlink"/>
@@ -3479,7 +3479,7 @@
               <w:rPr>
                 <w:webHidden/>
               </w:rPr>
-              <w:instrText xml:space="preserve"> PAGEREF _Toc162514828 \h </w:instrText>
+              <w:instrText xml:space="preserve"> PAGEREF _Toc162515391 \h </w:instrText>
             </w:r>
             <w:r>
               <w:rPr>
@@ -3518,7 +3518,7 @@
               <w14:ligatures w14:val="standardContextual"/>
             </w:rPr>
           </w:pPr>
-          <w:hyperlink w:anchor="_Toc162514829" w:history="1">
+          <w:hyperlink w:anchor="_Toc162515392" w:history="1">
             <w:r>
               <w:rPr>
                 <w:rStyle w:val="Hyperlink"/>
@@ -3558,7 +3558,7 @@
               <w:rPr>
                 <w:webHidden/>
               </w:rPr>
-              <w:instrText xml:space="preserve"> PAGEREF _Toc162514829 \h </w:instrText>
+              <w:instrText xml:space="preserve"> PAGEREF _Toc162515392 \h </w:instrText>
             </w:r>
             <w:r>
               <w:rPr>
@@ -3597,7 +3597,7 @@
               <w14:ligatures w14:val="standardContextual"/>
             </w:rPr>
           </w:pPr>
-          <w:hyperlink w:anchor="_Toc162514830" w:history="1">
+          <w:hyperlink w:anchor="_Toc162515393" w:history="1">
             <w:r>
               <w:rPr>
                 <w:rStyle w:val="Hyperlink"/>
@@ -3637,7 +3637,7 @@
               <w:rPr>
                 <w:webHidden/>
               </w:rPr>
-              <w:instrText xml:space="preserve"> PAGEREF _Toc162514830 \h </w:instrText>
+              <w:instrText xml:space="preserve"> PAGEREF _Toc162515393 \h </w:instrText>
             </w:r>
             <w:r>
               <w:rPr>
@@ -3676,7 +3676,7 @@
               <w14:ligatures w14:val="standardContextual"/>
             </w:rPr>
           </w:pPr>
-          <w:hyperlink w:anchor="_Toc162514831" w:history="1">
+          <w:hyperlink w:anchor="_Toc162515394" w:history="1">
             <w:r>
               <w:rPr>
                 <w:rStyle w:val="Hyperlink"/>
@@ -3716,7 +3716,7 @@
               <w:rPr>
                 <w:webHidden/>
               </w:rPr>
-              <w:instrText xml:space="preserve"> PAGEREF _Toc162514831 \h </w:instrText>
+              <w:instrText xml:space="preserve"> PAGEREF _Toc162515394 \h </w:instrText>
             </w:r>
             <w:r>
               <w:rPr>
@@ -3755,7 +3755,7 @@
               <w14:ligatures w14:val="standardContextual"/>
             </w:rPr>
           </w:pPr>
-          <w:hyperlink w:anchor="_Toc162514832" w:history="1">
+          <w:hyperlink w:anchor="_Toc162515395" w:history="1">
             <w:r>
               <w:rPr>
                 <w:rStyle w:val="Hyperlink"/>
@@ -3795,7 +3795,7 @@
               <w:rPr>
                 <w:webHidden/>
               </w:rPr>
-              <w:instrText xml:space="preserve"> PAGEREF _Toc162514832 \h </w:instrText>
+              <w:instrText xml:space="preserve"> PAGEREF _Toc162515395 \h </w:instrText>
             </w:r>
             <w:r>
               <w:rPr>
@@ -3834,7 +3834,7 @@
               <w14:ligatures w14:val="standardContextual"/>
             </w:rPr>
           </w:pPr>
-          <w:hyperlink w:anchor="_Toc162514833" w:history="1">
+          <w:hyperlink w:anchor="_Toc162515396" w:history="1">
             <w:r>
               <w:rPr>
                 <w:rStyle w:val="Hyperlink"/>
@@ -3874,7 +3874,7 @@
               <w:rPr>
                 <w:webHidden/>
               </w:rPr>
-              <w:instrText xml:space="preserve"> PAGEREF _Toc162514833 \h </w:instrText>
+              <w:instrText xml:space="preserve"> PAGEREF _Toc162515396 \h </w:instrText>
             </w:r>
             <w:r>
               <w:rPr>
@@ -3913,7 +3913,7 @@
               <w14:ligatures w14:val="standardContextual"/>
             </w:rPr>
           </w:pPr>
-          <w:hyperlink w:anchor="_Toc162514834" w:history="1">
+          <w:hyperlink w:anchor="_Toc162515397" w:history="1">
             <w:r>
               <w:rPr>
                 <w:rStyle w:val="Hyperlink"/>
@@ -3953,7 +3953,7 @@
               <w:rPr>
                 <w:webHidden/>
               </w:rPr>
-              <w:instrText xml:space="preserve"> PAGEREF _Toc162514834 \h </w:instrText>
+              <w:instrText xml:space="preserve"> PAGEREF _Toc162515397 \h </w:instrText>
             </w:r>
             <w:r>
               <w:rPr>
@@ -3992,7 +3992,7 @@
               <w14:ligatures w14:val="standardContextual"/>
             </w:rPr>
           </w:pPr>
-          <w:hyperlink w:anchor="_Toc162514835" w:history="1">
+          <w:hyperlink w:anchor="_Toc162515398" w:history="1">
             <w:r>
               <w:rPr>
                 <w:rStyle w:val="Hyperlink"/>
@@ -4032,7 +4032,7 @@
               <w:rPr>
                 <w:webHidden/>
               </w:rPr>
-              <w:instrText xml:space="preserve"> PAGEREF _Toc162514835 \h </w:instrText>
+              <w:instrText xml:space="preserve"> PAGEREF _Toc162515398 \h </w:instrText>
             </w:r>
             <w:r>
               <w:rPr>
@@ -4071,7 +4071,7 @@
               <w14:ligatures w14:val="standardContextual"/>
             </w:rPr>
           </w:pPr>
-          <w:hyperlink w:anchor="_Toc162514836" w:history="1">
+          <w:hyperlink w:anchor="_Toc162515399" w:history="1">
             <w:r>
               <w:rPr>
                 <w:rStyle w:val="Hyperlink"/>
@@ -4111,7 +4111,7 @@
               <w:rPr>
                 <w:webHidden/>
               </w:rPr>
-              <w:instrText xml:space="preserve"> PAGEREF _Toc162514836 \h </w:instrText>
+              <w:instrText xml:space="preserve"> PAGEREF _Toc162515399 \h </w:instrText>
             </w:r>
             <w:r>
               <w:rPr>
@@ -4150,7 +4150,7 @@
               <w14:ligatures w14:val="standardContextual"/>
             </w:rPr>
           </w:pPr>
-          <w:hyperlink w:anchor="_Toc162514837" w:history="1">
+          <w:hyperlink w:anchor="_Toc162515400" w:history="1">
             <w:r>
               <w:rPr>
                 <w:rStyle w:val="Hyperlink"/>
@@ -4173,7 +4173,7 @@
               <w:rPr>
                 <w:webHidden/>
               </w:rPr>
-              <w:instrText xml:space="preserve"> PAGEREF _Toc162514837 \h </w:instrText>
+              <w:instrText xml:space="preserve"> PAGEREF _Toc162515400 \h </w:instrText>
             </w:r>
             <w:r>
               <w:rPr>
@@ -4417,7 +4417,7 @@
         </w:rPr>
       </w:pPr>
       <w:bookmarkStart w:id="0" w:name="_Toc74097690"/>
-      <w:bookmarkStart w:id="1" w:name="_Toc162514794"/>
+      <w:bookmarkStart w:id="1" w:name="_Toc162515357"/>
       <w:r>
         <w:lastRenderedPageBreak/>
         <w:t>Contextualização da proposta</w:t>
@@ -4507,7 +4507,7 @@
       <w:pPr>
         <w:pStyle w:val="Ttulo2"/>
       </w:pPr>
-      <w:bookmarkStart w:id="2" w:name="_Toc162514795"/>
+      <w:bookmarkStart w:id="2" w:name="_Toc162515358"/>
       <w:r>
         <w:t>Apresentação do problema</w:t>
       </w:r>
@@ -4883,7 +4883,7 @@
       <w:pPr>
         <w:pStyle w:val="Ttulo2"/>
       </w:pPr>
-      <w:bookmarkStart w:id="4" w:name="_Toc162514796"/>
+      <w:bookmarkStart w:id="4" w:name="_Toc162515359"/>
       <w:r>
         <w:t>Apresentação da solução da proposta</w:t>
       </w:r>
@@ -5081,7 +5081,7 @@
           </w14:textFill>
         </w:rPr>
       </w:pPr>
-      <w:bookmarkStart w:id="6" w:name="_Toc162514797"/>
+      <w:bookmarkStart w:id="6" w:name="_Toc162515360"/>
       <w:r>
         <w:lastRenderedPageBreak/>
         <w:t>Objetivos da construção da solução</w:t>
@@ -5172,7 +5172,7 @@
       <w:pPr>
         <w:pStyle w:val="Ttulo2"/>
       </w:pPr>
-      <w:bookmarkStart w:id="7" w:name="_Toc162514798"/>
+      <w:bookmarkStart w:id="7" w:name="_Toc162515361"/>
       <w:r>
         <w:t>Objetivo estratégico</w:t>
       </w:r>
@@ -5201,7 +5201,7 @@
       <w:pPr>
         <w:pStyle w:val="Ttulo2"/>
       </w:pPr>
-      <w:bookmarkStart w:id="8" w:name="_Toc162514799"/>
+      <w:bookmarkStart w:id="8" w:name="_Toc162515362"/>
       <w:r>
         <w:t>Objetivos específicos</w:t>
       </w:r>
@@ -5519,7 +5519,7 @@
           </w14:textFill>
         </w:rPr>
       </w:pPr>
-      <w:bookmarkStart w:id="9" w:name="_Toc162514800"/>
+      <w:bookmarkStart w:id="9" w:name="_Toc162515363"/>
       <w:r>
         <w:lastRenderedPageBreak/>
         <w:t>Elaboração da jornada do usuário</w:t>
@@ -5719,7 +5719,7 @@
       <w:pPr>
         <w:pStyle w:val="Ttulo2"/>
       </w:pPr>
-      <w:bookmarkStart w:id="10" w:name="_Toc162514801"/>
+      <w:bookmarkStart w:id="10" w:name="_Toc162515364"/>
       <w:r>
         <w:t>Requisitos funcionais</w:t>
       </w:r>
@@ -6669,7 +6669,7 @@
       <w:pPr>
         <w:pStyle w:val="Ttulo2"/>
       </w:pPr>
-      <w:bookmarkStart w:id="11" w:name="_Toc162514802"/>
+      <w:bookmarkStart w:id="11" w:name="_Toc162515365"/>
       <w:r>
         <w:t>Requisitos não funcionais</w:t>
       </w:r>
@@ -7355,7 +7355,7 @@
       <w:pPr>
         <w:pStyle w:val="Ttulo2"/>
       </w:pPr>
-      <w:bookmarkStart w:id="12" w:name="_Toc162514803"/>
+      <w:bookmarkStart w:id="12" w:name="_Toc162515366"/>
       <w:r>
         <w:t>Diagrama de casos de uso</w:t>
       </w:r>
@@ -8078,7 +8078,7 @@
       <w:pPr>
         <w:pStyle w:val="Ttulo2"/>
       </w:pPr>
-      <w:bookmarkStart w:id="13" w:name="_Toc162514804"/>
+      <w:bookmarkStart w:id="13" w:name="_Toc162515367"/>
       <w:r>
         <w:t>Diagrama de atividades</w:t>
       </w:r>
@@ -8236,7 +8236,7 @@
       <w:pPr>
         <w:pStyle w:val="Ttulo2"/>
       </w:pPr>
-      <w:bookmarkStart w:id="14" w:name="_Toc162514805"/>
+      <w:bookmarkStart w:id="14" w:name="_Toc162515368"/>
       <w:r>
         <w:t>Personas</w:t>
       </w:r>
@@ -8262,7 +8262,7 @@
       <w:pPr>
         <w:pStyle w:val="Ttulo3"/>
       </w:pPr>
-      <w:bookmarkStart w:id="15" w:name="_Toc162514806"/>
+      <w:bookmarkStart w:id="15" w:name="_Toc162515369"/>
       <w:r>
         <w:t>Personas: Marina</w:t>
       </w:r>
@@ -8412,7 +8412,7 @@
                 <w:szCs w:val="24"/>
               </w:rPr>
               <w:drawing>
-                <wp:inline distT="0" distB="0" distL="0" distR="0" wp14:anchorId="1CDB32E2" wp14:editId="7C499535">
+                <wp:inline distT="0" distB="0" distL="0" distR="0" wp14:anchorId="1CDB32E2" wp14:editId="599AE1E0">
                   <wp:extent cx="3600000" cy="3600000"/>
                   <wp:effectExtent l="0" t="0" r="635" b="635"/>
                   <wp:docPr id="488932672" name="Imagem 2" descr="Mulher posando para foto em frente a mesa com comida&#10;&#10;Descrição gerada automaticamente"/>
@@ -8515,7 +8515,7 @@
       <w:pPr>
         <w:pStyle w:val="Ttulo3"/>
       </w:pPr>
-      <w:bookmarkStart w:id="16" w:name="_Toc162514807"/>
+      <w:bookmarkStart w:id="16" w:name="_Toc162515370"/>
       <w:r>
         <w:t>Personas: Ricardo</w:t>
       </w:r>
@@ -8684,7 +8684,7 @@
                 <w:szCs w:val="24"/>
               </w:rPr>
               <w:drawing>
-                <wp:inline distT="0" distB="0" distL="0" distR="0" wp14:anchorId="29691E0C" wp14:editId="1FF7B0E2">
+                <wp:inline distT="0" distB="0" distL="0" distR="0" wp14:anchorId="29691E0C" wp14:editId="6B7744E4">
                   <wp:extent cx="3600000" cy="3600000"/>
                   <wp:effectExtent l="0" t="0" r="635" b="635"/>
                   <wp:docPr id="1960240535" name="Imagem 3" descr="Homem com garrafa de bebida&#10;&#10;Descrição gerada automaticamente"/>
@@ -8922,7 +8922,7 @@
       <w:pPr>
         <w:pStyle w:val="Ttulo3"/>
       </w:pPr>
-      <w:bookmarkStart w:id="17" w:name="_Toc162514808"/>
+      <w:bookmarkStart w:id="17" w:name="_Toc162515371"/>
       <w:r>
         <w:t>Personas: André</w:t>
       </w:r>
@@ -8999,7 +8999,7 @@
                 <w:noProof/>
               </w:rPr>
               <w:drawing>
-                <wp:inline distT="0" distB="0" distL="0" distR="0" wp14:anchorId="17C0C198" wp14:editId="23F598E8">
+                <wp:inline distT="0" distB="0" distL="0" distR="0" wp14:anchorId="17C0C198" wp14:editId="26A6E3A0">
                   <wp:extent cx="3600000" cy="3600000"/>
                   <wp:effectExtent l="0" t="0" r="635" b="635"/>
                   <wp:docPr id="601321251" name="Imagem 4" descr="Homem de terno e gravata ao lado de garrafa de bebida na mão&#10;&#10;Descrição gerada automaticamente"/>
@@ -9069,7 +9069,7 @@
       <w:pPr>
         <w:pStyle w:val="Ttulo2"/>
       </w:pPr>
-      <w:bookmarkStart w:id="18" w:name="_Toc162514809"/>
+      <w:bookmarkStart w:id="18" w:name="_Toc162515372"/>
       <w:r>
         <w:t>Jornada dos usuários</w:t>
       </w:r>
@@ -9092,7 +9092,7 @@
       <w:pPr>
         <w:pStyle w:val="Ttulo3"/>
       </w:pPr>
-      <w:bookmarkStart w:id="19" w:name="_Toc162514810"/>
+      <w:bookmarkStart w:id="19" w:name="_Toc162515373"/>
       <w:r>
         <w:t>Jornada da Marina</w:t>
       </w:r>
@@ -9167,7 +9167,7 @@
       <w:pPr>
         <w:pStyle w:val="Ttulo3"/>
       </w:pPr>
-      <w:bookmarkStart w:id="20" w:name="_Toc162514811"/>
+      <w:bookmarkStart w:id="20" w:name="_Toc162515374"/>
       <w:r>
         <w:t>Jornada do Ricardo</w:t>
       </w:r>
@@ -9298,7 +9298,7 @@
       <w:pPr>
         <w:pStyle w:val="Ttulo3"/>
       </w:pPr>
-      <w:bookmarkStart w:id="21" w:name="_Toc162514812"/>
+      <w:bookmarkStart w:id="21" w:name="_Toc162515375"/>
       <w:r>
         <w:t>Jornada do André</w:t>
       </w:r>
@@ -9445,7 +9445,7 @@
           </w14:textFill>
         </w:rPr>
       </w:pPr>
-      <w:bookmarkStart w:id="22" w:name="_Toc162514813"/>
+      <w:bookmarkStart w:id="22" w:name="_Toc162515376"/>
       <w:r>
         <w:lastRenderedPageBreak/>
         <w:t>Apelo mercadológico da solução</w:t>
@@ -9993,7 +9993,7 @@
       <w:pPr>
         <w:pStyle w:val="Ttulo2"/>
       </w:pPr>
-      <w:bookmarkStart w:id="23" w:name="_Toc162514814"/>
+      <w:bookmarkStart w:id="23" w:name="_Toc162515377"/>
       <w:r>
         <w:t>O modelo de negócios</w:t>
       </w:r>
@@ -10035,7 +10035,7 @@
       <w:pPr>
         <w:pStyle w:val="Ttulo3"/>
       </w:pPr>
-      <w:bookmarkStart w:id="24" w:name="_Toc162514815"/>
+      <w:bookmarkStart w:id="24" w:name="_Toc162515378"/>
       <w:r>
         <w:t>Segmentos de cliente</w:t>
       </w:r>
@@ -10089,7 +10089,7 @@
       <w:pPr>
         <w:pStyle w:val="Ttulo3"/>
       </w:pPr>
-      <w:bookmarkStart w:id="25" w:name="_Toc162514816"/>
+      <w:bookmarkStart w:id="25" w:name="_Toc162515379"/>
       <w:r>
         <w:t>Proposta de valor</w:t>
       </w:r>
@@ -10115,7 +10115,7 @@
       <w:pPr>
         <w:pStyle w:val="Ttulo3"/>
       </w:pPr>
-      <w:bookmarkStart w:id="26" w:name="_Toc162514817"/>
+      <w:bookmarkStart w:id="26" w:name="_Toc162515380"/>
       <w:r>
         <w:t>Canais</w:t>
       </w:r>
@@ -10138,7 +10138,7 @@
       <w:pPr>
         <w:pStyle w:val="Ttulo3"/>
       </w:pPr>
-      <w:bookmarkStart w:id="27" w:name="_Toc162514818"/>
+      <w:bookmarkStart w:id="27" w:name="_Toc162515381"/>
       <w:r>
         <w:t>Relacionamento com clientes</w:t>
       </w:r>
@@ -10169,7 +10169,7 @@
       <w:pPr>
         <w:pStyle w:val="Ttulo3"/>
       </w:pPr>
-      <w:bookmarkStart w:id="28" w:name="_Toc162514819"/>
+      <w:bookmarkStart w:id="28" w:name="_Toc162515382"/>
       <w:r>
         <w:t>Fontes de receita</w:t>
       </w:r>
@@ -10211,7 +10211,7 @@
       <w:pPr>
         <w:pStyle w:val="Ttulo3"/>
       </w:pPr>
-      <w:bookmarkStart w:id="29" w:name="_Toc162514820"/>
+      <w:bookmarkStart w:id="29" w:name="_Toc162515383"/>
       <w:r>
         <w:t>Recursos principais</w:t>
       </w:r>
@@ -10234,7 +10234,7 @@
       <w:pPr>
         <w:pStyle w:val="Ttulo3"/>
       </w:pPr>
-      <w:bookmarkStart w:id="30" w:name="_Toc162514821"/>
+      <w:bookmarkStart w:id="30" w:name="_Toc162515384"/>
       <w:r>
         <w:t>Atividades chave</w:t>
       </w:r>
@@ -10274,7 +10274,7 @@
       <w:pPr>
         <w:pStyle w:val="Ttulo3"/>
       </w:pPr>
-      <w:bookmarkStart w:id="31" w:name="_Toc162514822"/>
+      <w:bookmarkStart w:id="31" w:name="_Toc162515385"/>
       <w:r>
         <w:t>Parcerias principais</w:t>
       </w:r>
@@ -10297,7 +10297,7 @@
       <w:pPr>
         <w:pStyle w:val="Ttulo3"/>
       </w:pPr>
-      <w:bookmarkStart w:id="32" w:name="_Toc162514823"/>
+      <w:bookmarkStart w:id="32" w:name="_Toc162515386"/>
       <w:r>
         <w:t>Estrutura de custos</w:t>
       </w:r>
@@ -10369,7 +10369,7 @@
           </w14:textFill>
         </w:rPr>
       </w:pPr>
-      <w:bookmarkStart w:id="33" w:name="_Toc162514824"/>
+      <w:bookmarkStart w:id="33" w:name="_Toc162515387"/>
       <w:r>
         <w:lastRenderedPageBreak/>
         <w:t>Ciclo de desenvolvimento da solução</w:t>
@@ -10621,7 +10621,7 @@
       <w:pPr>
         <w:pStyle w:val="Ttulo2"/>
       </w:pPr>
-      <w:bookmarkStart w:id="34" w:name="_Toc162514825"/>
+      <w:bookmarkStart w:id="34" w:name="_Toc162515388"/>
       <w:r>
         <w:lastRenderedPageBreak/>
         <w:t>Sprint</w:t>
@@ -10682,7 +10682,7 @@
       <w:pPr>
         <w:pStyle w:val="Ttulo2"/>
       </w:pPr>
-      <w:bookmarkStart w:id="35" w:name="_Toc162514826"/>
+      <w:bookmarkStart w:id="35" w:name="_Toc162515389"/>
       <w:r>
         <w:t>Sprint Planning</w:t>
       </w:r>
@@ -10716,7 +10716,7 @@
       <w:pPr>
         <w:pStyle w:val="Ttulo2"/>
       </w:pPr>
-      <w:bookmarkStart w:id="36" w:name="_Toc162514827"/>
+      <w:bookmarkStart w:id="36" w:name="_Toc162515390"/>
       <w:r>
         <w:t>Daily Scrum</w:t>
       </w:r>
@@ -10747,7 +10747,7 @@
       <w:pPr>
         <w:pStyle w:val="Ttulo2"/>
       </w:pPr>
-      <w:bookmarkStart w:id="37" w:name="_Toc162514828"/>
+      <w:bookmarkStart w:id="37" w:name="_Toc162515391"/>
       <w:proofErr w:type="spellStart"/>
       <w:r>
         <w:t>Jira</w:t>
@@ -11226,7 +11226,7 @@
       <w:pPr>
         <w:pStyle w:val="Ttulo3"/>
       </w:pPr>
-      <w:bookmarkStart w:id="38" w:name="_Toc162514829"/>
+      <w:bookmarkStart w:id="38" w:name="_Toc162515392"/>
       <w:r>
         <w:t>Organização das tarefas</w:t>
       </w:r>
@@ -11301,7 +11301,7 @@
       <w:pPr>
         <w:pStyle w:val="Ttulo2"/>
       </w:pPr>
-      <w:bookmarkStart w:id="39" w:name="_Toc162514830"/>
+      <w:bookmarkStart w:id="39" w:name="_Toc162515393"/>
       <w:r>
         <w:t>Versionamento do código</w:t>
       </w:r>
@@ -11469,7 +11469,7 @@
       <w:pPr>
         <w:pStyle w:val="Ttulo2"/>
       </w:pPr>
-      <w:bookmarkStart w:id="40" w:name="_Toc162514831"/>
+      <w:bookmarkStart w:id="40" w:name="_Toc162515394"/>
       <w:r>
         <w:t>Etapas do desenvolvimento</w:t>
       </w:r>
@@ -11623,6 +11623,9 @@
               <w:ind w:firstLine="0"/>
             </w:pPr>
             <w:r>
+              <w:rPr>
+                <w:noProof/>
+              </w:rPr>
               <w:drawing>
                 <wp:inline distT="0" distB="0" distL="0" distR="0" wp14:anchorId="5F6C2B55" wp14:editId="53C750D7">
                   <wp:extent cx="5760085" cy="3293745"/>
@@ -11756,6 +11759,9 @@
               <w:ind w:firstLine="0"/>
             </w:pPr>
             <w:r>
+              <w:rPr>
+                <w:noProof/>
+              </w:rPr>
               <w:drawing>
                 <wp:inline distT="0" distB="0" distL="0" distR="0" wp14:anchorId="234E2FF0" wp14:editId="0991DE09">
                   <wp:extent cx="5760085" cy="3069590"/>
@@ -11842,7 +11848,7 @@
           </w14:textFill>
         </w:rPr>
       </w:pPr>
-      <w:bookmarkStart w:id="41" w:name="_Toc162514832"/>
+      <w:bookmarkStart w:id="41" w:name="_Toc162515395"/>
       <w:r>
         <w:lastRenderedPageBreak/>
         <w:t>Mockup da proposta de solução</w:t>
@@ -11940,6 +11946,868 @@
     <w:p>
       <w:pPr>
         <w:pStyle w:val="CorpodoTexto"/>
+      </w:pPr>
+    </w:p>
+    <w:p>
+      <w:pPr>
+        <w:pStyle w:val="CorpodoTexto"/>
+      </w:pPr>
+      <w:r>
+        <w:t xml:space="preserve">Na jornada do usuário elabora-se de forma descritiva e ampla o que se pretende desenvolver. Nesta seção, deve-se apresentar as telas que serão desenvolvidas, ilustrando o que será implementado. Podem ser exploradas ferramentas gratuitas, tal como </w:t>
+      </w:r>
+      <w:proofErr w:type="spellStart"/>
+      <w:r>
+        <w:t>figma</w:t>
+      </w:r>
+      <w:proofErr w:type="spellEnd"/>
+      <w:r>
+        <w:t xml:space="preserve">, </w:t>
+      </w:r>
+      <w:proofErr w:type="spellStart"/>
+      <w:proofErr w:type="gramStart"/>
+      <w:r>
+        <w:t>canvas</w:t>
+      </w:r>
+      <w:proofErr w:type="spellEnd"/>
+      <w:r>
+        <w:t xml:space="preserve"> e etc.</w:t>
+      </w:r>
+      <w:proofErr w:type="gramEnd"/>
+    </w:p>
+    <w:p>
+      <w:pPr>
+        <w:pStyle w:val="CorpodoTexto"/>
+      </w:pPr>
+    </w:p>
+    <w:p>
+      <w:pPr>
+        <w:pStyle w:val="CorpodoTexto"/>
+      </w:pPr>
+    </w:p>
+    <w:p>
+      <w:pPr>
+        <w:pStyle w:val="CorpodoTexto"/>
+      </w:pPr>
+    </w:p>
+    <w:tbl>
+      <w:tblPr>
+        <w:tblStyle w:val="Tabelacomgrade"/>
+        <w:tblW w:w="0" w:type="auto"/>
+        <w:tblLook w:val="04A0" w:firstRow="1" w:lastRow="0" w:firstColumn="1" w:lastColumn="0" w:noHBand="0" w:noVBand="1"/>
+      </w:tblPr>
+      <w:tblGrid>
+        <w:gridCol w:w="9061"/>
+      </w:tblGrid>
+      <w:tr>
+        <w:tc>
+          <w:tcPr>
+            <w:tcW w:w="9061" w:type="dxa"/>
+          </w:tcPr>
+          <w:p>
+            <w:pPr>
+              <w:pStyle w:val="CorpodoTexto"/>
+              <w:ind w:firstLine="0"/>
+            </w:pPr>
+            <w:r>
+              <w:rPr>
+                <w:noProof/>
+              </w:rPr>
+              <w:drawing>
+                <wp:inline distT="0" distB="0" distL="0" distR="0" wp14:anchorId="40A20BBB" wp14:editId="321D3C81">
+                  <wp:extent cx="5477085" cy="3240000"/>
+                  <wp:effectExtent l="0" t="0" r="0" b="0"/>
+                  <wp:docPr id="238314047" name="Imagem 2" descr="Diagrama&#10;&#10;Descrição gerada automaticamente com confiança baixa"/>
+                  <wp:cNvGraphicFramePr>
+                    <a:graphicFrameLocks xmlns:a="http://schemas.openxmlformats.org/drawingml/2006/main" noChangeAspect="1"/>
+                  </wp:cNvGraphicFramePr>
+                  <a:graphic xmlns:a="http://schemas.openxmlformats.org/drawingml/2006/main">
+                    <a:graphicData uri="http://schemas.openxmlformats.org/drawingml/2006/picture">
+                      <pic:pic xmlns:pic="http://schemas.openxmlformats.org/drawingml/2006/picture">
+                        <pic:nvPicPr>
+                          <pic:cNvPr id="238314047" name="Imagem 2" descr="Diagrama&#10;&#10;Descrição gerada automaticamente com confiança baixa"/>
+                          <pic:cNvPicPr/>
+                        </pic:nvPicPr>
+                        <pic:blipFill>
+                          <a:blip r:embed="rId34" cstate="print">
+                            <a:extLst>
+                              <a:ext uri="{28A0092B-C50C-407E-A947-70E740481C1C}">
+                                <a14:useLocalDpi xmlns:a14="http://schemas.microsoft.com/office/drawing/2010/main" val="0"/>
+                              </a:ext>
+                            </a:extLst>
+                          </a:blip>
+                          <a:stretch>
+                            <a:fillRect/>
+                          </a:stretch>
+                        </pic:blipFill>
+                        <pic:spPr>
+                          <a:xfrm>
+                            <a:off x="0" y="0"/>
+                            <a:ext cx="5477085" cy="3240000"/>
+                          </a:xfrm>
+                          <a:prstGeom prst="rect">
+                            <a:avLst/>
+                          </a:prstGeom>
+                        </pic:spPr>
+                      </pic:pic>
+                    </a:graphicData>
+                  </a:graphic>
+                </wp:inline>
+              </w:drawing>
+            </w:r>
+          </w:p>
+        </w:tc>
+      </w:tr>
+      <w:tr>
+        <w:tc>
+          <w:tcPr>
+            <w:tcW w:w="9061" w:type="dxa"/>
+          </w:tcPr>
+          <w:p>
+            <w:pPr>
+              <w:pStyle w:val="CorpodoTexto"/>
+              <w:ind w:firstLine="0"/>
+            </w:pPr>
+            <w:r>
+              <w:t xml:space="preserve">Figura 15 – Tela de login </w:t>
+            </w:r>
+          </w:p>
+        </w:tc>
+      </w:tr>
+    </w:tbl>
+    <w:p>
+      <w:pPr>
+        <w:pStyle w:val="CorpodoTexto"/>
+      </w:pPr>
+    </w:p>
+    <w:p>
+      <w:pPr>
+        <w:pStyle w:val="CorpodoTexto"/>
+      </w:pPr>
+    </w:p>
+    <w:p>
+      <w:pPr>
+        <w:pStyle w:val="CorpodoTexto"/>
+      </w:pPr>
+    </w:p>
+    <w:tbl>
+      <w:tblPr>
+        <w:tblStyle w:val="Tabelacomgrade"/>
+        <w:tblW w:w="0" w:type="auto"/>
+        <w:tblLook w:val="04A0" w:firstRow="1" w:lastRow="0" w:firstColumn="1" w:lastColumn="0" w:noHBand="0" w:noVBand="1"/>
+      </w:tblPr>
+      <w:tblGrid>
+        <w:gridCol w:w="9061"/>
+      </w:tblGrid>
+      <w:tr>
+        <w:tc>
+          <w:tcPr>
+            <w:tcW w:w="9061" w:type="dxa"/>
+          </w:tcPr>
+          <w:p>
+            <w:pPr>
+              <w:pStyle w:val="CorpodoTexto"/>
+              <w:ind w:firstLine="0"/>
+            </w:pPr>
+            <w:r>
+              <w:rPr>
+                <w:noProof/>
+              </w:rPr>
+              <w:lastRenderedPageBreak/>
+              <w:drawing>
+                <wp:inline distT="0" distB="0" distL="0" distR="0" wp14:anchorId="67EDCB13" wp14:editId="7157030F">
+                  <wp:extent cx="5477085" cy="3240000"/>
+                  <wp:effectExtent l="0" t="0" r="0" b="0"/>
+                  <wp:docPr id="1834851376" name="Imagem 3" descr="Interface gráfica do usuário, Texto, Aplicativo, Email&#10;&#10;Descrição gerada automaticamente"/>
+                  <wp:cNvGraphicFramePr>
+                    <a:graphicFrameLocks xmlns:a="http://schemas.openxmlformats.org/drawingml/2006/main" noChangeAspect="1"/>
+                  </wp:cNvGraphicFramePr>
+                  <a:graphic xmlns:a="http://schemas.openxmlformats.org/drawingml/2006/main">
+                    <a:graphicData uri="http://schemas.openxmlformats.org/drawingml/2006/picture">
+                      <pic:pic xmlns:pic="http://schemas.openxmlformats.org/drawingml/2006/picture">
+                        <pic:nvPicPr>
+                          <pic:cNvPr id="1834851376" name="Imagem 3" descr="Interface gráfica do usuário, Texto, Aplicativo, Email&#10;&#10;Descrição gerada automaticamente"/>
+                          <pic:cNvPicPr/>
+                        </pic:nvPicPr>
+                        <pic:blipFill>
+                          <a:blip r:embed="rId35" cstate="print">
+                            <a:extLst>
+                              <a:ext uri="{28A0092B-C50C-407E-A947-70E740481C1C}">
+                                <a14:useLocalDpi xmlns:a14="http://schemas.microsoft.com/office/drawing/2010/main" val="0"/>
+                              </a:ext>
+                            </a:extLst>
+                          </a:blip>
+                          <a:stretch>
+                            <a:fillRect/>
+                          </a:stretch>
+                        </pic:blipFill>
+                        <pic:spPr>
+                          <a:xfrm>
+                            <a:off x="0" y="0"/>
+                            <a:ext cx="5477085" cy="3240000"/>
+                          </a:xfrm>
+                          <a:prstGeom prst="rect">
+                            <a:avLst/>
+                          </a:prstGeom>
+                        </pic:spPr>
+                      </pic:pic>
+                    </a:graphicData>
+                  </a:graphic>
+                </wp:inline>
+              </w:drawing>
+            </w:r>
+          </w:p>
+        </w:tc>
+      </w:tr>
+      <w:tr>
+        <w:tc>
+          <w:tcPr>
+            <w:tcW w:w="9061" w:type="dxa"/>
+          </w:tcPr>
+          <w:p>
+            <w:pPr>
+              <w:pStyle w:val="CorpodoTexto"/>
+              <w:ind w:firstLine="0"/>
+            </w:pPr>
+            <w:r>
+              <w:t>Figura 16 – Tela inicial</w:t>
+            </w:r>
+          </w:p>
+        </w:tc>
+      </w:tr>
+    </w:tbl>
+    <w:p>
+      <w:pPr>
+        <w:pStyle w:val="CorpodoTexto"/>
+      </w:pPr>
+    </w:p>
+    <w:p>
+      <w:pPr>
+        <w:pStyle w:val="CorpodoTexto"/>
+      </w:pPr>
+    </w:p>
+    <w:tbl>
+      <w:tblPr>
+        <w:tblStyle w:val="Tabelacomgrade"/>
+        <w:tblW w:w="0" w:type="auto"/>
+        <w:tblLook w:val="04A0" w:firstRow="1" w:lastRow="0" w:firstColumn="1" w:lastColumn="0" w:noHBand="0" w:noVBand="1"/>
+      </w:tblPr>
+      <w:tblGrid>
+        <w:gridCol w:w="9061"/>
+      </w:tblGrid>
+      <w:tr>
+        <w:tc>
+          <w:tcPr>
+            <w:tcW w:w="9061" w:type="dxa"/>
+          </w:tcPr>
+          <w:p>
+            <w:pPr>
+              <w:pStyle w:val="CorpodoTexto"/>
+              <w:ind w:firstLine="0"/>
+            </w:pPr>
+            <w:r>
+              <w:rPr>
+                <w:noProof/>
+              </w:rPr>
+              <w:drawing>
+                <wp:inline distT="0" distB="0" distL="0" distR="0" wp14:anchorId="565C0E3D" wp14:editId="5956C882">
+                  <wp:extent cx="5477085" cy="3240000"/>
+                  <wp:effectExtent l="0" t="0" r="0" b="0"/>
+                  <wp:docPr id="567981405" name="Imagem 4" descr="Texto&#10;&#10;Descrição gerada automaticamente"/>
+                  <wp:cNvGraphicFramePr>
+                    <a:graphicFrameLocks xmlns:a="http://schemas.openxmlformats.org/drawingml/2006/main" noChangeAspect="1"/>
+                  </wp:cNvGraphicFramePr>
+                  <a:graphic xmlns:a="http://schemas.openxmlformats.org/drawingml/2006/main">
+                    <a:graphicData uri="http://schemas.openxmlformats.org/drawingml/2006/picture">
+                      <pic:pic xmlns:pic="http://schemas.openxmlformats.org/drawingml/2006/picture">
+                        <pic:nvPicPr>
+                          <pic:cNvPr id="567981405" name="Imagem 4" descr="Texto&#10;&#10;Descrição gerada automaticamente"/>
+                          <pic:cNvPicPr/>
+                        </pic:nvPicPr>
+                        <pic:blipFill>
+                          <a:blip r:embed="rId36" cstate="print">
+                            <a:extLst>
+                              <a:ext uri="{28A0092B-C50C-407E-A947-70E740481C1C}">
+                                <a14:useLocalDpi xmlns:a14="http://schemas.microsoft.com/office/drawing/2010/main" val="0"/>
+                              </a:ext>
+                            </a:extLst>
+                          </a:blip>
+                          <a:stretch>
+                            <a:fillRect/>
+                          </a:stretch>
+                        </pic:blipFill>
+                        <pic:spPr>
+                          <a:xfrm>
+                            <a:off x="0" y="0"/>
+                            <a:ext cx="5477085" cy="3240000"/>
+                          </a:xfrm>
+                          <a:prstGeom prst="rect">
+                            <a:avLst/>
+                          </a:prstGeom>
+                        </pic:spPr>
+                      </pic:pic>
+                    </a:graphicData>
+                  </a:graphic>
+                </wp:inline>
+              </w:drawing>
+            </w:r>
+          </w:p>
+        </w:tc>
+      </w:tr>
+      <w:tr>
+        <w:tc>
+          <w:tcPr>
+            <w:tcW w:w="9061" w:type="dxa"/>
+          </w:tcPr>
+          <w:p>
+            <w:pPr>
+              <w:pStyle w:val="CorpodoTexto"/>
+              <w:ind w:firstLine="0"/>
+            </w:pPr>
+            <w:r>
+              <w:t>Figura 17 – Menu Cadastro</w:t>
+            </w:r>
+          </w:p>
+        </w:tc>
+      </w:tr>
+    </w:tbl>
+    <w:p>
+      <w:pPr>
+        <w:pStyle w:val="CorpodoTexto"/>
+      </w:pPr>
+    </w:p>
+    <w:p>
+      <w:pPr>
+        <w:pStyle w:val="CorpodoTexto"/>
+      </w:pPr>
+    </w:p>
+    <w:p>
+      <w:pPr>
+        <w:pStyle w:val="CorpodoTexto"/>
+      </w:pPr>
+    </w:p>
+    <w:tbl>
+      <w:tblPr>
+        <w:tblStyle w:val="Tabelacomgrade"/>
+        <w:tblW w:w="0" w:type="auto"/>
+        <w:tblLook w:val="04A0" w:firstRow="1" w:lastRow="0" w:firstColumn="1" w:lastColumn="0" w:noHBand="0" w:noVBand="1"/>
+      </w:tblPr>
+      <w:tblGrid>
+        <w:gridCol w:w="9061"/>
+      </w:tblGrid>
+      <w:tr>
+        <w:tc>
+          <w:tcPr>
+            <w:tcW w:w="9061" w:type="dxa"/>
+          </w:tcPr>
+          <w:p>
+            <w:pPr>
+              <w:pStyle w:val="CorpodoTexto"/>
+              <w:ind w:firstLine="0"/>
+            </w:pPr>
+            <w:r>
+              <w:rPr>
+                <w:noProof/>
+              </w:rPr>
+              <w:lastRenderedPageBreak/>
+              <w:drawing>
+                <wp:inline distT="0" distB="0" distL="0" distR="0" wp14:anchorId="78316678" wp14:editId="10A18E9A">
+                  <wp:extent cx="5477085" cy="3240000"/>
+                  <wp:effectExtent l="0" t="0" r="0" b="0"/>
+                  <wp:docPr id="560391286" name="Imagem 5" descr="Tabela&#10;&#10;Descrição gerada automaticamente com confiança média"/>
+                  <wp:cNvGraphicFramePr>
+                    <a:graphicFrameLocks xmlns:a="http://schemas.openxmlformats.org/drawingml/2006/main" noChangeAspect="1"/>
+                  </wp:cNvGraphicFramePr>
+                  <a:graphic xmlns:a="http://schemas.openxmlformats.org/drawingml/2006/main">
+                    <a:graphicData uri="http://schemas.openxmlformats.org/drawingml/2006/picture">
+                      <pic:pic xmlns:pic="http://schemas.openxmlformats.org/drawingml/2006/picture">
+                        <pic:nvPicPr>
+                          <pic:cNvPr id="560391286" name="Imagem 5" descr="Tabela&#10;&#10;Descrição gerada automaticamente com confiança média"/>
+                          <pic:cNvPicPr/>
+                        </pic:nvPicPr>
+                        <pic:blipFill>
+                          <a:blip r:embed="rId37" cstate="print">
+                            <a:extLst>
+                              <a:ext uri="{28A0092B-C50C-407E-A947-70E740481C1C}">
+                                <a14:useLocalDpi xmlns:a14="http://schemas.microsoft.com/office/drawing/2010/main" val="0"/>
+                              </a:ext>
+                            </a:extLst>
+                          </a:blip>
+                          <a:stretch>
+                            <a:fillRect/>
+                          </a:stretch>
+                        </pic:blipFill>
+                        <pic:spPr>
+                          <a:xfrm>
+                            <a:off x="0" y="0"/>
+                            <a:ext cx="5477085" cy="3240000"/>
+                          </a:xfrm>
+                          <a:prstGeom prst="rect">
+                            <a:avLst/>
+                          </a:prstGeom>
+                        </pic:spPr>
+                      </pic:pic>
+                    </a:graphicData>
+                  </a:graphic>
+                </wp:inline>
+              </w:drawing>
+            </w:r>
+          </w:p>
+        </w:tc>
+      </w:tr>
+      <w:tr>
+        <w:tc>
+          <w:tcPr>
+            <w:tcW w:w="9061" w:type="dxa"/>
+          </w:tcPr>
+          <w:p>
+            <w:pPr>
+              <w:pStyle w:val="CorpodoTexto"/>
+              <w:ind w:firstLine="0"/>
+            </w:pPr>
+            <w:r>
+              <w:t xml:space="preserve">Figura 18 </w:t>
+            </w:r>
+            <w:r>
+              <w:t>–</w:t>
+            </w:r>
+            <w:r>
+              <w:t xml:space="preserve"> </w:t>
+            </w:r>
+            <w:r>
+              <w:t>Tela de listagem de endereços</w:t>
+            </w:r>
+          </w:p>
+        </w:tc>
+      </w:tr>
+    </w:tbl>
+    <w:p>
+      <w:pPr>
+        <w:pStyle w:val="CorpodoTexto"/>
+      </w:pPr>
+    </w:p>
+    <w:p>
+      <w:pPr>
+        <w:pStyle w:val="CorpodoTexto"/>
+      </w:pPr>
+    </w:p>
+    <w:tbl>
+      <w:tblPr>
+        <w:tblStyle w:val="Tabelacomgrade"/>
+        <w:tblW w:w="0" w:type="auto"/>
+        <w:tblLook w:val="04A0" w:firstRow="1" w:lastRow="0" w:firstColumn="1" w:lastColumn="0" w:noHBand="0" w:noVBand="1"/>
+      </w:tblPr>
+      <w:tblGrid>
+        <w:gridCol w:w="9061"/>
+      </w:tblGrid>
+      <w:tr>
+        <w:tc>
+          <w:tcPr>
+            <w:tcW w:w="9061" w:type="dxa"/>
+          </w:tcPr>
+          <w:p>
+            <w:pPr>
+              <w:pStyle w:val="CorpodoTexto"/>
+              <w:ind w:firstLine="0"/>
+            </w:pPr>
+            <w:r>
+              <w:rPr>
+                <w:noProof/>
+              </w:rPr>
+              <w:drawing>
+                <wp:inline distT="0" distB="0" distL="0" distR="0" wp14:anchorId="49DA4E2F" wp14:editId="3D48DAAF">
+                  <wp:extent cx="5302190" cy="3240000"/>
+                  <wp:effectExtent l="0" t="0" r="0" b="0"/>
+                  <wp:docPr id="1288217336" name="Imagem 6" descr="Interface gráfica do usuário, Texto&#10;&#10;Descrição gerada automaticamente"/>
+                  <wp:cNvGraphicFramePr>
+                    <a:graphicFrameLocks xmlns:a="http://schemas.openxmlformats.org/drawingml/2006/main" noChangeAspect="1"/>
+                  </wp:cNvGraphicFramePr>
+                  <a:graphic xmlns:a="http://schemas.openxmlformats.org/drawingml/2006/main">
+                    <a:graphicData uri="http://schemas.openxmlformats.org/drawingml/2006/picture">
+                      <pic:pic xmlns:pic="http://schemas.openxmlformats.org/drawingml/2006/picture">
+                        <pic:nvPicPr>
+                          <pic:cNvPr id="1288217336" name="Imagem 6" descr="Interface gráfica do usuário, Texto&#10;&#10;Descrição gerada automaticamente"/>
+                          <pic:cNvPicPr/>
+                        </pic:nvPicPr>
+                        <pic:blipFill>
+                          <a:blip r:embed="rId38" cstate="print">
+                            <a:extLst>
+                              <a:ext uri="{28A0092B-C50C-407E-A947-70E740481C1C}">
+                                <a14:useLocalDpi xmlns:a14="http://schemas.microsoft.com/office/drawing/2010/main" val="0"/>
+                              </a:ext>
+                            </a:extLst>
+                          </a:blip>
+                          <a:stretch>
+                            <a:fillRect/>
+                          </a:stretch>
+                        </pic:blipFill>
+                        <pic:spPr>
+                          <a:xfrm>
+                            <a:off x="0" y="0"/>
+                            <a:ext cx="5302190" cy="3240000"/>
+                          </a:xfrm>
+                          <a:prstGeom prst="rect">
+                            <a:avLst/>
+                          </a:prstGeom>
+                        </pic:spPr>
+                      </pic:pic>
+                    </a:graphicData>
+                  </a:graphic>
+                </wp:inline>
+              </w:drawing>
+            </w:r>
+          </w:p>
+        </w:tc>
+      </w:tr>
+      <w:tr>
+        <w:tc>
+          <w:tcPr>
+            <w:tcW w:w="9061" w:type="dxa"/>
+          </w:tcPr>
+          <w:p>
+            <w:pPr>
+              <w:pStyle w:val="CorpodoTexto"/>
+              <w:ind w:firstLine="0"/>
+            </w:pPr>
+            <w:r>
+              <w:t>Figura 19 – Tela de listagem de pessoas</w:t>
+            </w:r>
+          </w:p>
+        </w:tc>
+      </w:tr>
+    </w:tbl>
+    <w:p>
+      <w:pPr>
+        <w:pStyle w:val="CorpodoTexto"/>
+      </w:pPr>
+    </w:p>
+    <w:p>
+      <w:pPr>
+        <w:pStyle w:val="CorpodoTexto"/>
+      </w:pPr>
+    </w:p>
+    <w:p>
+      <w:pPr>
+        <w:pStyle w:val="CorpodoTexto"/>
+      </w:pPr>
+    </w:p>
+    <w:p>
+      <w:pPr>
+        <w:pStyle w:val="CorpodoTexto"/>
+      </w:pPr>
+    </w:p>
+    <w:tbl>
+      <w:tblPr>
+        <w:tblStyle w:val="Tabelacomgrade"/>
+        <w:tblW w:w="0" w:type="auto"/>
+        <w:tblLook w:val="04A0" w:firstRow="1" w:lastRow="0" w:firstColumn="1" w:lastColumn="0" w:noHBand="0" w:noVBand="1"/>
+      </w:tblPr>
+      <w:tblGrid>
+        <w:gridCol w:w="9061"/>
+      </w:tblGrid>
+      <w:tr>
+        <w:tc>
+          <w:tcPr>
+            <w:tcW w:w="9061" w:type="dxa"/>
+          </w:tcPr>
+          <w:p>
+            <w:pPr>
+              <w:pStyle w:val="CorpodoTexto"/>
+              <w:ind w:firstLine="0"/>
+            </w:pPr>
+            <w:r>
+              <w:rPr>
+                <w:noProof/>
+              </w:rPr>
+              <w:lastRenderedPageBreak/>
+              <w:drawing>
+                <wp:inline distT="0" distB="0" distL="0" distR="0" wp14:anchorId="10A618CB" wp14:editId="46A183C4">
+                  <wp:extent cx="5302190" cy="3240000"/>
+                  <wp:effectExtent l="0" t="0" r="0" b="0"/>
+                  <wp:docPr id="276315763" name="Imagem 7" descr="Texto&#10;&#10;Descrição gerada automaticamente com confiança baixa"/>
+                  <wp:cNvGraphicFramePr>
+                    <a:graphicFrameLocks xmlns:a="http://schemas.openxmlformats.org/drawingml/2006/main" noChangeAspect="1"/>
+                  </wp:cNvGraphicFramePr>
+                  <a:graphic xmlns:a="http://schemas.openxmlformats.org/drawingml/2006/main">
+                    <a:graphicData uri="http://schemas.openxmlformats.org/drawingml/2006/picture">
+                      <pic:pic xmlns:pic="http://schemas.openxmlformats.org/drawingml/2006/picture">
+                        <pic:nvPicPr>
+                          <pic:cNvPr id="276315763" name="Imagem 7" descr="Texto&#10;&#10;Descrição gerada automaticamente com confiança baixa"/>
+                          <pic:cNvPicPr/>
+                        </pic:nvPicPr>
+                        <pic:blipFill>
+                          <a:blip r:embed="rId39" cstate="print">
+                            <a:extLst>
+                              <a:ext uri="{28A0092B-C50C-407E-A947-70E740481C1C}">
+                                <a14:useLocalDpi xmlns:a14="http://schemas.microsoft.com/office/drawing/2010/main" val="0"/>
+                              </a:ext>
+                            </a:extLst>
+                          </a:blip>
+                          <a:stretch>
+                            <a:fillRect/>
+                          </a:stretch>
+                        </pic:blipFill>
+                        <pic:spPr>
+                          <a:xfrm>
+                            <a:off x="0" y="0"/>
+                            <a:ext cx="5302190" cy="3240000"/>
+                          </a:xfrm>
+                          <a:prstGeom prst="rect">
+                            <a:avLst/>
+                          </a:prstGeom>
+                        </pic:spPr>
+                      </pic:pic>
+                    </a:graphicData>
+                  </a:graphic>
+                </wp:inline>
+              </w:drawing>
+            </w:r>
+          </w:p>
+        </w:tc>
+      </w:tr>
+      <w:tr>
+        <w:tc>
+          <w:tcPr>
+            <w:tcW w:w="9061" w:type="dxa"/>
+          </w:tcPr>
+          <w:p>
+            <w:pPr>
+              <w:pStyle w:val="CorpodoTexto"/>
+              <w:ind w:firstLine="0"/>
+            </w:pPr>
+            <w:r>
+              <w:t>Figura 20 – Tela de listagem de usuários</w:t>
+            </w:r>
+          </w:p>
+        </w:tc>
+      </w:tr>
+    </w:tbl>
+    <w:p>
+      <w:pPr>
+        <w:pStyle w:val="CorpodoTexto"/>
+      </w:pPr>
+    </w:p>
+    <w:p>
+      <w:pPr>
+        <w:pStyle w:val="CorpodoTexto"/>
+      </w:pPr>
+    </w:p>
+    <w:p>
+      <w:pPr>
+        <w:pStyle w:val="CorpodoTexto"/>
+      </w:pPr>
+    </w:p>
+    <w:tbl>
+      <w:tblPr>
+        <w:tblStyle w:val="Tabelacomgrade"/>
+        <w:tblW w:w="0" w:type="auto"/>
+        <w:tblLook w:val="04A0" w:firstRow="1" w:lastRow="0" w:firstColumn="1" w:lastColumn="0" w:noHBand="0" w:noVBand="1"/>
+      </w:tblPr>
+      <w:tblGrid>
+        <w:gridCol w:w="9061"/>
+      </w:tblGrid>
+      <w:tr>
+        <w:tc>
+          <w:tcPr>
+            <w:tcW w:w="9061" w:type="dxa"/>
+          </w:tcPr>
+          <w:p>
+            <w:pPr>
+              <w:pStyle w:val="CorpodoTexto"/>
+              <w:ind w:firstLine="0"/>
+            </w:pPr>
+            <w:r>
+              <w:rPr>
+                <w:noProof/>
+              </w:rPr>
+              <w:drawing>
+                <wp:inline distT="0" distB="0" distL="0" distR="0" wp14:anchorId="4220EBE8" wp14:editId="6D31241F">
+                  <wp:extent cx="5477085" cy="3240000"/>
+                  <wp:effectExtent l="0" t="0" r="0" b="0"/>
+                  <wp:docPr id="1500952582" name="Imagem 8" descr="Texto, Carta&#10;&#10;Descrição gerada automaticamente"/>
+                  <wp:cNvGraphicFramePr>
+                    <a:graphicFrameLocks xmlns:a="http://schemas.openxmlformats.org/drawingml/2006/main" noChangeAspect="1"/>
+                  </wp:cNvGraphicFramePr>
+                  <a:graphic xmlns:a="http://schemas.openxmlformats.org/drawingml/2006/main">
+                    <a:graphicData uri="http://schemas.openxmlformats.org/drawingml/2006/picture">
+                      <pic:pic xmlns:pic="http://schemas.openxmlformats.org/drawingml/2006/picture">
+                        <pic:nvPicPr>
+                          <pic:cNvPr id="1500952582" name="Imagem 8" descr="Texto, Carta&#10;&#10;Descrição gerada automaticamente"/>
+                          <pic:cNvPicPr/>
+                        </pic:nvPicPr>
+                        <pic:blipFill>
+                          <a:blip r:embed="rId40" cstate="print">
+                            <a:extLst>
+                              <a:ext uri="{28A0092B-C50C-407E-A947-70E740481C1C}">
+                                <a14:useLocalDpi xmlns:a14="http://schemas.microsoft.com/office/drawing/2010/main" val="0"/>
+                              </a:ext>
+                            </a:extLst>
+                          </a:blip>
+                          <a:stretch>
+                            <a:fillRect/>
+                          </a:stretch>
+                        </pic:blipFill>
+                        <pic:spPr>
+                          <a:xfrm>
+                            <a:off x="0" y="0"/>
+                            <a:ext cx="5477085" cy="3240000"/>
+                          </a:xfrm>
+                          <a:prstGeom prst="rect">
+                            <a:avLst/>
+                          </a:prstGeom>
+                        </pic:spPr>
+                      </pic:pic>
+                    </a:graphicData>
+                  </a:graphic>
+                </wp:inline>
+              </w:drawing>
+            </w:r>
+          </w:p>
+        </w:tc>
+      </w:tr>
+      <w:tr>
+        <w:tc>
+          <w:tcPr>
+            <w:tcW w:w="9061" w:type="dxa"/>
+          </w:tcPr>
+          <w:p>
+            <w:pPr>
+              <w:pStyle w:val="CorpodoTexto"/>
+              <w:ind w:firstLine="0"/>
+            </w:pPr>
+            <w:r>
+              <w:t xml:space="preserve">Figura 21 – Tela de </w:t>
+            </w:r>
+            <w:r>
+              <w:t>vinho</w:t>
+            </w:r>
+          </w:p>
+        </w:tc>
+      </w:tr>
+    </w:tbl>
+    <w:p>
+      <w:pPr>
+        <w:pStyle w:val="CorpodoTexto"/>
+      </w:pPr>
+    </w:p>
+    <w:p>
+      <w:pPr>
+        <w:pStyle w:val="CorpodoTexto"/>
+      </w:pPr>
+    </w:p>
+    <w:p>
+      <w:pPr>
+        <w:pStyle w:val="CorpodoTexto"/>
+      </w:pPr>
+    </w:p>
+    <w:tbl>
+      <w:tblPr>
+        <w:tblStyle w:val="Tabelacomgrade"/>
+        <w:tblW w:w="0" w:type="auto"/>
+        <w:tblLook w:val="04A0" w:firstRow="1" w:lastRow="0" w:firstColumn="1" w:lastColumn="0" w:noHBand="0" w:noVBand="1"/>
+      </w:tblPr>
+      <w:tblGrid>
+        <w:gridCol w:w="9061"/>
+      </w:tblGrid>
+      <w:tr>
+        <w:tc>
+          <w:tcPr>
+            <w:tcW w:w="9061" w:type="dxa"/>
+          </w:tcPr>
+          <w:p>
+            <w:pPr>
+              <w:pStyle w:val="CorpodoTexto"/>
+              <w:ind w:firstLine="0"/>
+            </w:pPr>
+            <w:r>
+              <w:rPr>
+                <w:noProof/>
+              </w:rPr>
+              <w:lastRenderedPageBreak/>
+              <w:drawing>
+                <wp:inline distT="0" distB="0" distL="0" distR="0" wp14:anchorId="2A8C7EFC" wp14:editId="421A24D0">
+                  <wp:extent cx="5302190" cy="3240000"/>
+                  <wp:effectExtent l="0" t="0" r="0" b="0"/>
+                  <wp:docPr id="843091407" name="Imagem 9" descr="Texto&#10;&#10;Descrição gerada automaticamente com confiança média"/>
+                  <wp:cNvGraphicFramePr>
+                    <a:graphicFrameLocks xmlns:a="http://schemas.openxmlformats.org/drawingml/2006/main" noChangeAspect="1"/>
+                  </wp:cNvGraphicFramePr>
+                  <a:graphic xmlns:a="http://schemas.openxmlformats.org/drawingml/2006/main">
+                    <a:graphicData uri="http://schemas.openxmlformats.org/drawingml/2006/picture">
+                      <pic:pic xmlns:pic="http://schemas.openxmlformats.org/drawingml/2006/picture">
+                        <pic:nvPicPr>
+                          <pic:cNvPr id="843091407" name="Imagem 9" descr="Texto&#10;&#10;Descrição gerada automaticamente com confiança média"/>
+                          <pic:cNvPicPr/>
+                        </pic:nvPicPr>
+                        <pic:blipFill>
+                          <a:blip r:embed="rId41" cstate="print">
+                            <a:extLst>
+                              <a:ext uri="{28A0092B-C50C-407E-A947-70E740481C1C}">
+                                <a14:useLocalDpi xmlns:a14="http://schemas.microsoft.com/office/drawing/2010/main" val="0"/>
+                              </a:ext>
+                            </a:extLst>
+                          </a:blip>
+                          <a:stretch>
+                            <a:fillRect/>
+                          </a:stretch>
+                        </pic:blipFill>
+                        <pic:spPr>
+                          <a:xfrm>
+                            <a:off x="0" y="0"/>
+                            <a:ext cx="5302190" cy="3240000"/>
+                          </a:xfrm>
+                          <a:prstGeom prst="rect">
+                            <a:avLst/>
+                          </a:prstGeom>
+                        </pic:spPr>
+                      </pic:pic>
+                    </a:graphicData>
+                  </a:graphic>
+                </wp:inline>
+              </w:drawing>
+            </w:r>
+          </w:p>
+        </w:tc>
+      </w:tr>
+      <w:tr>
+        <w:tc>
+          <w:tcPr>
+            <w:tcW w:w="9061" w:type="dxa"/>
+          </w:tcPr>
+          <w:p>
+            <w:pPr>
+              <w:pStyle w:val="CorpodoTexto"/>
+              <w:ind w:firstLine="0"/>
+            </w:pPr>
+            <w:r>
+              <w:t>Figura 22 – Tela de avaliações</w:t>
+            </w:r>
+          </w:p>
+        </w:tc>
+      </w:tr>
+    </w:tbl>
+    <w:p>
+      <w:pPr>
+        <w:pStyle w:val="CorpodoTexto"/>
+      </w:pPr>
+    </w:p>
+    <w:p>
+      <w:pPr>
+        <w:pStyle w:val="CorpodoTexto"/>
+      </w:pPr>
+    </w:p>
+    <w:p>
+      <w:pPr>
+        <w:pStyle w:val="CorpodoTexto"/>
+      </w:pPr>
+    </w:p>
+    <w:p>
+      <w:pPr>
+        <w:pStyle w:val="CorpodoTexto"/>
+      </w:pPr>
+    </w:p>
+    <w:p>
+      <w:pPr>
+        <w:pStyle w:val="CorpodoTexto"/>
         <w:sectPr>
           <w:pgSz w:w="11906" w:h="16838"/>
           <w:pgMar w:top="1701" w:right="1134" w:bottom="1134" w:left="1701" w:header="709" w:footer="709" w:gutter="0"/>
@@ -11947,27 +12815,6 @@
           <w:docGrid w:linePitch="360"/>
         </w:sectPr>
       </w:pPr>
-      <w:r>
-        <w:t xml:space="preserve">Na jornada do usuário elabora-se de forma descritiva e ampla o que se pretende desenvolver. Nesta seção, deve-se apresentar as telas que serão desenvolvidas, ilustrando o que será implementado. Podem ser exploradas ferramentas gratuitas, tal como </w:t>
-      </w:r>
-      <w:proofErr w:type="spellStart"/>
-      <w:r>
-        <w:t>figma</w:t>
-      </w:r>
-      <w:proofErr w:type="spellEnd"/>
-      <w:r>
-        <w:t xml:space="preserve">, </w:t>
-      </w:r>
-      <w:proofErr w:type="spellStart"/>
-      <w:proofErr w:type="gramStart"/>
-      <w:r>
-        <w:t>canvas</w:t>
-      </w:r>
-      <w:proofErr w:type="spellEnd"/>
-      <w:r>
-        <w:t xml:space="preserve"> e etc.</w:t>
-      </w:r>
-      <w:proofErr w:type="gramEnd"/>
     </w:p>
     <w:p>
       <w:pPr>
@@ -11982,7 +12829,7 @@
           </w14:textFill>
         </w:rPr>
       </w:pPr>
-      <w:bookmarkStart w:id="42" w:name="_Toc162514833"/>
+      <w:bookmarkStart w:id="42" w:name="_Toc162515396"/>
       <w:r>
         <w:lastRenderedPageBreak/>
         <w:t>Arquitetura de Software</w:t>
@@ -12114,7 +12961,7 @@
           </w14:textFill>
         </w:rPr>
       </w:pPr>
-      <w:bookmarkStart w:id="43" w:name="_Toc162514834"/>
+      <w:bookmarkStart w:id="43" w:name="_Toc162515397"/>
       <w:r>
         <w:lastRenderedPageBreak/>
         <w:t>Validação da solução</w:t>
@@ -12249,7 +13096,7 @@
           </w14:textFill>
         </w:rPr>
       </w:pPr>
-      <w:bookmarkStart w:id="44" w:name="_Toc162514835"/>
+      <w:bookmarkStart w:id="44" w:name="_Toc162515398"/>
       <w:r>
         <w:lastRenderedPageBreak/>
         <w:t>Registros das evidências do projeto</w:t>
@@ -12376,7 +13223,7 @@
           </w14:textFill>
         </w:rPr>
       </w:pPr>
-      <w:bookmarkStart w:id="45" w:name="_Toc162514836"/>
+      <w:bookmarkStart w:id="45" w:name="_Toc162515399"/>
       <w:r>
         <w:lastRenderedPageBreak/>
         <w:t>Considerações finais e expectativas</w:t>
@@ -12510,7 +13357,7 @@
           </w14:textFill>
         </w:rPr>
       </w:pPr>
-      <w:bookmarkStart w:id="46" w:name="_Toc162514837"/>
+      <w:bookmarkStart w:id="46" w:name="_Toc162515400"/>
       <w:r>
         <w:lastRenderedPageBreak/>
         <w:t>Referências</w:t>
@@ -12610,13 +13457,32 @@
         <w:pStyle w:val="CorpodaReferncia"/>
       </w:pPr>
       <w:r>
-        <w:t>Citar todas as referências utilizadas no trabalho</w:t>
+        <w:t xml:space="preserve">ATLASSIAN. O Coach </w:t>
+      </w:r>
+      <w:proofErr w:type="spellStart"/>
+      <w:r>
+        <w:t>Agile</w:t>
+      </w:r>
+      <w:proofErr w:type="spellEnd"/>
+      <w:r>
+        <w:t xml:space="preserve">: manual rápido da </w:t>
+      </w:r>
+      <w:proofErr w:type="spellStart"/>
+      <w:r>
+        <w:t>A</w:t>
+      </w:r>
+      <w:r>
+        <w:t>tlassian</w:t>
+      </w:r>
+      <w:proofErr w:type="spellEnd"/>
+      <w:r>
+        <w:t xml:space="preserve"> para desenvolvimento com agilidade.</w:t>
       </w:r>
       <w:r>
         <w:t xml:space="preserve"> </w:t>
       </w:r>
       <w:r>
-        <w:t>(seguir as normas da ABNT).</w:t>
+        <w:t>Disponível em: https://www.atlassian.com/br/agile. Acesso em: 27 mar. 2024.</w:t>
       </w:r>
     </w:p>
     <w:p>
@@ -12628,11 +13494,89 @@
       <w:pPr>
         <w:pStyle w:val="CorpodaReferncia"/>
       </w:pPr>
+      <w:r>
+        <w:t>BARELLI, Suzana. Como serão os brindes de 2024? Estadão. São Paulo, p. 0-0. 02 jan. 2024. Disponível em: https://www.estadao.com.br/paladar/le-vin-filosofia/como-serao-os-brindes-de-2024/. Acesso em: 26 mar. 2024.</w:t>
+      </w:r>
     </w:p>
     <w:p>
       <w:pPr>
         <w:pStyle w:val="CorpodaReferncia"/>
       </w:pPr>
+    </w:p>
+    <w:p>
+      <w:pPr>
+        <w:pStyle w:val="CorpodaReferncia"/>
+      </w:pPr>
+      <w:r>
+        <w:t>CAROLI</w:t>
+      </w:r>
+      <w:r>
+        <w:t>, Paulo. Direto ao ponto: criando produtos de forma enxuta. São Paulo: Caso do Código, 2015.</w:t>
+      </w:r>
+    </w:p>
+    <w:p>
+      <w:pPr>
+        <w:pStyle w:val="CorpodaReferncia"/>
+      </w:pPr>
+    </w:p>
+    <w:p>
+      <w:pPr>
+        <w:pStyle w:val="CorpodaReferncia"/>
+      </w:pPr>
+      <w:r>
+        <w:t>CAROLI</w:t>
+      </w:r>
+      <w:r>
+        <w:t>, Paulo</w:t>
+      </w:r>
+      <w:r>
+        <w:t xml:space="preserve">. Lean </w:t>
+      </w:r>
+      <w:proofErr w:type="spellStart"/>
+      <w:r>
+        <w:t>Inception</w:t>
+      </w:r>
+      <w:proofErr w:type="spellEnd"/>
+      <w:r>
+        <w:t>: saiba como alinhar pessoas e construir o produto certo</w:t>
+      </w:r>
+      <w:r>
+        <w:t>.</w:t>
+      </w:r>
+      <w:r>
+        <w:t xml:space="preserve"> 2022. Disponível em: https://caroli.org/lean-inception-3/. Acesso em: 28 mar. 2024.</w:t>
+      </w:r>
+    </w:p>
+    <w:p>
+      <w:pPr>
+        <w:pStyle w:val="CorpodaReferncia"/>
+      </w:pPr>
+    </w:p>
+    <w:p>
+      <w:pPr>
+        <w:pStyle w:val="CorpodaReferncia"/>
+      </w:pPr>
+      <w:r>
+        <w:t xml:space="preserve">CAVIQUIOLI, Nara. Aplicativo para catalogar vinhos, você já baixou? </w:t>
+      </w:r>
+      <w:proofErr w:type="spellStart"/>
+      <w:r>
+        <w:t>Nsc</w:t>
+      </w:r>
+      <w:proofErr w:type="spellEnd"/>
+      <w:r>
+        <w:t xml:space="preserve"> Total. Porto Alegre, 24 mar. 2021. Disponível em: https://www.nsctotal.com.br/colunistas/nara-caviquioli/aplicativo-para-catalogar-vinhos-voce-ja-baixou. Acesso em: 27 mar. 2024.</w:t>
+      </w:r>
+    </w:p>
+    <w:p>
+      <w:pPr>
+        <w:pStyle w:val="CorpodaReferncia"/>
+      </w:pPr>
+    </w:p>
+    <w:p>
+      <w:pPr>
+        <w:pStyle w:val="CorpodaReferncia"/>
+      </w:pPr>
       <w:r>
         <w:t>Croft, N. Degustação de vinhos. São Paulo: Folio, 2002.</w:t>
       </w:r>
@@ -12647,6 +13591,19 @@
         <w:pStyle w:val="CorpodaReferncia"/>
       </w:pPr>
       <w:r>
+        <w:t>GORESNSTEIN, Ari. As expectativas para o mercado de vinhos para 2024. Exame. [S.I.], 03 fev. 2024. Disponível em: https://exame.com/casual/as-expectativas-para-o-mercado-de-vinhos-para-2024/. Acesso em: 26 mar. 2024.</w:t>
+      </w:r>
+    </w:p>
+    <w:p>
+      <w:pPr>
+        <w:pStyle w:val="CorpodaReferncia"/>
+      </w:pPr>
+    </w:p>
+    <w:p>
+      <w:pPr>
+        <w:pStyle w:val="CorpodaReferncia"/>
+      </w:pPr>
+      <w:r>
         <w:t>Lanari, R. 2020: um ano fora da curva (e dos vinhos). Exame, São Paulo, 14 dez. 2020. Disponível em: https://exame.com/casual/2020-um-ano-fora-da-curva-e-dos-vinhos/. Acesso em: 22 mar. 2024.</w:t>
       </w:r>
     </w:p>
@@ -12660,6 +13617,35 @@
         <w:pStyle w:val="CorpodaReferncia"/>
       </w:pPr>
       <w:r>
+        <w:t xml:space="preserve">MAGALHÃES, Tatiana. E-commerce de vinhos: do digital ao </w:t>
+      </w:r>
+      <w:proofErr w:type="spellStart"/>
+      <w:r>
+        <w:t>phygital</w:t>
+      </w:r>
+      <w:proofErr w:type="spellEnd"/>
+      <w:r>
+        <w:t xml:space="preserve">. </w:t>
+      </w:r>
+      <w:proofErr w:type="spellStart"/>
+      <w:r>
+        <w:t>Winext</w:t>
+      </w:r>
+      <w:proofErr w:type="spellEnd"/>
+      <w:r>
+        <w:t>. 12 maio 2022. Disponível em: https://www.wine-xt.com/pt-br/blog/2022/5/13/e-commerce-de-vinhos-do-digital-ao-phygital. Acesso em: 26 mar. 2024.</w:t>
+      </w:r>
+    </w:p>
+    <w:p>
+      <w:pPr>
+        <w:pStyle w:val="CorpodaReferncia"/>
+      </w:pPr>
+    </w:p>
+    <w:p>
+      <w:pPr>
+        <w:pStyle w:val="CorpodaReferncia"/>
+      </w:pPr>
+      <w:r>
         <w:t>Melo, A. S. Q. T&amp;H Turismo &amp; Hotelaria: bebidas e harmonizações. João Pessoa: Editora do CCTA, 2020.</w:t>
       </w:r>
     </w:p>
@@ -12667,6 +13653,200 @@
       <w:pPr>
         <w:pStyle w:val="CorpodaReferncia"/>
       </w:pPr>
+    </w:p>
+    <w:p>
+      <w:pPr>
+        <w:pStyle w:val="CorpodaReferncia"/>
+      </w:pPr>
+      <w:r>
+        <w:t xml:space="preserve">OLIVEIRA, Marcio. TENDÊNCIAS NO MERCADO DO VINHO PARA 2024. </w:t>
+      </w:r>
+      <w:proofErr w:type="spellStart"/>
+      <w:r>
+        <w:t>Vinoticias</w:t>
+      </w:r>
+      <w:proofErr w:type="spellEnd"/>
+      <w:r>
+        <w:t>. [S.I.], 5 jan. 2024. Disponível em: https://www.vinoticias.com.br/post/tend%C3%AAncias-no-mercado-do-vinho-para-2024. Acesso em: 26 mar. 2024.</w:t>
+      </w:r>
+    </w:p>
+    <w:p>
+      <w:pPr>
+        <w:pStyle w:val="CorpodaReferncia"/>
+      </w:pPr>
+    </w:p>
+    <w:p>
+      <w:pPr>
+        <w:pStyle w:val="CorpodaReferncia"/>
+      </w:pPr>
+      <w:r>
+        <w:t>OSTERWALDER, Alexander; PIGNEUR, Yves. Business Model Generation - Inovação em Modelos de Negócios: um manual para visionários, inovadores e revolucionários. Rio de Janeiro: Alta Books, 2011. 300 p.</w:t>
+      </w:r>
+    </w:p>
+    <w:p>
+      <w:pPr>
+        <w:pStyle w:val="CorpodaReferncia"/>
+      </w:pPr>
+    </w:p>
+    <w:p>
+      <w:pPr>
+        <w:pStyle w:val="CorpodaReferncia"/>
+      </w:pPr>
+      <w:proofErr w:type="spellStart"/>
+      <w:r>
+        <w:t>Ozbun</w:t>
+      </w:r>
+      <w:proofErr w:type="spellEnd"/>
+      <w:r>
+        <w:t xml:space="preserve">, T. </w:t>
+      </w:r>
+      <w:proofErr w:type="spellStart"/>
+      <w:r>
+        <w:t>Wine</w:t>
+      </w:r>
+      <w:proofErr w:type="spellEnd"/>
+      <w:r>
+        <w:t xml:space="preserve"> </w:t>
+      </w:r>
+      <w:proofErr w:type="spellStart"/>
+      <w:r>
+        <w:t>industry</w:t>
+      </w:r>
+      <w:proofErr w:type="spellEnd"/>
+      <w:r>
+        <w:t xml:space="preserve"> in </w:t>
+      </w:r>
+      <w:proofErr w:type="spellStart"/>
+      <w:r>
+        <w:t>Brazil</w:t>
+      </w:r>
+      <w:proofErr w:type="spellEnd"/>
+      <w:r>
+        <w:t xml:space="preserve"> – </w:t>
+      </w:r>
+      <w:proofErr w:type="spellStart"/>
+      <w:r>
+        <w:t>statistics</w:t>
+      </w:r>
+      <w:proofErr w:type="spellEnd"/>
+      <w:r>
+        <w:t xml:space="preserve"> &amp; </w:t>
+      </w:r>
+      <w:proofErr w:type="spellStart"/>
+      <w:r>
+        <w:t>facts</w:t>
+      </w:r>
+      <w:proofErr w:type="spellEnd"/>
+      <w:r>
+        <w:t xml:space="preserve">. </w:t>
+      </w:r>
+      <w:proofErr w:type="spellStart"/>
+      <w:r>
+        <w:t>Statista</w:t>
+      </w:r>
+      <w:proofErr w:type="spellEnd"/>
+      <w:r>
+        <w:t>, Jan 10, 2024. Disponível em: https://www.statista.com/topics/5228/wine-industry-in-brazil/#topicOverview. Acesso em: 22 mar. 2024</w:t>
+      </w:r>
+      <w:r>
+        <w:t>.</w:t>
+      </w:r>
+    </w:p>
+    <w:p>
+      <w:pPr>
+        <w:pStyle w:val="CorpodaReferncia"/>
+      </w:pPr>
+    </w:p>
+    <w:p>
+      <w:pPr>
+        <w:pStyle w:val="CorpodaReferncia"/>
+      </w:pPr>
+      <w:r>
+        <w:t xml:space="preserve">Pressman, R. S., Maxim, B, R. Engenharia de software: uma abordagem Profissional. </w:t>
+      </w:r>
+      <w:r>
+        <w:t>9. ed. – Porto Alegre: AMGH, 2021</w:t>
+      </w:r>
+      <w:r>
+        <w:t>.</w:t>
+      </w:r>
+    </w:p>
+    <w:p>
+      <w:pPr>
+        <w:pStyle w:val="CorpodaReferncia"/>
+      </w:pPr>
+    </w:p>
+    <w:p>
+      <w:pPr>
+        <w:pStyle w:val="CorpodaReferncia"/>
+      </w:pPr>
+      <w:r>
+        <w:t xml:space="preserve">SCHWABER, Ken; SUTHERLAND, Jeff. O Guia do Scrum: o guia definitivo para o </w:t>
+      </w:r>
+      <w:r>
+        <w:t>S</w:t>
+      </w:r>
+      <w:r>
+        <w:t>crum: as regras do jogo. 2020. Disponível em: https://scrumguides.org/docs/scrumguide/v2020/2020-Scrum-Guide-PortugueseBR-3.0.pdf. Acesso em: 27 mar. 2024.</w:t>
+      </w:r>
+    </w:p>
+    <w:p>
+      <w:pPr>
+        <w:pStyle w:val="CorpodaReferncia"/>
+      </w:pPr>
+    </w:p>
+    <w:p>
+      <w:pPr>
+        <w:pStyle w:val="CorpodaReferncia"/>
+      </w:pPr>
+      <w:proofErr w:type="spellStart"/>
+      <w:r>
+        <w:t>Sommerville</w:t>
+      </w:r>
+      <w:proofErr w:type="spellEnd"/>
+      <w:r>
+        <w:t xml:space="preserve">, I. Engenharia de software. 10 </w:t>
+      </w:r>
+      <w:proofErr w:type="spellStart"/>
+      <w:r>
+        <w:t>ed</w:t>
+      </w:r>
+      <w:proofErr w:type="spellEnd"/>
+      <w:r>
+        <w:t xml:space="preserve">, São Paulo. Pearson </w:t>
+      </w:r>
+      <w:proofErr w:type="spellStart"/>
+      <w:r>
+        <w:t>Education</w:t>
+      </w:r>
+      <w:proofErr w:type="spellEnd"/>
+      <w:r>
+        <w:t xml:space="preserve"> do Brasil, 2018.</w:t>
+      </w:r>
+    </w:p>
+    <w:p>
+      <w:pPr>
+        <w:pStyle w:val="CorpodaReferncia"/>
+      </w:pPr>
+    </w:p>
+    <w:p>
+      <w:pPr>
+        <w:pStyle w:val="CorpodaReferncia"/>
+      </w:pPr>
+      <w:r>
+        <w:t xml:space="preserve">VERHEYEN, Gunther. Scrum - um guia de bolso: um companheiro de viagem inteligente. [S. L.]: </w:t>
+      </w:r>
+      <w:proofErr w:type="spellStart"/>
+      <w:r>
+        <w:t>Ullizee</w:t>
+      </w:r>
+      <w:proofErr w:type="spellEnd"/>
+      <w:r>
+        <w:t>-Inc, 2019. 112 p.</w:t>
+      </w:r>
+      <w:r>
+        <w:t xml:space="preserve"> Edição do Kindle</w:t>
+      </w:r>
     </w:p>
     <w:p>
       <w:pPr>
@@ -12678,62 +13858,6 @@
           <w:docGrid w:linePitch="360"/>
         </w:sectPr>
       </w:pPr>
-      <w:proofErr w:type="spellStart"/>
-      <w:r>
-        <w:t>Ozbun</w:t>
-      </w:r>
-      <w:proofErr w:type="spellEnd"/>
-      <w:r>
-        <w:t xml:space="preserve">, T. </w:t>
-      </w:r>
-      <w:proofErr w:type="spellStart"/>
-      <w:r>
-        <w:t>Wine</w:t>
-      </w:r>
-      <w:proofErr w:type="spellEnd"/>
-      <w:r>
-        <w:t xml:space="preserve"> </w:t>
-      </w:r>
-      <w:proofErr w:type="spellStart"/>
-      <w:r>
-        <w:t>industry</w:t>
-      </w:r>
-      <w:proofErr w:type="spellEnd"/>
-      <w:r>
-        <w:t xml:space="preserve"> in </w:t>
-      </w:r>
-      <w:proofErr w:type="spellStart"/>
-      <w:r>
-        <w:t>Brazil</w:t>
-      </w:r>
-      <w:proofErr w:type="spellEnd"/>
-      <w:r>
-        <w:t xml:space="preserve"> – </w:t>
-      </w:r>
-      <w:proofErr w:type="spellStart"/>
-      <w:r>
-        <w:t>statistics</w:t>
-      </w:r>
-      <w:proofErr w:type="spellEnd"/>
-      <w:r>
-        <w:t xml:space="preserve"> &amp; </w:t>
-      </w:r>
-      <w:proofErr w:type="spellStart"/>
-      <w:r>
-        <w:t>facts</w:t>
-      </w:r>
-      <w:proofErr w:type="spellEnd"/>
-      <w:r>
-        <w:t xml:space="preserve">. </w:t>
-      </w:r>
-      <w:proofErr w:type="spellStart"/>
-      <w:r>
-        <w:t>Statista</w:t>
-      </w:r>
-      <w:proofErr w:type="spellEnd"/>
-      <w:r>
-        <w:t>, Jan 10, 2024. Disponível em: https://www.statista.com/topics/5228/wine-industry-in-brazil/#topicOverview. Acesso em: 22 mar. 2024.</w:t>
-      </w:r>
     </w:p>
     <w:p>
       <w:pPr>

</xml_diff>

<commit_message>
feat: VIN-382 - Mockupt da proposta de solução
</commit_message>
<xml_diff>
--- a/TCC/Vanderlei_Kleinschmidt-tcc-fullstack-projeto-prtico.docx
+++ b/TCC/Vanderlei_Kleinschmidt-tcc-fullstack-projeto-prtico.docx
@@ -753,7 +753,7 @@
             </w:rPr>
             <w:fldChar w:fldCharType="separate"/>
           </w:r>
-          <w:hyperlink w:anchor="_Toc162515357" w:history="1">
+          <w:hyperlink w:anchor="_Toc162687581" w:history="1">
             <w:r>
               <w:rPr>
                 <w:rStyle w:val="Hyperlink"/>
@@ -793,7 +793,7 @@
               <w:rPr>
                 <w:webHidden/>
               </w:rPr>
-              <w:instrText xml:space="preserve"> PAGEREF _Toc162515357 \h </w:instrText>
+              <w:instrText xml:space="preserve"> PAGEREF _Toc162687581 \h </w:instrText>
             </w:r>
             <w:r>
               <w:rPr>
@@ -832,7 +832,7 @@
               <w14:ligatures w14:val="standardContextual"/>
             </w:rPr>
           </w:pPr>
-          <w:hyperlink w:anchor="_Toc162515358" w:history="1">
+          <w:hyperlink w:anchor="_Toc162687582" w:history="1">
             <w:r>
               <w:rPr>
                 <w:rStyle w:val="Hyperlink"/>
@@ -872,7 +872,7 @@
               <w:rPr>
                 <w:webHidden/>
               </w:rPr>
-              <w:instrText xml:space="preserve"> PAGEREF _Toc162515358 \h </w:instrText>
+              <w:instrText xml:space="preserve"> PAGEREF _Toc162687582 \h </w:instrText>
             </w:r>
             <w:r>
               <w:rPr>
@@ -911,7 +911,7 @@
               <w14:ligatures w14:val="standardContextual"/>
             </w:rPr>
           </w:pPr>
-          <w:hyperlink w:anchor="_Toc162515359" w:history="1">
+          <w:hyperlink w:anchor="_Toc162687583" w:history="1">
             <w:r>
               <w:rPr>
                 <w:rStyle w:val="Hyperlink"/>
@@ -951,7 +951,7 @@
               <w:rPr>
                 <w:webHidden/>
               </w:rPr>
-              <w:instrText xml:space="preserve"> PAGEREF _Toc162515359 \h </w:instrText>
+              <w:instrText xml:space="preserve"> PAGEREF _Toc162687583 \h </w:instrText>
             </w:r>
             <w:r>
               <w:rPr>
@@ -990,7 +990,7 @@
               <w14:ligatures w14:val="standardContextual"/>
             </w:rPr>
           </w:pPr>
-          <w:hyperlink w:anchor="_Toc162515360" w:history="1">
+          <w:hyperlink w:anchor="_Toc162687584" w:history="1">
             <w:r>
               <w:rPr>
                 <w:rStyle w:val="Hyperlink"/>
@@ -1030,7 +1030,7 @@
               <w:rPr>
                 <w:webHidden/>
               </w:rPr>
-              <w:instrText xml:space="preserve"> PAGEREF _Toc162515360 \h </w:instrText>
+              <w:instrText xml:space="preserve"> PAGEREF _Toc162687584 \h </w:instrText>
             </w:r>
             <w:r>
               <w:rPr>
@@ -1069,7 +1069,7 @@
               <w14:ligatures w14:val="standardContextual"/>
             </w:rPr>
           </w:pPr>
-          <w:hyperlink w:anchor="_Toc162515361" w:history="1">
+          <w:hyperlink w:anchor="_Toc162687585" w:history="1">
             <w:r>
               <w:rPr>
                 <w:rStyle w:val="Hyperlink"/>
@@ -1109,7 +1109,7 @@
               <w:rPr>
                 <w:webHidden/>
               </w:rPr>
-              <w:instrText xml:space="preserve"> PAGEREF _Toc162515361 \h </w:instrText>
+              <w:instrText xml:space="preserve"> PAGEREF _Toc162687585 \h </w:instrText>
             </w:r>
             <w:r>
               <w:rPr>
@@ -1148,7 +1148,7 @@
               <w14:ligatures w14:val="standardContextual"/>
             </w:rPr>
           </w:pPr>
-          <w:hyperlink w:anchor="_Toc162515362" w:history="1">
+          <w:hyperlink w:anchor="_Toc162687586" w:history="1">
             <w:r>
               <w:rPr>
                 <w:rStyle w:val="Hyperlink"/>
@@ -1188,7 +1188,7 @@
               <w:rPr>
                 <w:webHidden/>
               </w:rPr>
-              <w:instrText xml:space="preserve"> PAGEREF _Toc162515362 \h </w:instrText>
+              <w:instrText xml:space="preserve"> PAGEREF _Toc162687586 \h </w:instrText>
             </w:r>
             <w:r>
               <w:rPr>
@@ -1227,7 +1227,7 @@
               <w14:ligatures w14:val="standardContextual"/>
             </w:rPr>
           </w:pPr>
-          <w:hyperlink w:anchor="_Toc162515363" w:history="1">
+          <w:hyperlink w:anchor="_Toc162687587" w:history="1">
             <w:r>
               <w:rPr>
                 <w:rStyle w:val="Hyperlink"/>
@@ -1267,7 +1267,7 @@
               <w:rPr>
                 <w:webHidden/>
               </w:rPr>
-              <w:instrText xml:space="preserve"> PAGEREF _Toc162515363 \h </w:instrText>
+              <w:instrText xml:space="preserve"> PAGEREF _Toc162687587 \h </w:instrText>
             </w:r>
             <w:r>
               <w:rPr>
@@ -1306,7 +1306,7 @@
               <w14:ligatures w14:val="standardContextual"/>
             </w:rPr>
           </w:pPr>
-          <w:hyperlink w:anchor="_Toc162515364" w:history="1">
+          <w:hyperlink w:anchor="_Toc162687588" w:history="1">
             <w:r>
               <w:rPr>
                 <w:rStyle w:val="Hyperlink"/>
@@ -1346,7 +1346,7 @@
               <w:rPr>
                 <w:webHidden/>
               </w:rPr>
-              <w:instrText xml:space="preserve"> PAGEREF _Toc162515364 \h </w:instrText>
+              <w:instrText xml:space="preserve"> PAGEREF _Toc162687588 \h </w:instrText>
             </w:r>
             <w:r>
               <w:rPr>
@@ -1385,7 +1385,7 @@
               <w14:ligatures w14:val="standardContextual"/>
             </w:rPr>
           </w:pPr>
-          <w:hyperlink w:anchor="_Toc162515365" w:history="1">
+          <w:hyperlink w:anchor="_Toc162687589" w:history="1">
             <w:r>
               <w:rPr>
                 <w:rStyle w:val="Hyperlink"/>
@@ -1425,7 +1425,7 @@
               <w:rPr>
                 <w:webHidden/>
               </w:rPr>
-              <w:instrText xml:space="preserve"> PAGEREF _Toc162515365 \h </w:instrText>
+              <w:instrText xml:space="preserve"> PAGEREF _Toc162687589 \h </w:instrText>
             </w:r>
             <w:r>
               <w:rPr>
@@ -1464,7 +1464,7 @@
               <w14:ligatures w14:val="standardContextual"/>
             </w:rPr>
           </w:pPr>
-          <w:hyperlink w:anchor="_Toc162515366" w:history="1">
+          <w:hyperlink w:anchor="_Toc162687590" w:history="1">
             <w:r>
               <w:rPr>
                 <w:rStyle w:val="Hyperlink"/>
@@ -1504,7 +1504,7 @@
               <w:rPr>
                 <w:webHidden/>
               </w:rPr>
-              <w:instrText xml:space="preserve"> PAGEREF _Toc162515366 \h </w:instrText>
+              <w:instrText xml:space="preserve"> PAGEREF _Toc162687590 \h </w:instrText>
             </w:r>
             <w:r>
               <w:rPr>
@@ -1543,7 +1543,7 @@
               <w14:ligatures w14:val="standardContextual"/>
             </w:rPr>
           </w:pPr>
-          <w:hyperlink w:anchor="_Toc162515367" w:history="1">
+          <w:hyperlink w:anchor="_Toc162687591" w:history="1">
             <w:r>
               <w:rPr>
                 <w:rStyle w:val="Hyperlink"/>
@@ -1583,7 +1583,7 @@
               <w:rPr>
                 <w:webHidden/>
               </w:rPr>
-              <w:instrText xml:space="preserve"> PAGEREF _Toc162515367 \h </w:instrText>
+              <w:instrText xml:space="preserve"> PAGEREF _Toc162687591 \h </w:instrText>
             </w:r>
             <w:r>
               <w:rPr>
@@ -1622,7 +1622,7 @@
               <w14:ligatures w14:val="standardContextual"/>
             </w:rPr>
           </w:pPr>
-          <w:hyperlink w:anchor="_Toc162515368" w:history="1">
+          <w:hyperlink w:anchor="_Toc162687592" w:history="1">
             <w:r>
               <w:rPr>
                 <w:rStyle w:val="Hyperlink"/>
@@ -1662,7 +1662,7 @@
               <w:rPr>
                 <w:webHidden/>
               </w:rPr>
-              <w:instrText xml:space="preserve"> PAGEREF _Toc162515368 \h </w:instrText>
+              <w:instrText xml:space="preserve"> PAGEREF _Toc162687592 \h </w:instrText>
             </w:r>
             <w:r>
               <w:rPr>
@@ -1701,7 +1701,7 @@
               <w14:ligatures w14:val="standardContextual"/>
             </w:rPr>
           </w:pPr>
-          <w:hyperlink w:anchor="_Toc162515369" w:history="1">
+          <w:hyperlink w:anchor="_Toc162687593" w:history="1">
             <w:r>
               <w:rPr>
                 <w:rStyle w:val="Hyperlink"/>
@@ -1741,7 +1741,7 @@
               <w:rPr>
                 <w:webHidden/>
               </w:rPr>
-              <w:instrText xml:space="preserve"> PAGEREF _Toc162515369 \h </w:instrText>
+              <w:instrText xml:space="preserve"> PAGEREF _Toc162687593 \h </w:instrText>
             </w:r>
             <w:r>
               <w:rPr>
@@ -1780,7 +1780,7 @@
               <w14:ligatures w14:val="standardContextual"/>
             </w:rPr>
           </w:pPr>
-          <w:hyperlink w:anchor="_Toc162515370" w:history="1">
+          <w:hyperlink w:anchor="_Toc162687594" w:history="1">
             <w:r>
               <w:rPr>
                 <w:rStyle w:val="Hyperlink"/>
@@ -1820,7 +1820,7 @@
               <w:rPr>
                 <w:webHidden/>
               </w:rPr>
-              <w:instrText xml:space="preserve"> PAGEREF _Toc162515370 \h </w:instrText>
+              <w:instrText xml:space="preserve"> PAGEREF _Toc162687594 \h </w:instrText>
             </w:r>
             <w:r>
               <w:rPr>
@@ -1859,7 +1859,7 @@
               <w14:ligatures w14:val="standardContextual"/>
             </w:rPr>
           </w:pPr>
-          <w:hyperlink w:anchor="_Toc162515371" w:history="1">
+          <w:hyperlink w:anchor="_Toc162687595" w:history="1">
             <w:r>
               <w:rPr>
                 <w:rStyle w:val="Hyperlink"/>
@@ -1899,7 +1899,7 @@
               <w:rPr>
                 <w:webHidden/>
               </w:rPr>
-              <w:instrText xml:space="preserve"> PAGEREF _Toc162515371 \h </w:instrText>
+              <w:instrText xml:space="preserve"> PAGEREF _Toc162687595 \h </w:instrText>
             </w:r>
             <w:r>
               <w:rPr>
@@ -1938,7 +1938,7 @@
               <w14:ligatures w14:val="standardContextual"/>
             </w:rPr>
           </w:pPr>
-          <w:hyperlink w:anchor="_Toc162515372" w:history="1">
+          <w:hyperlink w:anchor="_Toc162687596" w:history="1">
             <w:r>
               <w:rPr>
                 <w:rStyle w:val="Hyperlink"/>
@@ -1978,7 +1978,7 @@
               <w:rPr>
                 <w:webHidden/>
               </w:rPr>
-              <w:instrText xml:space="preserve"> PAGEREF _Toc162515372 \h </w:instrText>
+              <w:instrText xml:space="preserve"> PAGEREF _Toc162687596 \h </w:instrText>
             </w:r>
             <w:r>
               <w:rPr>
@@ -2017,7 +2017,7 @@
               <w14:ligatures w14:val="standardContextual"/>
             </w:rPr>
           </w:pPr>
-          <w:hyperlink w:anchor="_Toc162515373" w:history="1">
+          <w:hyperlink w:anchor="_Toc162687597" w:history="1">
             <w:r>
               <w:rPr>
                 <w:rStyle w:val="Hyperlink"/>
@@ -2057,7 +2057,7 @@
               <w:rPr>
                 <w:webHidden/>
               </w:rPr>
-              <w:instrText xml:space="preserve"> PAGEREF _Toc162515373 \h </w:instrText>
+              <w:instrText xml:space="preserve"> PAGEREF _Toc162687597 \h </w:instrText>
             </w:r>
             <w:r>
               <w:rPr>
@@ -2096,7 +2096,7 @@
               <w14:ligatures w14:val="standardContextual"/>
             </w:rPr>
           </w:pPr>
-          <w:hyperlink w:anchor="_Toc162515374" w:history="1">
+          <w:hyperlink w:anchor="_Toc162687598" w:history="1">
             <w:r>
               <w:rPr>
                 <w:rStyle w:val="Hyperlink"/>
@@ -2136,7 +2136,7 @@
               <w:rPr>
                 <w:webHidden/>
               </w:rPr>
-              <w:instrText xml:space="preserve"> PAGEREF _Toc162515374 \h </w:instrText>
+              <w:instrText xml:space="preserve"> PAGEREF _Toc162687598 \h </w:instrText>
             </w:r>
             <w:r>
               <w:rPr>
@@ -2175,7 +2175,7 @@
               <w14:ligatures w14:val="standardContextual"/>
             </w:rPr>
           </w:pPr>
-          <w:hyperlink w:anchor="_Toc162515375" w:history="1">
+          <w:hyperlink w:anchor="_Toc162687599" w:history="1">
             <w:r>
               <w:rPr>
                 <w:rStyle w:val="Hyperlink"/>
@@ -2215,7 +2215,7 @@
               <w:rPr>
                 <w:webHidden/>
               </w:rPr>
-              <w:instrText xml:space="preserve"> PAGEREF _Toc162515375 \h </w:instrText>
+              <w:instrText xml:space="preserve"> PAGEREF _Toc162687599 \h </w:instrText>
             </w:r>
             <w:r>
               <w:rPr>
@@ -2254,7 +2254,7 @@
               <w14:ligatures w14:val="standardContextual"/>
             </w:rPr>
           </w:pPr>
-          <w:hyperlink w:anchor="_Toc162515376" w:history="1">
+          <w:hyperlink w:anchor="_Toc162687600" w:history="1">
             <w:r>
               <w:rPr>
                 <w:rStyle w:val="Hyperlink"/>
@@ -2294,7 +2294,7 @@
               <w:rPr>
                 <w:webHidden/>
               </w:rPr>
-              <w:instrText xml:space="preserve"> PAGEREF _Toc162515376 \h </w:instrText>
+              <w:instrText xml:space="preserve"> PAGEREF _Toc162687600 \h </w:instrText>
             </w:r>
             <w:r>
               <w:rPr>
@@ -2333,7 +2333,7 @@
               <w14:ligatures w14:val="standardContextual"/>
             </w:rPr>
           </w:pPr>
-          <w:hyperlink w:anchor="_Toc162515377" w:history="1">
+          <w:hyperlink w:anchor="_Toc162687601" w:history="1">
             <w:r>
               <w:rPr>
                 <w:rStyle w:val="Hyperlink"/>
@@ -2373,7 +2373,7 @@
               <w:rPr>
                 <w:webHidden/>
               </w:rPr>
-              <w:instrText xml:space="preserve"> PAGEREF _Toc162515377 \h </w:instrText>
+              <w:instrText xml:space="preserve"> PAGEREF _Toc162687601 \h </w:instrText>
             </w:r>
             <w:r>
               <w:rPr>
@@ -2412,7 +2412,7 @@
               <w14:ligatures w14:val="standardContextual"/>
             </w:rPr>
           </w:pPr>
-          <w:hyperlink w:anchor="_Toc162515378" w:history="1">
+          <w:hyperlink w:anchor="_Toc162687602" w:history="1">
             <w:r>
               <w:rPr>
                 <w:rStyle w:val="Hyperlink"/>
@@ -2452,7 +2452,7 @@
               <w:rPr>
                 <w:webHidden/>
               </w:rPr>
-              <w:instrText xml:space="preserve"> PAGEREF _Toc162515378 \h </w:instrText>
+              <w:instrText xml:space="preserve"> PAGEREF _Toc162687602 \h </w:instrText>
             </w:r>
             <w:r>
               <w:rPr>
@@ -2491,7 +2491,7 @@
               <w14:ligatures w14:val="standardContextual"/>
             </w:rPr>
           </w:pPr>
-          <w:hyperlink w:anchor="_Toc162515379" w:history="1">
+          <w:hyperlink w:anchor="_Toc162687603" w:history="1">
             <w:r>
               <w:rPr>
                 <w:rStyle w:val="Hyperlink"/>
@@ -2531,7 +2531,7 @@
               <w:rPr>
                 <w:webHidden/>
               </w:rPr>
-              <w:instrText xml:space="preserve"> PAGEREF _Toc162515379 \h </w:instrText>
+              <w:instrText xml:space="preserve"> PAGEREF _Toc162687603 \h </w:instrText>
             </w:r>
             <w:r>
               <w:rPr>
@@ -2570,7 +2570,7 @@
               <w14:ligatures w14:val="standardContextual"/>
             </w:rPr>
           </w:pPr>
-          <w:hyperlink w:anchor="_Toc162515380" w:history="1">
+          <w:hyperlink w:anchor="_Toc162687604" w:history="1">
             <w:r>
               <w:rPr>
                 <w:rStyle w:val="Hyperlink"/>
@@ -2610,7 +2610,7 @@
               <w:rPr>
                 <w:webHidden/>
               </w:rPr>
-              <w:instrText xml:space="preserve"> PAGEREF _Toc162515380 \h </w:instrText>
+              <w:instrText xml:space="preserve"> PAGEREF _Toc162687604 \h </w:instrText>
             </w:r>
             <w:r>
               <w:rPr>
@@ -2649,7 +2649,7 @@
               <w14:ligatures w14:val="standardContextual"/>
             </w:rPr>
           </w:pPr>
-          <w:hyperlink w:anchor="_Toc162515381" w:history="1">
+          <w:hyperlink w:anchor="_Toc162687605" w:history="1">
             <w:r>
               <w:rPr>
                 <w:rStyle w:val="Hyperlink"/>
@@ -2689,7 +2689,7 @@
               <w:rPr>
                 <w:webHidden/>
               </w:rPr>
-              <w:instrText xml:space="preserve"> PAGEREF _Toc162515381 \h </w:instrText>
+              <w:instrText xml:space="preserve"> PAGEREF _Toc162687605 \h </w:instrText>
             </w:r>
             <w:r>
               <w:rPr>
@@ -2728,7 +2728,7 @@
               <w14:ligatures w14:val="standardContextual"/>
             </w:rPr>
           </w:pPr>
-          <w:hyperlink w:anchor="_Toc162515382" w:history="1">
+          <w:hyperlink w:anchor="_Toc162687606" w:history="1">
             <w:r>
               <w:rPr>
                 <w:rStyle w:val="Hyperlink"/>
@@ -2768,7 +2768,7 @@
               <w:rPr>
                 <w:webHidden/>
               </w:rPr>
-              <w:instrText xml:space="preserve"> PAGEREF _Toc162515382 \h </w:instrText>
+              <w:instrText xml:space="preserve"> PAGEREF _Toc162687606 \h </w:instrText>
             </w:r>
             <w:r>
               <w:rPr>
@@ -2807,7 +2807,7 @@
               <w14:ligatures w14:val="standardContextual"/>
             </w:rPr>
           </w:pPr>
-          <w:hyperlink w:anchor="_Toc162515383" w:history="1">
+          <w:hyperlink w:anchor="_Toc162687607" w:history="1">
             <w:r>
               <w:rPr>
                 <w:rStyle w:val="Hyperlink"/>
@@ -2847,7 +2847,7 @@
               <w:rPr>
                 <w:webHidden/>
               </w:rPr>
-              <w:instrText xml:space="preserve"> PAGEREF _Toc162515383 \h </w:instrText>
+              <w:instrText xml:space="preserve"> PAGEREF _Toc162687607 \h </w:instrText>
             </w:r>
             <w:r>
               <w:rPr>
@@ -2886,7 +2886,7 @@
               <w14:ligatures w14:val="standardContextual"/>
             </w:rPr>
           </w:pPr>
-          <w:hyperlink w:anchor="_Toc162515384" w:history="1">
+          <w:hyperlink w:anchor="_Toc162687608" w:history="1">
             <w:r>
               <w:rPr>
                 <w:rStyle w:val="Hyperlink"/>
@@ -2926,7 +2926,7 @@
               <w:rPr>
                 <w:webHidden/>
               </w:rPr>
-              <w:instrText xml:space="preserve"> PAGEREF _Toc162515384 \h </w:instrText>
+              <w:instrText xml:space="preserve"> PAGEREF _Toc162687608 \h </w:instrText>
             </w:r>
             <w:r>
               <w:rPr>
@@ -2965,7 +2965,7 @@
               <w14:ligatures w14:val="standardContextual"/>
             </w:rPr>
           </w:pPr>
-          <w:hyperlink w:anchor="_Toc162515385" w:history="1">
+          <w:hyperlink w:anchor="_Toc162687609" w:history="1">
             <w:r>
               <w:rPr>
                 <w:rStyle w:val="Hyperlink"/>
@@ -3005,7 +3005,7 @@
               <w:rPr>
                 <w:webHidden/>
               </w:rPr>
-              <w:instrText xml:space="preserve"> PAGEREF _Toc162515385 \h </w:instrText>
+              <w:instrText xml:space="preserve"> PAGEREF _Toc162687609 \h </w:instrText>
             </w:r>
             <w:r>
               <w:rPr>
@@ -3044,7 +3044,7 @@
               <w14:ligatures w14:val="standardContextual"/>
             </w:rPr>
           </w:pPr>
-          <w:hyperlink w:anchor="_Toc162515386" w:history="1">
+          <w:hyperlink w:anchor="_Toc162687610" w:history="1">
             <w:r>
               <w:rPr>
                 <w:rStyle w:val="Hyperlink"/>
@@ -3084,7 +3084,7 @@
               <w:rPr>
                 <w:webHidden/>
               </w:rPr>
-              <w:instrText xml:space="preserve"> PAGEREF _Toc162515386 \h </w:instrText>
+              <w:instrText xml:space="preserve"> PAGEREF _Toc162687610 \h </w:instrText>
             </w:r>
             <w:r>
               <w:rPr>
@@ -3123,7 +3123,7 @@
               <w14:ligatures w14:val="standardContextual"/>
             </w:rPr>
           </w:pPr>
-          <w:hyperlink w:anchor="_Toc162515387" w:history="1">
+          <w:hyperlink w:anchor="_Toc162687611" w:history="1">
             <w:r>
               <w:rPr>
                 <w:rStyle w:val="Hyperlink"/>
@@ -3163,7 +3163,7 @@
               <w:rPr>
                 <w:webHidden/>
               </w:rPr>
-              <w:instrText xml:space="preserve"> PAGEREF _Toc162515387 \h </w:instrText>
+              <w:instrText xml:space="preserve"> PAGEREF _Toc162687611 \h </w:instrText>
             </w:r>
             <w:r>
               <w:rPr>
@@ -3202,7 +3202,7 @@
               <w14:ligatures w14:val="standardContextual"/>
             </w:rPr>
           </w:pPr>
-          <w:hyperlink w:anchor="_Toc162515388" w:history="1">
+          <w:hyperlink w:anchor="_Toc162687612" w:history="1">
             <w:r>
               <w:rPr>
                 <w:rStyle w:val="Hyperlink"/>
@@ -3242,7 +3242,7 @@
               <w:rPr>
                 <w:webHidden/>
               </w:rPr>
-              <w:instrText xml:space="preserve"> PAGEREF _Toc162515388 \h </w:instrText>
+              <w:instrText xml:space="preserve"> PAGEREF _Toc162687612 \h </w:instrText>
             </w:r>
             <w:r>
               <w:rPr>
@@ -3281,7 +3281,7 @@
               <w14:ligatures w14:val="standardContextual"/>
             </w:rPr>
           </w:pPr>
-          <w:hyperlink w:anchor="_Toc162515389" w:history="1">
+          <w:hyperlink w:anchor="_Toc162687613" w:history="1">
             <w:r>
               <w:rPr>
                 <w:rStyle w:val="Hyperlink"/>
@@ -3321,7 +3321,7 @@
               <w:rPr>
                 <w:webHidden/>
               </w:rPr>
-              <w:instrText xml:space="preserve"> PAGEREF _Toc162515389 \h </w:instrText>
+              <w:instrText xml:space="preserve"> PAGEREF _Toc162687613 \h </w:instrText>
             </w:r>
             <w:r>
               <w:rPr>
@@ -3360,7 +3360,7 @@
               <w14:ligatures w14:val="standardContextual"/>
             </w:rPr>
           </w:pPr>
-          <w:hyperlink w:anchor="_Toc162515390" w:history="1">
+          <w:hyperlink w:anchor="_Toc162687614" w:history="1">
             <w:r>
               <w:rPr>
                 <w:rStyle w:val="Hyperlink"/>
@@ -3400,7 +3400,7 @@
               <w:rPr>
                 <w:webHidden/>
               </w:rPr>
-              <w:instrText xml:space="preserve"> PAGEREF _Toc162515390 \h </w:instrText>
+              <w:instrText xml:space="preserve"> PAGEREF _Toc162687614 \h </w:instrText>
             </w:r>
             <w:r>
               <w:rPr>
@@ -3439,7 +3439,7 @@
               <w14:ligatures w14:val="standardContextual"/>
             </w:rPr>
           </w:pPr>
-          <w:hyperlink w:anchor="_Toc162515391" w:history="1">
+          <w:hyperlink w:anchor="_Toc162687615" w:history="1">
             <w:r>
               <w:rPr>
                 <w:rStyle w:val="Hyperlink"/>
@@ -3479,7 +3479,7 @@
               <w:rPr>
                 <w:webHidden/>
               </w:rPr>
-              <w:instrText xml:space="preserve"> PAGEREF _Toc162515391 \h </w:instrText>
+              <w:instrText xml:space="preserve"> PAGEREF _Toc162687615 \h </w:instrText>
             </w:r>
             <w:r>
               <w:rPr>
@@ -3518,7 +3518,7 @@
               <w14:ligatures w14:val="standardContextual"/>
             </w:rPr>
           </w:pPr>
-          <w:hyperlink w:anchor="_Toc162515392" w:history="1">
+          <w:hyperlink w:anchor="_Toc162687616" w:history="1">
             <w:r>
               <w:rPr>
                 <w:rStyle w:val="Hyperlink"/>
@@ -3558,7 +3558,7 @@
               <w:rPr>
                 <w:webHidden/>
               </w:rPr>
-              <w:instrText xml:space="preserve"> PAGEREF _Toc162515392 \h </w:instrText>
+              <w:instrText xml:space="preserve"> PAGEREF _Toc162687616 \h </w:instrText>
             </w:r>
             <w:r>
               <w:rPr>
@@ -3597,7 +3597,7 @@
               <w14:ligatures w14:val="standardContextual"/>
             </w:rPr>
           </w:pPr>
-          <w:hyperlink w:anchor="_Toc162515393" w:history="1">
+          <w:hyperlink w:anchor="_Toc162687617" w:history="1">
             <w:r>
               <w:rPr>
                 <w:rStyle w:val="Hyperlink"/>
@@ -3637,7 +3637,7 @@
               <w:rPr>
                 <w:webHidden/>
               </w:rPr>
-              <w:instrText xml:space="preserve"> PAGEREF _Toc162515393 \h </w:instrText>
+              <w:instrText xml:space="preserve"> PAGEREF _Toc162687617 \h </w:instrText>
             </w:r>
             <w:r>
               <w:rPr>
@@ -3676,7 +3676,7 @@
               <w14:ligatures w14:val="standardContextual"/>
             </w:rPr>
           </w:pPr>
-          <w:hyperlink w:anchor="_Toc162515394" w:history="1">
+          <w:hyperlink w:anchor="_Toc162687618" w:history="1">
             <w:r>
               <w:rPr>
                 <w:rStyle w:val="Hyperlink"/>
@@ -3716,7 +3716,7 @@
               <w:rPr>
                 <w:webHidden/>
               </w:rPr>
-              <w:instrText xml:space="preserve"> PAGEREF _Toc162515394 \h </w:instrText>
+              <w:instrText xml:space="preserve"> PAGEREF _Toc162687618 \h </w:instrText>
             </w:r>
             <w:r>
               <w:rPr>
@@ -3755,7 +3755,7 @@
               <w14:ligatures w14:val="standardContextual"/>
             </w:rPr>
           </w:pPr>
-          <w:hyperlink w:anchor="_Toc162515395" w:history="1">
+          <w:hyperlink w:anchor="_Toc162687619" w:history="1">
             <w:r>
               <w:rPr>
                 <w:rStyle w:val="Hyperlink"/>
@@ -3795,7 +3795,7 @@
               <w:rPr>
                 <w:webHidden/>
               </w:rPr>
-              <w:instrText xml:space="preserve"> PAGEREF _Toc162515395 \h </w:instrText>
+              <w:instrText xml:space="preserve"> PAGEREF _Toc162687619 \h </w:instrText>
             </w:r>
             <w:r>
               <w:rPr>
@@ -3813,6 +3813,243 @@
                 <w:webHidden/>
               </w:rPr>
               <w:t>34</w:t>
+            </w:r>
+            <w:r>
+              <w:rPr>
+                <w:webHidden/>
+              </w:rPr>
+              <w:fldChar w:fldCharType="end"/>
+            </w:r>
+          </w:hyperlink>
+        </w:p>
+        <w:p>
+          <w:pPr>
+            <w:pStyle w:val="Sumrio2"/>
+            <w:rPr>
+              <w:rFonts w:asciiTheme="minorHAnsi" w:eastAsiaTheme="minorEastAsia" w:hAnsiTheme="minorHAnsi" w:cstheme="minorBidi"/>
+              <w:b w:val="0"/>
+              <w:bCs w:val="0"/>
+              <w:kern w:val="2"/>
+              <w:lang w:eastAsia="pt-BR"/>
+              <w14:ligatures w14:val="standardContextual"/>
+            </w:rPr>
+          </w:pPr>
+          <w:hyperlink w:anchor="_Toc162687620" w:history="1">
+            <w:r>
+              <w:rPr>
+                <w:rStyle w:val="Hyperlink"/>
+              </w:rPr>
+              <w:t>6.1.</w:t>
+            </w:r>
+            <w:r>
+              <w:rPr>
+                <w:rFonts w:asciiTheme="minorHAnsi" w:eastAsiaTheme="minorEastAsia" w:hAnsiTheme="minorHAnsi" w:cstheme="minorBidi"/>
+                <w:b w:val="0"/>
+                <w:bCs w:val="0"/>
+                <w:kern w:val="2"/>
+                <w:lang w:eastAsia="pt-BR"/>
+                <w14:ligatures w14:val="standardContextual"/>
+              </w:rPr>
+              <w:tab/>
+            </w:r>
+            <w:r>
+              <w:rPr>
+                <w:rStyle w:val="Hyperlink"/>
+              </w:rPr>
+              <w:t>Menu Cadastro</w:t>
+            </w:r>
+            <w:r>
+              <w:rPr>
+                <w:webHidden/>
+              </w:rPr>
+              <w:tab/>
+            </w:r>
+            <w:r>
+              <w:rPr>
+                <w:webHidden/>
+              </w:rPr>
+              <w:fldChar w:fldCharType="begin"/>
+            </w:r>
+            <w:r>
+              <w:rPr>
+                <w:webHidden/>
+              </w:rPr>
+              <w:instrText xml:space="preserve"> PAGEREF _Toc162687620 \h </w:instrText>
+            </w:r>
+            <w:r>
+              <w:rPr>
+                <w:webHidden/>
+              </w:rPr>
+            </w:r>
+            <w:r>
+              <w:rPr>
+                <w:webHidden/>
+              </w:rPr>
+              <w:fldChar w:fldCharType="separate"/>
+            </w:r>
+            <w:r>
+              <w:rPr>
+                <w:webHidden/>
+              </w:rPr>
+              <w:t>36</w:t>
+            </w:r>
+            <w:r>
+              <w:rPr>
+                <w:webHidden/>
+              </w:rPr>
+              <w:fldChar w:fldCharType="end"/>
+            </w:r>
+          </w:hyperlink>
+        </w:p>
+        <w:p>
+          <w:pPr>
+            <w:pStyle w:val="Sumrio2"/>
+            <w:rPr>
+              <w:rFonts w:asciiTheme="minorHAnsi" w:eastAsiaTheme="minorEastAsia" w:hAnsiTheme="minorHAnsi" w:cstheme="minorBidi"/>
+              <w:b w:val="0"/>
+              <w:bCs w:val="0"/>
+              <w:kern w:val="2"/>
+              <w:lang w:eastAsia="pt-BR"/>
+              <w14:ligatures w14:val="standardContextual"/>
+            </w:rPr>
+          </w:pPr>
+          <w:hyperlink w:anchor="_Toc162687621" w:history="1">
+            <w:r>
+              <w:rPr>
+                <w:rStyle w:val="Hyperlink"/>
+              </w:rPr>
+              <w:t>6.2.</w:t>
+            </w:r>
+            <w:r>
+              <w:rPr>
+                <w:rFonts w:asciiTheme="minorHAnsi" w:eastAsiaTheme="minorEastAsia" w:hAnsiTheme="minorHAnsi" w:cstheme="minorBidi"/>
+                <w:b w:val="0"/>
+                <w:bCs w:val="0"/>
+                <w:kern w:val="2"/>
+                <w:lang w:eastAsia="pt-BR"/>
+                <w14:ligatures w14:val="standardContextual"/>
+              </w:rPr>
+              <w:tab/>
+            </w:r>
+            <w:r>
+              <w:rPr>
+                <w:rStyle w:val="Hyperlink"/>
+              </w:rPr>
+              <w:t>Menu Vinho</w:t>
+            </w:r>
+            <w:r>
+              <w:rPr>
+                <w:webHidden/>
+              </w:rPr>
+              <w:tab/>
+            </w:r>
+            <w:r>
+              <w:rPr>
+                <w:webHidden/>
+              </w:rPr>
+              <w:fldChar w:fldCharType="begin"/>
+            </w:r>
+            <w:r>
+              <w:rPr>
+                <w:webHidden/>
+              </w:rPr>
+              <w:instrText xml:space="preserve"> PAGEREF _Toc162687621 \h </w:instrText>
+            </w:r>
+            <w:r>
+              <w:rPr>
+                <w:webHidden/>
+              </w:rPr>
+            </w:r>
+            <w:r>
+              <w:rPr>
+                <w:webHidden/>
+              </w:rPr>
+              <w:fldChar w:fldCharType="separate"/>
+            </w:r>
+            <w:r>
+              <w:rPr>
+                <w:webHidden/>
+              </w:rPr>
+              <w:t>39</w:t>
+            </w:r>
+            <w:r>
+              <w:rPr>
+                <w:webHidden/>
+              </w:rPr>
+              <w:fldChar w:fldCharType="end"/>
+            </w:r>
+          </w:hyperlink>
+        </w:p>
+        <w:p>
+          <w:pPr>
+            <w:pStyle w:val="Sumrio2"/>
+            <w:rPr>
+              <w:rFonts w:asciiTheme="minorHAnsi" w:eastAsiaTheme="minorEastAsia" w:hAnsiTheme="minorHAnsi" w:cstheme="minorBidi"/>
+              <w:b w:val="0"/>
+              <w:bCs w:val="0"/>
+              <w:kern w:val="2"/>
+              <w:lang w:eastAsia="pt-BR"/>
+              <w14:ligatures w14:val="standardContextual"/>
+            </w:rPr>
+          </w:pPr>
+          <w:hyperlink w:anchor="_Toc162687622" w:history="1">
+            <w:r>
+              <w:rPr>
+                <w:rStyle w:val="Hyperlink"/>
+              </w:rPr>
+              <w:t>6.3.</w:t>
+            </w:r>
+            <w:r>
+              <w:rPr>
+                <w:rFonts w:asciiTheme="minorHAnsi" w:eastAsiaTheme="minorEastAsia" w:hAnsiTheme="minorHAnsi" w:cstheme="minorBidi"/>
+                <w:b w:val="0"/>
+                <w:bCs w:val="0"/>
+                <w:kern w:val="2"/>
+                <w:lang w:eastAsia="pt-BR"/>
+                <w14:ligatures w14:val="standardContextual"/>
+              </w:rPr>
+              <w:tab/>
+            </w:r>
+            <w:r>
+              <w:rPr>
+                <w:rStyle w:val="Hyperlink"/>
+              </w:rPr>
+              <w:t>Menu Degustação</w:t>
+            </w:r>
+            <w:r>
+              <w:rPr>
+                <w:webHidden/>
+              </w:rPr>
+              <w:tab/>
+            </w:r>
+            <w:r>
+              <w:rPr>
+                <w:webHidden/>
+              </w:rPr>
+              <w:fldChar w:fldCharType="begin"/>
+            </w:r>
+            <w:r>
+              <w:rPr>
+                <w:webHidden/>
+              </w:rPr>
+              <w:instrText xml:space="preserve"> PAGEREF _Toc162687622 \h </w:instrText>
+            </w:r>
+            <w:r>
+              <w:rPr>
+                <w:webHidden/>
+              </w:rPr>
+            </w:r>
+            <w:r>
+              <w:rPr>
+                <w:webHidden/>
+              </w:rPr>
+              <w:fldChar w:fldCharType="separate"/>
+            </w:r>
+            <w:r>
+              <w:rPr>
+                <w:webHidden/>
+              </w:rPr>
+              <w:t>42</w:t>
             </w:r>
             <w:r>
               <w:rPr>
@@ -3834,7 +4071,7 @@
               <w14:ligatures w14:val="standardContextual"/>
             </w:rPr>
           </w:pPr>
-          <w:hyperlink w:anchor="_Toc162515396" w:history="1">
+          <w:hyperlink w:anchor="_Toc162687623" w:history="1">
             <w:r>
               <w:rPr>
                 <w:rStyle w:val="Hyperlink"/>
@@ -3856,7 +4093,19 @@
               <w:rPr>
                 <w:rStyle w:val="Hyperlink"/>
               </w:rPr>
-              <w:t>Arquitetura de Software</w:t>
+              <w:t>Arquitetura de Sof</w:t>
+            </w:r>
+            <w:r>
+              <w:rPr>
+                <w:rStyle w:val="Hyperlink"/>
+              </w:rPr>
+              <w:t>t</w:t>
+            </w:r>
+            <w:r>
+              <w:rPr>
+                <w:rStyle w:val="Hyperlink"/>
+              </w:rPr>
+              <w:t>ware</w:t>
             </w:r>
             <w:r>
               <w:rPr>
@@ -3874,7 +4123,7 @@
               <w:rPr>
                 <w:webHidden/>
               </w:rPr>
-              <w:instrText xml:space="preserve"> PAGEREF _Toc162515396 \h </w:instrText>
+              <w:instrText xml:space="preserve"> PAGEREF _Toc162687623 \h </w:instrText>
             </w:r>
             <w:r>
               <w:rPr>
@@ -3891,7 +4140,7 @@
               <w:rPr>
                 <w:webHidden/>
               </w:rPr>
-              <w:t>35</w:t>
+              <w:t>44</w:t>
             </w:r>
             <w:r>
               <w:rPr>
@@ -3913,7 +4162,7 @@
               <w14:ligatures w14:val="standardContextual"/>
             </w:rPr>
           </w:pPr>
-          <w:hyperlink w:anchor="_Toc162515397" w:history="1">
+          <w:hyperlink w:anchor="_Toc162687624" w:history="1">
             <w:r>
               <w:rPr>
                 <w:rStyle w:val="Hyperlink"/>
@@ -3953,7 +4202,7 @@
               <w:rPr>
                 <w:webHidden/>
               </w:rPr>
-              <w:instrText xml:space="preserve"> PAGEREF _Toc162515397 \h </w:instrText>
+              <w:instrText xml:space="preserve"> PAGEREF _Toc162687624 \h </w:instrText>
             </w:r>
             <w:r>
               <w:rPr>
@@ -3970,7 +4219,7 @@
               <w:rPr>
                 <w:webHidden/>
               </w:rPr>
-              <w:t>36</w:t>
+              <w:t>45</w:t>
             </w:r>
             <w:r>
               <w:rPr>
@@ -3992,7 +4241,7 @@
               <w14:ligatures w14:val="standardContextual"/>
             </w:rPr>
           </w:pPr>
-          <w:hyperlink w:anchor="_Toc162515398" w:history="1">
+          <w:hyperlink w:anchor="_Toc162687625" w:history="1">
             <w:r>
               <w:rPr>
                 <w:rStyle w:val="Hyperlink"/>
@@ -4032,7 +4281,7 @@
               <w:rPr>
                 <w:webHidden/>
               </w:rPr>
-              <w:instrText xml:space="preserve"> PAGEREF _Toc162515398 \h </w:instrText>
+              <w:instrText xml:space="preserve"> PAGEREF _Toc162687625 \h </w:instrText>
             </w:r>
             <w:r>
               <w:rPr>
@@ -4049,7 +4298,7 @@
               <w:rPr>
                 <w:webHidden/>
               </w:rPr>
-              <w:t>37</w:t>
+              <w:t>46</w:t>
             </w:r>
             <w:r>
               <w:rPr>
@@ -4071,7 +4320,7 @@
               <w14:ligatures w14:val="standardContextual"/>
             </w:rPr>
           </w:pPr>
-          <w:hyperlink w:anchor="_Toc162515399" w:history="1">
+          <w:hyperlink w:anchor="_Toc162687626" w:history="1">
             <w:r>
               <w:rPr>
                 <w:rStyle w:val="Hyperlink"/>
@@ -4111,7 +4360,7 @@
               <w:rPr>
                 <w:webHidden/>
               </w:rPr>
-              <w:instrText xml:space="preserve"> PAGEREF _Toc162515399 \h </w:instrText>
+              <w:instrText xml:space="preserve"> PAGEREF _Toc162687626 \h </w:instrText>
             </w:r>
             <w:r>
               <w:rPr>
@@ -4128,7 +4377,7 @@
               <w:rPr>
                 <w:webHidden/>
               </w:rPr>
-              <w:t>38</w:t>
+              <w:t>47</w:t>
             </w:r>
             <w:r>
               <w:rPr>
@@ -4150,7 +4399,7 @@
               <w14:ligatures w14:val="standardContextual"/>
             </w:rPr>
           </w:pPr>
-          <w:hyperlink w:anchor="_Toc162515400" w:history="1">
+          <w:hyperlink w:anchor="_Toc162687627" w:history="1">
             <w:r>
               <w:rPr>
                 <w:rStyle w:val="Hyperlink"/>
@@ -4173,7 +4422,7 @@
               <w:rPr>
                 <w:webHidden/>
               </w:rPr>
-              <w:instrText xml:space="preserve"> PAGEREF _Toc162515400 \h </w:instrText>
+              <w:instrText xml:space="preserve"> PAGEREF _Toc162687627 \h </w:instrText>
             </w:r>
             <w:r>
               <w:rPr>
@@ -4190,7 +4439,7 @@
               <w:rPr>
                 <w:webHidden/>
               </w:rPr>
-              <w:t>39</w:t>
+              <w:t>48</w:t>
             </w:r>
             <w:r>
               <w:rPr>
@@ -4417,7 +4666,7 @@
         </w:rPr>
       </w:pPr>
       <w:bookmarkStart w:id="0" w:name="_Toc74097690"/>
-      <w:bookmarkStart w:id="1" w:name="_Toc162515357"/>
+      <w:bookmarkStart w:id="1" w:name="_Toc162687581"/>
       <w:r>
         <w:lastRenderedPageBreak/>
         <w:t>Contextualização da proposta</w:t>
@@ -4507,7 +4756,7 @@
       <w:pPr>
         <w:pStyle w:val="Ttulo2"/>
       </w:pPr>
-      <w:bookmarkStart w:id="2" w:name="_Toc162515358"/>
+      <w:bookmarkStart w:id="2" w:name="_Toc162687582"/>
       <w:r>
         <w:t>Apresentação do problema</w:t>
       </w:r>
@@ -4883,7 +5132,7 @@
       <w:pPr>
         <w:pStyle w:val="Ttulo2"/>
       </w:pPr>
-      <w:bookmarkStart w:id="4" w:name="_Toc162515359"/>
+      <w:bookmarkStart w:id="4" w:name="_Toc162687583"/>
       <w:r>
         <w:t>Apresentação da solução da proposta</w:t>
       </w:r>
@@ -5081,7 +5330,7 @@
           </w14:textFill>
         </w:rPr>
       </w:pPr>
-      <w:bookmarkStart w:id="6" w:name="_Toc162515360"/>
+      <w:bookmarkStart w:id="6" w:name="_Toc162687584"/>
       <w:r>
         <w:lastRenderedPageBreak/>
         <w:t>Objetivos da construção da solução</w:t>
@@ -5172,7 +5421,7 @@
       <w:pPr>
         <w:pStyle w:val="Ttulo2"/>
       </w:pPr>
-      <w:bookmarkStart w:id="7" w:name="_Toc162515361"/>
+      <w:bookmarkStart w:id="7" w:name="_Toc162687585"/>
       <w:r>
         <w:t>Objetivo estratégico</w:t>
       </w:r>
@@ -5201,7 +5450,7 @@
       <w:pPr>
         <w:pStyle w:val="Ttulo2"/>
       </w:pPr>
-      <w:bookmarkStart w:id="8" w:name="_Toc162515362"/>
+      <w:bookmarkStart w:id="8" w:name="_Toc162687586"/>
       <w:r>
         <w:t>Objetivos específicos</w:t>
       </w:r>
@@ -5519,7 +5768,7 @@
           </w14:textFill>
         </w:rPr>
       </w:pPr>
-      <w:bookmarkStart w:id="9" w:name="_Toc162515363"/>
+      <w:bookmarkStart w:id="9" w:name="_Toc162687587"/>
       <w:r>
         <w:lastRenderedPageBreak/>
         <w:t>Elaboração da jornada do usuário</w:t>
@@ -5719,7 +5968,7 @@
       <w:pPr>
         <w:pStyle w:val="Ttulo2"/>
       </w:pPr>
-      <w:bookmarkStart w:id="10" w:name="_Toc162515364"/>
+      <w:bookmarkStart w:id="10" w:name="_Toc162687588"/>
       <w:r>
         <w:t>Requisitos funcionais</w:t>
       </w:r>
@@ -5764,6 +6013,14 @@
           <w:sz w:val="24"/>
           <w:szCs w:val="24"/>
         </w:rPr>
+        <w:t>3.</w:t>
+      </w:r>
+      <w:r>
+        <w:rPr>
+          <w:rFonts w:ascii="Arial" w:hAnsi="Arial" w:cs="Arial"/>
+          <w:sz w:val="24"/>
+          <w:szCs w:val="24"/>
+        </w:rPr>
         <w:t>1</w:t>
       </w:r>
       <w:r>
@@ -5789,7 +6046,23 @@
           <w:sz w:val="24"/>
           <w:szCs w:val="24"/>
         </w:rPr>
-        <w:t>Tabela 1 – Requisitos funcionais do sistema</w:t>
+        <w:t xml:space="preserve">Tabela </w:t>
+      </w:r>
+      <w:r>
+        <w:rPr>
+          <w:rFonts w:ascii="Arial" w:hAnsi="Arial" w:cs="Arial"/>
+          <w:sz w:val="24"/>
+          <w:szCs w:val="24"/>
+        </w:rPr>
+        <w:t>3.</w:t>
+      </w:r>
+      <w:r>
+        <w:rPr>
+          <w:rFonts w:ascii="Arial" w:hAnsi="Arial" w:cs="Arial"/>
+          <w:sz w:val="24"/>
+          <w:szCs w:val="24"/>
+        </w:rPr>
+        <w:t>1 – Requisitos funcionais do sistema</w:t>
       </w:r>
     </w:p>
     <w:tbl>
@@ -6618,6 +6891,15 @@
               <w:t>10</w:t>
             </w:r>
           </w:p>
+          <w:p>
+            <w:pPr>
+              <w:rPr>
+                <w:rFonts w:ascii="Arial" w:hAnsi="Arial" w:cs="Arial"/>
+                <w:sz w:val="24"/>
+                <w:szCs w:val="24"/>
+              </w:rPr>
+            </w:pPr>
+          </w:p>
         </w:tc>
         <w:tc>
           <w:tcPr>
@@ -6668,8 +6950,18 @@
     <w:p>
       <w:pPr>
         <w:pStyle w:val="Ttulo2"/>
-      </w:pPr>
-      <w:bookmarkStart w:id="11" w:name="_Toc162515365"/>
+        <w:numPr>
+          <w:ilvl w:val="0"/>
+          <w:numId w:val="0"/>
+        </w:numPr>
+        <w:ind w:left="1134" w:hanging="425"/>
+      </w:pPr>
+    </w:p>
+    <w:p>
+      <w:pPr>
+        <w:pStyle w:val="Ttulo2"/>
+      </w:pPr>
+      <w:bookmarkStart w:id="11" w:name="_Toc162687589"/>
       <w:r>
         <w:t>Requisitos não funcionais</w:t>
       </w:r>
@@ -6715,6 +7007,14 @@
           <w:sz w:val="24"/>
           <w:szCs w:val="24"/>
         </w:rPr>
+        <w:t>3.</w:t>
+      </w:r>
+      <w:r>
+        <w:rPr>
+          <w:rFonts w:ascii="Arial" w:hAnsi="Arial" w:cs="Arial"/>
+          <w:sz w:val="24"/>
+          <w:szCs w:val="24"/>
+        </w:rPr>
         <w:t>2</w:t>
       </w:r>
       <w:r>
@@ -6810,13 +7110,38 @@
           <w:szCs w:val="24"/>
         </w:rPr>
       </w:pPr>
-      <w:r>
-        <w:rPr>
-          <w:rFonts w:ascii="Arial" w:hAnsi="Arial" w:cs="Arial"/>
-          <w:sz w:val="24"/>
-          <w:szCs w:val="24"/>
-        </w:rPr>
-        <w:t>Tabela 2 – Requisitos não funcionais do sistema</w:t>
+    </w:p>
+    <w:p>
+      <w:pPr>
+        <w:rPr>
+          <w:rFonts w:ascii="Arial" w:hAnsi="Arial" w:cs="Arial"/>
+          <w:sz w:val="24"/>
+          <w:szCs w:val="24"/>
+        </w:rPr>
+      </w:pPr>
+      <w:r>
+        <w:rPr>
+          <w:rFonts w:ascii="Arial" w:hAnsi="Arial" w:cs="Arial"/>
+          <w:sz w:val="24"/>
+          <w:szCs w:val="24"/>
+        </w:rPr>
+        <w:t xml:space="preserve">Tabela </w:t>
+      </w:r>
+      <w:r>
+        <w:rPr>
+          <w:rFonts w:ascii="Arial" w:hAnsi="Arial" w:cs="Arial"/>
+          <w:sz w:val="24"/>
+          <w:szCs w:val="24"/>
+        </w:rPr>
+        <w:t>3.</w:t>
+      </w:r>
+      <w:r>
+        <w:rPr>
+          <w:rFonts w:ascii="Arial" w:hAnsi="Arial" w:cs="Arial"/>
+          <w:sz w:val="24"/>
+          <w:szCs w:val="24"/>
+        </w:rPr>
+        <w:t>2 – Requisitos não funcionais do sistema</w:t>
       </w:r>
     </w:p>
     <w:tbl>
@@ -7355,7 +7680,7 @@
       <w:pPr>
         <w:pStyle w:val="Ttulo2"/>
       </w:pPr>
-      <w:bookmarkStart w:id="12" w:name="_Toc162515366"/>
+      <w:bookmarkStart w:id="12" w:name="_Toc162687590"/>
       <w:r>
         <w:t>Diagrama de casos de uso</w:t>
       </w:r>
@@ -7378,6 +7703,14 @@
           <w:szCs w:val="24"/>
         </w:rPr>
         <w:t xml:space="preserve">Figura </w:t>
+      </w:r>
+      <w:r>
+        <w:rPr>
+          <w:rFonts w:ascii="Arial" w:hAnsi="Arial" w:cs="Arial"/>
+          <w:sz w:val="24"/>
+          <w:szCs w:val="24"/>
+        </w:rPr>
+        <w:t>3.</w:t>
       </w:r>
       <w:r>
         <w:rPr>
@@ -7529,7 +7862,13 @@
           </w:tcPr>
           <w:p>
             <w:r>
-              <w:t>Figura 1 – Diagrama de usos de caso UC</w:t>
+              <w:t xml:space="preserve">Figura </w:t>
+            </w:r>
+            <w:r>
+              <w:t>3.</w:t>
+            </w:r>
+            <w:r>
+              <w:t>1 – Diagrama de usos de caso UC</w:t>
             </w:r>
             <w:r>
               <w:t>0</w:t>
@@ -7562,16 +7901,24 @@
           <w:sz w:val="24"/>
           <w:szCs w:val="24"/>
         </w:rPr>
-        <w:t xml:space="preserve">Na figura 1 o usuário deve acessar o sistema mediante cadastramento prévio de pessoa, usuário e senha. Para isso ele deve primeiro se cadastrar como uma pessoa, onde é feita a validação se ele tem idade igual ou superior a 18 anos. Ao se </w:t>
-      </w:r>
-      <w:r>
-        <w:rPr>
-          <w:rFonts w:ascii="Arial" w:hAnsi="Arial" w:cs="Arial"/>
-          <w:sz w:val="24"/>
-          <w:szCs w:val="24"/>
-        </w:rPr>
         <w:lastRenderedPageBreak/>
-        <w:t>registrar a pessoa deve informar seu nome completo, CPF, data de nascimento e endereço completo. Após o cadastramento e feitas as validações pertinentes, a próxima etapa consiste em cadastrar o usuário no sistema. No cadastramento é selecionado um dos perfis disponíveis (Enófilo, Sommelier e Parceiro) e deve informar ainda um e-mail válido e uma senha numérica de 4 dígitos.</w:t>
+        <w:t xml:space="preserve">Na figura </w:t>
+      </w:r>
+      <w:r>
+        <w:rPr>
+          <w:rFonts w:ascii="Arial" w:hAnsi="Arial" w:cs="Arial"/>
+          <w:sz w:val="24"/>
+          <w:szCs w:val="24"/>
+        </w:rPr>
+        <w:t>3.</w:t>
+      </w:r>
+      <w:r>
+        <w:rPr>
+          <w:rFonts w:ascii="Arial" w:hAnsi="Arial" w:cs="Arial"/>
+          <w:sz w:val="24"/>
+          <w:szCs w:val="24"/>
+        </w:rPr>
+        <w:t>1 o usuário deve acessar o sistema mediante cadastramento prévio de pessoa, usuário e senha. Para isso ele deve primeiro se cadastrar como uma pessoa, onde é feita a validação se ele tem idade igual ou superior a 18 anos. Ao se registrar a pessoa deve informar seu nome completo, CPF, data de nascimento e endereço completo. Após o cadastramento e feitas as validações pertinentes, a próxima etapa consiste em cadastrar o usuário no sistema. No cadastramento é selecionado um dos perfis disponíveis (Enófilo, Sommelier e Parceiro) e deve informar ainda um e-mail válido e uma senha numérica de 4 dígitos.</w:t>
       </w:r>
     </w:p>
     <w:p>
@@ -7628,7 +7975,23 @@
           <w:sz w:val="24"/>
           <w:szCs w:val="24"/>
         </w:rPr>
-        <w:t>A figura 2 apresenta os casos de uso UC02. Nesse caso o usuário pretende registrar um vinho na aplicação. Para isso ele deve primeiramente fazer o login no sistema, depois acessar a tela de cadastro de vinho informando o rótulo</w:t>
+        <w:t xml:space="preserve">A figura </w:t>
+      </w:r>
+      <w:r>
+        <w:rPr>
+          <w:rFonts w:ascii="Arial" w:hAnsi="Arial" w:cs="Arial"/>
+          <w:sz w:val="24"/>
+          <w:szCs w:val="24"/>
+        </w:rPr>
+        <w:t>3.</w:t>
+      </w:r>
+      <w:r>
+        <w:rPr>
+          <w:rFonts w:ascii="Arial" w:hAnsi="Arial" w:cs="Arial"/>
+          <w:sz w:val="24"/>
+          <w:szCs w:val="24"/>
+        </w:rPr>
+        <w:t>2 apresenta os casos de uso UC02. Nesse caso o usuário pretende registrar um vinho na aplicação. Para isso ele deve primeiramente fazer o login no sistema, depois acessar a tela de cadastro de vinho informando o rótulo</w:t>
       </w:r>
       <w:r>
         <w:rPr>
@@ -7761,7 +8124,13 @@
           </w:tcPr>
           <w:p>
             <w:r>
-              <w:t>Figura 2 – Diagrama de casos de uso UC02</w:t>
+              <w:t xml:space="preserve">Figura </w:t>
+            </w:r>
+            <w:r>
+              <w:t>3.</w:t>
+            </w:r>
+            <w:r>
+              <w:t>2 – Diagrama de casos de uso UC02</w:t>
             </w:r>
           </w:p>
         </w:tc>
@@ -7788,7 +8157,23 @@
           <w:sz w:val="24"/>
           <w:szCs w:val="24"/>
         </w:rPr>
-        <w:t>O usuário pode fazer uma avaliação do vinho registrado no sistema. O diagrama de casos de uso UC03 está na figura 3. Para avaliar o vinho o usuário deve estar logado no sistema, acessar a listagem de vinhos cadastrados, selecionar um dos rótulos</w:t>
+        <w:t xml:space="preserve">O usuário pode fazer uma avaliação do vinho registrado no sistema. O diagrama de casos de uso UC03 está na figura </w:t>
+      </w:r>
+      <w:r>
+        <w:rPr>
+          <w:rFonts w:ascii="Arial" w:hAnsi="Arial" w:cs="Arial"/>
+          <w:sz w:val="24"/>
+          <w:szCs w:val="24"/>
+        </w:rPr>
+        <w:t>3.</w:t>
+      </w:r>
+      <w:r>
+        <w:rPr>
+          <w:rFonts w:ascii="Arial" w:hAnsi="Arial" w:cs="Arial"/>
+          <w:sz w:val="24"/>
+          <w:szCs w:val="24"/>
+        </w:rPr>
+        <w:t>3. Para avaliar o vinho o usuário deve estar logado no sistema, acessar a listagem de vinhos cadastrados, selecionar um dos rótulos</w:t>
       </w:r>
       <w:r>
         <w:rPr>
@@ -7941,7 +8326,13 @@
           </w:tcPr>
           <w:p>
             <w:r>
-              <w:t>Figura 3 – Diagrama de casos de uso UC03</w:t>
+              <w:t xml:space="preserve">Figura </w:t>
+            </w:r>
+            <w:r>
+              <w:t>3.</w:t>
+            </w:r>
+            <w:r>
+              <w:t>3 – Diagrama de casos de uso UC03</w:t>
             </w:r>
           </w:p>
         </w:tc>
@@ -7969,7 +8360,23 @@
           <w:szCs w:val="24"/>
         </w:rPr>
         <w:lastRenderedPageBreak/>
-        <w:t>A figura 4 apresenta o diagrama de casos de uso UC04. O usuário faz o login na aplicação, em seguida seleciona no menu a opção de cadastrar uma degustação. Para isso o usuário informa o vinho que será degustado, a data e o tipo (vertical, horizontal, temática, às cegas, de harmonização ou comparativa).</w:t>
+        <w:t xml:space="preserve">A figura </w:t>
+      </w:r>
+      <w:r>
+        <w:rPr>
+          <w:rFonts w:ascii="Arial" w:hAnsi="Arial" w:cs="Arial"/>
+          <w:sz w:val="24"/>
+          <w:szCs w:val="24"/>
+        </w:rPr>
+        <w:t>3.</w:t>
+      </w:r>
+      <w:r>
+        <w:rPr>
+          <w:rFonts w:ascii="Arial" w:hAnsi="Arial" w:cs="Arial"/>
+          <w:sz w:val="24"/>
+          <w:szCs w:val="24"/>
+        </w:rPr>
+        <w:t>4 apresenta o diagrama de casos de uso UC04. O usuário faz o login na aplicação, em seguida seleciona no menu a opção de cadastrar uma degustação. Para isso o usuário informa o vinho que será degustado, a data e o tipo (vertical, horizontal, temática, às cegas, de harmonização ou comparativa).</w:t>
       </w:r>
       <w:r>
         <w:rPr>
@@ -8063,7 +8470,13 @@
           </w:tcPr>
           <w:p>
             <w:r>
-              <w:t>Figura 4 – Diagrama de casos de uso UC04</w:t>
+              <w:t xml:space="preserve">Figura </w:t>
+            </w:r>
+            <w:r>
+              <w:t>3.</w:t>
+            </w:r>
+            <w:r>
+              <w:t>4 – Diagrama de casos de uso UC04</w:t>
             </w:r>
           </w:p>
         </w:tc>
@@ -8078,7 +8491,7 @@
       <w:pPr>
         <w:pStyle w:val="Ttulo2"/>
       </w:pPr>
-      <w:bookmarkStart w:id="13" w:name="_Toc162515367"/>
+      <w:bookmarkStart w:id="13" w:name="_Toc162687591"/>
       <w:r>
         <w:t>Diagrama de atividades</w:t>
       </w:r>
@@ -8114,7 +8527,27 @@
           <w:szCs w:val="24"/>
           <w:shd w:val="clear" w:color="auto" w:fill="FFFFFF"/>
         </w:rPr>
-        <w:t>. A figura 5 apresenta o diagrama de atividades.</w:t>
+        <w:t xml:space="preserve">. A figura </w:t>
+      </w:r>
+      <w:r>
+        <w:rPr>
+          <w:rFonts w:ascii="Arial" w:hAnsi="Arial" w:cs="Arial"/>
+          <w:color w:val="000000"/>
+          <w:sz w:val="24"/>
+          <w:szCs w:val="24"/>
+          <w:shd w:val="clear" w:color="auto" w:fill="FFFFFF"/>
+        </w:rPr>
+        <w:t>3.</w:t>
+      </w:r>
+      <w:r>
+        <w:rPr>
+          <w:rFonts w:ascii="Arial" w:hAnsi="Arial" w:cs="Arial"/>
+          <w:color w:val="000000"/>
+          <w:sz w:val="24"/>
+          <w:szCs w:val="24"/>
+          <w:shd w:val="clear" w:color="auto" w:fill="FFFFFF"/>
+        </w:rPr>
+        <w:t>5 apresenta o diagrama de atividades.</w:t>
       </w:r>
     </w:p>
     <w:tbl>
@@ -8221,7 +8654,27 @@
                 <w:szCs w:val="24"/>
                 <w:shd w:val="clear" w:color="auto" w:fill="FFFFFF"/>
               </w:rPr>
-              <w:t>Figura 5 – Diagrama de atividades</w:t>
+              <w:t xml:space="preserve">Figura </w:t>
+            </w:r>
+            <w:r>
+              <w:rPr>
+                <w:rFonts w:ascii="Arial" w:hAnsi="Arial" w:cs="Arial"/>
+                <w:color w:val="000000"/>
+                <w:sz w:val="24"/>
+                <w:szCs w:val="24"/>
+                <w:shd w:val="clear" w:color="auto" w:fill="FFFFFF"/>
+              </w:rPr>
+              <w:t>3.</w:t>
+            </w:r>
+            <w:r>
+              <w:rPr>
+                <w:rFonts w:ascii="Arial" w:hAnsi="Arial" w:cs="Arial"/>
+                <w:color w:val="000000"/>
+                <w:sz w:val="24"/>
+                <w:szCs w:val="24"/>
+                <w:shd w:val="clear" w:color="auto" w:fill="FFFFFF"/>
+              </w:rPr>
+              <w:t>5 – Diagrama de atividades</w:t>
             </w:r>
           </w:p>
         </w:tc>
@@ -8236,7 +8689,7 @@
       <w:pPr>
         <w:pStyle w:val="Ttulo2"/>
       </w:pPr>
-      <w:bookmarkStart w:id="14" w:name="_Toc162515368"/>
+      <w:bookmarkStart w:id="14" w:name="_Toc162687592"/>
       <w:r>
         <w:t>Personas</w:t>
       </w:r>
@@ -8262,7 +8715,7 @@
       <w:pPr>
         <w:pStyle w:val="Ttulo3"/>
       </w:pPr>
-      <w:bookmarkStart w:id="15" w:name="_Toc162515369"/>
+      <w:bookmarkStart w:id="15" w:name="_Toc162687593"/>
       <w:r>
         <w:t>Personas: Marina</w:t>
       </w:r>
@@ -8284,7 +8737,23 @@
           <w:sz w:val="24"/>
           <w:szCs w:val="24"/>
         </w:rPr>
-        <w:t xml:space="preserve">A primeira persona é a Marina, uma Designer Gráfica de 28 anos. A figura 6 apresenta uma imagem ilustrativa da Marina, criada a partir das descrições passadas para uma IA generativa, o </w:t>
+        <w:t xml:space="preserve">A primeira persona é a Marina, uma Designer Gráfica de 28 anos. A figura </w:t>
+      </w:r>
+      <w:r>
+        <w:rPr>
+          <w:rFonts w:ascii="Arial" w:hAnsi="Arial" w:cs="Arial"/>
+          <w:sz w:val="24"/>
+          <w:szCs w:val="24"/>
+        </w:rPr>
+        <w:t>3.</w:t>
+      </w:r>
+      <w:r>
+        <w:rPr>
+          <w:rFonts w:ascii="Arial" w:hAnsi="Arial" w:cs="Arial"/>
+          <w:sz w:val="24"/>
+          <w:szCs w:val="24"/>
+        </w:rPr>
+        <w:t xml:space="preserve">6 apresenta uma imagem ilustrativa da Marina, criada a partir das descrições passadas para uma IA generativa, o </w:t>
       </w:r>
       <w:proofErr w:type="spellStart"/>
       <w:r>
@@ -8412,7 +8881,7 @@
                 <w:szCs w:val="24"/>
               </w:rPr>
               <w:drawing>
-                <wp:inline distT="0" distB="0" distL="0" distR="0" wp14:anchorId="1CDB32E2" wp14:editId="599AE1E0">
+                <wp:inline distT="0" distB="0" distL="0" distR="0" wp14:anchorId="1CDB32E2" wp14:editId="6B6659D9">
                   <wp:extent cx="3600000" cy="3600000"/>
                   <wp:effectExtent l="0" t="0" r="635" b="635"/>
                   <wp:docPr id="488932672" name="Imagem 2" descr="Mulher posando para foto em frente a mesa com comida&#10;&#10;Descrição gerada automaticamente"/>
@@ -8475,7 +8944,23 @@
                 <w:sz w:val="24"/>
                 <w:szCs w:val="24"/>
               </w:rPr>
-              <w:t>Figura 6 – Persona Marina</w:t>
+              <w:t xml:space="preserve">Figura </w:t>
+            </w:r>
+            <w:r>
+              <w:rPr>
+                <w:rFonts w:ascii="Arial" w:hAnsi="Arial" w:cs="Arial"/>
+                <w:sz w:val="24"/>
+                <w:szCs w:val="24"/>
+              </w:rPr>
+              <w:t>3.</w:t>
+            </w:r>
+            <w:r>
+              <w:rPr>
+                <w:rFonts w:ascii="Arial" w:hAnsi="Arial" w:cs="Arial"/>
+                <w:sz w:val="24"/>
+                <w:szCs w:val="24"/>
+              </w:rPr>
+              <w:t>6 – Persona Marina</w:t>
             </w:r>
           </w:p>
         </w:tc>
@@ -8515,7 +9000,7 @@
       <w:pPr>
         <w:pStyle w:val="Ttulo3"/>
       </w:pPr>
-      <w:bookmarkStart w:id="16" w:name="_Toc162515370"/>
+      <w:bookmarkStart w:id="16" w:name="_Toc162687594"/>
       <w:r>
         <w:t>Personas: Ricardo</w:t>
       </w:r>
@@ -8563,7 +9048,23 @@
           <w:sz w:val="24"/>
           <w:szCs w:val="24"/>
         </w:rPr>
-        <w:t xml:space="preserve"> está na figura 7. </w:t>
+        <w:t xml:space="preserve"> está na figura </w:t>
+      </w:r>
+      <w:r>
+        <w:rPr>
+          <w:rFonts w:ascii="Arial" w:hAnsi="Arial" w:cs="Arial"/>
+          <w:sz w:val="24"/>
+          <w:szCs w:val="24"/>
+        </w:rPr>
+        <w:t>3.</w:t>
+      </w:r>
+      <w:r>
+        <w:rPr>
+          <w:rFonts w:ascii="Arial" w:hAnsi="Arial" w:cs="Arial"/>
+          <w:sz w:val="24"/>
+          <w:szCs w:val="24"/>
+        </w:rPr>
+        <w:t xml:space="preserve">7. </w:t>
       </w:r>
       <w:r>
         <w:rPr>
@@ -8684,7 +9185,7 @@
                 <w:szCs w:val="24"/>
               </w:rPr>
               <w:drawing>
-                <wp:inline distT="0" distB="0" distL="0" distR="0" wp14:anchorId="29691E0C" wp14:editId="6B7744E4">
+                <wp:inline distT="0" distB="0" distL="0" distR="0" wp14:anchorId="29691E0C" wp14:editId="493AAF5D">
                   <wp:extent cx="3600000" cy="3600000"/>
                   <wp:effectExtent l="0" t="0" r="635" b="635"/>
                   <wp:docPr id="1960240535" name="Imagem 3" descr="Homem com garrafa de bebida&#10;&#10;Descrição gerada automaticamente"/>
@@ -8747,7 +9248,23 @@
                 <w:sz w:val="24"/>
                 <w:szCs w:val="24"/>
               </w:rPr>
-              <w:t>Figura 7 – Persona Ricardo</w:t>
+              <w:t xml:space="preserve">Figura </w:t>
+            </w:r>
+            <w:r>
+              <w:rPr>
+                <w:rFonts w:ascii="Arial" w:hAnsi="Arial" w:cs="Arial"/>
+                <w:sz w:val="24"/>
+                <w:szCs w:val="24"/>
+              </w:rPr>
+              <w:t>3.</w:t>
+            </w:r>
+            <w:r>
+              <w:rPr>
+                <w:rFonts w:ascii="Arial" w:hAnsi="Arial" w:cs="Arial"/>
+                <w:sz w:val="24"/>
+                <w:szCs w:val="24"/>
+              </w:rPr>
+              <w:t>7 – Persona Ricardo</w:t>
             </w:r>
           </w:p>
         </w:tc>
@@ -8922,7 +9439,7 @@
       <w:pPr>
         <w:pStyle w:val="Ttulo3"/>
       </w:pPr>
-      <w:bookmarkStart w:id="17" w:name="_Toc162515371"/>
+      <w:bookmarkStart w:id="17" w:name="_Toc162687595"/>
       <w:r>
         <w:t>Personas: André</w:t>
       </w:r>
@@ -8944,7 +9461,13 @@
       </w:r>
       <w:proofErr w:type="gramEnd"/>
       <w:r>
-        <w:t xml:space="preserve"> na figura 8. Sua profissão é Consultor Financeiro e ele é um entusiasta do vinho. Consta que descobriu sua paixão por esta bebida há alguns anos e desde então se tornou um verdadeiro aficionado. Ele vê o vinho como uma forma de arte e aprecia a diversidade de sabores e aromas encontrados em diferentes rótulos. Está constantemente em busca de novos vinhos para experimentar, querendo ampliar seu conhecimento e paladar ao máximo, deseja provar vinhos de diversas regiões e uvas, desde os clássicos até os mais exóticos. Sua paixão por vinhos o levou a participar ativamente de eventos, degustações em vinícolas, clubes de vinho e até mesmo a se juntar a confrarias locais para compartilhar experiências e trocar dicas.</w:t>
+        <w:t xml:space="preserve"> na figura </w:t>
+      </w:r>
+      <w:r>
+        <w:t>3.</w:t>
+      </w:r>
+      <w:r>
+        <w:t>8. Sua profissão é Consultor Financeiro e ele é um entusiasta do vinho. Consta que descobriu sua paixão por esta bebida há alguns anos e desde então se tornou um verdadeiro aficionado. Ele vê o vinho como uma forma de arte e aprecia a diversidade de sabores e aromas encontrados em diferentes rótulos. Está constantemente em busca de novos vinhos para experimentar, querendo ampliar seu conhecimento e paladar ao máximo, deseja provar vinhos de diversas regiões e uvas, desde os clássicos até os mais exóticos. Sua paixão por vinhos o levou a participar ativamente de eventos, degustações em vinícolas, clubes de vinho e até mesmo a se juntar a confrarias locais para compartilhar experiências e trocar dicas.</w:t>
       </w:r>
     </w:p>
     <w:p>
@@ -8999,7 +9522,7 @@
                 <w:noProof/>
               </w:rPr>
               <w:drawing>
-                <wp:inline distT="0" distB="0" distL="0" distR="0" wp14:anchorId="17C0C198" wp14:editId="26A6E3A0">
+                <wp:inline distT="0" distB="0" distL="0" distR="0" wp14:anchorId="17C0C198" wp14:editId="43C3CA74">
                   <wp:extent cx="3600000" cy="3600000"/>
                   <wp:effectExtent l="0" t="0" r="635" b="635"/>
                   <wp:docPr id="601321251" name="Imagem 4" descr="Homem de terno e gravata ao lado de garrafa de bebida na mão&#10;&#10;Descrição gerada automaticamente"/>
@@ -9054,7 +9577,13 @@
               <w:ind w:firstLine="0"/>
             </w:pPr>
             <w:r>
-              <w:t>Figura 8 – Persona André</w:t>
+              <w:t xml:space="preserve">Figura </w:t>
+            </w:r>
+            <w:r>
+              <w:t>3.</w:t>
+            </w:r>
+            <w:r>
+              <w:t>8 – Persona André</w:t>
             </w:r>
           </w:p>
         </w:tc>
@@ -9069,7 +9598,7 @@
       <w:pPr>
         <w:pStyle w:val="Ttulo2"/>
       </w:pPr>
-      <w:bookmarkStart w:id="18" w:name="_Toc162515372"/>
+      <w:bookmarkStart w:id="18" w:name="_Toc162687596"/>
       <w:r>
         <w:t>Jornada dos usuários</w:t>
       </w:r>
@@ -9092,7 +9621,7 @@
       <w:pPr>
         <w:pStyle w:val="Ttulo3"/>
       </w:pPr>
-      <w:bookmarkStart w:id="19" w:name="_Toc162515373"/>
+      <w:bookmarkStart w:id="19" w:name="_Toc162687597"/>
       <w:r>
         <w:t>Jornada da Marina</w:t>
       </w:r>
@@ -9167,7 +9696,7 @@
       <w:pPr>
         <w:pStyle w:val="Ttulo3"/>
       </w:pPr>
-      <w:bookmarkStart w:id="20" w:name="_Toc162515374"/>
+      <w:bookmarkStart w:id="20" w:name="_Toc162687598"/>
       <w:r>
         <w:t>Jornada do Ricardo</w:t>
       </w:r>
@@ -9298,7 +9827,7 @@
       <w:pPr>
         <w:pStyle w:val="Ttulo3"/>
       </w:pPr>
-      <w:bookmarkStart w:id="21" w:name="_Toc162515375"/>
+      <w:bookmarkStart w:id="21" w:name="_Toc162687599"/>
       <w:r>
         <w:t>Jornada do André</w:t>
       </w:r>
@@ -9445,7 +9974,7 @@
           </w14:textFill>
         </w:rPr>
       </w:pPr>
-      <w:bookmarkStart w:id="22" w:name="_Toc162515376"/>
+      <w:bookmarkStart w:id="22" w:name="_Toc162687600"/>
       <w:r>
         <w:lastRenderedPageBreak/>
         <w:t>Apelo mercadológico da solução</w:t>
@@ -9993,7 +10522,7 @@
       <w:pPr>
         <w:pStyle w:val="Ttulo2"/>
       </w:pPr>
-      <w:bookmarkStart w:id="23" w:name="_Toc162515377"/>
+      <w:bookmarkStart w:id="23" w:name="_Toc162687601"/>
       <w:r>
         <w:t>O modelo de negócios</w:t>
       </w:r>
@@ -10035,7 +10564,7 @@
       <w:pPr>
         <w:pStyle w:val="Ttulo3"/>
       </w:pPr>
-      <w:bookmarkStart w:id="24" w:name="_Toc162515378"/>
+      <w:bookmarkStart w:id="24" w:name="_Toc162687602"/>
       <w:r>
         <w:t>Segmentos de cliente</w:t>
       </w:r>
@@ -10089,7 +10618,7 @@
       <w:pPr>
         <w:pStyle w:val="Ttulo3"/>
       </w:pPr>
-      <w:bookmarkStart w:id="25" w:name="_Toc162515379"/>
+      <w:bookmarkStart w:id="25" w:name="_Toc162687603"/>
       <w:r>
         <w:t>Proposta de valor</w:t>
       </w:r>
@@ -10115,7 +10644,7 @@
       <w:pPr>
         <w:pStyle w:val="Ttulo3"/>
       </w:pPr>
-      <w:bookmarkStart w:id="26" w:name="_Toc162515380"/>
+      <w:bookmarkStart w:id="26" w:name="_Toc162687604"/>
       <w:r>
         <w:t>Canais</w:t>
       </w:r>
@@ -10138,7 +10667,7 @@
       <w:pPr>
         <w:pStyle w:val="Ttulo3"/>
       </w:pPr>
-      <w:bookmarkStart w:id="27" w:name="_Toc162515381"/>
+      <w:bookmarkStart w:id="27" w:name="_Toc162687605"/>
       <w:r>
         <w:t>Relacionamento com clientes</w:t>
       </w:r>
@@ -10169,7 +10698,7 @@
       <w:pPr>
         <w:pStyle w:val="Ttulo3"/>
       </w:pPr>
-      <w:bookmarkStart w:id="28" w:name="_Toc162515382"/>
+      <w:bookmarkStart w:id="28" w:name="_Toc162687606"/>
       <w:r>
         <w:t>Fontes de receita</w:t>
       </w:r>
@@ -10211,7 +10740,7 @@
       <w:pPr>
         <w:pStyle w:val="Ttulo3"/>
       </w:pPr>
-      <w:bookmarkStart w:id="29" w:name="_Toc162515383"/>
+      <w:bookmarkStart w:id="29" w:name="_Toc162687607"/>
       <w:r>
         <w:t>Recursos principais</w:t>
       </w:r>
@@ -10234,7 +10763,7 @@
       <w:pPr>
         <w:pStyle w:val="Ttulo3"/>
       </w:pPr>
-      <w:bookmarkStart w:id="30" w:name="_Toc162515384"/>
+      <w:bookmarkStart w:id="30" w:name="_Toc162687608"/>
       <w:r>
         <w:t>Atividades chave</w:t>
       </w:r>
@@ -10274,7 +10803,7 @@
       <w:pPr>
         <w:pStyle w:val="Ttulo3"/>
       </w:pPr>
-      <w:bookmarkStart w:id="31" w:name="_Toc162515385"/>
+      <w:bookmarkStart w:id="31" w:name="_Toc162687609"/>
       <w:r>
         <w:t>Parcerias principais</w:t>
       </w:r>
@@ -10297,7 +10826,7 @@
       <w:pPr>
         <w:pStyle w:val="Ttulo3"/>
       </w:pPr>
-      <w:bookmarkStart w:id="32" w:name="_Toc162515386"/>
+      <w:bookmarkStart w:id="32" w:name="_Toc162687610"/>
       <w:r>
         <w:t>Estrutura de custos</w:t>
       </w:r>
@@ -10369,7 +10898,7 @@
           </w14:textFill>
         </w:rPr>
       </w:pPr>
-      <w:bookmarkStart w:id="33" w:name="_Toc162515387"/>
+      <w:bookmarkStart w:id="33" w:name="_Toc162687611"/>
       <w:r>
         <w:lastRenderedPageBreak/>
         <w:t>Ciclo de desenvolvimento da solução</w:t>
@@ -10621,7 +11150,7 @@
       <w:pPr>
         <w:pStyle w:val="Ttulo2"/>
       </w:pPr>
-      <w:bookmarkStart w:id="34" w:name="_Toc162515388"/>
+      <w:bookmarkStart w:id="34" w:name="_Toc162687612"/>
       <w:r>
         <w:lastRenderedPageBreak/>
         <w:t>Sprint</w:t>
@@ -10682,7 +11211,7 @@
       <w:pPr>
         <w:pStyle w:val="Ttulo2"/>
       </w:pPr>
-      <w:bookmarkStart w:id="35" w:name="_Toc162515389"/>
+      <w:bookmarkStart w:id="35" w:name="_Toc162687613"/>
       <w:r>
         <w:t>Sprint Planning</w:t>
       </w:r>
@@ -10716,7 +11245,7 @@
       <w:pPr>
         <w:pStyle w:val="Ttulo2"/>
       </w:pPr>
-      <w:bookmarkStart w:id="36" w:name="_Toc162515390"/>
+      <w:bookmarkStart w:id="36" w:name="_Toc162687614"/>
       <w:r>
         <w:t>Daily Scrum</w:t>
       </w:r>
@@ -10747,7 +11276,7 @@
       <w:pPr>
         <w:pStyle w:val="Ttulo2"/>
       </w:pPr>
-      <w:bookmarkStart w:id="37" w:name="_Toc162515391"/>
+      <w:bookmarkStart w:id="37" w:name="_Toc162687615"/>
       <w:proofErr w:type="spellStart"/>
       <w:r>
         <w:t>Jira</w:t>
@@ -10788,11 +11317,20 @@
         <w:t>.</w:t>
       </w:r>
       <w:r>
-        <w:t xml:space="preserve"> A figura 9 apresenta a tela inicial do projeto criado dentro do </w:t>
+        <w:t xml:space="preserve"> A figura </w:t>
+      </w:r>
+      <w:r>
+        <w:t>5.1</w:t>
+      </w:r>
+      <w:r>
+        <w:t xml:space="preserve"> apresenta a tela inicial do projeto criado dentro </w:t>
+      </w:r>
+      <w:r>
+        <w:lastRenderedPageBreak/>
+        <w:t xml:space="preserve">do </w:t>
       </w:r>
       <w:proofErr w:type="spellStart"/>
       <w:r>
-        <w:lastRenderedPageBreak/>
         <w:t>Jira</w:t>
       </w:r>
       <w:proofErr w:type="spellEnd"/>
@@ -10878,7 +11416,13 @@
               <w:ind w:firstLine="0"/>
             </w:pPr>
             <w:r>
-              <w:t>Figura 9 – Projeto Vinho Notas</w:t>
+              <w:t xml:space="preserve">Figura </w:t>
+            </w:r>
+            <w:r>
+              <w:t>5.1</w:t>
+            </w:r>
+            <w:r>
+              <w:t xml:space="preserve"> – Projeto Vinho Notas</w:t>
             </w:r>
           </w:p>
         </w:tc>
@@ -10894,7 +11438,13 @@
         <w:pStyle w:val="CorpodoTexto"/>
       </w:pPr>
       <w:r>
-        <w:t>A figura 10 apresenta um pequeno recorte da linha do tempo do projeto, que permite acompanhar o andamento e dessa forma medir o quão próximo do objetivo final o trabalho se encontra.</w:t>
+        <w:t xml:space="preserve">A figura </w:t>
+      </w:r>
+      <w:r>
+        <w:t>5.2</w:t>
+      </w:r>
+      <w:r>
+        <w:t xml:space="preserve"> apresenta um pequeno recorte da linha do tempo do projeto, que permite acompanhar o andamento e dessa forma medir o quão próximo do objetivo final o trabalho se encontra.</w:t>
       </w:r>
     </w:p>
     <w:p>
@@ -10975,7 +11525,13 @@
               <w:ind w:firstLine="0"/>
             </w:pPr>
             <w:r>
-              <w:t>Figura 10 – Linha do temo do projeto Vinho Notas</w:t>
+              <w:t xml:space="preserve">Figura </w:t>
+            </w:r>
+            <w:r>
+              <w:t>5.2</w:t>
+            </w:r>
+            <w:r>
+              <w:t xml:space="preserve"> – Linha do temo do projeto Vinho Notas</w:t>
             </w:r>
           </w:p>
         </w:tc>
@@ -10992,7 +11548,13 @@
       </w:pPr>
       <w:r>
         <w:lastRenderedPageBreak/>
-        <w:t>Na figura 11 tem-se o backlog</w:t>
+        <w:t xml:space="preserve">Na figura </w:t>
+      </w:r>
+      <w:r>
+        <w:t>5.2</w:t>
+      </w:r>
+      <w:r>
+        <w:t xml:space="preserve"> tem-se o backlog</w:t>
       </w:r>
       <w:r>
         <w:t xml:space="preserve"> da Spring 12 do Vinho Notas. Por se tratar de um trabalho de conclusão de curso (TCC), a Sprint 12 está sendo usada para a parte escrita do TCC. </w:t>
@@ -11076,7 +11638,13 @@
               <w:ind w:firstLine="0"/>
             </w:pPr>
             <w:r>
-              <w:t>Figura 11 – Backlog da Sprint 12</w:t>
+              <w:t xml:space="preserve">Figura </w:t>
+            </w:r>
+            <w:r>
+              <w:t>5.3</w:t>
+            </w:r>
+            <w:r>
+              <w:t xml:space="preserve"> – Backlog da Sprint 12</w:t>
             </w:r>
           </w:p>
         </w:tc>
@@ -11092,7 +11660,13 @@
         <w:pStyle w:val="CorpodoTexto"/>
       </w:pPr>
       <w:r>
-        <w:t>E finalmente, o quadro da Sprint 12 pode ser visto na figura 12. O quadro é composto pelos campos “</w:t>
+        <w:t xml:space="preserve">E finalmente, o quadro da Sprint 12 pode ser visto na figura </w:t>
+      </w:r>
+      <w:r>
+        <w:t>5.4</w:t>
+      </w:r>
+      <w:r>
+        <w:t>. O quadro é composto pelos campos “</w:t>
       </w:r>
       <w:proofErr w:type="spellStart"/>
       <w:r>
@@ -11211,7 +11785,13 @@
               <w:ind w:firstLine="0"/>
             </w:pPr>
             <w:r>
-              <w:t>Figura 12 – Quadro da Sprint 12</w:t>
+              <w:t xml:space="preserve">Figura </w:t>
+            </w:r>
+            <w:r>
+              <w:t>5.4</w:t>
+            </w:r>
+            <w:r>
+              <w:t xml:space="preserve"> – Quadro da Sprint 12</w:t>
             </w:r>
           </w:p>
         </w:tc>
@@ -11226,7 +11806,7 @@
       <w:pPr>
         <w:pStyle w:val="Ttulo3"/>
       </w:pPr>
-      <w:bookmarkStart w:id="38" w:name="_Toc162515392"/>
+      <w:bookmarkStart w:id="38" w:name="_Toc162687616"/>
       <w:r>
         <w:t>Organização das tarefas</w:t>
       </w:r>
@@ -11301,7 +11881,7 @@
       <w:pPr>
         <w:pStyle w:val="Ttulo2"/>
       </w:pPr>
-      <w:bookmarkStart w:id="39" w:name="_Toc162515393"/>
+      <w:bookmarkStart w:id="39" w:name="_Toc162687617"/>
       <w:r>
         <w:t>Versionamento do código</w:t>
       </w:r>
@@ -11469,7 +12049,7 @@
       <w:pPr>
         <w:pStyle w:val="Ttulo2"/>
       </w:pPr>
-      <w:bookmarkStart w:id="40" w:name="_Toc162515394"/>
+      <w:bookmarkStart w:id="40" w:name="_Toc162687618"/>
       <w:r>
         <w:t>Etapas do desenvolvimento</w:t>
       </w:r>
@@ -11595,7 +12175,13 @@
       </w:r>
       <w:proofErr w:type="gramEnd"/>
       <w:r>
-        <w:t xml:space="preserve"> pode ser visto na figura 13.</w:t>
+        <w:t xml:space="preserve"> pode ser visto na figura </w:t>
+      </w:r>
+      <w:r>
+        <w:t>5.5</w:t>
+      </w:r>
+      <w:r>
+        <w:t>.</w:t>
       </w:r>
     </w:p>
     <w:p>
@@ -11676,7 +12262,13 @@
               <w:ind w:firstLine="0"/>
             </w:pPr>
             <w:r>
-              <w:t>Figura 13 – o Business Model Canvas</w:t>
+              <w:t xml:space="preserve">Figura </w:t>
+            </w:r>
+            <w:r>
+              <w:t>5.5</w:t>
+            </w:r>
+            <w:r>
+              <w:t xml:space="preserve"> – o Business Model Canvas</w:t>
             </w:r>
           </w:p>
         </w:tc>
@@ -11731,7 +12323,13 @@
         <w:pStyle w:val="CorpodoTexto"/>
       </w:pPr>
       <w:r>
-        <w:t>A figura 14 mostra a imagem inicial do repositório criado. Para os demais itens ver seção 7 deste trabalho que aborta a arquitetura da solução.</w:t>
+        <w:t xml:space="preserve">A figura </w:t>
+      </w:r>
+      <w:r>
+        <w:t>5.6</w:t>
+      </w:r>
+      <w:r>
+        <w:t xml:space="preserve"> mostra a imagem inicial do repositório criado. Para os demais itens ver seção 7 deste trabalho que aborta a arquitetura da solução.</w:t>
       </w:r>
     </w:p>
     <w:p>
@@ -11812,7 +12410,13 @@
               <w:ind w:firstLine="0"/>
             </w:pPr>
             <w:r>
-              <w:t>Figura 14 – Criação do repositório no GitHub</w:t>
+              <w:t xml:space="preserve">Figura </w:t>
+            </w:r>
+            <w:r>
+              <w:t>5.6</w:t>
+            </w:r>
+            <w:r>
+              <w:t xml:space="preserve"> – Criação do repositório no GitHub</w:t>
             </w:r>
           </w:p>
         </w:tc>
@@ -11848,7 +12452,7 @@
           </w14:textFill>
         </w:rPr>
       </w:pPr>
-      <w:bookmarkStart w:id="41" w:name="_Toc162515395"/>
+      <w:bookmarkStart w:id="41" w:name="_Toc162687619"/>
       <w:r>
         <w:lastRenderedPageBreak/>
         <w:t>Mockup da proposta de solução</w:t>
@@ -11942,47 +12546,271 @@
           <w:szCs w:val="24"/>
         </w:rPr>
       </w:pPr>
-    </w:p>
-    <w:p>
-      <w:pPr>
-        <w:pStyle w:val="CorpodoTexto"/>
-      </w:pPr>
-    </w:p>
-    <w:p>
-      <w:pPr>
-        <w:pStyle w:val="CorpodoTexto"/>
-      </w:pPr>
-      <w:r>
-        <w:t xml:space="preserve">Na jornada do usuário elabora-se de forma descritiva e ampla o que se pretende desenvolver. Nesta seção, deve-se apresentar as telas que serão desenvolvidas, ilustrando o que será implementado. Podem ser exploradas ferramentas gratuitas, tal como </w:t>
+      <w:r>
+        <w:rPr>
+          <w:rFonts w:ascii="Arial" w:hAnsi="Arial" w:cs="Arial"/>
+          <w:color w:val="000000" w:themeColor="text1"/>
+          <w:sz w:val="24"/>
+          <w:szCs w:val="24"/>
+        </w:rPr>
+        <w:t>A versão inicial do Vinho Notas deve ser uma aplicação simples limpa e intuitiva. A ideia inicial é ter um MVP na sua versão 1.0, evoluindo para algo mais estruturado e completo ao longo do tempo.</w:t>
+      </w:r>
+    </w:p>
+    <w:p>
+      <w:pPr>
+        <w:spacing w:after="0" w:line="360" w:lineRule="auto"/>
+        <w:ind w:firstLine="709"/>
+        <w:jc w:val="both"/>
+        <w:rPr>
+          <w:rFonts w:ascii="Arial" w:hAnsi="Arial" w:cs="Arial"/>
+          <w:color w:val="000000" w:themeColor="text1"/>
+          <w:sz w:val="24"/>
+          <w:szCs w:val="24"/>
+        </w:rPr>
+      </w:pPr>
+      <w:r>
+        <w:rPr>
+          <w:rFonts w:ascii="Arial" w:hAnsi="Arial" w:cs="Arial"/>
+          <w:color w:val="000000" w:themeColor="text1"/>
+          <w:sz w:val="24"/>
+          <w:szCs w:val="24"/>
+        </w:rPr>
+        <w:t xml:space="preserve">Para isso, o primeiro passo foi criar um fluxo simulando a interação do usuário com o sistema. A figura </w:t>
+      </w:r>
+      <w:r>
+        <w:rPr>
+          <w:rFonts w:ascii="Arial" w:hAnsi="Arial" w:cs="Arial"/>
+          <w:color w:val="000000" w:themeColor="text1"/>
+          <w:sz w:val="24"/>
+          <w:szCs w:val="24"/>
+        </w:rPr>
+        <w:t xml:space="preserve">6.1 apresenta o início da jornada do </w:t>
+      </w:r>
+      <w:r>
+        <w:rPr>
+          <w:rFonts w:ascii="Arial" w:hAnsi="Arial" w:cs="Arial"/>
+          <w:color w:val="000000" w:themeColor="text1"/>
+          <w:sz w:val="24"/>
+          <w:szCs w:val="24"/>
+        </w:rPr>
+        <w:t>usuário</w:t>
+      </w:r>
+      <w:r>
+        <w:rPr>
+          <w:rFonts w:ascii="Arial" w:hAnsi="Arial" w:cs="Arial"/>
+          <w:color w:val="000000" w:themeColor="text1"/>
+          <w:sz w:val="24"/>
+          <w:szCs w:val="24"/>
+        </w:rPr>
+        <w:t>. Com o desenho</w:t>
+      </w:r>
+      <w:r>
+        <w:rPr>
+          <w:rFonts w:ascii="Arial" w:hAnsi="Arial" w:cs="Arial"/>
+          <w:color w:val="000000" w:themeColor="text1"/>
+          <w:sz w:val="24"/>
+          <w:szCs w:val="24"/>
+        </w:rPr>
+        <w:t>,</w:t>
+      </w:r>
+      <w:r>
+        <w:rPr>
+          <w:rFonts w:ascii="Arial" w:hAnsi="Arial" w:cs="Arial"/>
+          <w:color w:val="000000" w:themeColor="text1"/>
+          <w:sz w:val="24"/>
+          <w:szCs w:val="24"/>
+        </w:rPr>
+        <w:t xml:space="preserve"> </w:t>
+      </w:r>
+      <w:r>
+        <w:rPr>
+          <w:rFonts w:ascii="Arial" w:hAnsi="Arial" w:cs="Arial"/>
+          <w:color w:val="000000" w:themeColor="text1"/>
+          <w:sz w:val="24"/>
+          <w:szCs w:val="24"/>
+        </w:rPr>
+        <w:t>alguns comentários ou anotações são feitas com o intuito de ir conversando com a interface e dessa forma poder desenhar uma tela mais próxima possível do que se pretende construir.</w:t>
+      </w:r>
+    </w:p>
+    <w:p>
+      <w:pPr>
+        <w:spacing w:after="0" w:line="360" w:lineRule="auto"/>
+        <w:ind w:firstLine="709"/>
+        <w:jc w:val="both"/>
+        <w:rPr>
+          <w:rFonts w:ascii="Arial" w:hAnsi="Arial" w:cs="Arial"/>
+          <w:color w:val="000000" w:themeColor="text1"/>
+          <w:sz w:val="24"/>
+          <w:szCs w:val="24"/>
+        </w:rPr>
+      </w:pPr>
+    </w:p>
+    <w:tbl>
+      <w:tblPr>
+        <w:tblStyle w:val="Tabelacomgrade"/>
+        <w:tblW w:w="0" w:type="auto"/>
+        <w:tblLook w:val="04A0" w:firstRow="1" w:lastRow="0" w:firstColumn="1" w:lastColumn="0" w:noHBand="0" w:noVBand="1"/>
+      </w:tblPr>
+      <w:tblGrid>
+        <w:gridCol w:w="9061"/>
+      </w:tblGrid>
+      <w:tr>
+        <w:tc>
+          <w:tcPr>
+            <w:tcW w:w="9061" w:type="dxa"/>
+          </w:tcPr>
+          <w:p>
+            <w:pPr>
+              <w:spacing w:line="360" w:lineRule="auto"/>
+              <w:jc w:val="both"/>
+              <w:rPr>
+                <w:rFonts w:ascii="Arial" w:hAnsi="Arial" w:cs="Arial"/>
+                <w:color w:val="000000" w:themeColor="text1"/>
+                <w:sz w:val="24"/>
+                <w:szCs w:val="24"/>
+              </w:rPr>
+            </w:pPr>
+            <w:r>
+              <w:rPr>
+                <w:rFonts w:ascii="Arial" w:hAnsi="Arial" w:cs="Arial"/>
+                <w:noProof/>
+                <w:color w:val="000000" w:themeColor="text1"/>
+                <w:sz w:val="24"/>
+                <w:szCs w:val="24"/>
+              </w:rPr>
+              <w:drawing>
+                <wp:inline distT="0" distB="0" distL="0" distR="0" wp14:anchorId="242809A1" wp14:editId="532D3C19">
+                  <wp:extent cx="5433544" cy="1800000"/>
+                  <wp:effectExtent l="0" t="0" r="0" b="0"/>
+                  <wp:docPr id="1022911367" name="Imagem 2" descr="Diagrama&#10;&#10;Descrição gerada automaticamente"/>
+                  <wp:cNvGraphicFramePr>
+                    <a:graphicFrameLocks xmlns:a="http://schemas.openxmlformats.org/drawingml/2006/main" noChangeAspect="1"/>
+                  </wp:cNvGraphicFramePr>
+                  <a:graphic xmlns:a="http://schemas.openxmlformats.org/drawingml/2006/main">
+                    <a:graphicData uri="http://schemas.openxmlformats.org/drawingml/2006/picture">
+                      <pic:pic xmlns:pic="http://schemas.openxmlformats.org/drawingml/2006/picture">
+                        <pic:nvPicPr>
+                          <pic:cNvPr id="1022911367" name="Imagem 2" descr="Diagrama&#10;&#10;Descrição gerada automaticamente"/>
+                          <pic:cNvPicPr/>
+                        </pic:nvPicPr>
+                        <pic:blipFill>
+                          <a:blip r:embed="rId34" cstate="print">
+                            <a:extLst>
+                              <a:ext uri="{28A0092B-C50C-407E-A947-70E740481C1C}">
+                                <a14:useLocalDpi xmlns:a14="http://schemas.microsoft.com/office/drawing/2010/main" val="0"/>
+                              </a:ext>
+                            </a:extLst>
+                          </a:blip>
+                          <a:stretch>
+                            <a:fillRect/>
+                          </a:stretch>
+                        </pic:blipFill>
+                        <pic:spPr>
+                          <a:xfrm>
+                            <a:off x="0" y="0"/>
+                            <a:ext cx="5433544" cy="1800000"/>
+                          </a:xfrm>
+                          <a:prstGeom prst="rect">
+                            <a:avLst/>
+                          </a:prstGeom>
+                        </pic:spPr>
+                      </pic:pic>
+                    </a:graphicData>
+                  </a:graphic>
+                </wp:inline>
+              </w:drawing>
+            </w:r>
+          </w:p>
+        </w:tc>
+      </w:tr>
+      <w:tr>
+        <w:tc>
+          <w:tcPr>
+            <w:tcW w:w="9061" w:type="dxa"/>
+          </w:tcPr>
+          <w:p>
+            <w:pPr>
+              <w:spacing w:line="360" w:lineRule="auto"/>
+              <w:jc w:val="both"/>
+              <w:rPr>
+                <w:rFonts w:ascii="Arial" w:hAnsi="Arial" w:cs="Arial"/>
+                <w:color w:val="000000" w:themeColor="text1"/>
+                <w:sz w:val="24"/>
+                <w:szCs w:val="24"/>
+              </w:rPr>
+            </w:pPr>
+            <w:r>
+              <w:rPr>
+                <w:rFonts w:ascii="Arial" w:hAnsi="Arial" w:cs="Arial"/>
+                <w:color w:val="000000" w:themeColor="text1"/>
+                <w:sz w:val="24"/>
+                <w:szCs w:val="24"/>
+              </w:rPr>
+              <w:t>Figura 6.1 – Início da jornada do usuário</w:t>
+            </w:r>
+          </w:p>
+        </w:tc>
+      </w:tr>
+    </w:tbl>
+    <w:p>
+      <w:pPr>
+        <w:spacing w:after="0" w:line="360" w:lineRule="auto"/>
+        <w:ind w:firstLine="709"/>
+        <w:jc w:val="both"/>
+        <w:rPr>
+          <w:rFonts w:ascii="Arial" w:hAnsi="Arial" w:cs="Arial"/>
+          <w:color w:val="000000" w:themeColor="text1"/>
+          <w:sz w:val="24"/>
+          <w:szCs w:val="24"/>
+        </w:rPr>
+      </w:pPr>
+    </w:p>
+    <w:p>
+      <w:pPr>
+        <w:pStyle w:val="CorpodoTexto"/>
+      </w:pPr>
+      <w:r>
+        <w:t xml:space="preserve">A partir do desenho inicial, a tela de login é projetada como pode ser visto na figura 6.2. Neste trabalho optou-se por utilizar o </w:t>
       </w:r>
       <w:proofErr w:type="spellStart"/>
       <w:r>
-        <w:t>figma</w:t>
+        <w:t>Excalidraw</w:t>
       </w:r>
       <w:proofErr w:type="spellEnd"/>
       <w:r>
-        <w:t xml:space="preserve">, </w:t>
+        <w:rPr>
+          <w:rStyle w:val="Refdenotaderodap"/>
+        </w:rPr>
+        <w:footnoteReference w:id="17"/>
+      </w:r>
+      <w:r>
+        <w:t xml:space="preserve"> para fazer os desenhos de fluxo e tela de sistema. Utilizar o </w:t>
       </w:r>
       <w:proofErr w:type="spellStart"/>
-      <w:proofErr w:type="gramStart"/>
-      <w:r>
-        <w:t>canvas</w:t>
+      <w:r>
+        <w:t>Figma</w:t>
       </w:r>
       <w:proofErr w:type="spellEnd"/>
       <w:r>
-        <w:t xml:space="preserve"> e etc.</w:t>
-      </w:r>
-      <w:proofErr w:type="gramEnd"/>
-    </w:p>
-    <w:p>
-      <w:pPr>
-        <w:pStyle w:val="CorpodoTexto"/>
-      </w:pPr>
-    </w:p>
-    <w:p>
-      <w:pPr>
-        <w:pStyle w:val="CorpodoTexto"/>
-      </w:pPr>
+        <w:rPr>
+          <w:rStyle w:val="Refdenotaderodap"/>
+        </w:rPr>
+        <w:footnoteReference w:id="18"/>
+      </w:r>
+      <w:r>
+        <w:t xml:space="preserve"> seria uma escolha natural, como a ideia é deixar as coisas o mais simples possível e ganhar tempo para criar uma solução </w:t>
+      </w:r>
+      <w:r>
+        <w:t xml:space="preserve">MVP em um tempo curto, percebeu-se que o </w:t>
+      </w:r>
+      <w:proofErr w:type="spellStart"/>
+      <w:r>
+        <w:t>Excalidraw</w:t>
+      </w:r>
+      <w:proofErr w:type="spellEnd"/>
+      <w:r>
+        <w:t xml:space="preserve"> supre todas as necessidades nesse momento.</w:t>
+      </w:r>
     </w:p>
     <w:p>
       <w:pPr>
@@ -12012,6 +12840,7 @@
               <w:rPr>
                 <w:noProof/>
               </w:rPr>
+              <w:lastRenderedPageBreak/>
               <w:drawing>
                 <wp:inline distT="0" distB="0" distL="0" distR="0" wp14:anchorId="40A20BBB" wp14:editId="321D3C81">
                   <wp:extent cx="5477085" cy="3240000"/>
@@ -12025,107 +12854,6 @@
                       <pic:pic xmlns:pic="http://schemas.openxmlformats.org/drawingml/2006/picture">
                         <pic:nvPicPr>
                           <pic:cNvPr id="238314047" name="Imagem 2" descr="Diagrama&#10;&#10;Descrição gerada automaticamente com confiança baixa"/>
-                          <pic:cNvPicPr/>
-                        </pic:nvPicPr>
-                        <pic:blipFill>
-                          <a:blip r:embed="rId34" cstate="print">
-                            <a:extLst>
-                              <a:ext uri="{28A0092B-C50C-407E-A947-70E740481C1C}">
-                                <a14:useLocalDpi xmlns:a14="http://schemas.microsoft.com/office/drawing/2010/main" val="0"/>
-                              </a:ext>
-                            </a:extLst>
-                          </a:blip>
-                          <a:stretch>
-                            <a:fillRect/>
-                          </a:stretch>
-                        </pic:blipFill>
-                        <pic:spPr>
-                          <a:xfrm>
-                            <a:off x="0" y="0"/>
-                            <a:ext cx="5477085" cy="3240000"/>
-                          </a:xfrm>
-                          <a:prstGeom prst="rect">
-                            <a:avLst/>
-                          </a:prstGeom>
-                        </pic:spPr>
-                      </pic:pic>
-                    </a:graphicData>
-                  </a:graphic>
-                </wp:inline>
-              </w:drawing>
-            </w:r>
-          </w:p>
-        </w:tc>
-      </w:tr>
-      <w:tr>
-        <w:tc>
-          <w:tcPr>
-            <w:tcW w:w="9061" w:type="dxa"/>
-          </w:tcPr>
-          <w:p>
-            <w:pPr>
-              <w:pStyle w:val="CorpodoTexto"/>
-              <w:ind w:firstLine="0"/>
-            </w:pPr>
-            <w:r>
-              <w:t xml:space="preserve">Figura 15 – Tela de login </w:t>
-            </w:r>
-          </w:p>
-        </w:tc>
-      </w:tr>
-    </w:tbl>
-    <w:p>
-      <w:pPr>
-        <w:pStyle w:val="CorpodoTexto"/>
-      </w:pPr>
-    </w:p>
-    <w:p>
-      <w:pPr>
-        <w:pStyle w:val="CorpodoTexto"/>
-      </w:pPr>
-    </w:p>
-    <w:p>
-      <w:pPr>
-        <w:pStyle w:val="CorpodoTexto"/>
-      </w:pPr>
-    </w:p>
-    <w:tbl>
-      <w:tblPr>
-        <w:tblStyle w:val="Tabelacomgrade"/>
-        <w:tblW w:w="0" w:type="auto"/>
-        <w:tblLook w:val="04A0" w:firstRow="1" w:lastRow="0" w:firstColumn="1" w:lastColumn="0" w:noHBand="0" w:noVBand="1"/>
-      </w:tblPr>
-      <w:tblGrid>
-        <w:gridCol w:w="9061"/>
-      </w:tblGrid>
-      <w:tr>
-        <w:tc>
-          <w:tcPr>
-            <w:tcW w:w="9061" w:type="dxa"/>
-          </w:tcPr>
-          <w:p>
-            <w:pPr>
-              <w:pStyle w:val="CorpodoTexto"/>
-              <w:ind w:firstLine="0"/>
-            </w:pPr>
-            <w:r>
-              <w:rPr>
-                <w:noProof/>
-              </w:rPr>
-              <w:lastRenderedPageBreak/>
-              <w:drawing>
-                <wp:inline distT="0" distB="0" distL="0" distR="0" wp14:anchorId="67EDCB13" wp14:editId="7157030F">
-                  <wp:extent cx="5477085" cy="3240000"/>
-                  <wp:effectExtent l="0" t="0" r="0" b="0"/>
-                  <wp:docPr id="1834851376" name="Imagem 3" descr="Interface gráfica do usuário, Texto, Aplicativo, Email&#10;&#10;Descrição gerada automaticamente"/>
-                  <wp:cNvGraphicFramePr>
-                    <a:graphicFrameLocks xmlns:a="http://schemas.openxmlformats.org/drawingml/2006/main" noChangeAspect="1"/>
-                  </wp:cNvGraphicFramePr>
-                  <a:graphic xmlns:a="http://schemas.openxmlformats.org/drawingml/2006/main">
-                    <a:graphicData uri="http://schemas.openxmlformats.org/drawingml/2006/picture">
-                      <pic:pic xmlns:pic="http://schemas.openxmlformats.org/drawingml/2006/picture">
-                        <pic:nvPicPr>
-                          <pic:cNvPr id="1834851376" name="Imagem 3" descr="Interface gráfica do usuário, Texto, Aplicativo, Email&#10;&#10;Descrição gerada automaticamente"/>
                           <pic:cNvPicPr/>
                         </pic:nvPicPr>
                         <pic:blipFill>
@@ -12169,7 +12897,13 @@
               <w:ind w:firstLine="0"/>
             </w:pPr>
             <w:r>
-              <w:t>Figura 16 – Tela inicial</w:t>
+              <w:t xml:space="preserve">Figura </w:t>
+            </w:r>
+            <w:r>
+              <w:t>6.2</w:t>
+            </w:r>
+            <w:r>
+              <w:t xml:space="preserve"> – Tela de login </w:t>
             </w:r>
           </w:p>
         </w:tc>
@@ -12179,6 +12913,14 @@
       <w:pPr>
         <w:pStyle w:val="CorpodoTexto"/>
       </w:pPr>
+    </w:p>
+    <w:p>
+      <w:pPr>
+        <w:pStyle w:val="CorpodoTexto"/>
+      </w:pPr>
+      <w:r>
+        <w:t>Após efetuar o login, caso cumpra as condições necessárias, como por exemplo ser maior de 18 anos e estar cadastrado previamente, então o usuário é direcionado à tela inicial do sistema, cujo desenho pode ser visto na figura 6.3.</w:t>
+      </w:r>
     </w:p>
     <w:p>
       <w:pPr>
@@ -12209,10 +12951,10 @@
                 <w:noProof/>
               </w:rPr>
               <w:drawing>
-                <wp:inline distT="0" distB="0" distL="0" distR="0" wp14:anchorId="565C0E3D" wp14:editId="5956C882">
+                <wp:inline distT="0" distB="0" distL="0" distR="0" wp14:anchorId="67EDCB13" wp14:editId="797CCCA5">
                   <wp:extent cx="5477085" cy="3240000"/>
                   <wp:effectExtent l="0" t="0" r="0" b="0"/>
-                  <wp:docPr id="567981405" name="Imagem 4" descr="Texto&#10;&#10;Descrição gerada automaticamente"/>
+                  <wp:docPr id="1834851376" name="Imagem 3" descr="Interface gráfica do usuário, Texto, Aplicativo, Email&#10;&#10;Descrição gerada automaticamente"/>
                   <wp:cNvGraphicFramePr>
                     <a:graphicFrameLocks xmlns:a="http://schemas.openxmlformats.org/drawingml/2006/main" noChangeAspect="1"/>
                   </wp:cNvGraphicFramePr>
@@ -12220,7 +12962,7 @@
                     <a:graphicData uri="http://schemas.openxmlformats.org/drawingml/2006/picture">
                       <pic:pic xmlns:pic="http://schemas.openxmlformats.org/drawingml/2006/picture">
                         <pic:nvPicPr>
-                          <pic:cNvPr id="567981405" name="Imagem 4" descr="Texto&#10;&#10;Descrição gerada automaticamente"/>
+                          <pic:cNvPr id="1834851376" name="Imagem 3" descr="Interface gráfica do usuário, Texto, Aplicativo, Email&#10;&#10;Descrição gerada automaticamente"/>
                           <pic:cNvPicPr/>
                         </pic:nvPicPr>
                         <pic:blipFill>
@@ -12264,7 +13006,13 @@
               <w:ind w:firstLine="0"/>
             </w:pPr>
             <w:r>
-              <w:t>Figura 17 – Menu Cadastro</w:t>
+              <w:t xml:space="preserve">Figura </w:t>
+            </w:r>
+            <w:r>
+              <w:t>6.3</w:t>
+            </w:r>
+            <w:r>
+              <w:t xml:space="preserve"> – Tela inicial</w:t>
             </w:r>
           </w:p>
         </w:tc>
@@ -12277,8 +13025,22 @@
     </w:p>
     <w:p>
       <w:pPr>
-        <w:pStyle w:val="CorpodoTexto"/>
-      </w:pPr>
+        <w:pStyle w:val="Ttulo2"/>
+      </w:pPr>
+      <w:bookmarkStart w:id="42" w:name="_Toc162687620"/>
+      <w:r>
+        <w:lastRenderedPageBreak/>
+        <w:t>Menu Cadastro</w:t>
+      </w:r>
+      <w:bookmarkEnd w:id="42"/>
+    </w:p>
+    <w:p>
+      <w:pPr>
+        <w:pStyle w:val="CorpodoTexto"/>
+      </w:pPr>
+      <w:r>
+        <w:t>A tela inicial deve ser simples, com um menu na parte de cima da tela, com quatro opções apenas, “Home”, “Cadastro”, “Vinho” e “Degustação”. Dessa forma, quando o usuário selecionar o menu Cadastro (ver figura 6.4), lhe será apresentado três opções: usuário, pessoa e endereço.</w:t>
+      </w:r>
     </w:p>
     <w:p>
       <w:pPr>
@@ -12308,12 +13070,11 @@
               <w:rPr>
                 <w:noProof/>
               </w:rPr>
-              <w:lastRenderedPageBreak/>
               <w:drawing>
-                <wp:inline distT="0" distB="0" distL="0" distR="0" wp14:anchorId="78316678" wp14:editId="10A18E9A">
+                <wp:inline distT="0" distB="0" distL="0" distR="0" wp14:anchorId="565C0E3D" wp14:editId="5956C882">
                   <wp:extent cx="5477085" cy="3240000"/>
                   <wp:effectExtent l="0" t="0" r="0" b="0"/>
-                  <wp:docPr id="560391286" name="Imagem 5" descr="Tabela&#10;&#10;Descrição gerada automaticamente com confiança média"/>
+                  <wp:docPr id="567981405" name="Imagem 4" descr="Texto&#10;&#10;Descrição gerada automaticamente"/>
                   <wp:cNvGraphicFramePr>
                     <a:graphicFrameLocks xmlns:a="http://schemas.openxmlformats.org/drawingml/2006/main" noChangeAspect="1"/>
                   </wp:cNvGraphicFramePr>
@@ -12321,7 +13082,7 @@
                     <a:graphicData uri="http://schemas.openxmlformats.org/drawingml/2006/picture">
                       <pic:pic xmlns:pic="http://schemas.openxmlformats.org/drawingml/2006/picture">
                         <pic:nvPicPr>
-                          <pic:cNvPr id="560391286" name="Imagem 5" descr="Tabela&#10;&#10;Descrição gerada automaticamente com confiança média"/>
+                          <pic:cNvPr id="567981405" name="Imagem 4" descr="Texto&#10;&#10;Descrição gerada automaticamente"/>
                           <pic:cNvPicPr/>
                         </pic:nvPicPr>
                         <pic:blipFill>
@@ -12365,16 +13126,13 @@
               <w:ind w:firstLine="0"/>
             </w:pPr>
             <w:r>
-              <w:t xml:space="preserve">Figura 18 </w:t>
-            </w:r>
-            <w:r>
-              <w:t>–</w:t>
-            </w:r>
-            <w:r>
-              <w:t xml:space="preserve"> </w:t>
-            </w:r>
-            <w:r>
-              <w:t>Tela de listagem de endereços</w:t>
+              <w:t xml:space="preserve">Figura </w:t>
+            </w:r>
+            <w:r>
+              <w:t>6.4</w:t>
+            </w:r>
+            <w:r>
+              <w:t xml:space="preserve"> – Menu Cadastro</w:t>
             </w:r>
           </w:p>
         </w:tc>
@@ -12384,6 +13142,14 @@
       <w:pPr>
         <w:pStyle w:val="CorpodoTexto"/>
       </w:pPr>
+    </w:p>
+    <w:p>
+      <w:pPr>
+        <w:pStyle w:val="CorpodoTexto"/>
+      </w:pPr>
+      <w:r>
+        <w:t>Para cadastrar o usuário, primeiro deve-se cadastrar uma pessoa. Para cadastrar uma pessoa, deve-se cadastrar também o seu endereço. Pensando em um fluxo o usuário, a partir do menu cadastro, ele pode visualizar uma lista dos endereços cadastrados como ilustrado na figura 6.5.</w:t>
+      </w:r>
     </w:p>
     <w:p>
       <w:pPr>
@@ -12413,8 +13179,246 @@
               <w:rPr>
                 <w:noProof/>
               </w:rPr>
+              <w:lastRenderedPageBreak/>
               <w:drawing>
-                <wp:inline distT="0" distB="0" distL="0" distR="0" wp14:anchorId="49DA4E2F" wp14:editId="3D48DAAF">
+                <wp:inline distT="0" distB="0" distL="0" distR="0" wp14:anchorId="785BBBBD" wp14:editId="51905225">
+                  <wp:extent cx="5555619" cy="2448000"/>
+                  <wp:effectExtent l="0" t="0" r="6985" b="9525"/>
+                  <wp:docPr id="1958520792" name="Imagem 4" descr="Diagrama&#10;&#10;Descrição gerada automaticamente"/>
+                  <wp:cNvGraphicFramePr>
+                    <a:graphicFrameLocks xmlns:a="http://schemas.openxmlformats.org/drawingml/2006/main" noChangeAspect="1"/>
+                  </wp:cNvGraphicFramePr>
+                  <a:graphic xmlns:a="http://schemas.openxmlformats.org/drawingml/2006/main">
+                    <a:graphicData uri="http://schemas.openxmlformats.org/drawingml/2006/picture">
+                      <pic:pic xmlns:pic="http://schemas.openxmlformats.org/drawingml/2006/picture">
+                        <pic:nvPicPr>
+                          <pic:cNvPr id="1958520792" name="Imagem 4" descr="Diagrama&#10;&#10;Descrição gerada automaticamente"/>
+                          <pic:cNvPicPr/>
+                        </pic:nvPicPr>
+                        <pic:blipFill>
+                          <a:blip r:embed="rId38">
+                            <a:extLst>
+                              <a:ext uri="{28A0092B-C50C-407E-A947-70E740481C1C}">
+                                <a14:useLocalDpi xmlns:a14="http://schemas.microsoft.com/office/drawing/2010/main" val="0"/>
+                              </a:ext>
+                            </a:extLst>
+                          </a:blip>
+                          <a:stretch>
+                            <a:fillRect/>
+                          </a:stretch>
+                        </pic:blipFill>
+                        <pic:spPr>
+                          <a:xfrm>
+                            <a:off x="0" y="0"/>
+                            <a:ext cx="5555619" cy="2448000"/>
+                          </a:xfrm>
+                          <a:prstGeom prst="rect">
+                            <a:avLst/>
+                          </a:prstGeom>
+                        </pic:spPr>
+                      </pic:pic>
+                    </a:graphicData>
+                  </a:graphic>
+                </wp:inline>
+              </w:drawing>
+            </w:r>
+          </w:p>
+        </w:tc>
+      </w:tr>
+      <w:tr>
+        <w:tc>
+          <w:tcPr>
+            <w:tcW w:w="9061" w:type="dxa"/>
+          </w:tcPr>
+          <w:p>
+            <w:pPr>
+              <w:pStyle w:val="CorpodoTexto"/>
+              <w:ind w:firstLine="0"/>
+            </w:pPr>
+            <w:r>
+              <w:t>Figura 6.5 – Fluxo de consulta de endereços</w:t>
+            </w:r>
+          </w:p>
+        </w:tc>
+      </w:tr>
+    </w:tbl>
+    <w:p>
+      <w:pPr>
+        <w:pStyle w:val="CorpodoTexto"/>
+      </w:pPr>
+    </w:p>
+    <w:p>
+      <w:pPr>
+        <w:pStyle w:val="CorpodoTexto"/>
+      </w:pPr>
+      <w:r>
+        <w:t xml:space="preserve">Com esse desenho foi possível pensar em uma tela listando os endereços cadastrados onde o usuário possa filtrar por alguma palavra-chave, selecionar um ou mais endereços e fazer alteração ou exclusão do registro. </w:t>
+      </w:r>
+      <w:r>
+        <w:t>A tela final deve ficar parecida com a figura 6.6.</w:t>
+      </w:r>
+    </w:p>
+    <w:p>
+      <w:pPr>
+        <w:pStyle w:val="CorpodoTexto"/>
+      </w:pPr>
+    </w:p>
+    <w:tbl>
+      <w:tblPr>
+        <w:tblStyle w:val="Tabelacomgrade"/>
+        <w:tblW w:w="0" w:type="auto"/>
+        <w:tblLook w:val="04A0" w:firstRow="1" w:lastRow="0" w:firstColumn="1" w:lastColumn="0" w:noHBand="0" w:noVBand="1"/>
+      </w:tblPr>
+      <w:tblGrid>
+        <w:gridCol w:w="9061"/>
+      </w:tblGrid>
+      <w:tr>
+        <w:tc>
+          <w:tcPr>
+            <w:tcW w:w="9061" w:type="dxa"/>
+          </w:tcPr>
+          <w:p>
+            <w:pPr>
+              <w:pStyle w:val="CorpodoTexto"/>
+              <w:ind w:firstLine="0"/>
+            </w:pPr>
+            <w:r>
+              <w:rPr>
+                <w:noProof/>
+              </w:rPr>
+              <w:drawing>
+                <wp:inline distT="0" distB="0" distL="0" distR="0" wp14:anchorId="78316678" wp14:editId="72D1E64B">
+                  <wp:extent cx="5477085" cy="3240000"/>
+                  <wp:effectExtent l="0" t="0" r="0" b="0"/>
+                  <wp:docPr id="560391286" name="Imagem 5" descr="Tabela&#10;&#10;Descrição gerada automaticamente com confiança média"/>
+                  <wp:cNvGraphicFramePr>
+                    <a:graphicFrameLocks xmlns:a="http://schemas.openxmlformats.org/drawingml/2006/main" noChangeAspect="1"/>
+                  </wp:cNvGraphicFramePr>
+                  <a:graphic xmlns:a="http://schemas.openxmlformats.org/drawingml/2006/main">
+                    <a:graphicData uri="http://schemas.openxmlformats.org/drawingml/2006/picture">
+                      <pic:pic xmlns:pic="http://schemas.openxmlformats.org/drawingml/2006/picture">
+                        <pic:nvPicPr>
+                          <pic:cNvPr id="560391286" name="Imagem 5" descr="Tabela&#10;&#10;Descrição gerada automaticamente com confiança média"/>
+                          <pic:cNvPicPr/>
+                        </pic:nvPicPr>
+                        <pic:blipFill>
+                          <a:blip r:embed="rId39" cstate="print">
+                            <a:extLst>
+                              <a:ext uri="{28A0092B-C50C-407E-A947-70E740481C1C}">
+                                <a14:useLocalDpi xmlns:a14="http://schemas.microsoft.com/office/drawing/2010/main" val="0"/>
+                              </a:ext>
+                            </a:extLst>
+                          </a:blip>
+                          <a:stretch>
+                            <a:fillRect/>
+                          </a:stretch>
+                        </pic:blipFill>
+                        <pic:spPr>
+                          <a:xfrm>
+                            <a:off x="0" y="0"/>
+                            <a:ext cx="5477085" cy="3240000"/>
+                          </a:xfrm>
+                          <a:prstGeom prst="rect">
+                            <a:avLst/>
+                          </a:prstGeom>
+                        </pic:spPr>
+                      </pic:pic>
+                    </a:graphicData>
+                  </a:graphic>
+                </wp:inline>
+              </w:drawing>
+            </w:r>
+          </w:p>
+        </w:tc>
+      </w:tr>
+      <w:tr>
+        <w:tc>
+          <w:tcPr>
+            <w:tcW w:w="9061" w:type="dxa"/>
+          </w:tcPr>
+          <w:p>
+            <w:pPr>
+              <w:pStyle w:val="CorpodoTexto"/>
+              <w:ind w:firstLine="0"/>
+            </w:pPr>
+            <w:r>
+              <w:t xml:space="preserve">Figura </w:t>
+            </w:r>
+            <w:r>
+              <w:t>6.6</w:t>
+            </w:r>
+            <w:r>
+              <w:t xml:space="preserve"> </w:t>
+            </w:r>
+            <w:r>
+              <w:t>–</w:t>
+            </w:r>
+            <w:r>
+              <w:t xml:space="preserve"> </w:t>
+            </w:r>
+            <w:r>
+              <w:t>Tela de listagem de endereços</w:t>
+            </w:r>
+          </w:p>
+        </w:tc>
+      </w:tr>
+    </w:tbl>
+    <w:p>
+      <w:pPr>
+        <w:pStyle w:val="CorpodoTexto"/>
+      </w:pPr>
+    </w:p>
+    <w:p>
+      <w:pPr>
+        <w:pStyle w:val="CorpodoTexto"/>
+      </w:pPr>
+      <w:r>
+        <w:t xml:space="preserve">Com a primeira tela de listagem desenhada, optou-se por padronizar as demais telas, pensando em um comportamento semelhante para o usuário. Dito de outra </w:t>
+      </w:r>
+      <w:r>
+        <w:lastRenderedPageBreak/>
+        <w:t>forma, ele deve ser capaz de listar alguma coisa na tela, editar e excluir, mas também deve conseguir exportar a listagem para um arquivo no formato CSV</w:t>
+      </w:r>
+      <w:r>
+        <w:rPr>
+          <w:rStyle w:val="Refdenotaderodap"/>
+        </w:rPr>
+        <w:footnoteReference w:id="19"/>
+      </w:r>
+      <w:r>
+        <w:t>. Isso pode ser visto na figura 6.7 que apresenta a tela de listagem de pessoas.</w:t>
+      </w:r>
+    </w:p>
+    <w:p>
+      <w:pPr>
+        <w:pStyle w:val="CorpodoTexto"/>
+      </w:pPr>
+    </w:p>
+    <w:tbl>
+      <w:tblPr>
+        <w:tblStyle w:val="Tabelacomgrade"/>
+        <w:tblW w:w="0" w:type="auto"/>
+        <w:tblLook w:val="04A0" w:firstRow="1" w:lastRow="0" w:firstColumn="1" w:lastColumn="0" w:noHBand="0" w:noVBand="1"/>
+      </w:tblPr>
+      <w:tblGrid>
+        <w:gridCol w:w="9061"/>
+      </w:tblGrid>
+      <w:tr>
+        <w:tc>
+          <w:tcPr>
+            <w:tcW w:w="9061" w:type="dxa"/>
+          </w:tcPr>
+          <w:p>
+            <w:pPr>
+              <w:pStyle w:val="CorpodoTexto"/>
+              <w:ind w:firstLine="0"/>
+            </w:pPr>
+            <w:r>
+              <w:rPr>
+                <w:noProof/>
+              </w:rPr>
+              <w:drawing>
+                <wp:inline distT="0" distB="0" distL="0" distR="0" wp14:anchorId="49DA4E2F" wp14:editId="28A591AA">
                   <wp:extent cx="5302190" cy="3240000"/>
                   <wp:effectExtent l="0" t="0" r="0" b="0"/>
                   <wp:docPr id="1288217336" name="Imagem 6" descr="Interface gráfica do usuário, Texto&#10;&#10;Descrição gerada automaticamente"/>
@@ -12429,7 +13433,7 @@
                           <pic:cNvPicPr/>
                         </pic:nvPicPr>
                         <pic:blipFill>
-                          <a:blip r:embed="rId38" cstate="print">
+                          <a:blip r:embed="rId40" cstate="print">
                             <a:extLst>
                               <a:ext uri="{28A0092B-C50C-407E-A947-70E740481C1C}">
                                 <a14:useLocalDpi xmlns:a14="http://schemas.microsoft.com/office/drawing/2010/main" val="0"/>
@@ -12469,7 +13473,13 @@
               <w:ind w:firstLine="0"/>
             </w:pPr>
             <w:r>
-              <w:t>Figura 19 – Tela de listagem de pessoas</w:t>
+              <w:t xml:space="preserve">Figura </w:t>
+            </w:r>
+            <w:r>
+              <w:t>6.7</w:t>
+            </w:r>
+            <w:r>
+              <w:t xml:space="preserve"> – Tela de listagem de pessoas</w:t>
             </w:r>
           </w:p>
         </w:tc>
@@ -12484,11 +13494,28 @@
       <w:pPr>
         <w:pStyle w:val="CorpodoTexto"/>
       </w:pPr>
-    </w:p>
-    <w:p>
-      <w:pPr>
-        <w:pStyle w:val="CorpodoTexto"/>
-      </w:pPr>
+      <w:r>
+        <w:t>Essa tela adiciona um botão “Novo” que o usuário utilizará para cadastrar uma nova pessoa, informando nome completo, o CPF e a data de nascimento. Essas informações são usadas para validar se a pessoa já está cadastrada e se tem mais de 18 anos. As linhas são expansivas, mostrando o endereço da pessoa, que é persistido junto com os demais dados de cadastro.</w:t>
+      </w:r>
+    </w:p>
+    <w:p>
+      <w:pPr>
+        <w:pStyle w:val="CorpodoTexto"/>
+      </w:pPr>
+      <w:r>
+        <w:t xml:space="preserve">A figura 6.8 apresenta a listagem dos usuários, cuja tela tem a mesma estrutura das demais, mantendo assim o padrão estabelecido anteriormente. Quando a pessoa cadastrar o usuário, ela deve informar o nome, o perfil (na versão inicial </w:t>
+      </w:r>
+      <w:proofErr w:type="gramStart"/>
+      <w:r>
+        <w:t>apenas Enófilo</w:t>
+      </w:r>
+      <w:proofErr w:type="gramEnd"/>
+      <w:r>
+        <w:t>), e-mail e uma senha de 4 números que não é apresentada na tela</w:t>
+      </w:r>
+      <w:r>
+        <w:t>.</w:t>
+      </w:r>
     </w:p>
     <w:p>
       <w:pPr>
@@ -12532,210 +13559,6 @@
                       <pic:pic xmlns:pic="http://schemas.openxmlformats.org/drawingml/2006/picture">
                         <pic:nvPicPr>
                           <pic:cNvPr id="276315763" name="Imagem 7" descr="Texto&#10;&#10;Descrição gerada automaticamente com confiança baixa"/>
-                          <pic:cNvPicPr/>
-                        </pic:nvPicPr>
-                        <pic:blipFill>
-                          <a:blip r:embed="rId39" cstate="print">
-                            <a:extLst>
-                              <a:ext uri="{28A0092B-C50C-407E-A947-70E740481C1C}">
-                                <a14:useLocalDpi xmlns:a14="http://schemas.microsoft.com/office/drawing/2010/main" val="0"/>
-                              </a:ext>
-                            </a:extLst>
-                          </a:blip>
-                          <a:stretch>
-                            <a:fillRect/>
-                          </a:stretch>
-                        </pic:blipFill>
-                        <pic:spPr>
-                          <a:xfrm>
-                            <a:off x="0" y="0"/>
-                            <a:ext cx="5302190" cy="3240000"/>
-                          </a:xfrm>
-                          <a:prstGeom prst="rect">
-                            <a:avLst/>
-                          </a:prstGeom>
-                        </pic:spPr>
-                      </pic:pic>
-                    </a:graphicData>
-                  </a:graphic>
-                </wp:inline>
-              </w:drawing>
-            </w:r>
-          </w:p>
-        </w:tc>
-      </w:tr>
-      <w:tr>
-        <w:tc>
-          <w:tcPr>
-            <w:tcW w:w="9061" w:type="dxa"/>
-          </w:tcPr>
-          <w:p>
-            <w:pPr>
-              <w:pStyle w:val="CorpodoTexto"/>
-              <w:ind w:firstLine="0"/>
-            </w:pPr>
-            <w:r>
-              <w:t>Figura 20 – Tela de listagem de usuários</w:t>
-            </w:r>
-          </w:p>
-        </w:tc>
-      </w:tr>
-    </w:tbl>
-    <w:p>
-      <w:pPr>
-        <w:pStyle w:val="CorpodoTexto"/>
-      </w:pPr>
-    </w:p>
-    <w:p>
-      <w:pPr>
-        <w:pStyle w:val="CorpodoTexto"/>
-      </w:pPr>
-    </w:p>
-    <w:p>
-      <w:pPr>
-        <w:pStyle w:val="CorpodoTexto"/>
-      </w:pPr>
-    </w:p>
-    <w:tbl>
-      <w:tblPr>
-        <w:tblStyle w:val="Tabelacomgrade"/>
-        <w:tblW w:w="0" w:type="auto"/>
-        <w:tblLook w:val="04A0" w:firstRow="1" w:lastRow="0" w:firstColumn="1" w:lastColumn="0" w:noHBand="0" w:noVBand="1"/>
-      </w:tblPr>
-      <w:tblGrid>
-        <w:gridCol w:w="9061"/>
-      </w:tblGrid>
-      <w:tr>
-        <w:tc>
-          <w:tcPr>
-            <w:tcW w:w="9061" w:type="dxa"/>
-          </w:tcPr>
-          <w:p>
-            <w:pPr>
-              <w:pStyle w:val="CorpodoTexto"/>
-              <w:ind w:firstLine="0"/>
-            </w:pPr>
-            <w:r>
-              <w:rPr>
-                <w:noProof/>
-              </w:rPr>
-              <w:drawing>
-                <wp:inline distT="0" distB="0" distL="0" distR="0" wp14:anchorId="4220EBE8" wp14:editId="6D31241F">
-                  <wp:extent cx="5477085" cy="3240000"/>
-                  <wp:effectExtent l="0" t="0" r="0" b="0"/>
-                  <wp:docPr id="1500952582" name="Imagem 8" descr="Texto, Carta&#10;&#10;Descrição gerada automaticamente"/>
-                  <wp:cNvGraphicFramePr>
-                    <a:graphicFrameLocks xmlns:a="http://schemas.openxmlformats.org/drawingml/2006/main" noChangeAspect="1"/>
-                  </wp:cNvGraphicFramePr>
-                  <a:graphic xmlns:a="http://schemas.openxmlformats.org/drawingml/2006/main">
-                    <a:graphicData uri="http://schemas.openxmlformats.org/drawingml/2006/picture">
-                      <pic:pic xmlns:pic="http://schemas.openxmlformats.org/drawingml/2006/picture">
-                        <pic:nvPicPr>
-                          <pic:cNvPr id="1500952582" name="Imagem 8" descr="Texto, Carta&#10;&#10;Descrição gerada automaticamente"/>
-                          <pic:cNvPicPr/>
-                        </pic:nvPicPr>
-                        <pic:blipFill>
-                          <a:blip r:embed="rId40" cstate="print">
-                            <a:extLst>
-                              <a:ext uri="{28A0092B-C50C-407E-A947-70E740481C1C}">
-                                <a14:useLocalDpi xmlns:a14="http://schemas.microsoft.com/office/drawing/2010/main" val="0"/>
-                              </a:ext>
-                            </a:extLst>
-                          </a:blip>
-                          <a:stretch>
-                            <a:fillRect/>
-                          </a:stretch>
-                        </pic:blipFill>
-                        <pic:spPr>
-                          <a:xfrm>
-                            <a:off x="0" y="0"/>
-                            <a:ext cx="5477085" cy="3240000"/>
-                          </a:xfrm>
-                          <a:prstGeom prst="rect">
-                            <a:avLst/>
-                          </a:prstGeom>
-                        </pic:spPr>
-                      </pic:pic>
-                    </a:graphicData>
-                  </a:graphic>
-                </wp:inline>
-              </w:drawing>
-            </w:r>
-          </w:p>
-        </w:tc>
-      </w:tr>
-      <w:tr>
-        <w:tc>
-          <w:tcPr>
-            <w:tcW w:w="9061" w:type="dxa"/>
-          </w:tcPr>
-          <w:p>
-            <w:pPr>
-              <w:pStyle w:val="CorpodoTexto"/>
-              <w:ind w:firstLine="0"/>
-            </w:pPr>
-            <w:r>
-              <w:t xml:space="preserve">Figura 21 – Tela de </w:t>
-            </w:r>
-            <w:r>
-              <w:t>vinho</w:t>
-            </w:r>
-          </w:p>
-        </w:tc>
-      </w:tr>
-    </w:tbl>
-    <w:p>
-      <w:pPr>
-        <w:pStyle w:val="CorpodoTexto"/>
-      </w:pPr>
-    </w:p>
-    <w:p>
-      <w:pPr>
-        <w:pStyle w:val="CorpodoTexto"/>
-      </w:pPr>
-    </w:p>
-    <w:p>
-      <w:pPr>
-        <w:pStyle w:val="CorpodoTexto"/>
-      </w:pPr>
-    </w:p>
-    <w:tbl>
-      <w:tblPr>
-        <w:tblStyle w:val="Tabelacomgrade"/>
-        <w:tblW w:w="0" w:type="auto"/>
-        <w:tblLook w:val="04A0" w:firstRow="1" w:lastRow="0" w:firstColumn="1" w:lastColumn="0" w:noHBand="0" w:noVBand="1"/>
-      </w:tblPr>
-      <w:tblGrid>
-        <w:gridCol w:w="9061"/>
-      </w:tblGrid>
-      <w:tr>
-        <w:tc>
-          <w:tcPr>
-            <w:tcW w:w="9061" w:type="dxa"/>
-          </w:tcPr>
-          <w:p>
-            <w:pPr>
-              <w:pStyle w:val="CorpodoTexto"/>
-              <w:ind w:firstLine="0"/>
-            </w:pPr>
-            <w:r>
-              <w:rPr>
-                <w:noProof/>
-              </w:rPr>
-              <w:lastRenderedPageBreak/>
-              <w:drawing>
-                <wp:inline distT="0" distB="0" distL="0" distR="0" wp14:anchorId="2A8C7EFC" wp14:editId="421A24D0">
-                  <wp:extent cx="5302190" cy="3240000"/>
-                  <wp:effectExtent l="0" t="0" r="0" b="0"/>
-                  <wp:docPr id="843091407" name="Imagem 9" descr="Texto&#10;&#10;Descrição gerada automaticamente com confiança média"/>
-                  <wp:cNvGraphicFramePr>
-                    <a:graphicFrameLocks xmlns:a="http://schemas.openxmlformats.org/drawingml/2006/main" noChangeAspect="1"/>
-                  </wp:cNvGraphicFramePr>
-                  <a:graphic xmlns:a="http://schemas.openxmlformats.org/drawingml/2006/main">
-                    <a:graphicData uri="http://schemas.openxmlformats.org/drawingml/2006/picture">
-                      <pic:pic xmlns:pic="http://schemas.openxmlformats.org/drawingml/2006/picture">
-                        <pic:nvPicPr>
-                          <pic:cNvPr id="843091407" name="Imagem 9" descr="Texto&#10;&#10;Descrição gerada automaticamente com confiança média"/>
                           <pic:cNvPicPr/>
                         </pic:nvPicPr>
                         <pic:blipFill>
@@ -12779,7 +13602,13 @@
               <w:ind w:firstLine="0"/>
             </w:pPr>
             <w:r>
-              <w:t>Figura 22 – Tela de avaliações</w:t>
+              <w:t xml:space="preserve">Figura </w:t>
+            </w:r>
+            <w:r>
+              <w:t>6.8</w:t>
+            </w:r>
+            <w:r>
+              <w:t xml:space="preserve"> – Tela de listagem de usuários</w:t>
             </w:r>
           </w:p>
         </w:tc>
@@ -12790,6 +13619,792 @@
         <w:pStyle w:val="CorpodoTexto"/>
       </w:pPr>
     </w:p>
+    <w:p>
+      <w:pPr>
+        <w:pStyle w:val="Ttulo2"/>
+      </w:pPr>
+      <w:bookmarkStart w:id="43" w:name="_Toc162687621"/>
+      <w:r>
+        <w:t>Menu Vinho</w:t>
+      </w:r>
+      <w:bookmarkEnd w:id="43"/>
+    </w:p>
+    <w:p>
+      <w:pPr>
+        <w:pStyle w:val="CorpodoTexto"/>
+      </w:pPr>
+    </w:p>
+    <w:p>
+      <w:pPr>
+        <w:pStyle w:val="CorpodoTexto"/>
+      </w:pPr>
+      <w:r>
+        <w:t>O menu Vinho terá apenas duas opções. Uma tela com a listagem dos vinhos e uma tela com a listagem de avaliações feitas pelo usuário, figura 6.9.</w:t>
+      </w:r>
+    </w:p>
+    <w:p>
+      <w:pPr>
+        <w:pStyle w:val="CorpodoTexto"/>
+      </w:pPr>
+    </w:p>
+    <w:tbl>
+      <w:tblPr>
+        <w:tblStyle w:val="Tabelacomgrade"/>
+        <w:tblW w:w="0" w:type="auto"/>
+        <w:tblLook w:val="04A0" w:firstRow="1" w:lastRow="0" w:firstColumn="1" w:lastColumn="0" w:noHBand="0" w:noVBand="1"/>
+      </w:tblPr>
+      <w:tblGrid>
+        <w:gridCol w:w="9061"/>
+      </w:tblGrid>
+      <w:tr>
+        <w:tc>
+          <w:tcPr>
+            <w:tcW w:w="9061" w:type="dxa"/>
+          </w:tcPr>
+          <w:p>
+            <w:pPr>
+              <w:pStyle w:val="CorpodoTexto"/>
+              <w:ind w:firstLine="0"/>
+            </w:pPr>
+            <w:r>
+              <w:rPr>
+                <w:noProof/>
+              </w:rPr>
+              <w:drawing>
+                <wp:inline distT="0" distB="0" distL="0" distR="0" wp14:anchorId="4220EBE8" wp14:editId="6D31241F">
+                  <wp:extent cx="5477085" cy="3240000"/>
+                  <wp:effectExtent l="0" t="0" r="0" b="0"/>
+                  <wp:docPr id="1500952582" name="Imagem 8" descr="Texto, Carta&#10;&#10;Descrição gerada automaticamente"/>
+                  <wp:cNvGraphicFramePr>
+                    <a:graphicFrameLocks xmlns:a="http://schemas.openxmlformats.org/drawingml/2006/main" noChangeAspect="1"/>
+                  </wp:cNvGraphicFramePr>
+                  <a:graphic xmlns:a="http://schemas.openxmlformats.org/drawingml/2006/main">
+                    <a:graphicData uri="http://schemas.openxmlformats.org/drawingml/2006/picture">
+                      <pic:pic xmlns:pic="http://schemas.openxmlformats.org/drawingml/2006/picture">
+                        <pic:nvPicPr>
+                          <pic:cNvPr id="1500952582" name="Imagem 8" descr="Texto, Carta&#10;&#10;Descrição gerada automaticamente"/>
+                          <pic:cNvPicPr/>
+                        </pic:nvPicPr>
+                        <pic:blipFill>
+                          <a:blip r:embed="rId42" cstate="print">
+                            <a:extLst>
+                              <a:ext uri="{28A0092B-C50C-407E-A947-70E740481C1C}">
+                                <a14:useLocalDpi xmlns:a14="http://schemas.microsoft.com/office/drawing/2010/main" val="0"/>
+                              </a:ext>
+                            </a:extLst>
+                          </a:blip>
+                          <a:stretch>
+                            <a:fillRect/>
+                          </a:stretch>
+                        </pic:blipFill>
+                        <pic:spPr>
+                          <a:xfrm>
+                            <a:off x="0" y="0"/>
+                            <a:ext cx="5477085" cy="3240000"/>
+                          </a:xfrm>
+                          <a:prstGeom prst="rect">
+                            <a:avLst/>
+                          </a:prstGeom>
+                        </pic:spPr>
+                      </pic:pic>
+                    </a:graphicData>
+                  </a:graphic>
+                </wp:inline>
+              </w:drawing>
+            </w:r>
+          </w:p>
+        </w:tc>
+      </w:tr>
+      <w:tr>
+        <w:tc>
+          <w:tcPr>
+            <w:tcW w:w="9061" w:type="dxa"/>
+          </w:tcPr>
+          <w:p>
+            <w:pPr>
+              <w:pStyle w:val="CorpodoTexto"/>
+              <w:ind w:firstLine="0"/>
+            </w:pPr>
+            <w:r>
+              <w:t xml:space="preserve">Figura </w:t>
+            </w:r>
+            <w:r>
+              <w:t>6.9</w:t>
+            </w:r>
+            <w:r>
+              <w:t xml:space="preserve"> – Tela de </w:t>
+            </w:r>
+            <w:r>
+              <w:t>vinho</w:t>
+            </w:r>
+          </w:p>
+        </w:tc>
+      </w:tr>
+    </w:tbl>
+    <w:p>
+      <w:pPr>
+        <w:pStyle w:val="CorpodoTexto"/>
+      </w:pPr>
+      <w:r>
+        <w:lastRenderedPageBreak/>
+        <w:t xml:space="preserve">A figura 6.10 mostra o fluxo </w:t>
+      </w:r>
+      <w:r>
+        <w:t>do usuário ao listar os vinhos na tela. A partir do momento que se tem um vinho cadastrado no sistema, é possível avaliá-lo. Por isso pensou-se em adicionar um botão a mais, justamente para se fazer a avaliação deste vinho. Porém, deve-se lembrar que não se trata de preencher uma ficha de degustação, mas sim pensando em um enófilo que está abrindo uma garrafa no final do dia, sozinho ou com seu/sua parceir</w:t>
+      </w:r>
+      <w:r>
+        <w:t>o</w:t>
+      </w:r>
+      <w:r>
+        <w:t>(</w:t>
+      </w:r>
+      <w:r>
+        <w:t>a</w:t>
+      </w:r>
+      <w:r>
+        <w:t>) e decidiu registrar uma avaliação para aquela garrafa.</w:t>
+      </w:r>
+    </w:p>
+    <w:p>
+      <w:pPr>
+        <w:pStyle w:val="CorpodoTexto"/>
+      </w:pPr>
+    </w:p>
+    <w:tbl>
+      <w:tblPr>
+        <w:tblStyle w:val="Tabelacomgrade"/>
+        <w:tblW w:w="0" w:type="auto"/>
+        <w:tblLook w:val="04A0" w:firstRow="1" w:lastRow="0" w:firstColumn="1" w:lastColumn="0" w:noHBand="0" w:noVBand="1"/>
+      </w:tblPr>
+      <w:tblGrid>
+        <w:gridCol w:w="9061"/>
+      </w:tblGrid>
+      <w:tr>
+        <w:tc>
+          <w:tcPr>
+            <w:tcW w:w="9061" w:type="dxa"/>
+          </w:tcPr>
+          <w:p>
+            <w:pPr>
+              <w:pStyle w:val="CorpodoTexto"/>
+              <w:ind w:firstLine="0"/>
+            </w:pPr>
+            <w:r>
+              <w:rPr>
+                <w:noProof/>
+              </w:rPr>
+              <w:drawing>
+                <wp:inline distT="0" distB="0" distL="0" distR="0" wp14:anchorId="47D0AADE" wp14:editId="47A17251">
+                  <wp:extent cx="5760085" cy="2499360"/>
+                  <wp:effectExtent l="0" t="0" r="0" b="0"/>
+                  <wp:docPr id="97865368" name="Imagem 5" descr="Diagrama&#10;&#10;Descrição gerada automaticamente"/>
+                  <wp:cNvGraphicFramePr>
+                    <a:graphicFrameLocks xmlns:a="http://schemas.openxmlformats.org/drawingml/2006/main" noChangeAspect="1"/>
+                  </wp:cNvGraphicFramePr>
+                  <a:graphic xmlns:a="http://schemas.openxmlformats.org/drawingml/2006/main">
+                    <a:graphicData uri="http://schemas.openxmlformats.org/drawingml/2006/picture">
+                      <pic:pic xmlns:pic="http://schemas.openxmlformats.org/drawingml/2006/picture">
+                        <pic:nvPicPr>
+                          <pic:cNvPr id="97865368" name="Imagem 5" descr="Diagrama&#10;&#10;Descrição gerada automaticamente"/>
+                          <pic:cNvPicPr/>
+                        </pic:nvPicPr>
+                        <pic:blipFill>
+                          <a:blip r:embed="rId43">
+                            <a:extLst>
+                              <a:ext uri="{28A0092B-C50C-407E-A947-70E740481C1C}">
+                                <a14:useLocalDpi xmlns:a14="http://schemas.microsoft.com/office/drawing/2010/main" val="0"/>
+                              </a:ext>
+                            </a:extLst>
+                          </a:blip>
+                          <a:stretch>
+                            <a:fillRect/>
+                          </a:stretch>
+                        </pic:blipFill>
+                        <pic:spPr>
+                          <a:xfrm>
+                            <a:off x="0" y="0"/>
+                            <a:ext cx="5760085" cy="2499360"/>
+                          </a:xfrm>
+                          <a:prstGeom prst="rect">
+                            <a:avLst/>
+                          </a:prstGeom>
+                        </pic:spPr>
+                      </pic:pic>
+                    </a:graphicData>
+                  </a:graphic>
+                </wp:inline>
+              </w:drawing>
+            </w:r>
+          </w:p>
+        </w:tc>
+      </w:tr>
+      <w:tr>
+        <w:tc>
+          <w:tcPr>
+            <w:tcW w:w="9061" w:type="dxa"/>
+          </w:tcPr>
+          <w:p>
+            <w:pPr>
+              <w:pStyle w:val="CorpodoTexto"/>
+              <w:ind w:firstLine="0"/>
+            </w:pPr>
+            <w:r>
+              <w:t>Figura 6.10 – Fluxo de listar vinhos</w:t>
+            </w:r>
+          </w:p>
+        </w:tc>
+      </w:tr>
+    </w:tbl>
+    <w:p>
+      <w:pPr>
+        <w:pStyle w:val="CorpodoTexto"/>
+      </w:pPr>
+    </w:p>
+    <w:p>
+      <w:pPr>
+        <w:pStyle w:val="CorpodoTexto"/>
+      </w:pPr>
+      <w:r>
+        <w:t>A tela deve ficar parecida com a figura 6.11. Cadastrar um vinho requer preencher muitos campos e por isso é importante que o usuário possa mostrar apenas os campos que lhe interessam na sua tela. As demais funcionalidades são as mesmas, garantindo assim a manutenção da padronização de tela de listagem.</w:t>
+      </w:r>
+    </w:p>
+    <w:tbl>
+      <w:tblPr>
+        <w:tblStyle w:val="Tabelacomgrade"/>
+        <w:tblW w:w="0" w:type="auto"/>
+        <w:tblLook w:val="04A0" w:firstRow="1" w:lastRow="0" w:firstColumn="1" w:lastColumn="0" w:noHBand="0" w:noVBand="1"/>
+      </w:tblPr>
+      <w:tblGrid>
+        <w:gridCol w:w="9061"/>
+      </w:tblGrid>
+      <w:tr>
+        <w:tc>
+          <w:tcPr>
+            <w:tcW w:w="9061" w:type="dxa"/>
+          </w:tcPr>
+          <w:p>
+            <w:pPr>
+              <w:pStyle w:val="CorpodoTexto"/>
+              <w:ind w:firstLine="0"/>
+            </w:pPr>
+            <w:r>
+              <w:rPr>
+                <w:noProof/>
+              </w:rPr>
+              <w:lastRenderedPageBreak/>
+              <w:drawing>
+                <wp:inline distT="0" distB="0" distL="0" distR="0" wp14:anchorId="7741CEA4" wp14:editId="32A159AC">
+                  <wp:extent cx="5302190" cy="3240000"/>
+                  <wp:effectExtent l="0" t="0" r="0" b="0"/>
+                  <wp:docPr id="878765716" name="Imagem 1" descr="Interface gráfica do usuário, Texto, Email&#10;&#10;Descrição gerada automaticamente"/>
+                  <wp:cNvGraphicFramePr>
+                    <a:graphicFrameLocks xmlns:a="http://schemas.openxmlformats.org/drawingml/2006/main" noChangeAspect="1"/>
+                  </wp:cNvGraphicFramePr>
+                  <a:graphic xmlns:a="http://schemas.openxmlformats.org/drawingml/2006/main">
+                    <a:graphicData uri="http://schemas.openxmlformats.org/drawingml/2006/picture">
+                      <pic:pic xmlns:pic="http://schemas.openxmlformats.org/drawingml/2006/picture">
+                        <pic:nvPicPr>
+                          <pic:cNvPr id="878765716" name="Imagem 1" descr="Interface gráfica do usuário, Texto, Email&#10;&#10;Descrição gerada automaticamente"/>
+                          <pic:cNvPicPr/>
+                        </pic:nvPicPr>
+                        <pic:blipFill>
+                          <a:blip r:embed="rId44" cstate="print">
+                            <a:extLst>
+                              <a:ext uri="{28A0092B-C50C-407E-A947-70E740481C1C}">
+                                <a14:useLocalDpi xmlns:a14="http://schemas.microsoft.com/office/drawing/2010/main" val="0"/>
+                              </a:ext>
+                            </a:extLst>
+                          </a:blip>
+                          <a:stretch>
+                            <a:fillRect/>
+                          </a:stretch>
+                        </pic:blipFill>
+                        <pic:spPr>
+                          <a:xfrm>
+                            <a:off x="0" y="0"/>
+                            <a:ext cx="5302190" cy="3240000"/>
+                          </a:xfrm>
+                          <a:prstGeom prst="rect">
+                            <a:avLst/>
+                          </a:prstGeom>
+                        </pic:spPr>
+                      </pic:pic>
+                    </a:graphicData>
+                  </a:graphic>
+                </wp:inline>
+              </w:drawing>
+            </w:r>
+          </w:p>
+        </w:tc>
+      </w:tr>
+      <w:tr>
+        <w:tc>
+          <w:tcPr>
+            <w:tcW w:w="9061" w:type="dxa"/>
+          </w:tcPr>
+          <w:p>
+            <w:pPr>
+              <w:pStyle w:val="CorpodoTexto"/>
+              <w:ind w:firstLine="0"/>
+            </w:pPr>
+            <w:r>
+              <w:t xml:space="preserve">Figura </w:t>
+            </w:r>
+            <w:r>
+              <w:t>6.11</w:t>
+            </w:r>
+            <w:r>
+              <w:t xml:space="preserve"> – Tela de lista de vinhos</w:t>
+            </w:r>
+          </w:p>
+        </w:tc>
+      </w:tr>
+    </w:tbl>
+    <w:p>
+      <w:pPr>
+        <w:pStyle w:val="CorpodoTexto"/>
+      </w:pPr>
+    </w:p>
+    <w:p>
+      <w:pPr>
+        <w:pStyle w:val="CorpodoTexto"/>
+      </w:pPr>
+      <w:r>
+        <w:t>O usuário pode listar as avaliações ao selecionar o menu Vinho e depois Avaliações. Uma proposta de tela pode ser visualizada na figura 6.12, com as opções de editar, excluir e exportar para um arquivo no formato .</w:t>
+      </w:r>
+      <w:proofErr w:type="spellStart"/>
+      <w:r>
+        <w:t>csv</w:t>
+      </w:r>
+      <w:proofErr w:type="spellEnd"/>
+      <w:r>
+        <w:t>.</w:t>
+      </w:r>
+    </w:p>
+    <w:p>
+      <w:pPr>
+        <w:pStyle w:val="CorpodoTexto"/>
+      </w:pPr>
+    </w:p>
+    <w:tbl>
+      <w:tblPr>
+        <w:tblStyle w:val="Tabelacomgrade"/>
+        <w:tblW w:w="0" w:type="auto"/>
+        <w:tblLook w:val="04A0" w:firstRow="1" w:lastRow="0" w:firstColumn="1" w:lastColumn="0" w:noHBand="0" w:noVBand="1"/>
+      </w:tblPr>
+      <w:tblGrid>
+        <w:gridCol w:w="9061"/>
+      </w:tblGrid>
+      <w:tr>
+        <w:tc>
+          <w:tcPr>
+            <w:tcW w:w="9061" w:type="dxa"/>
+          </w:tcPr>
+          <w:p>
+            <w:pPr>
+              <w:pStyle w:val="CorpodoTexto"/>
+              <w:ind w:firstLine="0"/>
+            </w:pPr>
+            <w:r>
+              <w:rPr>
+                <w:noProof/>
+              </w:rPr>
+              <w:drawing>
+                <wp:inline distT="0" distB="0" distL="0" distR="0" wp14:anchorId="2A8C7EFC" wp14:editId="15A65207">
+                  <wp:extent cx="5302190" cy="3240000"/>
+                  <wp:effectExtent l="0" t="0" r="0" b="0"/>
+                  <wp:docPr id="843091407" name="Imagem 9" descr="Texto&#10;&#10;Descrição gerada automaticamente com confiança média"/>
+                  <wp:cNvGraphicFramePr>
+                    <a:graphicFrameLocks xmlns:a="http://schemas.openxmlformats.org/drawingml/2006/main" noChangeAspect="1"/>
+                  </wp:cNvGraphicFramePr>
+                  <a:graphic xmlns:a="http://schemas.openxmlformats.org/drawingml/2006/main">
+                    <a:graphicData uri="http://schemas.openxmlformats.org/drawingml/2006/picture">
+                      <pic:pic xmlns:pic="http://schemas.openxmlformats.org/drawingml/2006/picture">
+                        <pic:nvPicPr>
+                          <pic:cNvPr id="843091407" name="Imagem 9" descr="Texto&#10;&#10;Descrição gerada automaticamente com confiança média"/>
+                          <pic:cNvPicPr/>
+                        </pic:nvPicPr>
+                        <pic:blipFill>
+                          <a:blip r:embed="rId45" cstate="print">
+                            <a:extLst>
+                              <a:ext uri="{28A0092B-C50C-407E-A947-70E740481C1C}">
+                                <a14:useLocalDpi xmlns:a14="http://schemas.microsoft.com/office/drawing/2010/main" val="0"/>
+                              </a:ext>
+                            </a:extLst>
+                          </a:blip>
+                          <a:stretch>
+                            <a:fillRect/>
+                          </a:stretch>
+                        </pic:blipFill>
+                        <pic:spPr>
+                          <a:xfrm>
+                            <a:off x="0" y="0"/>
+                            <a:ext cx="5302190" cy="3240000"/>
+                          </a:xfrm>
+                          <a:prstGeom prst="rect">
+                            <a:avLst/>
+                          </a:prstGeom>
+                        </pic:spPr>
+                      </pic:pic>
+                    </a:graphicData>
+                  </a:graphic>
+                </wp:inline>
+              </w:drawing>
+            </w:r>
+          </w:p>
+        </w:tc>
+      </w:tr>
+      <w:tr>
+        <w:tc>
+          <w:tcPr>
+            <w:tcW w:w="9061" w:type="dxa"/>
+          </w:tcPr>
+          <w:p>
+            <w:pPr>
+              <w:pStyle w:val="CorpodoTexto"/>
+              <w:ind w:firstLine="0"/>
+            </w:pPr>
+            <w:r>
+              <w:t xml:space="preserve">Figura </w:t>
+            </w:r>
+            <w:r>
+              <w:t>6.1</w:t>
+            </w:r>
+            <w:r>
+              <w:t>2 – Tela de avaliações</w:t>
+            </w:r>
+          </w:p>
+        </w:tc>
+      </w:tr>
+    </w:tbl>
+    <w:p>
+      <w:pPr>
+        <w:pStyle w:val="CorpodoTexto"/>
+      </w:pPr>
+    </w:p>
+    <w:p>
+      <w:pPr>
+        <w:pStyle w:val="Ttulo2"/>
+      </w:pPr>
+      <w:bookmarkStart w:id="44" w:name="_Toc162687622"/>
+      <w:r>
+        <w:lastRenderedPageBreak/>
+        <w:t>Menu Degustação</w:t>
+      </w:r>
+      <w:bookmarkEnd w:id="44"/>
+    </w:p>
+    <w:p>
+      <w:pPr>
+        <w:pStyle w:val="CorpodoTexto"/>
+      </w:pPr>
+    </w:p>
+    <w:p>
+      <w:pPr>
+        <w:pStyle w:val="CorpodoTexto"/>
+      </w:pPr>
+      <w:r>
+        <w:t xml:space="preserve">O menu Degustação vai apresentar apenas as fichas de degustação na forma de uma listagem. Figura 6.13 mostra o menu bem simples, com apenas uma opção. </w:t>
+      </w:r>
+    </w:p>
+    <w:p>
+      <w:pPr>
+        <w:pStyle w:val="CorpodoTexto"/>
+      </w:pPr>
+    </w:p>
+    <w:tbl>
+      <w:tblPr>
+        <w:tblStyle w:val="Tabelacomgrade"/>
+        <w:tblW w:w="0" w:type="auto"/>
+        <w:tblLook w:val="04A0" w:firstRow="1" w:lastRow="0" w:firstColumn="1" w:lastColumn="0" w:noHBand="0" w:noVBand="1"/>
+      </w:tblPr>
+      <w:tblGrid>
+        <w:gridCol w:w="9061"/>
+      </w:tblGrid>
+      <w:tr>
+        <w:tc>
+          <w:tcPr>
+            <w:tcW w:w="9061" w:type="dxa"/>
+          </w:tcPr>
+          <w:p>
+            <w:pPr>
+              <w:pStyle w:val="CorpodoTexto"/>
+              <w:ind w:firstLine="0"/>
+            </w:pPr>
+            <w:r>
+              <w:rPr>
+                <w:noProof/>
+              </w:rPr>
+              <w:drawing>
+                <wp:inline distT="0" distB="0" distL="0" distR="0" wp14:anchorId="67C6AA89" wp14:editId="757A8290">
+                  <wp:extent cx="5302190" cy="3240000"/>
+                  <wp:effectExtent l="0" t="0" r="0" b="0"/>
+                  <wp:docPr id="1418881533" name="Imagem 2" descr="Texto&#10;&#10;Descrição gerada automaticamente"/>
+                  <wp:cNvGraphicFramePr>
+                    <a:graphicFrameLocks xmlns:a="http://schemas.openxmlformats.org/drawingml/2006/main" noChangeAspect="1"/>
+                  </wp:cNvGraphicFramePr>
+                  <a:graphic xmlns:a="http://schemas.openxmlformats.org/drawingml/2006/main">
+                    <a:graphicData uri="http://schemas.openxmlformats.org/drawingml/2006/picture">
+                      <pic:pic xmlns:pic="http://schemas.openxmlformats.org/drawingml/2006/picture">
+                        <pic:nvPicPr>
+                          <pic:cNvPr id="1418881533" name="Imagem 2" descr="Texto&#10;&#10;Descrição gerada automaticamente"/>
+                          <pic:cNvPicPr/>
+                        </pic:nvPicPr>
+                        <pic:blipFill>
+                          <a:blip r:embed="rId46" cstate="print">
+                            <a:extLst>
+                              <a:ext uri="{28A0092B-C50C-407E-A947-70E740481C1C}">
+                                <a14:useLocalDpi xmlns:a14="http://schemas.microsoft.com/office/drawing/2010/main" val="0"/>
+                              </a:ext>
+                            </a:extLst>
+                          </a:blip>
+                          <a:stretch>
+                            <a:fillRect/>
+                          </a:stretch>
+                        </pic:blipFill>
+                        <pic:spPr>
+                          <a:xfrm>
+                            <a:off x="0" y="0"/>
+                            <a:ext cx="5302190" cy="3240000"/>
+                          </a:xfrm>
+                          <a:prstGeom prst="rect">
+                            <a:avLst/>
+                          </a:prstGeom>
+                        </pic:spPr>
+                      </pic:pic>
+                    </a:graphicData>
+                  </a:graphic>
+                </wp:inline>
+              </w:drawing>
+            </w:r>
+          </w:p>
+        </w:tc>
+      </w:tr>
+      <w:tr>
+        <w:tc>
+          <w:tcPr>
+            <w:tcW w:w="9061" w:type="dxa"/>
+          </w:tcPr>
+          <w:p>
+            <w:pPr>
+              <w:pStyle w:val="CorpodoTexto"/>
+              <w:ind w:firstLine="0"/>
+            </w:pPr>
+            <w:r>
+              <w:t xml:space="preserve">Figura </w:t>
+            </w:r>
+            <w:r>
+              <w:t>6.13</w:t>
+            </w:r>
+            <w:r>
+              <w:t xml:space="preserve"> – Menu fichas de degustação</w:t>
+            </w:r>
+          </w:p>
+        </w:tc>
+      </w:tr>
+    </w:tbl>
+    <w:p>
+      <w:pPr>
+        <w:pStyle w:val="CorpodoTexto"/>
+      </w:pPr>
+    </w:p>
+    <w:p>
+      <w:pPr>
+        <w:pStyle w:val="CorpodoTexto"/>
+      </w:pPr>
+      <w:r>
+        <w:t>Ao selecionar a opção “Fichas de degustação”, o usuário é direcionado à tela da figura 6.14. Nela o usuário</w:t>
+      </w:r>
+      <w:r>
+        <w:t xml:space="preserve"> pode visualizar todas as fichas de degustação que ele já preencheu de maneira formal. A degustação forma é aquela feita seguindo certas regras, ou cerimônias, onde o enófilo escolhe um ou mais vinhos e passa por cada uma das quatro etapas, inspeção visual, olfativa, gustativa e avaliação geral. Essa jornada é ilustrada na figura 6.15.</w:t>
+      </w:r>
+    </w:p>
+    <w:tbl>
+      <w:tblPr>
+        <w:tblStyle w:val="Tabelacomgrade"/>
+        <w:tblW w:w="0" w:type="auto"/>
+        <w:tblLook w:val="04A0" w:firstRow="1" w:lastRow="0" w:firstColumn="1" w:lastColumn="0" w:noHBand="0" w:noVBand="1"/>
+      </w:tblPr>
+      <w:tblGrid>
+        <w:gridCol w:w="9061"/>
+      </w:tblGrid>
+      <w:tr>
+        <w:tc>
+          <w:tcPr>
+            <w:tcW w:w="9061" w:type="dxa"/>
+          </w:tcPr>
+          <w:p>
+            <w:pPr>
+              <w:pStyle w:val="CorpodoTexto"/>
+              <w:ind w:firstLine="0"/>
+            </w:pPr>
+            <w:r>
+              <w:rPr>
+                <w:noProof/>
+              </w:rPr>
+              <w:lastRenderedPageBreak/>
+              <w:drawing>
+                <wp:inline distT="0" distB="0" distL="0" distR="0" wp14:anchorId="67D84CA6" wp14:editId="26E2C27C">
+                  <wp:extent cx="5302190" cy="3240000"/>
+                  <wp:effectExtent l="0" t="0" r="0" b="0"/>
+                  <wp:docPr id="1925451501" name="Imagem 6" descr="Interface gráfica do usuário, Texto, Aplicativo&#10;&#10;Descrição gerada automaticamente"/>
+                  <wp:cNvGraphicFramePr>
+                    <a:graphicFrameLocks xmlns:a="http://schemas.openxmlformats.org/drawingml/2006/main" noChangeAspect="1"/>
+                  </wp:cNvGraphicFramePr>
+                  <a:graphic xmlns:a="http://schemas.openxmlformats.org/drawingml/2006/main">
+                    <a:graphicData uri="http://schemas.openxmlformats.org/drawingml/2006/picture">
+                      <pic:pic xmlns:pic="http://schemas.openxmlformats.org/drawingml/2006/picture">
+                        <pic:nvPicPr>
+                          <pic:cNvPr id="1925451501" name="Imagem 6" descr="Interface gráfica do usuário, Texto, Aplicativo&#10;&#10;Descrição gerada automaticamente"/>
+                          <pic:cNvPicPr/>
+                        </pic:nvPicPr>
+                        <pic:blipFill>
+                          <a:blip r:embed="rId47" cstate="print">
+                            <a:extLst>
+                              <a:ext uri="{28A0092B-C50C-407E-A947-70E740481C1C}">
+                                <a14:useLocalDpi xmlns:a14="http://schemas.microsoft.com/office/drawing/2010/main" val="0"/>
+                              </a:ext>
+                            </a:extLst>
+                          </a:blip>
+                          <a:stretch>
+                            <a:fillRect/>
+                          </a:stretch>
+                        </pic:blipFill>
+                        <pic:spPr>
+                          <a:xfrm>
+                            <a:off x="0" y="0"/>
+                            <a:ext cx="5302190" cy="3240000"/>
+                          </a:xfrm>
+                          <a:prstGeom prst="rect">
+                            <a:avLst/>
+                          </a:prstGeom>
+                        </pic:spPr>
+                      </pic:pic>
+                    </a:graphicData>
+                  </a:graphic>
+                </wp:inline>
+              </w:drawing>
+            </w:r>
+          </w:p>
+        </w:tc>
+      </w:tr>
+      <w:tr>
+        <w:tc>
+          <w:tcPr>
+            <w:tcW w:w="9061" w:type="dxa"/>
+          </w:tcPr>
+          <w:p>
+            <w:pPr>
+              <w:pStyle w:val="CorpodoTexto"/>
+              <w:ind w:firstLine="0"/>
+            </w:pPr>
+            <w:r>
+              <w:t xml:space="preserve">Figura </w:t>
+            </w:r>
+            <w:r>
+              <w:t>6.14</w:t>
+            </w:r>
+            <w:r>
+              <w:t xml:space="preserve"> – Tela lista de degustações</w:t>
+            </w:r>
+          </w:p>
+        </w:tc>
+      </w:tr>
+    </w:tbl>
+    <w:p>
+      <w:pPr>
+        <w:pStyle w:val="CorpodoTexto"/>
+      </w:pPr>
+    </w:p>
+    <w:p>
+      <w:pPr>
+        <w:pStyle w:val="CorpodoTexto"/>
+      </w:pPr>
+    </w:p>
+    <w:tbl>
+      <w:tblPr>
+        <w:tblStyle w:val="Tabelacomgrade"/>
+        <w:tblW w:w="0" w:type="auto"/>
+        <w:tblLook w:val="04A0" w:firstRow="1" w:lastRow="0" w:firstColumn="1" w:lastColumn="0" w:noHBand="0" w:noVBand="1"/>
+      </w:tblPr>
+      <w:tblGrid>
+        <w:gridCol w:w="9061"/>
+      </w:tblGrid>
+      <w:tr>
+        <w:tc>
+          <w:tcPr>
+            <w:tcW w:w="9061" w:type="dxa"/>
+          </w:tcPr>
+          <w:p>
+            <w:pPr>
+              <w:pStyle w:val="CorpodoTexto"/>
+              <w:ind w:firstLine="0"/>
+            </w:pPr>
+            <w:r>
+              <w:rPr>
+                <w:noProof/>
+              </w:rPr>
+              <w:drawing>
+                <wp:inline distT="0" distB="0" distL="0" distR="0" wp14:anchorId="4749C8EA" wp14:editId="3A4AF23E">
+                  <wp:extent cx="5674301" cy="2160000"/>
+                  <wp:effectExtent l="0" t="0" r="3175" b="0"/>
+                  <wp:docPr id="450563124" name="Imagem 7" descr="Diagrama&#10;&#10;Descrição gerada automaticamente"/>
+                  <wp:cNvGraphicFramePr>
+                    <a:graphicFrameLocks xmlns:a="http://schemas.openxmlformats.org/drawingml/2006/main" noChangeAspect="1"/>
+                  </wp:cNvGraphicFramePr>
+                  <a:graphic xmlns:a="http://schemas.openxmlformats.org/drawingml/2006/main">
+                    <a:graphicData uri="http://schemas.openxmlformats.org/drawingml/2006/picture">
+                      <pic:pic xmlns:pic="http://schemas.openxmlformats.org/drawingml/2006/picture">
+                        <pic:nvPicPr>
+                          <pic:cNvPr id="450563124" name="Imagem 7" descr="Diagrama&#10;&#10;Descrição gerada automaticamente"/>
+                          <pic:cNvPicPr/>
+                        </pic:nvPicPr>
+                        <pic:blipFill>
+                          <a:blip r:embed="rId48">
+                            <a:extLst>
+                              <a:ext uri="{28A0092B-C50C-407E-A947-70E740481C1C}">
+                                <a14:useLocalDpi xmlns:a14="http://schemas.microsoft.com/office/drawing/2010/main" val="0"/>
+                              </a:ext>
+                            </a:extLst>
+                          </a:blip>
+                          <a:stretch>
+                            <a:fillRect/>
+                          </a:stretch>
+                        </pic:blipFill>
+                        <pic:spPr>
+                          <a:xfrm>
+                            <a:off x="0" y="0"/>
+                            <a:ext cx="5674301" cy="2160000"/>
+                          </a:xfrm>
+                          <a:prstGeom prst="rect">
+                            <a:avLst/>
+                          </a:prstGeom>
+                        </pic:spPr>
+                      </pic:pic>
+                    </a:graphicData>
+                  </a:graphic>
+                </wp:inline>
+              </w:drawing>
+            </w:r>
+          </w:p>
+        </w:tc>
+      </w:tr>
+      <w:tr>
+        <w:tc>
+          <w:tcPr>
+            <w:tcW w:w="9061" w:type="dxa"/>
+          </w:tcPr>
+          <w:p>
+            <w:pPr>
+              <w:pStyle w:val="CorpodoTexto"/>
+              <w:ind w:firstLine="0"/>
+            </w:pPr>
+            <w:r>
+              <w:t>Figura 6.15 – Fluxo de degustação</w:t>
+            </w:r>
+          </w:p>
+        </w:tc>
+      </w:tr>
+    </w:tbl>
     <w:p>
       <w:pPr>
         <w:pStyle w:val="CorpodoTexto"/>
@@ -12829,12 +14444,12 @@
           </w14:textFill>
         </w:rPr>
       </w:pPr>
-      <w:bookmarkStart w:id="42" w:name="_Toc162515396"/>
+      <w:bookmarkStart w:id="45" w:name="_Toc162687623"/>
       <w:r>
         <w:lastRenderedPageBreak/>
         <w:t>Arquitetura de Software</w:t>
       </w:r>
-      <w:bookmarkEnd w:id="42"/>
+      <w:bookmarkEnd w:id="45"/>
     </w:p>
     <w:p>
       <w:pPr>
@@ -12961,12 +14576,12 @@
           </w14:textFill>
         </w:rPr>
       </w:pPr>
-      <w:bookmarkStart w:id="43" w:name="_Toc162515397"/>
+      <w:bookmarkStart w:id="46" w:name="_Toc162687624"/>
       <w:r>
         <w:lastRenderedPageBreak/>
         <w:t>Validação da solução</w:t>
       </w:r>
-      <w:bookmarkEnd w:id="43"/>
+      <w:bookmarkEnd w:id="46"/>
     </w:p>
     <w:p>
       <w:pPr>
@@ -13096,12 +14711,12 @@
           </w14:textFill>
         </w:rPr>
       </w:pPr>
-      <w:bookmarkStart w:id="44" w:name="_Toc162515398"/>
+      <w:bookmarkStart w:id="47" w:name="_Toc162687625"/>
       <w:r>
         <w:lastRenderedPageBreak/>
         <w:t>Registros das evidências do projeto</w:t>
       </w:r>
-      <w:bookmarkEnd w:id="44"/>
+      <w:bookmarkEnd w:id="47"/>
     </w:p>
     <w:p>
       <w:pPr>
@@ -13223,12 +14838,12 @@
           </w14:textFill>
         </w:rPr>
       </w:pPr>
-      <w:bookmarkStart w:id="45" w:name="_Toc162515399"/>
+      <w:bookmarkStart w:id="48" w:name="_Toc162687626"/>
       <w:r>
         <w:lastRenderedPageBreak/>
         <w:t>Considerações finais e expectativas</w:t>
       </w:r>
-      <w:bookmarkEnd w:id="45"/>
+      <w:bookmarkEnd w:id="48"/>
     </w:p>
     <w:p>
       <w:pPr>
@@ -13357,12 +14972,12 @@
           </w14:textFill>
         </w:rPr>
       </w:pPr>
-      <w:bookmarkStart w:id="46" w:name="_Toc162515400"/>
+      <w:bookmarkStart w:id="49" w:name="_Toc162687627"/>
       <w:r>
         <w:lastRenderedPageBreak/>
         <w:t>Referências</w:t>
       </w:r>
-      <w:bookmarkEnd w:id="46"/>
+      <w:bookmarkEnd w:id="49"/>
     </w:p>
     <w:p>
       <w:pPr>
@@ -14345,7 +15960,15 @@
         <w:footnoteRef/>
       </w:r>
       <w:r>
-        <w:t xml:space="preserve"> O Copilot está disponível de forma gratuita para usuários Microsoft e sua descrição pode ser obtida no link: </w:t>
+        <w:t xml:space="preserve"> O </w:t>
+      </w:r>
+      <w:proofErr w:type="spellStart"/>
+      <w:r>
+        <w:t>Copilot</w:t>
+      </w:r>
+      <w:proofErr w:type="spellEnd"/>
+      <w:r>
+        <w:t xml:space="preserve"> está disponível de forma gratuita para usuários Microsoft e sua descrição pode ser obtida no link: </w:t>
       </w:r>
       <w:hyperlink r:id="rId1" w:history="1">
         <w:r>
@@ -14729,6 +16352,109 @@
       </w:r>
       <w:r>
         <w:t xml:space="preserve"> Ver itens 3.1. ao 3.4. deste trabalho</w:t>
+      </w:r>
+    </w:p>
+  </w:footnote>
+  <w:footnote w:id="17">
+    <w:p>
+      <w:pPr>
+        <w:pStyle w:val="Textodenotaderodap"/>
+      </w:pPr>
+      <w:r>
+        <w:rPr>
+          <w:rStyle w:val="Refdenotaderodap"/>
+        </w:rPr>
+        <w:footnoteRef/>
+      </w:r>
+      <w:r>
+        <w:t xml:space="preserve"> </w:t>
+      </w:r>
+      <w:hyperlink r:id="rId14" w:history="1">
+        <w:r>
+          <w:rPr>
+            <w:rStyle w:val="Hyperlink"/>
+          </w:rPr>
+          <w:t>https://excalidraw.com/</w:t>
+        </w:r>
+      </w:hyperlink>
+      <w:r>
+        <w:t xml:space="preserve"> </w:t>
+      </w:r>
+    </w:p>
+  </w:footnote>
+  <w:footnote w:id="18">
+    <w:p>
+      <w:pPr>
+        <w:pStyle w:val="Textodenotaderodap"/>
+      </w:pPr>
+      <w:r>
+        <w:rPr>
+          <w:rStyle w:val="Refdenotaderodap"/>
+        </w:rPr>
+        <w:footnoteRef/>
+      </w:r>
+      <w:r>
+        <w:t xml:space="preserve"> </w:t>
+      </w:r>
+      <w:hyperlink r:id="rId15" w:history="1">
+        <w:r>
+          <w:rPr>
+            <w:rStyle w:val="Hyperlink"/>
+          </w:rPr>
+          <w:t>https://www.figma.com/</w:t>
+        </w:r>
+      </w:hyperlink>
+      <w:r>
+        <w:t xml:space="preserve"> </w:t>
+      </w:r>
+    </w:p>
+  </w:footnote>
+  <w:footnote w:id="19">
+    <w:p>
+      <w:pPr>
+        <w:pStyle w:val="Textodenotaderodap"/>
+      </w:pPr>
+      <w:r>
+        <w:rPr>
+          <w:rStyle w:val="Refdenotaderodap"/>
+        </w:rPr>
+        <w:footnoteRef/>
+      </w:r>
+      <w:r>
+        <w:t xml:space="preserve"> </w:t>
+      </w:r>
+      <w:r>
+        <w:t xml:space="preserve">CSV </w:t>
+      </w:r>
+      <w:r>
+        <w:t xml:space="preserve">significa </w:t>
+      </w:r>
+      <w:proofErr w:type="spellStart"/>
+      <w:r>
+        <w:t>Comma</w:t>
+      </w:r>
+      <w:proofErr w:type="spellEnd"/>
+      <w:r>
+        <w:t xml:space="preserve"> </w:t>
+      </w:r>
+      <w:proofErr w:type="spellStart"/>
+      <w:r>
+        <w:t>Separated</w:t>
+      </w:r>
+      <w:proofErr w:type="spellEnd"/>
+      <w:r>
+        <w:t xml:space="preserve"> </w:t>
+      </w:r>
+      <w:proofErr w:type="spellStart"/>
+      <w:r>
+        <w:t>Values</w:t>
+      </w:r>
+      <w:proofErr w:type="spellEnd"/>
+      <w:r>
+        <w:t xml:space="preserve"> </w:t>
+      </w:r>
+      <w:r>
+        <w:t>e é um arquivo simples, capaz de armazenar tabelas com dados na forma de texto.</w:t>
       </w:r>
     </w:p>
   </w:footnote>

</xml_diff>